<commit_message>
update report, section 5
</commit_message>
<xml_diff>
--- a/docs/reports/MyProjectMgnt.docx
+++ b/docs/reports/MyProjectMgnt.docx
@@ -183,7 +183,7 @@
                                     <pic:cNvPicPr/>
                                   </pic:nvPicPr>
                                   <pic:blipFill>
-                                    <a:blip r:embed="rId8">
+                                    <a:blip r:embed="rId9">
                                       <a:extLst>
                                         <a:ext uri="{28A0092B-C50C-407E-A947-70E740481C1C}">
                                           <a14:useLocalDpi xmlns:a14="http://schemas.microsoft.com/office/drawing/2010/main" val="0"/>
@@ -3457,13 +3457,7 @@
               <w:cnfStyle w:val="000000000000" w:firstRow="0" w:lastRow="0" w:firstColumn="0" w:lastColumn="0" w:oddVBand="0" w:evenVBand="0" w:oddHBand="0" w:evenHBand="0" w:firstRowFirstColumn="0" w:firstRowLastColumn="0" w:lastRowFirstColumn="0" w:lastRowLastColumn="0"/>
             </w:pPr>
             <w:r>
-              <w:t>Hoàn thành phầ</w:t>
-            </w:r>
-            <w:r>
-              <w:t>n 4</w:t>
-            </w:r>
-            <w:r>
-              <w:t xml:space="preserve"> của báo cáo</w:t>
+              <w:t>Hoàn thành phần 4 của báo cáo</w:t>
             </w:r>
           </w:p>
         </w:tc>
@@ -3492,8 +3486,6 @@
             <w:r>
               <w:t>Đặng Quốc Toàn</w:t>
             </w:r>
-            <w:bookmarkStart w:id="0" w:name="_GoBack"/>
-            <w:bookmarkEnd w:id="0"/>
           </w:p>
         </w:tc>
         <w:tc>
@@ -3519,7 +3511,13 @@
             <w:cnfStyle w:val="001000000000" w:firstRow="0" w:lastRow="0" w:firstColumn="1" w:lastColumn="0" w:oddVBand="0" w:evenVBand="0" w:oddHBand="0" w:evenHBand="0" w:firstRowFirstColumn="0" w:firstRowLastColumn="0" w:lastRowFirstColumn="0" w:lastRowLastColumn="0"/>
             <w:tcW w:w="1495" w:type="dxa"/>
           </w:tcPr>
-          <w:p/>
+          <w:p>
+            <w:ins w:id="0" w:author="Windows User" w:date="2019-04-09T10:52:00Z">
+              <w:r>
+                <w:t>09/04/2019</w:t>
+              </w:r>
+            </w:ins>
+          </w:p>
         </w:tc>
         <w:tc>
           <w:tcPr>
@@ -3529,6 +3527,17 @@
             <w:pPr>
               <w:cnfStyle w:val="000000000000" w:firstRow="0" w:lastRow="0" w:firstColumn="0" w:lastColumn="0" w:oddVBand="0" w:evenVBand="0" w:oddHBand="0" w:evenHBand="0" w:firstRowFirstColumn="0" w:firstRowLastColumn="0" w:lastRowFirstColumn="0" w:lastRowLastColumn="0"/>
             </w:pPr>
+            <w:ins w:id="1" w:author="Windows User" w:date="2019-04-09T10:52:00Z">
+              <w:r>
+                <w:t>Hoàn thành phầ</w:t>
+              </w:r>
+              <w:r>
+                <w:t>n 5</w:t>
+              </w:r>
+              <w:r>
+                <w:t xml:space="preserve"> của báo cáo</w:t>
+              </w:r>
+            </w:ins>
           </w:p>
         </w:tc>
         <w:tc>
@@ -3539,6 +3548,11 @@
             <w:pPr>
               <w:cnfStyle w:val="000000000000" w:firstRow="0" w:lastRow="0" w:firstColumn="0" w:lastColumn="0" w:oddVBand="0" w:evenVBand="0" w:oddHBand="0" w:evenHBand="0" w:firstRowFirstColumn="0" w:firstRowLastColumn="0" w:lastRowFirstColumn="0" w:lastRowLastColumn="0"/>
             </w:pPr>
+            <w:ins w:id="2" w:author="Windows User" w:date="2019-04-09T10:52:00Z">
+              <w:r>
+                <w:t>0.4</w:t>
+              </w:r>
+            </w:ins>
           </w:p>
         </w:tc>
         <w:tc>
@@ -3547,8 +3561,19 @@
           </w:tcPr>
           <w:p>
             <w:pPr>
+              <w:jc w:val="left"/>
               <w:cnfStyle w:val="000000000000" w:firstRow="0" w:lastRow="0" w:firstColumn="0" w:lastColumn="0" w:oddVBand="0" w:evenVBand="0" w:oddHBand="0" w:evenHBand="0" w:firstRowFirstColumn="0" w:firstRowLastColumn="0" w:lastRowFirstColumn="0" w:lastRowLastColumn="0"/>
+              <w:pPrChange w:id="3" w:author="Windows User" w:date="2019-04-09T10:52:00Z">
+                <w:pPr>
+                  <w:cnfStyle w:val="000000000000" w:firstRow="0" w:lastRow="0" w:firstColumn="0" w:lastColumn="0" w:oddVBand="0" w:evenVBand="0" w:oddHBand="0" w:evenHBand="0" w:firstRowFirstColumn="0" w:firstRowLastColumn="0" w:lastRowFirstColumn="0" w:lastRowLastColumn="0"/>
+                </w:pPr>
+              </w:pPrChange>
             </w:pPr>
+            <w:ins w:id="4" w:author="Windows User" w:date="2019-04-09T10:52:00Z">
+              <w:r>
+                <w:t>Đặng Quốc Toàn</w:t>
+              </w:r>
+            </w:ins>
           </w:p>
         </w:tc>
         <w:tc>
@@ -3559,6 +3584,11 @@
             <w:pPr>
               <w:cnfStyle w:val="000000000000" w:firstRow="0" w:lastRow="0" w:firstColumn="0" w:lastColumn="0" w:oddVBand="0" w:evenVBand="0" w:oddHBand="0" w:evenHBand="0" w:firstRowFirstColumn="0" w:firstRowLastColumn="0" w:lastRowFirstColumn="0" w:lastRowLastColumn="0"/>
             </w:pPr>
+            <w:ins w:id="5" w:author="Windows User" w:date="2019-04-09T10:52:00Z">
+              <w:r>
+                <w:t>Lê Huy Hùng</w:t>
+              </w:r>
+            </w:ins>
           </w:p>
         </w:tc>
       </w:tr>
@@ -3876,9 +3906,9 @@
       <w:pPr>
         <w:pStyle w:val="TOC3"/>
         <w:sectPr>
-          <w:headerReference w:type="default" r:id="rId9"/>
-          <w:footerReference w:type="default" r:id="rId10"/>
-          <w:footerReference w:type="first" r:id="rId11"/>
+          <w:headerReference w:type="default" r:id="rId10"/>
+          <w:footerReference w:type="default" r:id="rId11"/>
+          <w:footerReference w:type="first" r:id="rId12"/>
           <w:footnotePr>
             <w:pos w:val="beneathText"/>
           </w:footnotePr>
@@ -3895,12 +3925,12 @@
       <w:pPr>
         <w:pStyle w:val="Heading1"/>
       </w:pPr>
-      <w:bookmarkStart w:id="1" w:name="_Toc527975125"/>
+      <w:bookmarkStart w:id="6" w:name="_Toc527975125"/>
       <w:r>
         <w:lastRenderedPageBreak/>
         <w:t>Giới thiệu dự án</w:t>
       </w:r>
-      <w:bookmarkEnd w:id="1"/>
+      <w:bookmarkEnd w:id="6"/>
     </w:p>
     <w:p>
       <w:pPr>
@@ -3949,7 +3979,7 @@
         </w:rPr>
         <w:t> là một loại </w:t>
       </w:r>
-      <w:hyperlink r:id="rId12" w:tooltip="Cánh tay cơ khí" w:history="1">
+      <w:hyperlink r:id="rId13" w:tooltip="Cánh tay cơ khí" w:history="1">
         <w:r>
           <w:rPr>
             <w:rStyle w:val="Hyperlink"/>
@@ -3968,7 +3998,7 @@
         </w:rPr>
         <w:t>, thường là </w:t>
       </w:r>
-      <w:hyperlink r:id="rId13" w:tooltip="Chương trình (máy)" w:history="1">
+      <w:hyperlink r:id="rId14" w:tooltip="Chương trình (máy)" w:history="1">
         <w:r>
           <w:rPr>
             <w:rStyle w:val="Hyperlink"/>
@@ -4001,7 +4031,7 @@
         </w:rPr>
         <w:t>; cánh tay có thể là một phần của </w:t>
       </w:r>
-      <w:hyperlink r:id="rId14" w:tooltip="Robot" w:history="1">
+      <w:hyperlink r:id="rId15" w:tooltip="Robot" w:history="1">
         <w:r>
           <w:rPr>
             <w:rStyle w:val="Hyperlink"/>
@@ -4033,7 +4063,7 @@
         </w:rPr>
         <w:t>(chẳng hạn như trong một </w:t>
       </w:r>
-      <w:hyperlink r:id="rId15" w:tooltip="Robot có khớp nối" w:history="1">
+      <w:hyperlink r:id="rId16" w:tooltip="Robot có khớp nối" w:history="1">
         <w:r>
           <w:rPr>
             <w:rStyle w:val="Hyperlink"/>
@@ -4066,21 +4096,21 @@
       <w:pPr>
         <w:pStyle w:val="Heading1"/>
       </w:pPr>
-      <w:bookmarkStart w:id="2" w:name="_Toc527975126"/>
+      <w:bookmarkStart w:id="7" w:name="_Toc527975126"/>
       <w:r>
         <w:t>Các nhân sự tham gia dự án</w:t>
       </w:r>
-      <w:bookmarkEnd w:id="2"/>
+      <w:bookmarkEnd w:id="7"/>
     </w:p>
     <w:p>
       <w:pPr>
         <w:pStyle w:val="Heading2"/>
       </w:pPr>
-      <w:bookmarkStart w:id="3" w:name="_Toc527975127"/>
+      <w:bookmarkStart w:id="8" w:name="_Toc527975127"/>
       <w:r>
         <w:t>Thông tin liên hệ phía khách hàng</w:t>
       </w:r>
-      <w:bookmarkEnd w:id="3"/>
+      <w:bookmarkEnd w:id="8"/>
     </w:p>
     <w:p>
       <w:pPr>
@@ -4137,7 +4167,7 @@
         </w:rPr>
         <w:tab/>
       </w:r>
-      <w:hyperlink r:id="rId16" w:history="1">
+      <w:hyperlink r:id="rId17" w:history="1">
         <w:r>
           <w:rPr>
             <w:rStyle w:val="Hyperlink"/>
@@ -4181,11 +4211,11 @@
       <w:pPr>
         <w:pStyle w:val="Heading2"/>
       </w:pPr>
-      <w:bookmarkStart w:id="4" w:name="_Toc527975128"/>
+      <w:bookmarkStart w:id="9" w:name="_Toc527975128"/>
       <w:r>
         <w:t>Thông tin liên hệ phía công ty</w:t>
       </w:r>
-      <w:bookmarkEnd w:id="4"/>
+      <w:bookmarkEnd w:id="9"/>
     </w:p>
     <w:p>
       <w:pPr>
@@ -4225,7 +4255,7 @@
       <w:r>
         <w:tab/>
       </w:r>
-      <w:hyperlink r:id="rId17" w:history="1">
+      <w:hyperlink r:id="rId18" w:history="1">
         <w:r>
           <w:rPr>
             <w:rStyle w:val="Hyperlink"/>
@@ -4299,7 +4329,7 @@
       <w:r>
         <w:tab/>
       </w:r>
-      <w:hyperlink r:id="rId18" w:history="1">
+      <w:hyperlink r:id="rId19" w:history="1">
         <w:r>
           <w:rPr>
             <w:rStyle w:val="Hyperlink"/>
@@ -4362,7 +4392,7 @@
       <w:r>
         <w:tab/>
       </w:r>
-      <w:hyperlink r:id="rId19" w:history="1">
+      <w:hyperlink r:id="rId20" w:history="1">
         <w:r>
           <w:rPr>
             <w:rStyle w:val="Hyperlink"/>
@@ -4431,7 +4461,7 @@
       <w:r>
         <w:tab/>
       </w:r>
-      <w:hyperlink r:id="rId20" w:history="1">
+      <w:hyperlink r:id="rId21" w:history="1">
         <w:r>
           <w:rPr>
             <w:rStyle w:val="Hyperlink"/>
@@ -4468,14 +4498,14 @@
       <w:pPr>
         <w:pStyle w:val="Heading2"/>
       </w:pPr>
-      <w:bookmarkStart w:id="5" w:name="_Toc527975129"/>
+      <w:bookmarkStart w:id="10" w:name="_Toc527975129"/>
       <w:r>
         <w:t xml:space="preserve">Phân chia vai trò của thành viên dự án và khách </w:t>
       </w:r>
       <w:r>
         <w:t>hàng</w:t>
       </w:r>
-      <w:bookmarkEnd w:id="5"/>
+      <w:bookmarkEnd w:id="10"/>
     </w:p>
     <w:p>
       <w:pPr>
@@ -4568,18 +4598,18 @@
       <w:pPr>
         <w:pStyle w:val="Heading1"/>
       </w:pPr>
-      <w:bookmarkStart w:id="6" w:name="_Toc527975130"/>
+      <w:bookmarkStart w:id="11" w:name="_Toc527975130"/>
       <w:r>
         <w:lastRenderedPageBreak/>
         <w:t>Khảo sát dự án</w:t>
       </w:r>
-      <w:bookmarkEnd w:id="6"/>
+      <w:bookmarkEnd w:id="11"/>
     </w:p>
     <w:p>
       <w:pPr>
         <w:pStyle w:val="Heading2"/>
       </w:pPr>
-      <w:bookmarkStart w:id="7" w:name="_Toc527975131"/>
+      <w:bookmarkStart w:id="12" w:name="_Toc527975131"/>
       <w:r>
         <w:t xml:space="preserve">Yêu cầu khách </w:t>
       </w:r>
@@ -4589,7 +4619,7 @@
       <w:r>
         <w:t>ng</w:t>
       </w:r>
-      <w:bookmarkEnd w:id="7"/>
+      <w:bookmarkEnd w:id="12"/>
     </w:p>
     <w:p>
       <w:pPr>
@@ -4739,7 +4769,7 @@
       <w:r>
         <w:t xml:space="preserve">Sử dụng tay PS2 để điều khiển robot qua UART </w:t>
       </w:r>
-      <w:hyperlink r:id="rId21" w:history="1">
+      <w:hyperlink r:id="rId22" w:history="1">
         <w:r>
           <w:rPr>
             <w:rStyle w:val="Hyperlink"/>
@@ -4908,7 +4938,7 @@
       <w:pPr>
         <w:pStyle w:val="Heading2"/>
       </w:pPr>
-      <w:bookmarkStart w:id="8" w:name="_Toc527975132"/>
+      <w:bookmarkStart w:id="13" w:name="_Toc527975132"/>
       <w:r>
         <w:t xml:space="preserve">Mô hình </w:t>
       </w:r>
@@ -4921,7 +4951,7 @@
       <w:r>
         <w:t xml:space="preserve"> – nghiệp vụ</w:t>
       </w:r>
-      <w:bookmarkEnd w:id="8"/>
+      <w:bookmarkEnd w:id="13"/>
     </w:p>
     <w:p>
       <w:pPr>
@@ -4993,12 +5023,12 @@
       <w:pPr>
         <w:pStyle w:val="Heading2"/>
       </w:pPr>
-      <w:bookmarkStart w:id="9" w:name="_Toc527975133"/>
+      <w:bookmarkStart w:id="14" w:name="_Toc527975133"/>
       <w:r>
         <w:lastRenderedPageBreak/>
         <w:t>Mô hình hoạt động dự kiến sau khi áp dụng sản phẩm mới</w:t>
       </w:r>
-      <w:bookmarkEnd w:id="9"/>
+      <w:bookmarkEnd w:id="14"/>
     </w:p>
     <w:p>
       <w:pPr>
@@ -5008,7 +5038,7 @@
           <w:numId w:val="40"/>
         </w:numPr>
       </w:pPr>
-      <w:bookmarkStart w:id="10" w:name="_Toc527975134"/>
+      <w:bookmarkStart w:id="15" w:name="_Toc527975134"/>
       <w:r>
         <w:rPr>
           <w:b/>
@@ -5084,7 +5114,7 @@
       <w:r>
         <w:t>Phân tích ưu điểm/nhược điểm/lợi ích khách hàng</w:t>
       </w:r>
-      <w:bookmarkEnd w:id="10"/>
+      <w:bookmarkEnd w:id="15"/>
     </w:p>
     <w:p>
       <w:pPr>
@@ -5248,21 +5278,21 @@
       <w:pPr>
         <w:pStyle w:val="Heading1"/>
       </w:pPr>
-      <w:bookmarkStart w:id="11" w:name="_Toc527975135"/>
+      <w:bookmarkStart w:id="16" w:name="_Toc527975135"/>
       <w:r>
         <w:t>Ước lượng</w:t>
       </w:r>
-      <w:bookmarkEnd w:id="11"/>
+      <w:bookmarkEnd w:id="16"/>
     </w:p>
     <w:p>
       <w:pPr>
         <w:pStyle w:val="Heading2"/>
       </w:pPr>
-      <w:bookmarkStart w:id="12" w:name="_Toc527975136"/>
+      <w:bookmarkStart w:id="17" w:name="_Toc527975136"/>
       <w:r>
         <w:t>Ước lượng tính năng</w:t>
       </w:r>
-      <w:bookmarkEnd w:id="12"/>
+      <w:bookmarkEnd w:id="17"/>
     </w:p>
     <w:p>
       <w:pPr>
@@ -5492,11 +5522,11 @@
       <w:pPr>
         <w:pStyle w:val="Heading2"/>
       </w:pPr>
-      <w:bookmarkStart w:id="13" w:name="_Toc527975137"/>
+      <w:bookmarkStart w:id="18" w:name="_Toc527975137"/>
       <w:r>
         <w:t>Ước lượng cách tích hợp hệ thống</w:t>
       </w:r>
-      <w:bookmarkEnd w:id="13"/>
+      <w:bookmarkEnd w:id="18"/>
     </w:p>
     <w:p>
       <w:pPr>
@@ -5529,11 +5559,11 @@
       <w:pPr>
         <w:pStyle w:val="Heading2"/>
       </w:pPr>
-      <w:bookmarkStart w:id="14" w:name="_Toc527975138"/>
+      <w:bookmarkStart w:id="19" w:name="_Toc527975138"/>
       <w:r>
         <w:t>Ước lượng thời gian</w:t>
       </w:r>
-      <w:bookmarkEnd w:id="14"/>
+      <w:bookmarkEnd w:id="19"/>
     </w:p>
     <w:p>
       <w:pPr>
@@ -5611,11 +5641,11 @@
       <w:pPr>
         <w:pStyle w:val="Heading2"/>
       </w:pPr>
-      <w:bookmarkStart w:id="15" w:name="_Toc527975139"/>
+      <w:bookmarkStart w:id="20" w:name="_Toc527975139"/>
       <w:r>
         <w:t>Ước lượng rủi ro</w:t>
       </w:r>
-      <w:bookmarkEnd w:id="15"/>
+      <w:bookmarkEnd w:id="20"/>
     </w:p>
     <w:p>
       <w:pPr>
@@ -5678,11 +5708,11 @@
       <w:pPr>
         <w:pStyle w:val="Heading2"/>
       </w:pPr>
-      <w:bookmarkStart w:id="16" w:name="_Toc527975140"/>
+      <w:bookmarkStart w:id="21" w:name="_Toc527975140"/>
       <w:r>
         <w:t>Xác định các hạng mục kiểm thử</w:t>
       </w:r>
-      <w:bookmarkEnd w:id="16"/>
+      <w:bookmarkEnd w:id="21"/>
     </w:p>
     <w:p>
       <w:pPr>
@@ -5749,12 +5779,12 @@
       <w:pPr>
         <w:pStyle w:val="Heading2"/>
       </w:pPr>
-      <w:bookmarkStart w:id="17" w:name="_Toc527975141"/>
+      <w:bookmarkStart w:id="22" w:name="_Toc527975141"/>
       <w:r>
         <w:lastRenderedPageBreak/>
         <w:t>Ước lượng cách thức triển khai/cài đặt</w:t>
       </w:r>
-      <w:bookmarkEnd w:id="17"/>
+      <w:bookmarkEnd w:id="22"/>
     </w:p>
     <w:p>
       <w:pPr>
@@ -5864,89 +5894,513 @@
       <w:pPr>
         <w:pStyle w:val="Heading1"/>
       </w:pPr>
-      <w:bookmarkStart w:id="18" w:name="_Toc527975142"/>
+      <w:bookmarkStart w:id="23" w:name="_Toc527975142"/>
       <w:r>
         <w:t>Ước lượng giá thành</w:t>
       </w:r>
-      <w:bookmarkEnd w:id="18"/>
-    </w:p>
-    <w:p>
-      <w:pPr>
-        <w:rPr>
+      <w:bookmarkEnd w:id="23"/>
+    </w:p>
+    <w:p>
+      <w:pPr>
+        <w:pStyle w:val="ListParagraph"/>
+        <w:numPr>
+          <w:ilvl w:val="0"/>
+          <w:numId w:val="49"/>
+        </w:numPr>
+        <w:rPr>
+          <w:ins w:id="24" w:author="Windows User" w:date="2019-04-09T10:16:00Z"/>
+          <w:b/>
           <w:i/>
-        </w:rPr>
-      </w:pPr>
-      <w:r>
-        <w:rPr>
+          <w:rPrChange w:id="25" w:author="Windows User" w:date="2019-04-09T10:53:00Z">
+            <w:rPr>
+              <w:ins w:id="26" w:author="Windows User" w:date="2019-04-09T10:16:00Z"/>
+            </w:rPr>
+          </w:rPrChange>
+        </w:rPr>
+        <w:pPrChange w:id="27" w:author="Windows User" w:date="2019-04-09T10:14:00Z">
+          <w:pPr/>
+        </w:pPrChange>
+      </w:pPr>
+      <w:del w:id="28" w:author="Windows User" w:date="2019-04-09T10:47:00Z">
+        <w:r>
+          <w:rPr>
+            <w:b/>
+            <w:i/>
+            <w:rPrChange w:id="29" w:author="Windows User" w:date="2019-04-09T10:53:00Z">
+              <w:rPr>
+                <w:i/>
+              </w:rPr>
+            </w:rPrChange>
+          </w:rPr>
+          <w:delText>Chi phí phát triển  +  Chi phí kiểm thử</w:delText>
+        </w:r>
+      </w:del>
+      <w:ins w:id="30" w:author="Windows User" w:date="2019-04-09T10:14:00Z">
+        <w:r>
+          <w:rPr>
+            <w:b/>
+            <w:rPrChange w:id="31" w:author="Windows User" w:date="2019-04-09T10:53:00Z">
+              <w:rPr/>
+            </w:rPrChange>
+          </w:rPr>
+          <w:t>Chi phí phát triển</w:t>
+        </w:r>
+      </w:ins>
+      <w:ins w:id="32" w:author="Windows User" w:date="2019-04-09T10:16:00Z">
+        <w:r>
+          <w:rPr>
+            <w:b/>
+            <w:rPrChange w:id="33" w:author="Windows User" w:date="2019-04-09T10:53:00Z">
+              <w:rPr/>
+            </w:rPrChange>
+          </w:rPr>
+          <w:t>:</w:t>
+        </w:r>
+      </w:ins>
+    </w:p>
+    <w:p>
+      <w:pPr>
+        <w:pStyle w:val="ListParagraph"/>
+        <w:numPr>
+          <w:ilvl w:val="1"/>
+          <w:numId w:val="49"/>
+        </w:numPr>
+        <w:rPr>
+          <w:ins w:id="34" w:author="Windows User" w:date="2019-04-09T10:16:00Z"/>
+          <w:b/>
           <w:i/>
-        </w:rPr>
-        <w:t xml:space="preserve">Chi phí </w:t>
-      </w:r>
-      <w:r>
-        <w:rPr>
+          <w:rPrChange w:id="35" w:author="Windows User" w:date="2019-04-09T10:16:00Z">
+            <w:rPr>
+              <w:ins w:id="36" w:author="Windows User" w:date="2019-04-09T10:16:00Z"/>
+            </w:rPr>
+          </w:rPrChange>
+        </w:rPr>
+        <w:pPrChange w:id="37" w:author="Windows User" w:date="2019-04-09T10:16:00Z">
+          <w:pPr/>
+        </w:pPrChange>
+      </w:pPr>
+      <w:ins w:id="38" w:author="Windows User" w:date="2019-04-09T10:16:00Z">
+        <w:r>
+          <w:t>Số lượng thành viên: 4 người</w:t>
+        </w:r>
+      </w:ins>
+    </w:p>
+    <w:p>
+      <w:pPr>
+        <w:pStyle w:val="ListParagraph"/>
+        <w:numPr>
+          <w:ilvl w:val="1"/>
+          <w:numId w:val="49"/>
+        </w:numPr>
+        <w:rPr>
+          <w:ins w:id="39" w:author="Windows User" w:date="2019-04-09T10:25:00Z"/>
+          <w:b/>
           <w:i/>
-        </w:rPr>
-        <w:t xml:space="preserve">phát </w:t>
-      </w:r>
-      <w:proofErr w:type="gramStart"/>
-      <w:r>
-        <w:rPr>
+          <w:rPrChange w:id="40" w:author="Windows User" w:date="2019-04-09T10:25:00Z">
+            <w:rPr>
+              <w:ins w:id="41" w:author="Windows User" w:date="2019-04-09T10:25:00Z"/>
+            </w:rPr>
+          </w:rPrChange>
+        </w:rPr>
+        <w:pPrChange w:id="42" w:author="Windows User" w:date="2019-04-09T10:16:00Z">
+          <w:pPr/>
+        </w:pPrChange>
+      </w:pPr>
+      <w:ins w:id="43" w:author="Windows User" w:date="2019-04-09T10:16:00Z">
+        <w:r>
+          <w:t>Lương trung bình mỗ</w:t>
+        </w:r>
+        <w:r>
+          <w:t>i thành viên</w:t>
+        </w:r>
+        <w:r>
+          <w:t>: 10</w:t>
+        </w:r>
+      </w:ins>
+      <w:ins w:id="44" w:author="Windows User" w:date="2019-04-09T10:17:00Z">
+        <w:r>
+          <w:t xml:space="preserve"> triệu</w:t>
+        </w:r>
+      </w:ins>
+      <w:ins w:id="45" w:author="Windows User" w:date="2019-04-09T10:36:00Z">
+        <w:r>
+          <w:t xml:space="preserve"> VNĐ</w:t>
+        </w:r>
+      </w:ins>
+      <w:ins w:id="46" w:author="Windows User" w:date="2019-04-09T10:17:00Z">
+        <w:r>
+          <w:t>/tháng</w:t>
+        </w:r>
+      </w:ins>
+    </w:p>
+    <w:p>
+      <w:pPr>
+        <w:pStyle w:val="ListParagraph"/>
+        <w:numPr>
+          <w:ilvl w:val="1"/>
+          <w:numId w:val="49"/>
+        </w:numPr>
+        <w:rPr>
+          <w:ins w:id="47" w:author="Windows User" w:date="2019-04-09T10:17:00Z"/>
+          <w:b/>
           <w:i/>
-        </w:rPr>
-        <w:t>triển  +</w:t>
-      </w:r>
-      <w:proofErr w:type="gramEnd"/>
-      <w:r>
-        <w:rPr>
+          <w:rPrChange w:id="48" w:author="Windows User" w:date="2019-04-09T10:17:00Z">
+            <w:rPr>
+              <w:ins w:id="49" w:author="Windows User" w:date="2019-04-09T10:17:00Z"/>
+            </w:rPr>
+          </w:rPrChange>
+        </w:rPr>
+        <w:pPrChange w:id="50" w:author="Windows User" w:date="2019-04-09T10:28:00Z">
+          <w:pPr/>
+        </w:pPrChange>
+      </w:pPr>
+      <w:ins w:id="51" w:author="Windows User" w:date="2019-04-09T10:25:00Z">
+        <w:r>
+          <w:t xml:space="preserve">Chi phí </w:t>
+        </w:r>
+      </w:ins>
+      <w:ins w:id="52" w:author="Windows User" w:date="2019-04-09T10:27:00Z">
+        <w:r>
+          <w:t>cơ sở hạ tầng (văn phòng, điện, nước,…)</w:t>
+        </w:r>
+      </w:ins>
+      <w:ins w:id="53" w:author="Windows User" w:date="2019-04-09T10:25:00Z">
+        <w:r>
+          <w:t>:</w:t>
+        </w:r>
+      </w:ins>
+      <w:ins w:id="54" w:author="Windows User" w:date="2019-04-09T10:27:00Z">
+        <w:r>
+          <w:t xml:space="preserve"> 5 triệu</w:t>
+        </w:r>
+      </w:ins>
+      <w:ins w:id="55" w:author="Windows User" w:date="2019-04-09T10:36:00Z">
+        <w:r>
+          <w:t xml:space="preserve"> VNĐ</w:t>
+        </w:r>
+      </w:ins>
+      <w:ins w:id="56" w:author="Windows User" w:date="2019-04-09T10:27:00Z">
+        <w:r>
+          <w:t>/người/tháng</w:t>
+        </w:r>
+      </w:ins>
+      <w:ins w:id="57" w:author="Windows User" w:date="2019-04-09T10:25:00Z">
+        <w:r>
+          <w:t xml:space="preserve"> </w:t>
+        </w:r>
+      </w:ins>
+    </w:p>
+    <w:p>
+      <w:pPr>
+        <w:pStyle w:val="ListParagraph"/>
+        <w:numPr>
+          <w:ilvl w:val="1"/>
+          <w:numId w:val="49"/>
+        </w:numPr>
+        <w:rPr>
+          <w:ins w:id="58" w:author="Windows User" w:date="2019-04-09T10:28:00Z"/>
+          <w:b/>
           <w:i/>
-        </w:rPr>
-        <w:t xml:space="preserve">  Chi phí kiểm thử</w:t>
-      </w:r>
-    </w:p>
-    <w:p>
-      <w:pPr>
-        <w:rPr>
+          <w:rPrChange w:id="59" w:author="Windows User" w:date="2019-04-09T10:28:00Z">
+            <w:rPr>
+              <w:ins w:id="60" w:author="Windows User" w:date="2019-04-09T10:28:00Z"/>
+            </w:rPr>
+          </w:rPrChange>
+        </w:rPr>
+        <w:pPrChange w:id="61" w:author="Windows User" w:date="2019-04-09T10:28:00Z">
+          <w:pPr/>
+        </w:pPrChange>
+      </w:pPr>
+      <w:ins w:id="62" w:author="Windows User" w:date="2019-04-09T10:17:00Z">
+        <w:r>
+          <w:t>Thời gian dự kiến để hoàn thành dự án:</w:t>
+        </w:r>
+      </w:ins>
+      <w:ins w:id="63" w:author="Windows User" w:date="2019-04-09T10:24:00Z">
+        <w:r>
+          <w:t xml:space="preserve"> </w:t>
+        </w:r>
+      </w:ins>
+      <w:ins w:id="64" w:author="Windows User" w:date="2019-04-09T10:25:00Z">
+        <w:r>
+          <w:t>5 tháng</w:t>
+        </w:r>
+      </w:ins>
+    </w:p>
+    <w:p>
+      <w:pPr>
+        <w:pStyle w:val="ListParagraph"/>
+        <w:numPr>
+          <w:ilvl w:val="0"/>
+          <w:numId w:val="50"/>
+        </w:numPr>
+        <w:rPr>
+          <w:ins w:id="65" w:author="Windows User" w:date="2019-04-09T10:35:00Z"/>
+        </w:rPr>
+        <w:pPrChange w:id="66" w:author="Windows User" w:date="2019-04-09T10:28:00Z">
+          <w:pPr/>
+        </w:pPrChange>
+      </w:pPr>
+      <w:ins w:id="67" w:author="Windows User" w:date="2019-04-09T10:28:00Z">
+        <w:r>
+          <w:t>Chi phí phát triể</w:t>
+        </w:r>
+        <w:r>
+          <w:t xml:space="preserve">n: </w:t>
+        </w:r>
+        <w:r>
+          <w:t>(10 + 5)</w:t>
+        </w:r>
+      </w:ins>
+      <w:ins w:id="68" w:author="Windows User" w:date="2019-04-09T10:29:00Z">
+        <w:r>
+          <w:t xml:space="preserve"> * 4 * 5 = </w:t>
+        </w:r>
+      </w:ins>
+      <w:ins w:id="69" w:author="Windows User" w:date="2019-04-09T10:35:00Z">
+        <w:r>
+          <w:t>300 triệu</w:t>
+        </w:r>
+      </w:ins>
+      <w:ins w:id="70" w:author="Windows User" w:date="2019-04-09T10:36:00Z">
+        <w:r>
+          <w:t xml:space="preserve"> VNĐ</w:t>
+        </w:r>
+      </w:ins>
+    </w:p>
+    <w:p>
+      <w:pPr>
+        <w:pStyle w:val="ListParagraph"/>
+        <w:numPr>
+          <w:ilvl w:val="0"/>
+          <w:numId w:val="49"/>
+        </w:numPr>
+        <w:rPr>
+          <w:ins w:id="71" w:author="Windows User" w:date="2019-04-09T10:38:00Z"/>
+        </w:rPr>
+        <w:pPrChange w:id="72" w:author="Windows User" w:date="2019-04-09T10:35:00Z">
+          <w:pPr/>
+        </w:pPrChange>
+      </w:pPr>
+      <w:ins w:id="73" w:author="Windows User" w:date="2019-04-09T10:35:00Z">
+        <w:r>
+          <w:rPr>
+            <w:b/>
+            <w:rPrChange w:id="74" w:author="Windows User" w:date="2019-04-09T10:53:00Z">
+              <w:rPr/>
+            </w:rPrChange>
+          </w:rPr>
+          <w:t>Chi phí kiểm thử:</w:t>
+        </w:r>
+        <w:r>
+          <w:t xml:space="preserve"> 300 triệu</w:t>
+        </w:r>
+      </w:ins>
+      <w:ins w:id="75" w:author="Windows User" w:date="2019-04-09T10:36:00Z">
+        <w:r>
+          <w:t xml:space="preserve"> VNĐ</w:t>
+        </w:r>
+      </w:ins>
+    </w:p>
+    <w:p>
+      <w:pPr>
+        <w:pStyle w:val="ListParagraph"/>
+        <w:numPr>
+          <w:ilvl w:val="0"/>
+          <w:numId w:val="49"/>
+        </w:numPr>
+        <w:rPr>
+          <w:ins w:id="76" w:author="Windows User" w:date="2019-04-09T10:36:00Z"/>
+        </w:rPr>
+        <w:pPrChange w:id="77" w:author="Windows User" w:date="2019-04-09T10:35:00Z">
+          <w:pPr/>
+        </w:pPrChange>
+      </w:pPr>
+      <w:ins w:id="78" w:author="Windows User" w:date="2019-04-09T10:38:00Z">
+        <w:r>
+          <w:rPr>
+            <w:b/>
+            <w:rPrChange w:id="79" w:author="Windows User" w:date="2019-04-09T10:53:00Z">
+              <w:rPr/>
+            </w:rPrChange>
+          </w:rPr>
+          <w:t>Chi phí vận hành, quản</w:t>
+        </w:r>
+        <w:bookmarkStart w:id="80" w:name="_GoBack"/>
+        <w:bookmarkEnd w:id="80"/>
+        <w:r>
+          <w:rPr>
+            <w:b/>
+            <w:rPrChange w:id="81" w:author="Windows User" w:date="2019-04-09T10:53:00Z">
+              <w:rPr/>
+            </w:rPrChange>
+          </w:rPr>
+          <w:t xml:space="preserve"> lý, hành chính:</w:t>
+        </w:r>
+        <w:r>
+          <w:t xml:space="preserve"> </w:t>
+        </w:r>
+      </w:ins>
+      <w:ins w:id="82" w:author="Windows User" w:date="2019-04-09T10:40:00Z">
+        <w:r>
+          <w:t>30</w:t>
+        </w:r>
+      </w:ins>
+      <w:ins w:id="83" w:author="Windows User" w:date="2019-04-09T10:46:00Z">
+        <w:r>
+          <w:t>0</w:t>
+        </w:r>
+      </w:ins>
+      <w:ins w:id="84" w:author="Windows User" w:date="2019-04-09T10:40:00Z">
+        <w:r>
+          <w:t xml:space="preserve"> triệu VNĐ</w:t>
+        </w:r>
+      </w:ins>
+    </w:p>
+    <w:p>
+      <w:pPr>
+        <w:pStyle w:val="ListParagraph"/>
+        <w:numPr>
+          <w:ilvl w:val="0"/>
+          <w:numId w:val="49"/>
+        </w:numPr>
+        <w:rPr>
+          <w:ins w:id="85" w:author="Windows User" w:date="2019-04-09T10:37:00Z"/>
+        </w:rPr>
+        <w:pPrChange w:id="86" w:author="Windows User" w:date="2019-04-09T10:35:00Z">
+          <w:pPr/>
+        </w:pPrChange>
+      </w:pPr>
+      <w:ins w:id="87" w:author="Windows User" w:date="2019-04-09T10:36:00Z">
+        <w:r>
+          <w:rPr>
+            <w:b/>
+            <w:rPrChange w:id="88" w:author="Windows User" w:date="2019-04-09T10:53:00Z">
+              <w:rPr/>
+            </w:rPrChange>
+          </w:rPr>
+          <w:t xml:space="preserve">Chi phí </w:t>
+        </w:r>
+      </w:ins>
+      <w:ins w:id="89" w:author="Windows User" w:date="2019-04-09T10:47:00Z">
+        <w:r>
+          <w:rPr>
+            <w:b/>
+            <w:rPrChange w:id="90" w:author="Windows User" w:date="2019-04-09T10:53:00Z">
+              <w:rPr/>
+            </w:rPrChange>
+          </w:rPr>
+          <w:t>kinh doanh, quảng cáo, tiếp thị</w:t>
+        </w:r>
+      </w:ins>
+      <w:ins w:id="91" w:author="Windows User" w:date="2019-04-09T10:36:00Z">
+        <w:r>
+          <w:rPr>
+            <w:b/>
+            <w:rPrChange w:id="92" w:author="Windows User" w:date="2019-04-09T10:53:00Z">
+              <w:rPr/>
+            </w:rPrChange>
+          </w:rPr>
+          <w:t>:</w:t>
+        </w:r>
+        <w:r>
+          <w:t xml:space="preserve"> không tính (vì đây là sản phẩm được khách hàng </w:t>
+        </w:r>
+      </w:ins>
+      <w:ins w:id="93" w:author="Windows User" w:date="2019-04-09T10:46:00Z">
+        <w:r>
+          <w:t>đặt hàng</w:t>
+        </w:r>
+      </w:ins>
+      <w:ins w:id="94" w:author="Windows User" w:date="2019-04-09T10:36:00Z">
+        <w:r>
+          <w:t>)</w:t>
+        </w:r>
+      </w:ins>
+    </w:p>
+    <w:p>
+      <w:pPr>
+        <w:pStyle w:val="ListParagraph"/>
+        <w:numPr>
+          <w:ilvl w:val="0"/>
+          <w:numId w:val="50"/>
+        </w:numPr>
+        <w:rPr>
+          <w:rPrChange w:id="95" w:author="Windows User" w:date="2019-04-09T10:28:00Z">
+            <w:rPr>
+              <w:i/>
+            </w:rPr>
+          </w:rPrChange>
+        </w:rPr>
+        <w:pPrChange w:id="96" w:author="Windows User" w:date="2019-04-09T10:48:00Z">
+          <w:pPr/>
+        </w:pPrChange>
+      </w:pPr>
+      <w:ins w:id="97" w:author="Windows User" w:date="2019-04-09T10:48:00Z">
+        <w:r>
+          <w:rPr>
+            <w:b/>
+            <w:rPrChange w:id="98" w:author="Windows User" w:date="2019-04-09T10:53:00Z">
+              <w:rPr/>
+            </w:rPrChange>
+          </w:rPr>
+          <w:t>Tổng chi phí dự kiến:</w:t>
+        </w:r>
+        <w:r>
+          <w:t xml:space="preserve"> 300 + 300 + 300 = 900 triệu VNĐ</w:t>
+        </w:r>
+      </w:ins>
+    </w:p>
+    <w:p>
+      <w:pPr>
+        <w:rPr>
+          <w:del w:id="99" w:author="Windows User" w:date="2019-04-09T10:47:00Z"/>
           <w:i/>
         </w:rPr>
       </w:pPr>
-      <w:r>
-        <w:rPr>
+      <w:del w:id="100" w:author="Windows User" w:date="2019-04-09T10:47:00Z">
+        <w:r>
+          <w:rPr>
+            <w:i/>
+          </w:rPr>
+          <w:delText>Chi phí vận hành</w:delText>
+        </w:r>
+        <w:r>
+          <w:rPr>
+            <w:i/>
+          </w:rPr>
+          <w:delText>, quản lý, hành chính</w:delText>
+        </w:r>
+      </w:del>
+    </w:p>
+    <w:p>
+      <w:pPr>
+        <w:rPr>
+          <w:del w:id="101" w:author="Windows User" w:date="2019-04-09T10:47:00Z"/>
           <w:i/>
         </w:rPr>
-        <w:t>Chi phí vận hành</w:t>
-      </w:r>
-      <w:r>
-        <w:rPr>
-          <w:i/>
-        </w:rPr>
-        <w:t>, quản lý, hành chính</w:t>
-      </w:r>
-    </w:p>
-    <w:p>
-      <w:pPr>
-        <w:rPr>
-          <w:i/>
-        </w:rPr>
-      </w:pPr>
-      <w:r>
-        <w:rPr>
-          <w:i/>
-        </w:rPr>
-        <w:t>Chi phí kính doanh, quảng cáo, tiếp thị</w:t>
-      </w:r>
+      </w:pPr>
+      <w:del w:id="102" w:author="Windows User" w:date="2019-04-09T10:47:00Z">
+        <w:r>
+          <w:rPr>
+            <w:i/>
+          </w:rPr>
+          <w:delText>Chi phí kính doanh, quảng cáo, tiếp thị</w:delText>
+        </w:r>
+      </w:del>
     </w:p>
     <w:p>
       <w:pPr>
         <w:pStyle w:val="Heading1"/>
       </w:pPr>
-      <w:bookmarkStart w:id="19" w:name="_Toc527975143"/>
+      <w:bookmarkStart w:id="103" w:name="_Toc527975143"/>
       <w:r>
         <w:t>Phân chia các giai đoạn</w:t>
       </w:r>
       <w:r>
         <w:t xml:space="preserve"> chính</w:t>
       </w:r>
-      <w:bookmarkEnd w:id="19"/>
+      <w:bookmarkEnd w:id="103"/>
     </w:p>
     <w:p>
       <w:pPr>
@@ -6027,11 +6481,12 @@
       <w:pPr>
         <w:pStyle w:val="Heading1"/>
       </w:pPr>
-      <w:bookmarkStart w:id="20" w:name="_Toc527975144"/>
-      <w:r>
+      <w:bookmarkStart w:id="104" w:name="_Toc527975144"/>
+      <w:r>
+        <w:lastRenderedPageBreak/>
         <w:t>Phân tích thiết kế</w:t>
       </w:r>
-      <w:bookmarkEnd w:id="20"/>
+      <w:bookmarkEnd w:id="104"/>
       <w:r>
         <w:t xml:space="preserve"> </w:t>
       </w:r>
@@ -6043,14 +6498,14 @@
           <w:lang w:eastAsia="en-US" w:bidi="ar-SA"/>
         </w:rPr>
       </w:pPr>
-      <w:bookmarkStart w:id="21" w:name="_Toc527975145"/>
+      <w:bookmarkStart w:id="105" w:name="_Toc527975145"/>
       <w:r>
         <w:rPr>
           <w:lang w:eastAsia="en-US" w:bidi="ar-SA"/>
         </w:rPr>
         <w:t>Mô hình tích hợp phần cứng/phần mềm</w:t>
       </w:r>
-      <w:bookmarkEnd w:id="21"/>
+      <w:bookmarkEnd w:id="105"/>
     </w:p>
     <w:p>
       <w:pPr>
@@ -6059,14 +6514,14 @@
           <w:lang w:eastAsia="en-US" w:bidi="ar-SA"/>
         </w:rPr>
       </w:pPr>
-      <w:bookmarkStart w:id="22" w:name="_Toc527975146"/>
+      <w:bookmarkStart w:id="106" w:name="_Toc527975146"/>
       <w:r>
         <w:rPr>
           <w:lang w:eastAsia="en-US" w:bidi="ar-SA"/>
         </w:rPr>
         <w:t>Giao diện</w:t>
       </w:r>
-      <w:bookmarkEnd w:id="22"/>
+      <w:bookmarkEnd w:id="106"/>
     </w:p>
     <w:p>
       <w:pPr>
@@ -6075,14 +6530,14 @@
           <w:lang w:eastAsia="en-US" w:bidi="ar-SA"/>
         </w:rPr>
       </w:pPr>
-      <w:bookmarkStart w:id="23" w:name="_Toc527975147"/>
+      <w:bookmarkStart w:id="107" w:name="_Toc527975147"/>
       <w:r>
         <w:rPr>
           <w:lang w:eastAsia="en-US" w:bidi="ar-SA"/>
         </w:rPr>
         <w:t>Cơ sở dữ liệu</w:t>
       </w:r>
-      <w:bookmarkEnd w:id="23"/>
+      <w:bookmarkEnd w:id="107"/>
     </w:p>
     <w:p>
       <w:pPr>
@@ -6091,14 +6546,14 @@
           <w:lang w:eastAsia="en-US" w:bidi="ar-SA"/>
         </w:rPr>
       </w:pPr>
-      <w:bookmarkStart w:id="24" w:name="_Toc527975148"/>
+      <w:bookmarkStart w:id="108" w:name="_Toc527975148"/>
       <w:r>
         <w:rPr>
           <w:lang w:eastAsia="en-US" w:bidi="ar-SA"/>
         </w:rPr>
         <w:t>Mạng</w:t>
       </w:r>
-      <w:bookmarkEnd w:id="24"/>
+      <w:bookmarkEnd w:id="108"/>
     </w:p>
     <w:p>
       <w:pPr>
@@ -6107,14 +6562,14 @@
           <w:lang w:eastAsia="en-US" w:bidi="ar-SA"/>
         </w:rPr>
       </w:pPr>
-      <w:bookmarkStart w:id="25" w:name="_Toc527975149"/>
+      <w:bookmarkStart w:id="109" w:name="_Toc527975149"/>
       <w:r>
         <w:rPr>
           <w:lang w:eastAsia="en-US" w:bidi="ar-SA"/>
         </w:rPr>
         <w:t>Tương tác người dùng</w:t>
       </w:r>
-      <w:bookmarkEnd w:id="25"/>
+      <w:bookmarkEnd w:id="109"/>
     </w:p>
     <w:p>
       <w:pPr>
@@ -6123,14 +6578,14 @@
           <w:lang w:eastAsia="en-US" w:bidi="ar-SA"/>
         </w:rPr>
       </w:pPr>
-      <w:bookmarkStart w:id="26" w:name="_Toc527975150"/>
+      <w:bookmarkStart w:id="110" w:name="_Toc527975150"/>
       <w:r>
         <w:rPr>
           <w:lang w:eastAsia="en-US" w:bidi="ar-SA"/>
         </w:rPr>
         <w:t>Đặc tả giao diện API (interface)</w:t>
       </w:r>
-      <w:bookmarkEnd w:id="26"/>
+      <w:bookmarkEnd w:id="110"/>
     </w:p>
     <w:p>
       <w:pPr>
@@ -6139,14 +6594,14 @@
           <w:lang w:eastAsia="en-US" w:bidi="ar-SA"/>
         </w:rPr>
       </w:pPr>
-      <w:bookmarkStart w:id="27" w:name="_Toc527975151"/>
+      <w:bookmarkStart w:id="111" w:name="_Toc527975151"/>
       <w:r>
         <w:rPr>
           <w:lang w:eastAsia="en-US" w:bidi="ar-SA"/>
         </w:rPr>
         <w:t>Bảo mật</w:t>
       </w:r>
-      <w:bookmarkEnd w:id="27"/>
+      <w:bookmarkEnd w:id="111"/>
     </w:p>
     <w:p>
       <w:pPr>
@@ -6155,14 +6610,14 @@
           <w:lang w:eastAsia="en-US" w:bidi="ar-SA"/>
         </w:rPr>
       </w:pPr>
-      <w:bookmarkStart w:id="28" w:name="_Toc527975152"/>
+      <w:bookmarkStart w:id="112" w:name="_Toc527975152"/>
       <w:r>
         <w:rPr>
           <w:lang w:eastAsia="en-US" w:bidi="ar-SA"/>
         </w:rPr>
         <w:t>Sao lưu phục hồi</w:t>
       </w:r>
-      <w:bookmarkEnd w:id="28"/>
+      <w:bookmarkEnd w:id="112"/>
     </w:p>
     <w:p>
       <w:pPr>
@@ -6171,14 +6626,14 @@
           <w:lang w:eastAsia="en-US" w:bidi="ar-SA"/>
         </w:rPr>
       </w:pPr>
-      <w:bookmarkStart w:id="29" w:name="_Toc527975153"/>
+      <w:bookmarkStart w:id="113" w:name="_Toc527975153"/>
       <w:r>
         <w:rPr>
           <w:lang w:eastAsia="en-US" w:bidi="ar-SA"/>
         </w:rPr>
         <w:t>Chuyển đổi dữ liệu</w:t>
       </w:r>
-      <w:bookmarkEnd w:id="29"/>
+      <w:bookmarkEnd w:id="113"/>
     </w:p>
     <w:p>
       <w:pPr>
@@ -6194,15 +6649,14 @@
           <w:lang w:eastAsia="en-US" w:bidi="ar-SA"/>
         </w:rPr>
       </w:pPr>
-      <w:bookmarkStart w:id="30" w:name="_Toc527975154"/>
+      <w:bookmarkStart w:id="114" w:name="_Toc527975154"/>
       <w:r>
         <w:rPr>
           <w:lang w:eastAsia="en-US" w:bidi="ar-SA"/>
         </w:rPr>
-        <w:lastRenderedPageBreak/>
         <w:t>Danh mục tài liệu liên quan</w:t>
       </w:r>
-      <w:bookmarkEnd w:id="30"/>
+      <w:bookmarkEnd w:id="114"/>
     </w:p>
     <w:p>
       <w:pPr>
@@ -6230,12 +6684,12 @@
     <w:p/>
     <w:p/>
     <w:sectPr>
-      <w:headerReference w:type="even" r:id="rId22"/>
-      <w:headerReference w:type="default" r:id="rId23"/>
-      <w:footerReference w:type="even" r:id="rId24"/>
-      <w:footerReference w:type="default" r:id="rId25"/>
-      <w:headerReference w:type="first" r:id="rId26"/>
-      <w:footerReference w:type="first" r:id="rId27"/>
+      <w:headerReference w:type="even" r:id="rId23"/>
+      <w:headerReference w:type="default" r:id="rId24"/>
+      <w:footerReference w:type="even" r:id="rId25"/>
+      <w:footerReference w:type="default" r:id="rId26"/>
+      <w:headerReference w:type="first" r:id="rId27"/>
+      <w:footerReference w:type="first" r:id="rId28"/>
       <w:footnotePr>
         <w:pos w:val="beneathText"/>
       </w:footnotePr>
@@ -8169,6 +8623,119 @@
     </w:lvl>
   </w:abstractNum>
   <w:abstractNum w:abstractNumId="21" w15:restartNumberingAfterBreak="0">
+    <w:nsid w:val="0D0D6C12"/>
+    <w:multiLevelType w:val="hybridMultilevel"/>
+    <w:tmpl w:val="39C6A8E2"/>
+    <w:lvl w:ilvl="0" w:tplc="04090001">
+      <w:start w:val="1"/>
+      <w:numFmt w:val="bullet"/>
+      <w:lvlText w:val=""/>
+      <w:lvlJc w:val="left"/>
+      <w:pPr>
+        <w:ind w:left="720" w:hanging="360"/>
+      </w:pPr>
+      <w:rPr>
+        <w:rFonts w:ascii="Symbol" w:hAnsi="Symbol" w:hint="default"/>
+      </w:rPr>
+    </w:lvl>
+    <w:lvl w:ilvl="1" w:tplc="04090003">
+      <w:start w:val="1"/>
+      <w:numFmt w:val="bullet"/>
+      <w:lvlText w:val="o"/>
+      <w:lvlJc w:val="left"/>
+      <w:pPr>
+        <w:ind w:left="1440" w:hanging="360"/>
+      </w:pPr>
+      <w:rPr>
+        <w:rFonts w:ascii="Courier New" w:hAnsi="Courier New" w:cs="Courier New" w:hint="default"/>
+      </w:rPr>
+    </w:lvl>
+    <w:lvl w:ilvl="2" w:tplc="04090005" w:tentative="1">
+      <w:start w:val="1"/>
+      <w:numFmt w:val="bullet"/>
+      <w:lvlText w:val=""/>
+      <w:lvlJc w:val="left"/>
+      <w:pPr>
+        <w:ind w:left="2160" w:hanging="360"/>
+      </w:pPr>
+      <w:rPr>
+        <w:rFonts w:ascii="Wingdings" w:hAnsi="Wingdings" w:hint="default"/>
+      </w:rPr>
+    </w:lvl>
+    <w:lvl w:ilvl="3" w:tplc="04090001" w:tentative="1">
+      <w:start w:val="1"/>
+      <w:numFmt w:val="bullet"/>
+      <w:lvlText w:val=""/>
+      <w:lvlJc w:val="left"/>
+      <w:pPr>
+        <w:ind w:left="2880" w:hanging="360"/>
+      </w:pPr>
+      <w:rPr>
+        <w:rFonts w:ascii="Symbol" w:hAnsi="Symbol" w:hint="default"/>
+      </w:rPr>
+    </w:lvl>
+    <w:lvl w:ilvl="4" w:tplc="04090003" w:tentative="1">
+      <w:start w:val="1"/>
+      <w:numFmt w:val="bullet"/>
+      <w:lvlText w:val="o"/>
+      <w:lvlJc w:val="left"/>
+      <w:pPr>
+        <w:ind w:left="3600" w:hanging="360"/>
+      </w:pPr>
+      <w:rPr>
+        <w:rFonts w:ascii="Courier New" w:hAnsi="Courier New" w:cs="Courier New" w:hint="default"/>
+      </w:rPr>
+    </w:lvl>
+    <w:lvl w:ilvl="5" w:tplc="04090005" w:tentative="1">
+      <w:start w:val="1"/>
+      <w:numFmt w:val="bullet"/>
+      <w:lvlText w:val=""/>
+      <w:lvlJc w:val="left"/>
+      <w:pPr>
+        <w:ind w:left="4320" w:hanging="360"/>
+      </w:pPr>
+      <w:rPr>
+        <w:rFonts w:ascii="Wingdings" w:hAnsi="Wingdings" w:hint="default"/>
+      </w:rPr>
+    </w:lvl>
+    <w:lvl w:ilvl="6" w:tplc="04090001" w:tentative="1">
+      <w:start w:val="1"/>
+      <w:numFmt w:val="bullet"/>
+      <w:lvlText w:val=""/>
+      <w:lvlJc w:val="left"/>
+      <w:pPr>
+        <w:ind w:left="5040" w:hanging="360"/>
+      </w:pPr>
+      <w:rPr>
+        <w:rFonts w:ascii="Symbol" w:hAnsi="Symbol" w:hint="default"/>
+      </w:rPr>
+    </w:lvl>
+    <w:lvl w:ilvl="7" w:tplc="04090003" w:tentative="1">
+      <w:start w:val="1"/>
+      <w:numFmt w:val="bullet"/>
+      <w:lvlText w:val="o"/>
+      <w:lvlJc w:val="left"/>
+      <w:pPr>
+        <w:ind w:left="5760" w:hanging="360"/>
+      </w:pPr>
+      <w:rPr>
+        <w:rFonts w:ascii="Courier New" w:hAnsi="Courier New" w:cs="Courier New" w:hint="default"/>
+      </w:rPr>
+    </w:lvl>
+    <w:lvl w:ilvl="8" w:tplc="04090005" w:tentative="1">
+      <w:start w:val="1"/>
+      <w:numFmt w:val="bullet"/>
+      <w:lvlText w:val=""/>
+      <w:lvlJc w:val="left"/>
+      <w:pPr>
+        <w:ind w:left="6480" w:hanging="360"/>
+      </w:pPr>
+      <w:rPr>
+        <w:rFonts w:ascii="Wingdings" w:hAnsi="Wingdings" w:hint="default"/>
+      </w:rPr>
+    </w:lvl>
+  </w:abstractNum>
+  <w:abstractNum w:abstractNumId="22" w15:restartNumberingAfterBreak="0">
     <w:nsid w:val="0F1C5952"/>
     <w:multiLevelType w:val="hybridMultilevel"/>
     <w:tmpl w:val="C2D8673A"/>
@@ -8308,7 +8875,7 @@
       </w:rPr>
     </w:lvl>
   </w:abstractNum>
-  <w:abstractNum w:abstractNumId="22" w15:restartNumberingAfterBreak="0">
+  <w:abstractNum w:abstractNumId="23" w15:restartNumberingAfterBreak="0">
     <w:nsid w:val="10071F88"/>
     <w:multiLevelType w:val="hybridMultilevel"/>
     <w:tmpl w:val="09AED870"/>
@@ -8420,7 +8987,7 @@
       </w:rPr>
     </w:lvl>
   </w:abstractNum>
-  <w:abstractNum w:abstractNumId="23" w15:restartNumberingAfterBreak="0">
+  <w:abstractNum w:abstractNumId="24" w15:restartNumberingAfterBreak="0">
     <w:nsid w:val="14C57750"/>
     <w:multiLevelType w:val="hybridMultilevel"/>
     <w:tmpl w:val="99EEBB6A"/>
@@ -8533,7 +9100,7 @@
       </w:rPr>
     </w:lvl>
   </w:abstractNum>
-  <w:abstractNum w:abstractNumId="24" w15:restartNumberingAfterBreak="0">
+  <w:abstractNum w:abstractNumId="25" w15:restartNumberingAfterBreak="0">
     <w:nsid w:val="15B31979"/>
     <w:multiLevelType w:val="hybridMultilevel"/>
     <w:tmpl w:val="F1F4B960"/>
@@ -8646,7 +9213,7 @@
       </w:rPr>
     </w:lvl>
   </w:abstractNum>
-  <w:abstractNum w:abstractNumId="25" w15:restartNumberingAfterBreak="0">
+  <w:abstractNum w:abstractNumId="26" w15:restartNumberingAfterBreak="0">
     <w:nsid w:val="17E86640"/>
     <w:multiLevelType w:val="hybridMultilevel"/>
     <w:tmpl w:val="E75E9EBC"/>
@@ -8787,7 +9354,7 @@
       </w:rPr>
     </w:lvl>
   </w:abstractNum>
-  <w:abstractNum w:abstractNumId="26" w15:restartNumberingAfterBreak="0">
+  <w:abstractNum w:abstractNumId="27" w15:restartNumberingAfterBreak="0">
     <w:nsid w:val="1904704E"/>
     <w:multiLevelType w:val="multilevel"/>
     <w:tmpl w:val="00000011"/>
@@ -8900,7 +9467,7 @@
       </w:pPr>
     </w:lvl>
   </w:abstractNum>
-  <w:abstractNum w:abstractNumId="27" w15:restartNumberingAfterBreak="0">
+  <w:abstractNum w:abstractNumId="28" w15:restartNumberingAfterBreak="0">
     <w:nsid w:val="1F391341"/>
     <w:multiLevelType w:val="hybridMultilevel"/>
     <w:tmpl w:val="28D01D6A"/>
@@ -9040,7 +9607,7 @@
       </w:rPr>
     </w:lvl>
   </w:abstractNum>
-  <w:abstractNum w:abstractNumId="28" w15:restartNumberingAfterBreak="0">
+  <w:abstractNum w:abstractNumId="29" w15:restartNumberingAfterBreak="0">
     <w:nsid w:val="1FCD39A1"/>
     <w:multiLevelType w:val="multilevel"/>
     <w:tmpl w:val="AC12CE28"/>
@@ -9156,7 +9723,7 @@
       </w:pPr>
     </w:lvl>
   </w:abstractNum>
-  <w:abstractNum w:abstractNumId="29" w15:restartNumberingAfterBreak="0">
+  <w:abstractNum w:abstractNumId="30" w15:restartNumberingAfterBreak="0">
     <w:nsid w:val="296F533A"/>
     <w:multiLevelType w:val="hybridMultilevel"/>
     <w:tmpl w:val="20EC805A"/>
@@ -9269,7 +9836,7 @@
       </w:rPr>
     </w:lvl>
   </w:abstractNum>
-  <w:abstractNum w:abstractNumId="30" w15:restartNumberingAfterBreak="0">
+  <w:abstractNum w:abstractNumId="31" w15:restartNumberingAfterBreak="0">
     <w:nsid w:val="2A332316"/>
     <w:multiLevelType w:val="hybridMultilevel"/>
     <w:tmpl w:val="8D50A05A"/>
@@ -9381,7 +9948,7 @@
       </w:rPr>
     </w:lvl>
   </w:abstractNum>
-  <w:abstractNum w:abstractNumId="31" w15:restartNumberingAfterBreak="0">
+  <w:abstractNum w:abstractNumId="32" w15:restartNumberingAfterBreak="0">
     <w:nsid w:val="2D5B3E5E"/>
     <w:multiLevelType w:val="multilevel"/>
     <w:tmpl w:val="AC12CE28"/>
@@ -9497,7 +10064,7 @@
       </w:pPr>
     </w:lvl>
   </w:abstractNum>
-  <w:abstractNum w:abstractNumId="32" w15:restartNumberingAfterBreak="0">
+  <w:abstractNum w:abstractNumId="33" w15:restartNumberingAfterBreak="0">
     <w:nsid w:val="33091406"/>
     <w:multiLevelType w:val="hybridMultilevel"/>
     <w:tmpl w:val="BD9CA108"/>
@@ -9610,7 +10177,7 @@
       </w:rPr>
     </w:lvl>
   </w:abstractNum>
-  <w:abstractNum w:abstractNumId="33" w15:restartNumberingAfterBreak="0">
+  <w:abstractNum w:abstractNumId="34" w15:restartNumberingAfterBreak="0">
     <w:nsid w:val="39467FCF"/>
     <w:multiLevelType w:val="hybridMultilevel"/>
     <w:tmpl w:val="0310C32E"/>
@@ -9723,7 +10290,7 @@
       </w:rPr>
     </w:lvl>
   </w:abstractNum>
-  <w:abstractNum w:abstractNumId="34" w15:restartNumberingAfterBreak="0">
+  <w:abstractNum w:abstractNumId="35" w15:restartNumberingAfterBreak="0">
     <w:nsid w:val="3A2B4E87"/>
     <w:multiLevelType w:val="multilevel"/>
     <w:tmpl w:val="AC12CE28"/>
@@ -9839,7 +10406,7 @@
       </w:pPr>
     </w:lvl>
   </w:abstractNum>
-  <w:abstractNum w:abstractNumId="35" w15:restartNumberingAfterBreak="0">
+  <w:abstractNum w:abstractNumId="36" w15:restartNumberingAfterBreak="0">
     <w:nsid w:val="44C92363"/>
     <w:multiLevelType w:val="hybridMultilevel"/>
     <w:tmpl w:val="926475F2"/>
@@ -9952,7 +10519,7 @@
       </w:rPr>
     </w:lvl>
   </w:abstractNum>
-  <w:abstractNum w:abstractNumId="36" w15:restartNumberingAfterBreak="0">
+  <w:abstractNum w:abstractNumId="37" w15:restartNumberingAfterBreak="0">
     <w:nsid w:val="47652513"/>
     <w:multiLevelType w:val="hybridMultilevel"/>
     <w:tmpl w:val="4C3E6C74"/>
@@ -10065,7 +10632,7 @@
       </w:rPr>
     </w:lvl>
   </w:abstractNum>
-  <w:abstractNum w:abstractNumId="37" w15:restartNumberingAfterBreak="0">
+  <w:abstractNum w:abstractNumId="38" w15:restartNumberingAfterBreak="0">
     <w:nsid w:val="48B5017E"/>
     <w:multiLevelType w:val="hybridMultilevel"/>
     <w:tmpl w:val="E81AEAD6"/>
@@ -10178,7 +10745,7 @@
       </w:rPr>
     </w:lvl>
   </w:abstractNum>
-  <w:abstractNum w:abstractNumId="38" w15:restartNumberingAfterBreak="0">
+  <w:abstractNum w:abstractNumId="39" w15:restartNumberingAfterBreak="0">
     <w:nsid w:val="4B1C2A0E"/>
     <w:multiLevelType w:val="hybridMultilevel"/>
     <w:tmpl w:val="DC4A9386"/>
@@ -10291,7 +10858,7 @@
       </w:rPr>
     </w:lvl>
   </w:abstractNum>
-  <w:abstractNum w:abstractNumId="39" w15:restartNumberingAfterBreak="0">
+  <w:abstractNum w:abstractNumId="40" w15:restartNumberingAfterBreak="0">
     <w:nsid w:val="58B72105"/>
     <w:multiLevelType w:val="multilevel"/>
     <w:tmpl w:val="D960FB60"/>
@@ -10440,7 +11007,7 @@
       </w:rPr>
     </w:lvl>
   </w:abstractNum>
-  <w:abstractNum w:abstractNumId="40" w15:restartNumberingAfterBreak="0">
+  <w:abstractNum w:abstractNumId="41" w15:restartNumberingAfterBreak="0">
     <w:nsid w:val="5B760DA1"/>
     <w:multiLevelType w:val="hybridMultilevel"/>
     <w:tmpl w:val="4386DEFA"/>
@@ -10553,7 +11120,119 @@
       </w:rPr>
     </w:lvl>
   </w:abstractNum>
-  <w:abstractNum w:abstractNumId="41" w15:restartNumberingAfterBreak="0">
+  <w:abstractNum w:abstractNumId="42" w15:restartNumberingAfterBreak="0">
+    <w:nsid w:val="5CD64339"/>
+    <w:multiLevelType w:val="hybridMultilevel"/>
+    <w:tmpl w:val="4D7A91F2"/>
+    <w:lvl w:ilvl="0" w:tplc="0FFA5646">
+      <w:numFmt w:val="bullet"/>
+      <w:lvlText w:val=""/>
+      <w:lvlJc w:val="left"/>
+      <w:pPr>
+        <w:ind w:left="1440" w:hanging="360"/>
+      </w:pPr>
+      <w:rPr>
+        <w:rFonts w:ascii="Wingdings" w:eastAsia="MS Mincho" w:hAnsi="Wingdings" w:cs="Calibri" w:hint="default"/>
+      </w:rPr>
+    </w:lvl>
+    <w:lvl w:ilvl="1" w:tplc="04090003" w:tentative="1">
+      <w:start w:val="1"/>
+      <w:numFmt w:val="bullet"/>
+      <w:lvlText w:val="o"/>
+      <w:lvlJc w:val="left"/>
+      <w:pPr>
+        <w:ind w:left="2160" w:hanging="360"/>
+      </w:pPr>
+      <w:rPr>
+        <w:rFonts w:ascii="Courier New" w:hAnsi="Courier New" w:cs="Courier New" w:hint="default"/>
+      </w:rPr>
+    </w:lvl>
+    <w:lvl w:ilvl="2" w:tplc="04090005" w:tentative="1">
+      <w:start w:val="1"/>
+      <w:numFmt w:val="bullet"/>
+      <w:lvlText w:val=""/>
+      <w:lvlJc w:val="left"/>
+      <w:pPr>
+        <w:ind w:left="2880" w:hanging="360"/>
+      </w:pPr>
+      <w:rPr>
+        <w:rFonts w:ascii="Wingdings" w:hAnsi="Wingdings" w:hint="default"/>
+      </w:rPr>
+    </w:lvl>
+    <w:lvl w:ilvl="3" w:tplc="04090001" w:tentative="1">
+      <w:start w:val="1"/>
+      <w:numFmt w:val="bullet"/>
+      <w:lvlText w:val=""/>
+      <w:lvlJc w:val="left"/>
+      <w:pPr>
+        <w:ind w:left="3600" w:hanging="360"/>
+      </w:pPr>
+      <w:rPr>
+        <w:rFonts w:ascii="Symbol" w:hAnsi="Symbol" w:hint="default"/>
+      </w:rPr>
+    </w:lvl>
+    <w:lvl w:ilvl="4" w:tplc="04090003" w:tentative="1">
+      <w:start w:val="1"/>
+      <w:numFmt w:val="bullet"/>
+      <w:lvlText w:val="o"/>
+      <w:lvlJc w:val="left"/>
+      <w:pPr>
+        <w:ind w:left="4320" w:hanging="360"/>
+      </w:pPr>
+      <w:rPr>
+        <w:rFonts w:ascii="Courier New" w:hAnsi="Courier New" w:cs="Courier New" w:hint="default"/>
+      </w:rPr>
+    </w:lvl>
+    <w:lvl w:ilvl="5" w:tplc="04090005" w:tentative="1">
+      <w:start w:val="1"/>
+      <w:numFmt w:val="bullet"/>
+      <w:lvlText w:val=""/>
+      <w:lvlJc w:val="left"/>
+      <w:pPr>
+        <w:ind w:left="5040" w:hanging="360"/>
+      </w:pPr>
+      <w:rPr>
+        <w:rFonts w:ascii="Wingdings" w:hAnsi="Wingdings" w:hint="default"/>
+      </w:rPr>
+    </w:lvl>
+    <w:lvl w:ilvl="6" w:tplc="04090001" w:tentative="1">
+      <w:start w:val="1"/>
+      <w:numFmt w:val="bullet"/>
+      <w:lvlText w:val=""/>
+      <w:lvlJc w:val="left"/>
+      <w:pPr>
+        <w:ind w:left="5760" w:hanging="360"/>
+      </w:pPr>
+      <w:rPr>
+        <w:rFonts w:ascii="Symbol" w:hAnsi="Symbol" w:hint="default"/>
+      </w:rPr>
+    </w:lvl>
+    <w:lvl w:ilvl="7" w:tplc="04090003" w:tentative="1">
+      <w:start w:val="1"/>
+      <w:numFmt w:val="bullet"/>
+      <w:lvlText w:val="o"/>
+      <w:lvlJc w:val="left"/>
+      <w:pPr>
+        <w:ind w:left="6480" w:hanging="360"/>
+      </w:pPr>
+      <w:rPr>
+        <w:rFonts w:ascii="Courier New" w:hAnsi="Courier New" w:cs="Courier New" w:hint="default"/>
+      </w:rPr>
+    </w:lvl>
+    <w:lvl w:ilvl="8" w:tplc="04090005" w:tentative="1">
+      <w:start w:val="1"/>
+      <w:numFmt w:val="bullet"/>
+      <w:lvlText w:val=""/>
+      <w:lvlJc w:val="left"/>
+      <w:pPr>
+        <w:ind w:left="7200" w:hanging="360"/>
+      </w:pPr>
+      <w:rPr>
+        <w:rFonts w:ascii="Wingdings" w:hAnsi="Wingdings" w:hint="default"/>
+      </w:rPr>
+    </w:lvl>
+  </w:abstractNum>
+  <w:abstractNum w:abstractNumId="43" w15:restartNumberingAfterBreak="0">
     <w:nsid w:val="67C1146D"/>
     <w:multiLevelType w:val="hybridMultilevel"/>
     <w:tmpl w:val="7DA8282E"/>
@@ -10693,7 +11372,7 @@
       </w:rPr>
     </w:lvl>
   </w:abstractNum>
-  <w:abstractNum w:abstractNumId="42" w15:restartNumberingAfterBreak="0">
+  <w:abstractNum w:abstractNumId="44" w15:restartNumberingAfterBreak="0">
     <w:nsid w:val="705F2A91"/>
     <w:multiLevelType w:val="hybridMultilevel"/>
     <w:tmpl w:val="8326C014"/>
@@ -10805,7 +11484,7 @@
       </w:rPr>
     </w:lvl>
   </w:abstractNum>
-  <w:abstractNum w:abstractNumId="43" w15:restartNumberingAfterBreak="0">
+  <w:abstractNum w:abstractNumId="45" w15:restartNumberingAfterBreak="0">
     <w:nsid w:val="729168B3"/>
     <w:multiLevelType w:val="hybridMultilevel"/>
     <w:tmpl w:val="31004F4E"/>
@@ -10918,7 +11597,7 @@
       </w:rPr>
     </w:lvl>
   </w:abstractNum>
-  <w:abstractNum w:abstractNumId="44" w15:restartNumberingAfterBreak="0">
+  <w:abstractNum w:abstractNumId="46" w15:restartNumberingAfterBreak="0">
     <w:nsid w:val="75C14A82"/>
     <w:multiLevelType w:val="hybridMultilevel"/>
     <w:tmpl w:val="652CE3A0"/>
@@ -11031,7 +11710,7 @@
       </w:rPr>
     </w:lvl>
   </w:abstractNum>
-  <w:abstractNum w:abstractNumId="45" w15:restartNumberingAfterBreak="0">
+  <w:abstractNum w:abstractNumId="47" w15:restartNumberingAfterBreak="0">
     <w:nsid w:val="79405515"/>
     <w:multiLevelType w:val="hybridMultilevel"/>
     <w:tmpl w:val="B588D586"/>
@@ -11147,7 +11826,7 @@
       </w:pPr>
     </w:lvl>
   </w:abstractNum>
-  <w:abstractNum w:abstractNumId="46" w15:restartNumberingAfterBreak="0">
+  <w:abstractNum w:abstractNumId="48" w15:restartNumberingAfterBreak="0">
     <w:nsid w:val="795348F1"/>
     <w:multiLevelType w:val="multilevel"/>
     <w:tmpl w:val="00000011"/>
@@ -11260,7 +11939,7 @@
       </w:pPr>
     </w:lvl>
   </w:abstractNum>
-  <w:abstractNum w:abstractNumId="47" w15:restartNumberingAfterBreak="0">
+  <w:abstractNum w:abstractNumId="49" w15:restartNumberingAfterBreak="0">
     <w:nsid w:val="7BC05482"/>
     <w:multiLevelType w:val="hybridMultilevel"/>
     <w:tmpl w:val="2A320D86"/>
@@ -11427,82 +12106,82 @@
     <w:abstractNumId w:val="17"/>
   </w:num>
   <w:num w:numId="19">
+    <w:abstractNumId w:val="27"/>
+  </w:num>
+  <w:num w:numId="20">
+    <w:abstractNumId w:val="48"/>
+  </w:num>
+  <w:num w:numId="21">
+    <w:abstractNumId w:val="47"/>
+  </w:num>
+  <w:num w:numId="22">
     <w:abstractNumId w:val="26"/>
   </w:num>
-  <w:num w:numId="20">
-    <w:abstractNumId w:val="46"/>
-  </w:num>
-  <w:num w:numId="21">
-    <w:abstractNumId w:val="45"/>
-  </w:num>
-  <w:num w:numId="22">
-    <w:abstractNumId w:val="25"/>
-  </w:num>
   <w:num w:numId="23">
-    <w:abstractNumId w:val="21"/>
+    <w:abstractNumId w:val="22"/>
   </w:num>
   <w:num w:numId="24">
-    <w:abstractNumId w:val="27"/>
+    <w:abstractNumId w:val="28"/>
   </w:num>
   <w:num w:numId="25">
-    <w:abstractNumId w:val="31"/>
+    <w:abstractNumId w:val="32"/>
   </w:num>
   <w:num w:numId="26">
-    <w:abstractNumId w:val="28"/>
+    <w:abstractNumId w:val="29"/>
   </w:num>
   <w:num w:numId="27">
-    <w:abstractNumId w:val="41"/>
+    <w:abstractNumId w:val="43"/>
   </w:num>
   <w:num w:numId="28">
-    <w:abstractNumId w:val="34"/>
+    <w:abstractNumId w:val="35"/>
   </w:num>
   <w:num w:numId="29">
-    <w:abstractNumId w:val="22"/>
+    <w:abstractNumId w:val="23"/>
   </w:num>
   <w:num w:numId="30">
     <w:abstractNumId w:val="19"/>
   </w:num>
   <w:num w:numId="31">
+    <w:abstractNumId w:val="40"/>
+  </w:num>
+  <w:num w:numId="32">
+    <w:abstractNumId w:val="31"/>
+  </w:num>
+  <w:num w:numId="33">
+    <w:abstractNumId w:val="36"/>
+  </w:num>
+  <w:num w:numId="34">
+    <w:abstractNumId w:val="34"/>
+  </w:num>
+  <w:num w:numId="35">
+    <w:abstractNumId w:val="44"/>
+  </w:num>
+  <w:num w:numId="36">
+    <w:abstractNumId w:val="46"/>
+  </w:num>
+  <w:num w:numId="37">
+    <w:abstractNumId w:val="25"/>
+  </w:num>
+  <w:num w:numId="38">
+    <w:abstractNumId w:val="49"/>
+  </w:num>
+  <w:num w:numId="39">
+    <w:abstractNumId w:val="38"/>
+  </w:num>
+  <w:num w:numId="40">
+    <w:abstractNumId w:val="41"/>
+  </w:num>
+  <w:num w:numId="41">
     <w:abstractNumId w:val="39"/>
   </w:num>
-  <w:num w:numId="32">
-    <w:abstractNumId w:val="30"/>
-  </w:num>
-  <w:num w:numId="33">
-    <w:abstractNumId w:val="35"/>
-  </w:num>
-  <w:num w:numId="34">
-    <w:abstractNumId w:val="33"/>
-  </w:num>
-  <w:num w:numId="35">
-    <w:abstractNumId w:val="42"/>
-  </w:num>
-  <w:num w:numId="36">
-    <w:abstractNumId w:val="44"/>
-  </w:num>
-  <w:num w:numId="37">
+  <w:num w:numId="42">
     <w:abstractNumId w:val="24"/>
   </w:num>
-  <w:num w:numId="38">
-    <w:abstractNumId w:val="47"/>
-  </w:num>
-  <w:num w:numId="39">
+  <w:num w:numId="43">
     <w:abstractNumId w:val="37"/>
   </w:num>
-  <w:num w:numId="40">
-    <w:abstractNumId w:val="40"/>
-  </w:num>
-  <w:num w:numId="41">
-    <w:abstractNumId w:val="38"/>
-  </w:num>
-  <w:num w:numId="42">
-    <w:abstractNumId w:val="23"/>
-  </w:num>
-  <w:num w:numId="43">
-    <w:abstractNumId w:val="36"/>
-  </w:num>
   <w:num w:numId="44">
-    <w:abstractNumId w:val="43"/>
+    <w:abstractNumId w:val="45"/>
   </w:num>
   <w:num w:numId="45">
     <w:abstractNumId w:val="18"/>
@@ -11511,12 +12190,26 @@
     <w:abstractNumId w:val="20"/>
   </w:num>
   <w:num w:numId="47">
-    <w:abstractNumId w:val="32"/>
+    <w:abstractNumId w:val="33"/>
   </w:num>
   <w:num w:numId="48">
-    <w:abstractNumId w:val="29"/>
+    <w:abstractNumId w:val="30"/>
+  </w:num>
+  <w:num w:numId="49">
+    <w:abstractNumId w:val="21"/>
+  </w:num>
+  <w:num w:numId="50">
+    <w:abstractNumId w:val="42"/>
   </w:num>
 </w:numbering>
+</file>
+
+<file path=word/people.xml><?xml version="1.0" encoding="utf-8"?>
+<w15:people xmlns:wpc="http://schemas.microsoft.com/office/word/2010/wordprocessingCanvas" xmlns:mc="http://schemas.openxmlformats.org/markup-compatibility/2006" xmlns:o="urn:schemas-microsoft-com:office:office" xmlns:r="http://schemas.openxmlformats.org/officeDocument/2006/relationships" xmlns:m="http://schemas.openxmlformats.org/officeDocument/2006/math" xmlns:v="urn:schemas-microsoft-com:vml" xmlns:wp14="http://schemas.microsoft.com/office/word/2010/wordprocessingDrawing" xmlns:wp="http://schemas.openxmlformats.org/drawingml/2006/wordprocessingDrawing" xmlns:w10="urn:schemas-microsoft-com:office:word" xmlns:w="http://schemas.openxmlformats.org/wordprocessingml/2006/main" xmlns:w14="http://schemas.microsoft.com/office/word/2010/wordml" xmlns:w15="http://schemas.microsoft.com/office/word/2012/wordml" xmlns:wpg="http://schemas.microsoft.com/office/word/2010/wordprocessingGroup" xmlns:wpi="http://schemas.microsoft.com/office/word/2010/wordprocessingInk" xmlns:wne="http://schemas.microsoft.com/office/word/2006/wordml" xmlns:wps="http://schemas.microsoft.com/office/word/2010/wordprocessingShape" mc:Ignorable="w14 w15 wp14">
+  <w15:person w15:author="Windows User">
+    <w15:presenceInfo w15:providerId="None" w15:userId="Windows User"/>
+  </w15:person>
+</w15:people>
 </file>
 
 <file path=word/styles.xml><?xml version="1.0" encoding="utf-8"?>
@@ -13164,7 +13857,7 @@
 </file>
 
 <file path=customXml/itemProps1.xml><?xml version="1.0" encoding="utf-8"?>
-<ds:datastoreItem xmlns:ds="http://schemas.openxmlformats.org/officeDocument/2006/customXml" ds:itemID="{F33B9A52-F96F-4B8D-B89C-8183EAA0BCE0}">
+<ds:datastoreItem xmlns:ds="http://schemas.openxmlformats.org/officeDocument/2006/customXml" ds:itemID="{2DBACBA9-E318-4483-A9C7-7972562004F2}">
   <ds:schemaRefs>
     <ds:schemaRef ds:uri="http://schemas.openxmlformats.org/officeDocument/2006/bibliography"/>
   </ds:schemaRefs>

</xml_diff>

<commit_message>
phan tich thiet ke
</commit_message>
<xml_diff>
--- a/docs/reports/MyProjectMgnt.docx
+++ b/docs/reports/MyProjectMgnt.docx
@@ -1,6 +1,6 @@
 
 <file path=word/document.xml><?xml version="1.0" encoding="utf-8"?>
-<w:document xmlns:wpc="http://schemas.microsoft.com/office/word/2010/wordprocessingCanvas" xmlns:mc="http://schemas.openxmlformats.org/markup-compatibility/2006" xmlns:o="urn:schemas-microsoft-com:office:office" xmlns:r="http://schemas.openxmlformats.org/officeDocument/2006/relationships" xmlns:m="http://schemas.openxmlformats.org/officeDocument/2006/math" xmlns:v="urn:schemas-microsoft-com:vml" xmlns:wp14="http://schemas.microsoft.com/office/word/2010/wordprocessingDrawing" xmlns:wp="http://schemas.openxmlformats.org/drawingml/2006/wordprocessingDrawing" xmlns:w10="urn:schemas-microsoft-com:office:word" xmlns:w="http://schemas.openxmlformats.org/wordprocessingml/2006/main" xmlns:w14="http://schemas.microsoft.com/office/word/2010/wordml" xmlns:w15="http://schemas.microsoft.com/office/word/2012/wordml" xmlns:wpg="http://schemas.microsoft.com/office/word/2010/wordprocessingGroup" xmlns:wpi="http://schemas.microsoft.com/office/word/2010/wordprocessingInk" xmlns:wne="http://schemas.microsoft.com/office/word/2006/wordml" xmlns:wps="http://schemas.microsoft.com/office/word/2010/wordprocessingShape" mc:Ignorable="w14 w15 wp14">
+<w:document xmlns:wpc="http://schemas.microsoft.com/office/word/2010/wordprocessingCanvas" xmlns:cx="http://schemas.microsoft.com/office/drawing/2014/chartex" xmlns:cx1="http://schemas.microsoft.com/office/drawing/2015/9/8/chartex" xmlns:cx2="http://schemas.microsoft.com/office/drawing/2015/10/21/chartex" xmlns:cx3="http://schemas.microsoft.com/office/drawing/2016/5/9/chartex" xmlns:cx4="http://schemas.microsoft.com/office/drawing/2016/5/10/chartex" xmlns:cx5="http://schemas.microsoft.com/office/drawing/2016/5/11/chartex" xmlns:cx6="http://schemas.microsoft.com/office/drawing/2016/5/12/chartex" xmlns:cx7="http://schemas.microsoft.com/office/drawing/2016/5/13/chartex" xmlns:cx8="http://schemas.microsoft.com/office/drawing/2016/5/14/chartex" xmlns:mc="http://schemas.openxmlformats.org/markup-compatibility/2006" xmlns:aink="http://schemas.microsoft.com/office/drawing/2016/ink" xmlns:am3d="http://schemas.microsoft.com/office/drawing/2017/model3d" xmlns:o="urn:schemas-microsoft-com:office:office" xmlns:r="http://schemas.openxmlformats.org/officeDocument/2006/relationships" xmlns:m="http://schemas.openxmlformats.org/officeDocument/2006/math" xmlns:v="urn:schemas-microsoft-com:vml" xmlns:wp14="http://schemas.microsoft.com/office/word/2010/wordprocessingDrawing" xmlns:wp="http://schemas.openxmlformats.org/drawingml/2006/wordprocessingDrawing" xmlns:w10="urn:schemas-microsoft-com:office:word" xmlns:w="http://schemas.openxmlformats.org/wordprocessingml/2006/main" xmlns:w14="http://schemas.microsoft.com/office/word/2010/wordml" xmlns:w15="http://schemas.microsoft.com/office/word/2012/wordml" xmlns:w16cid="http://schemas.microsoft.com/office/word/2016/wordml/cid" xmlns:w16se="http://schemas.microsoft.com/office/word/2015/wordml/symex" xmlns:wpg="http://schemas.microsoft.com/office/word/2010/wordprocessingGroup" xmlns:wpi="http://schemas.microsoft.com/office/word/2010/wordprocessingInk" xmlns:wne="http://schemas.microsoft.com/office/word/2006/wordml" xmlns:wps="http://schemas.microsoft.com/office/word/2010/wordprocessingShape" mc:Ignorable="w14 w15 w16se w16cid wp14">
   <w:background w:color="FFFFFF"/>
   <w:body>
     <w:p>
@@ -299,29 +299,7 @@
           <w:sz w:val="58"/>
           <w:szCs w:val="48"/>
         </w:rPr>
-        <w:t xml:space="preserve">Báo cáo dự </w:t>
-      </w:r>
-      <w:proofErr w:type="gramStart"/>
-      <w:r>
-        <w:rPr>
-          <w:rFonts w:cs="Arial"/>
-          <w:b/>
-          <w:color w:val="951B13"/>
-          <w:sz w:val="58"/>
-          <w:szCs w:val="48"/>
-        </w:rPr>
-        <w:t>án</w:t>
-      </w:r>
-      <w:proofErr w:type="gramEnd"/>
-      <w:r>
-        <w:rPr>
-          <w:rFonts w:cs="Arial"/>
-          <w:b/>
-          <w:color w:val="951B13"/>
-          <w:sz w:val="58"/>
-          <w:szCs w:val="48"/>
-        </w:rPr>
-        <w:t xml:space="preserve"> MiniArm</w:t>
+        <w:t>Báo cáo dự án MiniArm</w:t>
       </w:r>
     </w:p>
     <w:p>
@@ -3581,11 +3559,9 @@
             <w:tcW w:w="1495" w:type="dxa"/>
           </w:tcPr>
           <w:p>
-            <w:ins w:id="0" w:author="Windows User" w:date="2019-04-16T16:56:00Z">
-              <w:r>
-                <w:t>16/04/2019</w:t>
-              </w:r>
-            </w:ins>
+            <w:r>
+              <w:t>16/04/2019</w:t>
+            </w:r>
           </w:p>
         </w:tc>
         <w:tc>
@@ -3596,11 +3572,9 @@
             <w:pPr>
               <w:cnfStyle w:val="000000000000" w:firstRow="0" w:lastRow="0" w:firstColumn="0" w:lastColumn="0" w:oddVBand="0" w:evenVBand="0" w:oddHBand="0" w:evenHBand="0" w:firstRowFirstColumn="0" w:firstRowLastColumn="0" w:lastRowFirstColumn="0" w:lastRowLastColumn="0"/>
             </w:pPr>
-            <w:ins w:id="1" w:author="Windows User" w:date="2019-04-16T16:56:00Z">
-              <w:r>
-                <w:t>Hoàn thành phần 6 của báo cáo</w:t>
-              </w:r>
-            </w:ins>
+            <w:r>
+              <w:t>Hoàn thành phần 6 của báo cáo</w:t>
+            </w:r>
           </w:p>
         </w:tc>
         <w:tc>
@@ -3611,11 +3585,9 @@
             <w:pPr>
               <w:cnfStyle w:val="000000000000" w:firstRow="0" w:lastRow="0" w:firstColumn="0" w:lastColumn="0" w:oddVBand="0" w:evenVBand="0" w:oddHBand="0" w:evenHBand="0" w:firstRowFirstColumn="0" w:firstRowLastColumn="0" w:lastRowFirstColumn="0" w:lastRowLastColumn="0"/>
             </w:pPr>
-            <w:ins w:id="2" w:author="Windows User" w:date="2019-04-16T16:56:00Z">
-              <w:r>
-                <w:t>0.4</w:t>
-              </w:r>
-            </w:ins>
+            <w:r>
+              <w:t>0.4</w:t>
+            </w:r>
           </w:p>
         </w:tc>
         <w:tc>
@@ -3626,11 +3598,9 @@
             <w:pPr>
               <w:cnfStyle w:val="000000000000" w:firstRow="0" w:lastRow="0" w:firstColumn="0" w:lastColumn="0" w:oddVBand="0" w:evenVBand="0" w:oddHBand="0" w:evenHBand="0" w:firstRowFirstColumn="0" w:firstRowLastColumn="0" w:lastRowFirstColumn="0" w:lastRowLastColumn="0"/>
             </w:pPr>
-            <w:ins w:id="3" w:author="Windows User" w:date="2019-04-16T16:56:00Z">
-              <w:r>
-                <w:t>Lê Huy Hùng</w:t>
-              </w:r>
-            </w:ins>
+            <w:r>
+              <w:t>Lê Huy Hùng</w:t>
+            </w:r>
           </w:p>
         </w:tc>
         <w:tc>
@@ -3641,19 +3611,10 @@
             <w:pPr>
               <w:jc w:val="left"/>
               <w:cnfStyle w:val="000000000000" w:firstRow="0" w:lastRow="0" w:firstColumn="0" w:lastColumn="0" w:oddVBand="0" w:evenVBand="0" w:oddHBand="0" w:evenHBand="0" w:firstRowFirstColumn="0" w:firstRowLastColumn="0" w:lastRowFirstColumn="0" w:lastRowLastColumn="0"/>
-              <w:pPrChange w:id="4" w:author="Windows User" w:date="2019-04-16T16:56:00Z">
-                <w:pPr>
-                  <w:cnfStyle w:val="000000000000" w:firstRow="0" w:lastRow="0" w:firstColumn="0" w:lastColumn="0" w:oddVBand="0" w:evenVBand="0" w:oddHBand="0" w:evenHBand="0" w:firstRowFirstColumn="0" w:firstRowLastColumn="0" w:lastRowFirstColumn="0" w:lastRowLastColumn="0"/>
-                </w:pPr>
-              </w:pPrChange>
             </w:pPr>
-            <w:ins w:id="5" w:author="Windows User" w:date="2019-04-16T16:56:00Z">
-              <w:r>
-                <w:t>Đặng Quốc Toàn</w:t>
-              </w:r>
-            </w:ins>
-            <w:bookmarkStart w:id="6" w:name="_GoBack"/>
-            <w:bookmarkEnd w:id="6"/>
+            <w:r>
+              <w:t>Đặng Quốc Toàn</w:t>
+            </w:r>
           </w:p>
         </w:tc>
       </w:tr>
@@ -3938,12 +3899,12 @@
       <w:pPr>
         <w:pStyle w:val="Heading1"/>
       </w:pPr>
-      <w:bookmarkStart w:id="7" w:name="_Toc527975125"/>
+      <w:bookmarkStart w:id="0" w:name="_Toc527975125"/>
       <w:r>
         <w:lastRenderedPageBreak/>
         <w:t>Giới thiệu dự án</w:t>
       </w:r>
-      <w:bookmarkEnd w:id="7"/>
+      <w:bookmarkEnd w:id="0"/>
     </w:p>
     <w:p>
       <w:pPr>
@@ -3952,15 +3913,7 @@
         </w:rPr>
       </w:pPr>
       <w:r>
-        <w:t xml:space="preserve">Cánh </w:t>
-      </w:r>
-      <w:proofErr w:type="gramStart"/>
-      <w:r>
-        <w:t>tay</w:t>
-      </w:r>
-      <w:proofErr w:type="gramEnd"/>
-      <w:r>
-        <w:t xml:space="preserve"> robot</w:t>
+        <w:t>Cánh tay robot</w:t>
       </w:r>
       <w:r>
         <w:t>:</w:t>
@@ -4109,21 +4062,21 @@
       <w:pPr>
         <w:pStyle w:val="Heading1"/>
       </w:pPr>
-      <w:bookmarkStart w:id="8" w:name="_Toc527975126"/>
+      <w:bookmarkStart w:id="1" w:name="_Toc527975126"/>
       <w:r>
         <w:t>Các nhân sự tham gia dự án</w:t>
       </w:r>
-      <w:bookmarkEnd w:id="8"/>
+      <w:bookmarkEnd w:id="1"/>
     </w:p>
     <w:p>
       <w:pPr>
         <w:pStyle w:val="Heading2"/>
       </w:pPr>
-      <w:bookmarkStart w:id="9" w:name="_Toc527975127"/>
+      <w:bookmarkStart w:id="2" w:name="_Toc527975127"/>
       <w:r>
         <w:t>Thông tin liên hệ phía khách hàng</w:t>
       </w:r>
-      <w:bookmarkEnd w:id="9"/>
+      <w:bookmarkEnd w:id="2"/>
     </w:p>
     <w:p>
       <w:pPr>
@@ -4224,11 +4177,11 @@
       <w:pPr>
         <w:pStyle w:val="Heading2"/>
       </w:pPr>
-      <w:bookmarkStart w:id="10" w:name="_Toc527975128"/>
+      <w:bookmarkStart w:id="3" w:name="_Toc527975128"/>
       <w:r>
         <w:t>Thông tin liên hệ phía công ty</w:t>
       </w:r>
-      <w:bookmarkEnd w:id="10"/>
+      <w:bookmarkEnd w:id="3"/>
     </w:p>
     <w:p>
       <w:pPr>
@@ -4511,14 +4464,14 @@
       <w:pPr>
         <w:pStyle w:val="Heading2"/>
       </w:pPr>
-      <w:bookmarkStart w:id="11" w:name="_Toc527975129"/>
+      <w:bookmarkStart w:id="4" w:name="_Toc527975129"/>
       <w:r>
         <w:t xml:space="preserve">Phân chia vai trò của thành viên dự án và khách </w:t>
       </w:r>
       <w:r>
         <w:t>hàng</w:t>
       </w:r>
-      <w:bookmarkEnd w:id="11"/>
+      <w:bookmarkEnd w:id="4"/>
     </w:p>
     <w:p>
       <w:pPr>
@@ -4611,18 +4564,18 @@
       <w:pPr>
         <w:pStyle w:val="Heading1"/>
       </w:pPr>
-      <w:bookmarkStart w:id="12" w:name="_Toc527975130"/>
+      <w:bookmarkStart w:id="5" w:name="_Toc527975130"/>
       <w:r>
         <w:lastRenderedPageBreak/>
         <w:t>Khảo sát dự án</w:t>
       </w:r>
-      <w:bookmarkEnd w:id="12"/>
+      <w:bookmarkEnd w:id="5"/>
     </w:p>
     <w:p>
       <w:pPr>
         <w:pStyle w:val="Heading2"/>
       </w:pPr>
-      <w:bookmarkStart w:id="13" w:name="_Toc527975131"/>
+      <w:bookmarkStart w:id="6" w:name="_Toc527975131"/>
       <w:r>
         <w:t xml:space="preserve">Yêu cầu khách </w:t>
       </w:r>
@@ -4632,7 +4585,7 @@
       <w:r>
         <w:t>ng</w:t>
       </w:r>
-      <w:bookmarkEnd w:id="13"/>
+      <w:bookmarkEnd w:id="6"/>
     </w:p>
     <w:p>
       <w:pPr>
@@ -4951,7 +4904,7 @@
       <w:pPr>
         <w:pStyle w:val="Heading2"/>
       </w:pPr>
-      <w:bookmarkStart w:id="14" w:name="_Toc527975132"/>
+      <w:bookmarkStart w:id="7" w:name="_Toc527975132"/>
       <w:r>
         <w:t xml:space="preserve">Mô hình </w:t>
       </w:r>
@@ -4964,7 +4917,7 @@
       <w:r>
         <w:t xml:space="preserve"> – nghiệp vụ</w:t>
       </w:r>
-      <w:bookmarkEnd w:id="14"/>
+      <w:bookmarkEnd w:id="7"/>
     </w:p>
     <w:p>
       <w:pPr>
@@ -5005,15 +4958,7 @@
         </w:numPr>
       </w:pPr>
       <w:r>
-        <w:t xml:space="preserve">Ở đây, việc kiểm thử chất lượng màn hình được thực hiện hoàn toàn bằng </w:t>
-      </w:r>
-      <w:proofErr w:type="gramStart"/>
-      <w:r>
-        <w:t>tay</w:t>
-      </w:r>
-      <w:proofErr w:type="gramEnd"/>
-      <w:r>
-        <w:t xml:space="preserve"> nên hiệu suất rất thấp. </w:t>
+        <w:t xml:space="preserve">Ở đây, việc kiểm thử chất lượng màn hình được thực hiện hoàn toàn bằng tay nên hiệu suất rất thấp. </w:t>
       </w:r>
       <w:r>
         <w:t xml:space="preserve">Kiểm tra một sản phẩm mất trung bình từ 6-8 phút. </w:t>
@@ -5036,12 +4981,12 @@
       <w:pPr>
         <w:pStyle w:val="Heading2"/>
       </w:pPr>
-      <w:bookmarkStart w:id="15" w:name="_Toc527975133"/>
+      <w:bookmarkStart w:id="8" w:name="_Toc527975133"/>
       <w:r>
         <w:lastRenderedPageBreak/>
         <w:t>Mô hình hoạt động dự kiến sau khi áp dụng sản phẩm mới</w:t>
       </w:r>
-      <w:bookmarkEnd w:id="15"/>
+      <w:bookmarkEnd w:id="8"/>
     </w:p>
     <w:p>
       <w:pPr>
@@ -5051,7 +4996,7 @@
           <w:numId w:val="40"/>
         </w:numPr>
       </w:pPr>
-      <w:bookmarkStart w:id="16" w:name="_Toc527975134"/>
+      <w:bookmarkStart w:id="9" w:name="_Toc527975134"/>
       <w:r>
         <w:rPr>
           <w:b/>
@@ -5077,15 +5022,7 @@
         </w:numPr>
       </w:pPr>
       <w:r>
-        <w:t xml:space="preserve">Sau khi được lắp ráp xong, điện thoại sẽ đi </w:t>
-      </w:r>
-      <w:proofErr w:type="gramStart"/>
-      <w:r>
-        <w:t>theo</w:t>
-      </w:r>
-      <w:proofErr w:type="gramEnd"/>
-      <w:r>
-        <w:t xml:space="preserve"> băng chuyền đến vị trí để robot kiểm tra. </w:t>
+        <w:t xml:space="preserve">Sau khi được lắp ráp xong, điện thoại sẽ đi theo băng chuyền đến vị trí để robot kiểm tra. </w:t>
       </w:r>
     </w:p>
     <w:p>
@@ -5097,15 +5034,7 @@
         </w:numPr>
       </w:pPr>
       <w:r>
-        <w:t xml:space="preserve">Robot sẽ thực hiện kiểm thử chất lượng </w:t>
-      </w:r>
-      <w:proofErr w:type="gramStart"/>
-      <w:r>
-        <w:t>theo</w:t>
-      </w:r>
-      <w:proofErr w:type="gramEnd"/>
-      <w:r>
-        <w:t xml:space="preserve"> kịch bản cài đặt sẵn, gồm nhiều bài test khác nhau. Mỗi bài test đạt yêu cầu hay không đạt đều được tự động ghi lại bởi máy tính. </w:t>
+        <w:t xml:space="preserve">Robot sẽ thực hiện kiểm thử chất lượng theo kịch bản cài đặt sẵn, gồm nhiều bài test khác nhau. Mỗi bài test đạt yêu cầu hay không đạt đều được tự động ghi lại bởi máy tính. </w:t>
       </w:r>
     </w:p>
     <w:p>
@@ -5127,7 +5056,7 @@
       <w:r>
         <w:t>Phân tích ưu điểm/nhược điểm/lợi ích khách hàng</w:t>
       </w:r>
-      <w:bookmarkEnd w:id="16"/>
+      <w:bookmarkEnd w:id="9"/>
     </w:p>
     <w:p>
       <w:pPr>
@@ -5156,15 +5085,7 @@
         </w:numPr>
       </w:pPr>
       <w:r>
-        <w:t xml:space="preserve">Không tốn phí thuê </w:t>
-      </w:r>
-      <w:proofErr w:type="gramStart"/>
-      <w:r>
-        <w:t>lao</w:t>
-      </w:r>
-      <w:proofErr w:type="gramEnd"/>
-      <w:r>
-        <w:t xml:space="preserve"> động thủ công</w:t>
+        <w:t>Không tốn phí thuê lao động thủ công</w:t>
       </w:r>
       <w:r>
         <w:t>.</w:t>
@@ -5291,21 +5212,21 @@
       <w:pPr>
         <w:pStyle w:val="Heading1"/>
       </w:pPr>
-      <w:bookmarkStart w:id="17" w:name="_Toc527975135"/>
+      <w:bookmarkStart w:id="10" w:name="_Toc527975135"/>
       <w:r>
         <w:t>Ước lượng</w:t>
       </w:r>
-      <w:bookmarkEnd w:id="17"/>
+      <w:bookmarkEnd w:id="10"/>
     </w:p>
     <w:p>
       <w:pPr>
         <w:pStyle w:val="Heading2"/>
       </w:pPr>
-      <w:bookmarkStart w:id="18" w:name="_Toc527975136"/>
+      <w:bookmarkStart w:id="11" w:name="_Toc527975136"/>
       <w:r>
         <w:t>Ước lượng tính năng</w:t>
       </w:r>
-      <w:bookmarkEnd w:id="18"/>
+      <w:bookmarkEnd w:id="11"/>
     </w:p>
     <w:p>
       <w:pPr>
@@ -5514,15 +5435,7 @@
         <w:t xml:space="preserve">modul chính là </w:t>
       </w:r>
       <w:r>
-        <w:t xml:space="preserve">mã nguồn C để điều khiển robot bằng cánh </w:t>
-      </w:r>
-      <w:proofErr w:type="gramStart"/>
-      <w:r>
-        <w:t>tay</w:t>
-      </w:r>
-      <w:proofErr w:type="gramEnd"/>
-      <w:r>
-        <w:t xml:space="preserve"> PS2, và </w:t>
+        <w:t xml:space="preserve">mã nguồn C để điều khiển robot bằng cánh tay PS2, và </w:t>
       </w:r>
       <w:r>
         <w:t xml:space="preserve">modul phụ là </w:t>
@@ -5535,11 +5448,11 @@
       <w:pPr>
         <w:pStyle w:val="Heading2"/>
       </w:pPr>
-      <w:bookmarkStart w:id="19" w:name="_Toc527975137"/>
+      <w:bookmarkStart w:id="12" w:name="_Toc527975137"/>
       <w:r>
         <w:t>Ước lượng cách tích hợp hệ thống</w:t>
       </w:r>
-      <w:bookmarkEnd w:id="19"/>
+      <w:bookmarkEnd w:id="12"/>
     </w:p>
     <w:p>
       <w:pPr>
@@ -5572,11 +5485,11 @@
       <w:pPr>
         <w:pStyle w:val="Heading2"/>
       </w:pPr>
-      <w:bookmarkStart w:id="20" w:name="_Toc527975138"/>
+      <w:bookmarkStart w:id="13" w:name="_Toc527975138"/>
       <w:r>
         <w:t>Ước lượng thời gian</w:t>
       </w:r>
-      <w:bookmarkEnd w:id="20"/>
+      <w:bookmarkEnd w:id="13"/>
     </w:p>
     <w:p>
       <w:pPr>
@@ -5654,11 +5567,11 @@
       <w:pPr>
         <w:pStyle w:val="Heading2"/>
       </w:pPr>
-      <w:bookmarkStart w:id="21" w:name="_Toc527975139"/>
+      <w:bookmarkStart w:id="14" w:name="_Toc527975139"/>
       <w:r>
         <w:t>Ước lượng rủi ro</w:t>
       </w:r>
-      <w:bookmarkEnd w:id="21"/>
+      <w:bookmarkEnd w:id="14"/>
     </w:p>
     <w:p>
       <w:pPr>
@@ -5721,11 +5634,11 @@
       <w:pPr>
         <w:pStyle w:val="Heading2"/>
       </w:pPr>
-      <w:bookmarkStart w:id="22" w:name="_Toc527975140"/>
+      <w:bookmarkStart w:id="15" w:name="_Toc527975140"/>
       <w:r>
         <w:t>Xác định các hạng mục kiểm thử</w:t>
       </w:r>
-      <w:bookmarkEnd w:id="22"/>
+      <w:bookmarkEnd w:id="15"/>
     </w:p>
     <w:p>
       <w:pPr>
@@ -5792,12 +5705,12 @@
       <w:pPr>
         <w:pStyle w:val="Heading2"/>
       </w:pPr>
-      <w:bookmarkStart w:id="23" w:name="_Toc527975141"/>
+      <w:bookmarkStart w:id="16" w:name="_Toc527975141"/>
       <w:r>
         <w:lastRenderedPageBreak/>
         <w:t>Ước lượng cách thức triển khai/cài đặt</w:t>
       </w:r>
-      <w:bookmarkEnd w:id="23"/>
+      <w:bookmarkEnd w:id="16"/>
     </w:p>
     <w:p>
       <w:pPr>
@@ -5856,15 +5769,7 @@
         </w:numPr>
       </w:pPr>
       <w:r>
-        <w:t xml:space="preserve">Quy trình </w:t>
-      </w:r>
-      <w:proofErr w:type="gramStart"/>
-      <w:r>
-        <w:t>chung</w:t>
-      </w:r>
-      <w:proofErr w:type="gramEnd"/>
-      <w:r>
-        <w:t xml:space="preserve"> sẽ là: triển khai lần 1 </w:t>
+        <w:t xml:space="preserve">Quy trình chung sẽ là: triển khai lần 1 </w:t>
       </w:r>
       <w:r>
         <w:sym w:font="Wingdings" w:char="F0E0"/>
@@ -5907,11 +5812,11 @@
       <w:pPr>
         <w:pStyle w:val="Heading1"/>
       </w:pPr>
-      <w:bookmarkStart w:id="24" w:name="_Toc527975142"/>
+      <w:bookmarkStart w:id="17" w:name="_Toc527975142"/>
       <w:r>
         <w:t>Ước lượng giá thành</w:t>
       </w:r>
-      <w:bookmarkEnd w:id="24"/>
+      <w:bookmarkEnd w:id="17"/>
     </w:p>
     <w:p>
       <w:pPr>
@@ -6117,9 +6022,6 @@
           <w:ilvl w:val="0"/>
           <w:numId w:val="50"/>
         </w:numPr>
-        <w:rPr>
-          <w:ins w:id="25" w:author="Lê Huy Hùng" w:date="2019-04-16T03:29:00Z"/>
-        </w:rPr>
       </w:pPr>
       <w:r>
         <w:rPr>
@@ -6131,216 +6033,24 @@
         <w:t xml:space="preserve"> 300 + 300 + 300 = 900 triệu VNĐ</w:t>
       </w:r>
     </w:p>
-    <w:p>
-      <w:pPr>
-        <w:rPr>
-          <w:ins w:id="26" w:author="Lê Huy Hùng" w:date="2019-04-16T03:29:00Z"/>
-        </w:rPr>
-        <w:pPrChange w:id="27" w:author="Lê Huy Hùng" w:date="2019-04-16T03:29:00Z">
-          <w:pPr>
-            <w:pStyle w:val="ListParagraph"/>
-            <w:numPr>
-              <w:numId w:val="50"/>
-            </w:numPr>
-            <w:ind w:left="1440" w:hanging="360"/>
-          </w:pPr>
-        </w:pPrChange>
-      </w:pPr>
-    </w:p>
-    <w:p>
-      <w:pPr>
-        <w:rPr>
-          <w:ins w:id="28" w:author="Lê Huy Hùng" w:date="2019-04-16T03:29:00Z"/>
-        </w:rPr>
-        <w:pPrChange w:id="29" w:author="Lê Huy Hùng" w:date="2019-04-16T03:29:00Z">
-          <w:pPr>
-            <w:pStyle w:val="ListParagraph"/>
-            <w:numPr>
-              <w:numId w:val="50"/>
-            </w:numPr>
-            <w:ind w:left="1440" w:hanging="360"/>
-          </w:pPr>
-        </w:pPrChange>
-      </w:pPr>
-    </w:p>
-    <w:p>
-      <w:pPr>
-        <w:rPr>
-          <w:ins w:id="30" w:author="Lê Huy Hùng" w:date="2019-04-16T03:29:00Z"/>
-        </w:rPr>
-        <w:pPrChange w:id="31" w:author="Lê Huy Hùng" w:date="2019-04-16T03:29:00Z">
-          <w:pPr>
-            <w:pStyle w:val="ListParagraph"/>
-            <w:numPr>
-              <w:numId w:val="50"/>
-            </w:numPr>
-            <w:ind w:left="1440" w:hanging="360"/>
-          </w:pPr>
-        </w:pPrChange>
-      </w:pPr>
-    </w:p>
-    <w:p>
-      <w:pPr>
-        <w:rPr>
-          <w:ins w:id="32" w:author="Lê Huy Hùng" w:date="2019-04-16T03:29:00Z"/>
-        </w:rPr>
-        <w:pPrChange w:id="33" w:author="Lê Huy Hùng" w:date="2019-04-16T03:29:00Z">
-          <w:pPr>
-            <w:pStyle w:val="ListParagraph"/>
-            <w:numPr>
-              <w:numId w:val="50"/>
-            </w:numPr>
-            <w:ind w:left="1440" w:hanging="360"/>
-          </w:pPr>
-        </w:pPrChange>
-      </w:pPr>
-    </w:p>
-    <w:p>
-      <w:pPr>
-        <w:rPr>
-          <w:ins w:id="34" w:author="Lê Huy Hùng" w:date="2019-04-16T03:29:00Z"/>
-        </w:rPr>
-        <w:pPrChange w:id="35" w:author="Lê Huy Hùng" w:date="2019-04-16T03:29:00Z">
-          <w:pPr>
-            <w:pStyle w:val="ListParagraph"/>
-            <w:numPr>
-              <w:numId w:val="50"/>
-            </w:numPr>
-            <w:ind w:left="1440" w:hanging="360"/>
-          </w:pPr>
-        </w:pPrChange>
-      </w:pPr>
-    </w:p>
-    <w:p>
-      <w:pPr>
-        <w:rPr>
-          <w:ins w:id="36" w:author="Lê Huy Hùng" w:date="2019-04-16T03:29:00Z"/>
-        </w:rPr>
-        <w:pPrChange w:id="37" w:author="Lê Huy Hùng" w:date="2019-04-16T03:29:00Z">
-          <w:pPr>
-            <w:pStyle w:val="ListParagraph"/>
-            <w:numPr>
-              <w:numId w:val="50"/>
-            </w:numPr>
-            <w:ind w:left="1440" w:hanging="360"/>
-          </w:pPr>
-        </w:pPrChange>
-      </w:pPr>
-    </w:p>
-    <w:p>
-      <w:pPr>
-        <w:rPr>
-          <w:ins w:id="38" w:author="Lê Huy Hùng" w:date="2019-04-16T03:29:00Z"/>
-        </w:rPr>
-        <w:pPrChange w:id="39" w:author="Lê Huy Hùng" w:date="2019-04-16T03:29:00Z">
-          <w:pPr>
-            <w:pStyle w:val="ListParagraph"/>
-            <w:numPr>
-              <w:numId w:val="50"/>
-            </w:numPr>
-            <w:ind w:left="1440" w:hanging="360"/>
-          </w:pPr>
-        </w:pPrChange>
-      </w:pPr>
-    </w:p>
-    <w:p>
-      <w:pPr>
-        <w:rPr>
-          <w:ins w:id="40" w:author="Lê Huy Hùng" w:date="2019-04-16T03:29:00Z"/>
-        </w:rPr>
-        <w:pPrChange w:id="41" w:author="Lê Huy Hùng" w:date="2019-04-16T03:29:00Z">
-          <w:pPr>
-            <w:pStyle w:val="ListParagraph"/>
-            <w:numPr>
-              <w:numId w:val="50"/>
-            </w:numPr>
-            <w:ind w:left="1440" w:hanging="360"/>
-          </w:pPr>
-        </w:pPrChange>
-      </w:pPr>
-    </w:p>
-    <w:p>
-      <w:pPr>
-        <w:rPr>
-          <w:ins w:id="42" w:author="Lê Huy Hùng" w:date="2019-04-16T03:29:00Z"/>
-        </w:rPr>
-        <w:pPrChange w:id="43" w:author="Lê Huy Hùng" w:date="2019-04-16T03:29:00Z">
-          <w:pPr>
-            <w:pStyle w:val="ListParagraph"/>
-            <w:numPr>
-              <w:numId w:val="50"/>
-            </w:numPr>
-            <w:ind w:left="1440" w:hanging="360"/>
-          </w:pPr>
-        </w:pPrChange>
-      </w:pPr>
-    </w:p>
-    <w:p>
-      <w:pPr>
-        <w:rPr>
-          <w:ins w:id="44" w:author="Lê Huy Hùng" w:date="2019-04-16T03:29:00Z"/>
-        </w:rPr>
-        <w:pPrChange w:id="45" w:author="Lê Huy Hùng" w:date="2019-04-16T03:29:00Z">
-          <w:pPr>
-            <w:pStyle w:val="ListParagraph"/>
-            <w:numPr>
-              <w:numId w:val="50"/>
-            </w:numPr>
-            <w:ind w:left="1440" w:hanging="360"/>
-          </w:pPr>
-        </w:pPrChange>
-      </w:pPr>
-    </w:p>
-    <w:p>
-      <w:pPr>
-        <w:rPr>
-          <w:ins w:id="46" w:author="Lê Huy Hùng" w:date="2019-04-16T03:29:00Z"/>
-        </w:rPr>
-        <w:pPrChange w:id="47" w:author="Lê Huy Hùng" w:date="2019-04-16T03:29:00Z">
-          <w:pPr>
-            <w:pStyle w:val="ListParagraph"/>
-            <w:numPr>
-              <w:numId w:val="50"/>
-            </w:numPr>
-            <w:ind w:left="1440" w:hanging="360"/>
-          </w:pPr>
-        </w:pPrChange>
-      </w:pPr>
-    </w:p>
-    <w:p>
-      <w:pPr>
-        <w:rPr>
-          <w:ins w:id="48" w:author="Lê Huy Hùng" w:date="2019-04-16T03:29:00Z"/>
-        </w:rPr>
-        <w:pPrChange w:id="49" w:author="Lê Huy Hùng" w:date="2019-04-16T03:29:00Z">
-          <w:pPr>
-            <w:pStyle w:val="ListParagraph"/>
-            <w:numPr>
-              <w:numId w:val="50"/>
-            </w:numPr>
-            <w:ind w:left="1440" w:hanging="360"/>
-          </w:pPr>
-        </w:pPrChange>
-      </w:pPr>
-    </w:p>
-    <w:p>
-      <w:pPr>
-        <w:pPrChange w:id="50" w:author="Lê Huy Hùng" w:date="2019-04-16T03:29:00Z">
-          <w:pPr>
-            <w:pStyle w:val="ListParagraph"/>
-            <w:numPr>
-              <w:numId w:val="50"/>
-            </w:numPr>
-            <w:ind w:left="1440" w:hanging="360"/>
-          </w:pPr>
-        </w:pPrChange>
-      </w:pPr>
-    </w:p>
+    <w:p/>
+    <w:p/>
+    <w:p/>
+    <w:p/>
+    <w:p/>
+    <w:p/>
+    <w:p/>
+    <w:p/>
+    <w:p/>
+    <w:p/>
+    <w:p/>
+    <w:p/>
+    <w:p/>
     <w:p>
       <w:pPr>
         <w:pStyle w:val="Heading1"/>
       </w:pPr>
-      <w:bookmarkStart w:id="51" w:name="_Toc527975143"/>
+      <w:bookmarkStart w:id="18" w:name="_Toc527975143"/>
       <w:r>
         <w:lastRenderedPageBreak/>
         <w:t>Phân chia các giai đoạn</w:t>
@@ -6348,7 +6058,7 @@
       <w:r>
         <w:t xml:space="preserve"> chính</w:t>
       </w:r>
-      <w:bookmarkEnd w:id="51"/>
+      <w:bookmarkEnd w:id="18"/>
     </w:p>
     <w:p>
       <w:pPr>
@@ -6358,234 +6068,38 @@
           <w:numId w:val="51"/>
         </w:numPr>
         <w:jc w:val="left"/>
-        <w:rPr>
-          <w:ins w:id="52" w:author="Lê Huy Hùng" w:date="2019-04-16T03:31:00Z"/>
-        </w:rPr>
-        <w:pPrChange w:id="53" w:author="Windows User" w:date="2019-04-16T16:33:00Z">
-          <w:pPr>
-            <w:pStyle w:val="ListParagraph"/>
-            <w:numPr>
-              <w:numId w:val="32"/>
-            </w:numPr>
-            <w:ind w:left="720" w:hanging="360"/>
-          </w:pPr>
-        </w:pPrChange>
-      </w:pPr>
-      <w:del w:id="54" w:author="Lê Huy Hùng" w:date="2019-04-16T03:29:00Z">
-        <w:r>
-          <w:rPr>
-            <w:rPrChange w:id="55" w:author="Lê Huy Hùng" w:date="2019-04-16T03:29:00Z">
-              <w:rPr>
-                <w:i/>
-              </w:rPr>
-            </w:rPrChange>
-          </w:rPr>
-          <w:delText>P</w:delText>
-        </w:r>
-      </w:del>
-      <w:ins w:id="56" w:author="Lê Huy Hùng" w:date="2019-04-16T03:28:00Z">
-        <w:r>
-          <w:rPr>
-            <w:rPrChange w:id="57" w:author="Lê Huy Hùng" w:date="2019-04-16T03:29:00Z">
-              <w:rPr>
-                <w:i/>
-              </w:rPr>
-            </w:rPrChange>
-          </w:rPr>
-          <w:t>Công v</w:t>
-        </w:r>
-      </w:ins>
-      <w:ins w:id="58" w:author="Lê Huy Hùng" w:date="2019-04-16T03:29:00Z">
-        <w:r>
-          <w:rPr>
-            <w:rPrChange w:id="59" w:author="Lê Huy Hùng" w:date="2019-04-16T03:29:00Z">
-              <w:rPr>
-                <w:i/>
-              </w:rPr>
-            </w:rPrChange>
-          </w:rPr>
-          <w:t>iệc được chia làm 5 mốc thời gian như sau:</w:t>
-        </w:r>
-      </w:ins>
+      </w:pPr>
+      <w:r>
+        <w:t>Công việc được chia làm 5 mốc thời gian như sau:</w:t>
+      </w:r>
     </w:p>
     <w:p>
       <w:pPr>
         <w:jc w:val="left"/>
         <w:rPr>
-          <w:del w:id="60" w:author="Lê Huy Hùng" w:date="2019-04-16T03:28:00Z"/>
           <w:i/>
         </w:rPr>
-        <w:pPrChange w:id="61" w:author="Lê Huy Hùng" w:date="2019-04-16T03:28:00Z">
-          <w:pPr/>
-        </w:pPrChange>
-      </w:pPr>
-      <w:del w:id="62" w:author="Lê Huy Hùng" w:date="2019-04-16T03:28:00Z">
-        <w:r>
-          <w:rPr>
-            <w:i/>
-          </w:rPr>
-          <w:delText xml:space="preserve">hân </w:delText>
-        </w:r>
-        <w:r>
-          <w:rPr>
-            <w:i/>
-          </w:rPr>
-          <w:delText>chia để sao cho:</w:delText>
-        </w:r>
-      </w:del>
-    </w:p>
-    <w:p>
-      <w:pPr>
-        <w:pStyle w:val="ListParagraph"/>
-        <w:numPr>
-          <w:ilvl w:val="0"/>
-          <w:numId w:val="32"/>
-        </w:numPr>
-        <w:jc w:val="left"/>
+      </w:pPr>
+      <w:r>
         <w:rPr>
-          <w:del w:id="63" w:author="Lê Huy Hùng" w:date="2019-04-16T03:28:00Z"/>
           <w:i/>
+          <w:noProof/>
+          <w:lang w:eastAsia="ja-JP" w:bidi="ar-SA"/>
         </w:rPr>
-        <w:pPrChange w:id="64" w:author="Lê Huy Hùng" w:date="2019-04-16T03:28:00Z">
-          <w:pPr>
-            <w:pStyle w:val="ListParagraph"/>
-            <w:numPr>
-              <w:numId w:val="32"/>
-            </w:numPr>
-            <w:ind w:left="720" w:hanging="360"/>
-          </w:pPr>
-        </w:pPrChange>
-      </w:pPr>
-      <w:del w:id="65" w:author="Lê Huy Hùng" w:date="2019-04-16T03:28:00Z">
-        <w:r>
-          <w:rPr>
-            <w:i/>
-          </w:rPr>
-          <w:delText xml:space="preserve"> phù hợp v</w:delText>
-        </w:r>
-        <w:r>
-          <w:rPr>
-            <w:i/>
-          </w:rPr>
-          <w:delText xml:space="preserve">ề tiến độ hoàn thành </w:delText>
-        </w:r>
-        <w:r>
-          <w:rPr>
-            <w:i/>
-          </w:rPr>
-          <w:delText>tính năng</w:delText>
-        </w:r>
-      </w:del>
-    </w:p>
-    <w:p>
-      <w:pPr>
-        <w:jc w:val="left"/>
-        <w:rPr>
-          <w:ins w:id="66" w:author="Lê Huy Hùng" w:date="2019-04-16T03:30:00Z"/>
-          <w:del w:id="67" w:author="Windows User" w:date="2019-04-16T16:48:00Z"/>
-          <w:i/>
-        </w:rPr>
-        <w:pPrChange w:id="68" w:author="Lê Huy Hùng" w:date="2019-04-16T03:28:00Z">
-          <w:pPr>
-            <w:pStyle w:val="ListParagraph"/>
-            <w:numPr>
-              <w:numId w:val="32"/>
-            </w:numPr>
-            <w:ind w:left="720" w:hanging="360"/>
-          </w:pPr>
-        </w:pPrChange>
-      </w:pPr>
-      <w:del w:id="69" w:author="Lê Huy Hùng" w:date="2019-04-16T03:28:00Z">
-        <w:r>
-          <w:rPr>
-            <w:i/>
-          </w:rPr>
-          <w:delText>phù hợp với thời điểm nghiệm thu và thanh toán theo giai đoạn (tháng, quý..)</w:delText>
-        </w:r>
-      </w:del>
-      <w:ins w:id="70" w:author="Lê Huy Hùng" w:date="2019-04-16T03:26:00Z">
-        <w:del w:id="71" w:author="Windows User" w:date="2019-04-16T16:48:00Z">
-          <w:r>
-            <w:rPr>
-              <w:i/>
-              <w:noProof/>
-              <w:lang w:eastAsia="ja-JP" w:bidi="ar-SA"/>
-            </w:rPr>
-            <w:drawing>
-              <wp:inline distT="0" distB="0" distL="0" distR="0" wp14:anchorId="6718062B" wp14:editId="3607CE6A">
-                <wp:extent cx="5486400" cy="1226820"/>
-                <wp:effectExtent l="19050" t="0" r="38100" b="0"/>
-                <wp:docPr id="1" name="Diagram 1"/>
-                <wp:cNvGraphicFramePr/>
-                <a:graphic xmlns:a="http://schemas.openxmlformats.org/drawingml/2006/main">
-                  <a:graphicData uri="http://schemas.openxmlformats.org/drawingml/2006/diagram">
-                    <dgm:relIds xmlns:dgm="http://schemas.openxmlformats.org/drawingml/2006/diagram" xmlns:r="http://schemas.openxmlformats.org/officeDocument/2006/relationships" r:dm="rId22" r:lo="rId23" r:qs="rId24" r:cs="rId25"/>
-                  </a:graphicData>
-                </a:graphic>
-              </wp:inline>
-            </w:drawing>
-          </w:r>
-        </w:del>
-      </w:ins>
-    </w:p>
-    <w:p>
-      <w:pPr>
-        <w:jc w:val="left"/>
-        <w:rPr>
-          <w:ins w:id="72" w:author="Lê Huy Hùng" w:date="2019-04-16T03:30:00Z"/>
-          <w:del w:id="73" w:author="Windows User" w:date="2019-04-16T16:48:00Z"/>
-          <w:i/>
-        </w:rPr>
-        <w:pPrChange w:id="74" w:author="Lê Huy Hùng" w:date="2019-04-16T03:28:00Z">
-          <w:pPr>
-            <w:pStyle w:val="ListParagraph"/>
-            <w:numPr>
-              <w:numId w:val="32"/>
-            </w:numPr>
-            <w:ind w:left="720" w:hanging="360"/>
-          </w:pPr>
-        </w:pPrChange>
-      </w:pPr>
-    </w:p>
-    <w:p>
-      <w:pPr>
-        <w:jc w:val="left"/>
-        <w:rPr>
-          <w:ins w:id="75" w:author="Windows User" w:date="2019-04-16T16:49:00Z"/>
-          <w:i/>
-        </w:rPr>
-        <w:pPrChange w:id="76" w:author="Lê Huy Hùng" w:date="2019-04-16T03:28:00Z">
-          <w:pPr>
-            <w:pStyle w:val="ListParagraph"/>
-            <w:numPr>
-              <w:numId w:val="32"/>
-            </w:numPr>
-            <w:ind w:left="720" w:hanging="360"/>
-          </w:pPr>
-        </w:pPrChange>
-      </w:pPr>
-      <w:ins w:id="77" w:author="Windows User" w:date="2019-04-16T16:41:00Z">
-        <w:r>
-          <w:rPr>
-            <w:i/>
-            <w:noProof/>
-            <w:lang w:eastAsia="ja-JP" w:bidi="ar-SA"/>
-          </w:rPr>
-          <w:drawing>
-            <wp:inline distT="0" distB="0" distL="0" distR="0" wp14:anchorId="0AFD3A34" wp14:editId="2148AF9C">
-              <wp:extent cx="6200775" cy="1714500"/>
-              <wp:effectExtent l="0" t="0" r="28575" b="0"/>
-              <wp:docPr id="4" name="Diagram 4"/>
-              <wp:cNvGraphicFramePr/>
-              <a:graphic xmlns:a="http://schemas.openxmlformats.org/drawingml/2006/main">
-                <a:graphicData uri="http://schemas.openxmlformats.org/drawingml/2006/diagram">
-                  <dgm:relIds xmlns:dgm="http://schemas.openxmlformats.org/drawingml/2006/diagram" xmlns:r="http://schemas.openxmlformats.org/officeDocument/2006/relationships" r:dm="rId27" r:lo="rId28" r:qs="rId29" r:cs="rId30"/>
-                </a:graphicData>
-              </a:graphic>
-            </wp:inline>
-          </w:drawing>
-        </w:r>
-      </w:ins>
+        <w:drawing>
+          <wp:inline distT="0" distB="0" distL="0" distR="0" wp14:anchorId="0AFD3A34" wp14:editId="2148AF9C">
+            <wp:extent cx="6200775" cy="1714500"/>
+            <wp:effectExtent l="0" t="0" r="28575" b="0"/>
+            <wp:docPr id="4" name="Diagram 4"/>
+            <wp:cNvGraphicFramePr/>
+            <a:graphic xmlns:a="http://schemas.openxmlformats.org/drawingml/2006/main">
+              <a:graphicData uri="http://schemas.openxmlformats.org/drawingml/2006/diagram">
+                <dgm:relIds xmlns:dgm="http://schemas.openxmlformats.org/drawingml/2006/diagram" xmlns:r="http://schemas.openxmlformats.org/officeDocument/2006/relationships" r:dm="rId22" r:lo="rId23" r:qs="rId24" r:cs="rId25"/>
+              </a:graphicData>
+            </a:graphic>
+          </wp:inline>
+        </w:drawing>
+      </w:r>
     </w:p>
     <w:p>
       <w:pPr>
@@ -6595,44 +6109,10 @@
           <w:numId w:val="51"/>
         </w:numPr>
         <w:jc w:val="left"/>
-        <w:rPr>
-          <w:ins w:id="78" w:author="Windows User" w:date="2019-04-16T16:50:00Z"/>
-        </w:rPr>
-        <w:pPrChange w:id="79" w:author="Windows User" w:date="2019-04-16T16:49:00Z">
-          <w:pPr>
-            <w:pStyle w:val="ListParagraph"/>
-            <w:numPr>
-              <w:numId w:val="32"/>
-            </w:numPr>
-            <w:ind w:left="720" w:hanging="360"/>
-          </w:pPr>
-        </w:pPrChange>
-      </w:pPr>
-      <w:ins w:id="80" w:author="Windows User" w:date="2019-04-16T16:49:00Z">
-        <w:r>
-          <w:t xml:space="preserve">Trong đó, </w:t>
-        </w:r>
-      </w:ins>
-      <w:ins w:id="81" w:author="Windows User" w:date="2019-04-16T16:50:00Z">
-        <w:r>
-          <w:t xml:space="preserve">có 2 mốc </w:t>
-        </w:r>
-      </w:ins>
-      <w:ins w:id="82" w:author="Windows User" w:date="2019-04-16T16:51:00Z">
-        <w:r>
-          <w:t>thời gian</w:t>
-        </w:r>
-      </w:ins>
-      <w:ins w:id="83" w:author="Windows User" w:date="2019-04-16T16:50:00Z">
-        <w:r>
-          <w:t xml:space="preserve"> khách hàng thực hiện thanh toán</w:t>
-        </w:r>
-      </w:ins>
-      <w:ins w:id="84" w:author="Windows User" w:date="2019-04-16T16:51:00Z">
-        <w:r>
-          <w:t>:</w:t>
-        </w:r>
-      </w:ins>
+      </w:pPr>
+      <w:r>
+        <w:t>Trong đó, có 2 mốc thời gian khách hàng thực hiện thanh toán:</w:t>
+      </w:r>
     </w:p>
     <w:p>
       <w:pPr>
@@ -6642,42 +6122,16 @@
           <w:numId w:val="51"/>
         </w:numPr>
         <w:jc w:val="left"/>
-        <w:rPr>
-          <w:ins w:id="85" w:author="Windows User" w:date="2019-04-16T16:52:00Z"/>
-        </w:rPr>
-        <w:pPrChange w:id="86" w:author="Windows User" w:date="2019-04-16T16:51:00Z">
-          <w:pPr>
-            <w:pStyle w:val="ListParagraph"/>
-            <w:numPr>
-              <w:numId w:val="32"/>
-            </w:numPr>
-            <w:ind w:left="720" w:hanging="360"/>
-          </w:pPr>
-        </w:pPrChange>
-      </w:pPr>
-      <w:ins w:id="87" w:author="Windows User" w:date="2019-04-16T16:51:00Z">
-        <w:r>
-          <w:t>26/2: demo sản phẩm lần 1</w:t>
-        </w:r>
-      </w:ins>
-      <w:ins w:id="88" w:author="Windows User" w:date="2019-04-16T16:52:00Z">
-        <w:r>
-          <w:t>, điều khiển robot bằng phần mềm android</w:t>
-        </w:r>
-      </w:ins>
-      <w:ins w:id="89" w:author="Windows User" w:date="2019-04-16T16:51:00Z">
-        <w:r>
-          <w:t xml:space="preserve"> </w:t>
-        </w:r>
-      </w:ins>
-      <w:ins w:id="90" w:author="Windows User" w:date="2019-04-16T16:52:00Z">
-        <w:r>
-          <w:sym w:font="Wingdings" w:char="F0E0"/>
-        </w:r>
-        <w:r>
-          <w:t xml:space="preserve"> khách hàng thực hiện thanh toán lần 1</w:t>
-        </w:r>
-      </w:ins>
+      </w:pPr>
+      <w:r>
+        <w:t xml:space="preserve">26/2: demo sản phẩm lần 1, điều khiển robot bằng phần mềm android </w:t>
+      </w:r>
+      <w:r>
+        <w:sym w:font="Wingdings" w:char="F0E0"/>
+      </w:r>
+      <w:r>
+        <w:t xml:space="preserve"> khách hàng thực hiện thanh toán lần 1</w:t>
+      </w:r>
     </w:p>
     <w:p>
       <w:pPr>
@@ -6687,67 +6141,141 @@
           <w:numId w:val="51"/>
         </w:numPr>
         <w:jc w:val="left"/>
+      </w:pPr>
+      <w:r>
+        <w:t xml:space="preserve">23/4: demo sản phẩm hoàn chỉnh </w:t>
+      </w:r>
+      <w:r>
+        <w:sym w:font="Wingdings" w:char="F0E0"/>
+      </w:r>
+      <w:r>
+        <w:t xml:space="preserve"> khách hàng thực hiện thanh toán lần cuối</w:t>
+      </w:r>
+    </w:p>
+    <w:p>
+      <w:pPr>
+        <w:jc w:val="left"/>
+      </w:pPr>
+    </w:p>
+    <w:p>
+      <w:pPr>
+        <w:pStyle w:val="Heading1"/>
+      </w:pPr>
+      <w:bookmarkStart w:id="19" w:name="_Toc527975144"/>
+      <w:r>
+        <w:t>Phân tích thiết kế</w:t>
+      </w:r>
+      <w:bookmarkEnd w:id="19"/>
+      <w:r>
+        <w:t xml:space="preserve"> </w:t>
+      </w:r>
+    </w:p>
+    <w:p>
+      <w:pPr>
+        <w:pStyle w:val="Heading2"/>
         <w:rPr>
-          <w:ins w:id="91" w:author="Windows User" w:date="2019-04-16T16:55:00Z"/>
+          <w:ins w:id="20" w:author="Vu Tuan Anh" w:date="2019-05-18T21:51:00Z"/>
+          <w:lang w:eastAsia="en-US" w:bidi="ar-SA"/>
         </w:rPr>
-        <w:pPrChange w:id="92" w:author="Windows User" w:date="2019-04-16T16:51:00Z">
+      </w:pPr>
+      <w:bookmarkStart w:id="21" w:name="_Toc527975145"/>
+      <w:r>
+        <w:rPr>
+          <w:lang w:eastAsia="en-US" w:bidi="ar-SA"/>
+        </w:rPr>
+        <w:t>Mô hình tích hợp phần cứng/phần mềm</w:t>
+      </w:r>
+      <w:bookmarkEnd w:id="21"/>
+    </w:p>
+    <w:p>
+      <w:pPr>
+        <w:pStyle w:val="ListParagraph"/>
+        <w:numPr>
+          <w:ilvl w:val="0"/>
+          <w:numId w:val="51"/>
+        </w:numPr>
+        <w:rPr>
+          <w:ins w:id="22" w:author="Vu Tuan Anh" w:date="2019-05-18T21:51:00Z"/>
+          <w:lang w:eastAsia="en-US" w:bidi="ar-SA"/>
+        </w:rPr>
+      </w:pPr>
+      <w:ins w:id="23" w:author="Vu Tuan Anh" w:date="2019-05-18T21:51:00Z">
+        <w:r>
+          <w:rPr>
+            <w:lang w:eastAsia="en-US" w:bidi="ar-SA"/>
+          </w:rPr>
+          <w:t>Mô hình của hệ thống gồm:</w:t>
+        </w:r>
+      </w:ins>
+    </w:p>
+    <w:p>
+      <w:pPr>
+        <w:pStyle w:val="ListParagraph"/>
+        <w:numPr>
+          <w:ilvl w:val="1"/>
+          <w:numId w:val="51"/>
+        </w:numPr>
+        <w:rPr>
+          <w:ins w:id="24" w:author="Vu Tuan Anh" w:date="2019-05-18T21:51:00Z"/>
+          <w:lang w:eastAsia="en-US" w:bidi="ar-SA"/>
+        </w:rPr>
+      </w:pPr>
+      <w:ins w:id="25" w:author="Vu Tuan Anh" w:date="2019-05-18T21:51:00Z">
+        <w:r>
+          <w:rPr>
+            <w:lang w:eastAsia="en-US" w:bidi="ar-SA"/>
+          </w:rPr>
+          <w:t>Phần cứng: Robot miniArm, tay cầm PS2, điện thoại android</w:t>
+        </w:r>
+      </w:ins>
+      <w:ins w:id="26" w:author="Vu Tuan Anh" w:date="2019-05-18T21:52:00Z">
+        <w:r>
+          <w:rPr>
+            <w:lang w:eastAsia="en-US" w:bidi="ar-SA"/>
+          </w:rPr>
+          <w:t>.</w:t>
+        </w:r>
+      </w:ins>
+      <w:bookmarkStart w:id="27" w:name="_GoBack"/>
+      <w:bookmarkEnd w:id="27"/>
+    </w:p>
+    <w:p>
+      <w:pPr>
+        <w:pStyle w:val="ListParagraph"/>
+        <w:numPr>
+          <w:ilvl w:val="1"/>
+          <w:numId w:val="51"/>
+        </w:numPr>
+        <w:rPr>
+          <w:lang w:eastAsia="en-US" w:bidi="ar-SA"/>
+          <w:rPrChange w:id="28" w:author="Vu Tuan Anh" w:date="2019-05-18T21:51:00Z">
+            <w:rPr>
+              <w:lang w:eastAsia="en-US" w:bidi="ar-SA"/>
+            </w:rPr>
+          </w:rPrChange>
+        </w:rPr>
+        <w:pPrChange w:id="29" w:author="Vu Tuan Anh" w:date="2019-05-18T21:51:00Z">
           <w:pPr>
-            <w:pStyle w:val="ListParagraph"/>
-            <w:numPr>
-              <w:numId w:val="32"/>
-            </w:numPr>
-            <w:ind w:left="720" w:hanging="360"/>
+            <w:pStyle w:val="Heading2"/>
           </w:pPr>
         </w:pPrChange>
       </w:pPr>
-      <w:ins w:id="93" w:author="Windows User" w:date="2019-04-16T16:53:00Z">
-        <w:r>
-          <w:t xml:space="preserve">23/4: demo sản phẩm hoàn chỉnh </w:t>
-        </w:r>
-        <w:r>
-          <w:sym w:font="Wingdings" w:char="F0E0"/>
-        </w:r>
-        <w:r>
-          <w:t xml:space="preserve"> khách hàng thực hiện thanh toán </w:t>
+      <w:ins w:id="30" w:author="Vu Tuan Anh" w:date="2019-05-18T21:51:00Z">
+        <w:r>
+          <w:rPr>
+            <w:lang w:eastAsia="en-US" w:bidi="ar-SA"/>
+          </w:rPr>
+          <w:t>Phần mềm: chương trình điều khiển robot miniArm</w:t>
         </w:r>
       </w:ins>
-      <w:ins w:id="94" w:author="Windows User" w:date="2019-04-16T16:54:00Z">
-        <w:r>
-          <w:t>lần cuối</w:t>
+      <w:ins w:id="31" w:author="Vu Tuan Anh" w:date="2019-05-18T21:52:00Z">
+        <w:r>
+          <w:rPr>
+            <w:lang w:eastAsia="en-US" w:bidi="ar-SA"/>
+          </w:rPr>
+          <w:t xml:space="preserve"> bằng PS2, chương trình điều khiển miniArm bằng chương trình chạy trên điện thoại android.</w:t>
         </w:r>
       </w:ins>
-    </w:p>
-    <w:p>
-      <w:pPr>
-        <w:jc w:val="left"/>
-        <w:rPr>
-          <w:rPrChange w:id="95" w:author="Windows User" w:date="2019-04-16T16:49:00Z">
-            <w:rPr/>
-          </w:rPrChange>
-        </w:rPr>
-        <w:pPrChange w:id="96" w:author="Windows User" w:date="2019-04-16T16:55:00Z">
-          <w:pPr>
-            <w:pStyle w:val="ListParagraph"/>
-            <w:numPr>
-              <w:numId w:val="32"/>
-            </w:numPr>
-            <w:ind w:left="720" w:hanging="360"/>
-          </w:pPr>
-        </w:pPrChange>
-      </w:pPr>
-    </w:p>
-    <w:p>
-      <w:pPr>
-        <w:pStyle w:val="Heading1"/>
-      </w:pPr>
-      <w:bookmarkStart w:id="97" w:name="_Toc527975144"/>
-      <w:r>
-        <w:t>Phân tích thiết kế</w:t>
-      </w:r>
-      <w:bookmarkEnd w:id="97"/>
-      <w:r>
-        <w:t xml:space="preserve"> </w:t>
-      </w:r>
     </w:p>
     <w:p>
       <w:pPr>
@@ -6756,14 +6284,14 @@
           <w:lang w:eastAsia="en-US" w:bidi="ar-SA"/>
         </w:rPr>
       </w:pPr>
-      <w:bookmarkStart w:id="98" w:name="_Toc527975145"/>
+      <w:bookmarkStart w:id="32" w:name="_Toc527975146"/>
       <w:r>
         <w:rPr>
           <w:lang w:eastAsia="en-US" w:bidi="ar-SA"/>
         </w:rPr>
-        <w:t>Mô hình tích hợp phần cứng/phần mềm</w:t>
-      </w:r>
-      <w:bookmarkEnd w:id="98"/>
+        <w:t>Giao diện</w:t>
+      </w:r>
+      <w:bookmarkEnd w:id="32"/>
     </w:p>
     <w:p>
       <w:pPr>
@@ -6772,14 +6300,14 @@
           <w:lang w:eastAsia="en-US" w:bidi="ar-SA"/>
         </w:rPr>
       </w:pPr>
-      <w:bookmarkStart w:id="99" w:name="_Toc527975146"/>
+      <w:bookmarkStart w:id="33" w:name="_Toc527975147"/>
       <w:r>
         <w:rPr>
           <w:lang w:eastAsia="en-US" w:bidi="ar-SA"/>
         </w:rPr>
-        <w:t>Giao diện</w:t>
-      </w:r>
-      <w:bookmarkEnd w:id="99"/>
+        <w:t>Cơ sở dữ liệu</w:t>
+      </w:r>
+      <w:bookmarkEnd w:id="33"/>
     </w:p>
     <w:p>
       <w:pPr>
@@ -6788,14 +6316,14 @@
           <w:lang w:eastAsia="en-US" w:bidi="ar-SA"/>
         </w:rPr>
       </w:pPr>
-      <w:bookmarkStart w:id="100" w:name="_Toc527975147"/>
+      <w:bookmarkStart w:id="34" w:name="_Toc527975148"/>
       <w:r>
         <w:rPr>
           <w:lang w:eastAsia="en-US" w:bidi="ar-SA"/>
         </w:rPr>
-        <w:t>Cơ sở dữ liệu</w:t>
-      </w:r>
-      <w:bookmarkEnd w:id="100"/>
+        <w:t>Mạng</w:t>
+      </w:r>
+      <w:bookmarkEnd w:id="34"/>
     </w:p>
     <w:p>
       <w:pPr>
@@ -6804,14 +6332,14 @@
           <w:lang w:eastAsia="en-US" w:bidi="ar-SA"/>
         </w:rPr>
       </w:pPr>
-      <w:bookmarkStart w:id="101" w:name="_Toc527975148"/>
+      <w:bookmarkStart w:id="35" w:name="_Toc527975149"/>
       <w:r>
         <w:rPr>
           <w:lang w:eastAsia="en-US" w:bidi="ar-SA"/>
         </w:rPr>
-        <w:t>Mạng</w:t>
-      </w:r>
-      <w:bookmarkEnd w:id="101"/>
+        <w:t>Tương tác người dùng</w:t>
+      </w:r>
+      <w:bookmarkEnd w:id="35"/>
     </w:p>
     <w:p>
       <w:pPr>
@@ -6820,14 +6348,14 @@
           <w:lang w:eastAsia="en-US" w:bidi="ar-SA"/>
         </w:rPr>
       </w:pPr>
-      <w:bookmarkStart w:id="102" w:name="_Toc527975149"/>
+      <w:bookmarkStart w:id="36" w:name="_Toc527975150"/>
       <w:r>
         <w:rPr>
           <w:lang w:eastAsia="en-US" w:bidi="ar-SA"/>
         </w:rPr>
-        <w:t>Tương tác người dùng</w:t>
-      </w:r>
-      <w:bookmarkEnd w:id="102"/>
+        <w:t>Đặc tả giao diện API (interface)</w:t>
+      </w:r>
+      <w:bookmarkEnd w:id="36"/>
     </w:p>
     <w:p>
       <w:pPr>
@@ -6836,14 +6364,14 @@
           <w:lang w:eastAsia="en-US" w:bidi="ar-SA"/>
         </w:rPr>
       </w:pPr>
-      <w:bookmarkStart w:id="103" w:name="_Toc527975150"/>
+      <w:bookmarkStart w:id="37" w:name="_Toc527975151"/>
       <w:r>
         <w:rPr>
           <w:lang w:eastAsia="en-US" w:bidi="ar-SA"/>
         </w:rPr>
-        <w:t>Đặc tả giao diện API (interface)</w:t>
-      </w:r>
-      <w:bookmarkEnd w:id="103"/>
+        <w:t>Bảo mật</w:t>
+      </w:r>
+      <w:bookmarkEnd w:id="37"/>
     </w:p>
     <w:p>
       <w:pPr>
@@ -6852,14 +6380,14 @@
           <w:lang w:eastAsia="en-US" w:bidi="ar-SA"/>
         </w:rPr>
       </w:pPr>
-      <w:bookmarkStart w:id="104" w:name="_Toc527975151"/>
+      <w:bookmarkStart w:id="38" w:name="_Toc527975152"/>
       <w:r>
         <w:rPr>
           <w:lang w:eastAsia="en-US" w:bidi="ar-SA"/>
         </w:rPr>
-        <w:t>Bảo mật</w:t>
-      </w:r>
-      <w:bookmarkEnd w:id="104"/>
+        <w:t>Sao lưu phục hồi</w:t>
+      </w:r>
+      <w:bookmarkEnd w:id="38"/>
     </w:p>
     <w:p>
       <w:pPr>
@@ -6868,30 +6396,14 @@
           <w:lang w:eastAsia="en-US" w:bidi="ar-SA"/>
         </w:rPr>
       </w:pPr>
-      <w:bookmarkStart w:id="105" w:name="_Toc527975152"/>
-      <w:r>
-        <w:rPr>
-          <w:lang w:eastAsia="en-US" w:bidi="ar-SA"/>
-        </w:rPr>
-        <w:t>Sao lưu phục hồi</w:t>
-      </w:r>
-      <w:bookmarkEnd w:id="105"/>
-    </w:p>
-    <w:p>
-      <w:pPr>
-        <w:pStyle w:val="Heading2"/>
-        <w:rPr>
-          <w:lang w:eastAsia="en-US" w:bidi="ar-SA"/>
-        </w:rPr>
-      </w:pPr>
-      <w:bookmarkStart w:id="106" w:name="_Toc527975153"/>
+      <w:bookmarkStart w:id="39" w:name="_Toc527975153"/>
       <w:r>
         <w:rPr>
           <w:lang w:eastAsia="en-US" w:bidi="ar-SA"/>
         </w:rPr>
         <w:t>Chuyển đổi dữ liệu</w:t>
       </w:r>
-      <w:bookmarkEnd w:id="106"/>
+      <w:bookmarkEnd w:id="39"/>
     </w:p>
     <w:p>
       <w:pPr>
@@ -6907,14 +6419,15 @@
           <w:lang w:eastAsia="en-US" w:bidi="ar-SA"/>
         </w:rPr>
       </w:pPr>
-      <w:bookmarkStart w:id="107" w:name="_Toc527975154"/>
+      <w:bookmarkStart w:id="40" w:name="_Toc527975154"/>
       <w:r>
         <w:rPr>
           <w:lang w:eastAsia="en-US" w:bidi="ar-SA"/>
         </w:rPr>
+        <w:lastRenderedPageBreak/>
         <w:t>Danh mục tài liệu liên quan</w:t>
       </w:r>
-      <w:bookmarkEnd w:id="107"/>
+      <w:bookmarkEnd w:id="40"/>
     </w:p>
     <w:p>
       <w:pPr>
@@ -6942,12 +6455,12 @@
     <w:p/>
     <w:p/>
     <w:sectPr>
-      <w:headerReference w:type="even" r:id="rId32"/>
-      <w:headerReference w:type="default" r:id="rId33"/>
-      <w:footerReference w:type="even" r:id="rId34"/>
-      <w:footerReference w:type="default" r:id="rId35"/>
-      <w:headerReference w:type="first" r:id="rId36"/>
-      <w:footerReference w:type="first" r:id="rId37"/>
+      <w:headerReference w:type="even" r:id="rId27"/>
+      <w:headerReference w:type="default" r:id="rId28"/>
+      <w:footerReference w:type="even" r:id="rId29"/>
+      <w:footerReference w:type="default" r:id="rId30"/>
+      <w:headerReference w:type="first" r:id="rId31"/>
+      <w:footerReference w:type="first" r:id="rId32"/>
       <w:footnotePr>
         <w:pos w:val="beneathText"/>
       </w:footnotePr>
@@ -6961,7 +6474,7 @@
 </file>
 
 <file path=word/endnotes.xml><?xml version="1.0" encoding="utf-8"?>
-<w:endnotes xmlns:wpc="http://schemas.microsoft.com/office/word/2010/wordprocessingCanvas" xmlns:mc="http://schemas.openxmlformats.org/markup-compatibility/2006" xmlns:o="urn:schemas-microsoft-com:office:office" xmlns:r="http://schemas.openxmlformats.org/officeDocument/2006/relationships" xmlns:m="http://schemas.openxmlformats.org/officeDocument/2006/math" xmlns:v="urn:schemas-microsoft-com:vml" xmlns:wp14="http://schemas.microsoft.com/office/word/2010/wordprocessingDrawing" xmlns:wp="http://schemas.openxmlformats.org/drawingml/2006/wordprocessingDrawing" xmlns:w10="urn:schemas-microsoft-com:office:word" xmlns:w="http://schemas.openxmlformats.org/wordprocessingml/2006/main" xmlns:w14="http://schemas.microsoft.com/office/word/2010/wordml" xmlns:w15="http://schemas.microsoft.com/office/word/2012/wordml" xmlns:wpg="http://schemas.microsoft.com/office/word/2010/wordprocessingGroup" xmlns:wpi="http://schemas.microsoft.com/office/word/2010/wordprocessingInk" xmlns:wne="http://schemas.microsoft.com/office/word/2006/wordml" xmlns:wps="http://schemas.microsoft.com/office/word/2010/wordprocessingShape" mc:Ignorable="w14 w15 wp14">
+<w:endnotes xmlns:wpc="http://schemas.microsoft.com/office/word/2010/wordprocessingCanvas" xmlns:cx="http://schemas.microsoft.com/office/drawing/2014/chartex" xmlns:cx1="http://schemas.microsoft.com/office/drawing/2015/9/8/chartex" xmlns:cx2="http://schemas.microsoft.com/office/drawing/2015/10/21/chartex" xmlns:cx3="http://schemas.microsoft.com/office/drawing/2016/5/9/chartex" xmlns:cx4="http://schemas.microsoft.com/office/drawing/2016/5/10/chartex" xmlns:cx5="http://schemas.microsoft.com/office/drawing/2016/5/11/chartex" xmlns:cx6="http://schemas.microsoft.com/office/drawing/2016/5/12/chartex" xmlns:cx7="http://schemas.microsoft.com/office/drawing/2016/5/13/chartex" xmlns:cx8="http://schemas.microsoft.com/office/drawing/2016/5/14/chartex" xmlns:mc="http://schemas.openxmlformats.org/markup-compatibility/2006" xmlns:aink="http://schemas.microsoft.com/office/drawing/2016/ink" xmlns:am3d="http://schemas.microsoft.com/office/drawing/2017/model3d" xmlns:o="urn:schemas-microsoft-com:office:office" xmlns:r="http://schemas.openxmlformats.org/officeDocument/2006/relationships" xmlns:m="http://schemas.openxmlformats.org/officeDocument/2006/math" xmlns:v="urn:schemas-microsoft-com:vml" xmlns:wp14="http://schemas.microsoft.com/office/word/2010/wordprocessingDrawing" xmlns:wp="http://schemas.openxmlformats.org/drawingml/2006/wordprocessingDrawing" xmlns:w10="urn:schemas-microsoft-com:office:word" xmlns:w="http://schemas.openxmlformats.org/wordprocessingml/2006/main" xmlns:w14="http://schemas.microsoft.com/office/word/2010/wordml" xmlns:w15="http://schemas.microsoft.com/office/word/2012/wordml" xmlns:w16cid="http://schemas.microsoft.com/office/word/2016/wordml/cid" xmlns:w16se="http://schemas.microsoft.com/office/word/2015/wordml/symex" xmlns:wpg="http://schemas.microsoft.com/office/word/2010/wordprocessingGroup" xmlns:wpi="http://schemas.microsoft.com/office/word/2010/wordprocessingInk" xmlns:wne="http://schemas.microsoft.com/office/word/2006/wordml" xmlns:wps="http://schemas.microsoft.com/office/word/2010/wordprocessingShape" mc:Ignorable="w14 w15 w16se w16cid wp14">
   <w:endnote w:type="separator" w:id="-1">
     <w:p>
       <w:r>
@@ -6982,7 +6495,7 @@
 </file>
 
 <file path=word/footer1.xml><?xml version="1.0" encoding="utf-8"?>
-<w:ftr xmlns:wpc="http://schemas.microsoft.com/office/word/2010/wordprocessingCanvas" xmlns:mc="http://schemas.openxmlformats.org/markup-compatibility/2006" xmlns:o="urn:schemas-microsoft-com:office:office" xmlns:r="http://schemas.openxmlformats.org/officeDocument/2006/relationships" xmlns:m="http://schemas.openxmlformats.org/officeDocument/2006/math" xmlns:v="urn:schemas-microsoft-com:vml" xmlns:wp14="http://schemas.microsoft.com/office/word/2010/wordprocessingDrawing" xmlns:wp="http://schemas.openxmlformats.org/drawingml/2006/wordprocessingDrawing" xmlns:w10="urn:schemas-microsoft-com:office:word" xmlns:w="http://schemas.openxmlformats.org/wordprocessingml/2006/main" xmlns:w14="http://schemas.microsoft.com/office/word/2010/wordml" xmlns:w15="http://schemas.microsoft.com/office/word/2012/wordml" xmlns:wpg="http://schemas.microsoft.com/office/word/2010/wordprocessingGroup" xmlns:wpi="http://schemas.microsoft.com/office/word/2010/wordprocessingInk" xmlns:wne="http://schemas.microsoft.com/office/word/2006/wordml" xmlns:wps="http://schemas.microsoft.com/office/word/2010/wordprocessingShape" mc:Ignorable="w14 w15 wp14">
+<w:ftr xmlns:wpc="http://schemas.microsoft.com/office/word/2010/wordprocessingCanvas" xmlns:cx="http://schemas.microsoft.com/office/drawing/2014/chartex" xmlns:cx1="http://schemas.microsoft.com/office/drawing/2015/9/8/chartex" xmlns:cx2="http://schemas.microsoft.com/office/drawing/2015/10/21/chartex" xmlns:cx3="http://schemas.microsoft.com/office/drawing/2016/5/9/chartex" xmlns:cx4="http://schemas.microsoft.com/office/drawing/2016/5/10/chartex" xmlns:cx5="http://schemas.microsoft.com/office/drawing/2016/5/11/chartex" xmlns:cx6="http://schemas.microsoft.com/office/drawing/2016/5/12/chartex" xmlns:cx7="http://schemas.microsoft.com/office/drawing/2016/5/13/chartex" xmlns:cx8="http://schemas.microsoft.com/office/drawing/2016/5/14/chartex" xmlns:mc="http://schemas.openxmlformats.org/markup-compatibility/2006" xmlns:aink="http://schemas.microsoft.com/office/drawing/2016/ink" xmlns:am3d="http://schemas.microsoft.com/office/drawing/2017/model3d" xmlns:o="urn:schemas-microsoft-com:office:office" xmlns:r="http://schemas.openxmlformats.org/officeDocument/2006/relationships" xmlns:m="http://schemas.openxmlformats.org/officeDocument/2006/math" xmlns:v="urn:schemas-microsoft-com:vml" xmlns:wp14="http://schemas.microsoft.com/office/word/2010/wordprocessingDrawing" xmlns:wp="http://schemas.openxmlformats.org/drawingml/2006/wordprocessingDrawing" xmlns:w10="urn:schemas-microsoft-com:office:word" xmlns:w="http://schemas.openxmlformats.org/wordprocessingml/2006/main" xmlns:w14="http://schemas.microsoft.com/office/word/2010/wordml" xmlns:w15="http://schemas.microsoft.com/office/word/2012/wordml" xmlns:w16cid="http://schemas.microsoft.com/office/word/2016/wordml/cid" xmlns:w16se="http://schemas.microsoft.com/office/word/2015/wordml/symex" xmlns:wpg="http://schemas.microsoft.com/office/word/2010/wordprocessingGroup" xmlns:wpi="http://schemas.microsoft.com/office/word/2010/wordprocessingInk" xmlns:wne="http://schemas.microsoft.com/office/word/2006/wordml" xmlns:wps="http://schemas.microsoft.com/office/word/2010/wordprocessingShape" mc:Ignorable="w14 w15 w16se w16cid wp14">
   <w:p>
     <w:pPr>
       <w:pStyle w:val="Footer"/>
@@ -7060,7 +6573,7 @@
 </file>
 
 <file path=word/footer2.xml><?xml version="1.0" encoding="utf-8"?>
-<w:ftr xmlns:wpc="http://schemas.microsoft.com/office/word/2010/wordprocessingCanvas" xmlns:mc="http://schemas.openxmlformats.org/markup-compatibility/2006" xmlns:o="urn:schemas-microsoft-com:office:office" xmlns:r="http://schemas.openxmlformats.org/officeDocument/2006/relationships" xmlns:m="http://schemas.openxmlformats.org/officeDocument/2006/math" xmlns:v="urn:schemas-microsoft-com:vml" xmlns:wp14="http://schemas.microsoft.com/office/word/2010/wordprocessingDrawing" xmlns:wp="http://schemas.openxmlformats.org/drawingml/2006/wordprocessingDrawing" xmlns:w10="urn:schemas-microsoft-com:office:word" xmlns:w="http://schemas.openxmlformats.org/wordprocessingml/2006/main" xmlns:w14="http://schemas.microsoft.com/office/word/2010/wordml" xmlns:w15="http://schemas.microsoft.com/office/word/2012/wordml" xmlns:wpg="http://schemas.microsoft.com/office/word/2010/wordprocessingGroup" xmlns:wpi="http://schemas.microsoft.com/office/word/2010/wordprocessingInk" xmlns:wne="http://schemas.microsoft.com/office/word/2006/wordml" xmlns:wps="http://schemas.microsoft.com/office/word/2010/wordprocessingShape" mc:Ignorable="w14 w15 wp14">
+<w:ftr xmlns:wpc="http://schemas.microsoft.com/office/word/2010/wordprocessingCanvas" xmlns:cx="http://schemas.microsoft.com/office/drawing/2014/chartex" xmlns:cx1="http://schemas.microsoft.com/office/drawing/2015/9/8/chartex" xmlns:cx2="http://schemas.microsoft.com/office/drawing/2015/10/21/chartex" xmlns:cx3="http://schemas.microsoft.com/office/drawing/2016/5/9/chartex" xmlns:cx4="http://schemas.microsoft.com/office/drawing/2016/5/10/chartex" xmlns:cx5="http://schemas.microsoft.com/office/drawing/2016/5/11/chartex" xmlns:cx6="http://schemas.microsoft.com/office/drawing/2016/5/12/chartex" xmlns:cx7="http://schemas.microsoft.com/office/drawing/2016/5/13/chartex" xmlns:cx8="http://schemas.microsoft.com/office/drawing/2016/5/14/chartex" xmlns:mc="http://schemas.openxmlformats.org/markup-compatibility/2006" xmlns:aink="http://schemas.microsoft.com/office/drawing/2016/ink" xmlns:am3d="http://schemas.microsoft.com/office/drawing/2017/model3d" xmlns:o="urn:schemas-microsoft-com:office:office" xmlns:r="http://schemas.openxmlformats.org/officeDocument/2006/relationships" xmlns:m="http://schemas.openxmlformats.org/officeDocument/2006/math" xmlns:v="urn:schemas-microsoft-com:vml" xmlns:wp14="http://schemas.microsoft.com/office/word/2010/wordprocessingDrawing" xmlns:wp="http://schemas.openxmlformats.org/drawingml/2006/wordprocessingDrawing" xmlns:w10="urn:schemas-microsoft-com:office:word" xmlns:w="http://schemas.openxmlformats.org/wordprocessingml/2006/main" xmlns:w14="http://schemas.microsoft.com/office/word/2010/wordml" xmlns:w15="http://schemas.microsoft.com/office/word/2012/wordml" xmlns:w16cid="http://schemas.microsoft.com/office/word/2016/wordml/cid" xmlns:w16se="http://schemas.microsoft.com/office/word/2015/wordml/symex" xmlns:wpg="http://schemas.microsoft.com/office/word/2010/wordprocessingGroup" xmlns:wpi="http://schemas.microsoft.com/office/word/2010/wordprocessingInk" xmlns:wne="http://schemas.microsoft.com/office/word/2006/wordml" xmlns:wps="http://schemas.microsoft.com/office/word/2010/wordprocessingShape" mc:Ignorable="w14 w15 w16se w16cid wp14">
   <w:p>
     <w:pPr>
       <w:pStyle w:val="Footer"/>
@@ -7235,14 +6748,14 @@
 </file>
 
 <file path=word/footer3.xml><?xml version="1.0" encoding="utf-8"?>
-<w:ftr xmlns:wpc="http://schemas.microsoft.com/office/word/2010/wordprocessingCanvas" xmlns:mc="http://schemas.openxmlformats.org/markup-compatibility/2006" xmlns:o="urn:schemas-microsoft-com:office:office" xmlns:r="http://schemas.openxmlformats.org/officeDocument/2006/relationships" xmlns:m="http://schemas.openxmlformats.org/officeDocument/2006/math" xmlns:v="urn:schemas-microsoft-com:vml" xmlns:wp14="http://schemas.microsoft.com/office/word/2010/wordprocessingDrawing" xmlns:wp="http://schemas.openxmlformats.org/drawingml/2006/wordprocessingDrawing" xmlns:w10="urn:schemas-microsoft-com:office:word" xmlns:w="http://schemas.openxmlformats.org/wordprocessingml/2006/main" xmlns:w14="http://schemas.microsoft.com/office/word/2010/wordml" xmlns:w15="http://schemas.microsoft.com/office/word/2012/wordml" xmlns:wpg="http://schemas.microsoft.com/office/word/2010/wordprocessingGroup" xmlns:wpi="http://schemas.microsoft.com/office/word/2010/wordprocessingInk" xmlns:wne="http://schemas.microsoft.com/office/word/2006/wordml" xmlns:wps="http://schemas.microsoft.com/office/word/2010/wordprocessingShape" mc:Ignorable="w14 w15 wp14">
+<w:ftr xmlns:wpc="http://schemas.microsoft.com/office/word/2010/wordprocessingCanvas" xmlns:cx="http://schemas.microsoft.com/office/drawing/2014/chartex" xmlns:cx1="http://schemas.microsoft.com/office/drawing/2015/9/8/chartex" xmlns:cx2="http://schemas.microsoft.com/office/drawing/2015/10/21/chartex" xmlns:cx3="http://schemas.microsoft.com/office/drawing/2016/5/9/chartex" xmlns:cx4="http://schemas.microsoft.com/office/drawing/2016/5/10/chartex" xmlns:cx5="http://schemas.microsoft.com/office/drawing/2016/5/11/chartex" xmlns:cx6="http://schemas.microsoft.com/office/drawing/2016/5/12/chartex" xmlns:cx7="http://schemas.microsoft.com/office/drawing/2016/5/13/chartex" xmlns:cx8="http://schemas.microsoft.com/office/drawing/2016/5/14/chartex" xmlns:mc="http://schemas.openxmlformats.org/markup-compatibility/2006" xmlns:aink="http://schemas.microsoft.com/office/drawing/2016/ink" xmlns:am3d="http://schemas.microsoft.com/office/drawing/2017/model3d" xmlns:o="urn:schemas-microsoft-com:office:office" xmlns:r="http://schemas.openxmlformats.org/officeDocument/2006/relationships" xmlns:m="http://schemas.openxmlformats.org/officeDocument/2006/math" xmlns:v="urn:schemas-microsoft-com:vml" xmlns:wp14="http://schemas.microsoft.com/office/word/2010/wordprocessingDrawing" xmlns:wp="http://schemas.openxmlformats.org/drawingml/2006/wordprocessingDrawing" xmlns:w10="urn:schemas-microsoft-com:office:word" xmlns:w="http://schemas.openxmlformats.org/wordprocessingml/2006/main" xmlns:w14="http://schemas.microsoft.com/office/word/2010/wordml" xmlns:w15="http://schemas.microsoft.com/office/word/2012/wordml" xmlns:w16cid="http://schemas.microsoft.com/office/word/2016/wordml/cid" xmlns:w16se="http://schemas.microsoft.com/office/word/2015/wordml/symex" xmlns:wpg="http://schemas.microsoft.com/office/word/2010/wordprocessingGroup" xmlns:wpi="http://schemas.microsoft.com/office/word/2010/wordprocessingInk" xmlns:wne="http://schemas.microsoft.com/office/word/2006/wordml" xmlns:wps="http://schemas.microsoft.com/office/word/2010/wordprocessingShape" mc:Ignorable="w14 w15 w16se w16cid wp14">
   <w:p/>
   <w:p/>
 </w:ftr>
 </file>
 
 <file path=word/footer4.xml><?xml version="1.0" encoding="utf-8"?>
-<w:ftr xmlns:wpc="http://schemas.microsoft.com/office/word/2010/wordprocessingCanvas" xmlns:mc="http://schemas.openxmlformats.org/markup-compatibility/2006" xmlns:o="urn:schemas-microsoft-com:office:office" xmlns:r="http://schemas.openxmlformats.org/officeDocument/2006/relationships" xmlns:m="http://schemas.openxmlformats.org/officeDocument/2006/math" xmlns:v="urn:schemas-microsoft-com:vml" xmlns:wp14="http://schemas.microsoft.com/office/word/2010/wordprocessingDrawing" xmlns:wp="http://schemas.openxmlformats.org/drawingml/2006/wordprocessingDrawing" xmlns:w10="urn:schemas-microsoft-com:office:word" xmlns:w="http://schemas.openxmlformats.org/wordprocessingml/2006/main" xmlns:w14="http://schemas.microsoft.com/office/word/2010/wordml" xmlns:w15="http://schemas.microsoft.com/office/word/2012/wordml" xmlns:wpg="http://schemas.microsoft.com/office/word/2010/wordprocessingGroup" xmlns:wpi="http://schemas.microsoft.com/office/word/2010/wordprocessingInk" xmlns:wne="http://schemas.microsoft.com/office/word/2006/wordml" xmlns:wps="http://schemas.microsoft.com/office/word/2010/wordprocessingShape" mc:Ignorable="w14 w15 wp14">
+<w:ftr xmlns:wpc="http://schemas.microsoft.com/office/word/2010/wordprocessingCanvas" xmlns:cx="http://schemas.microsoft.com/office/drawing/2014/chartex" xmlns:cx1="http://schemas.microsoft.com/office/drawing/2015/9/8/chartex" xmlns:cx2="http://schemas.microsoft.com/office/drawing/2015/10/21/chartex" xmlns:cx3="http://schemas.microsoft.com/office/drawing/2016/5/9/chartex" xmlns:cx4="http://schemas.microsoft.com/office/drawing/2016/5/10/chartex" xmlns:cx5="http://schemas.microsoft.com/office/drawing/2016/5/11/chartex" xmlns:cx6="http://schemas.microsoft.com/office/drawing/2016/5/12/chartex" xmlns:cx7="http://schemas.microsoft.com/office/drawing/2016/5/13/chartex" xmlns:cx8="http://schemas.microsoft.com/office/drawing/2016/5/14/chartex" xmlns:mc="http://schemas.openxmlformats.org/markup-compatibility/2006" xmlns:aink="http://schemas.microsoft.com/office/drawing/2016/ink" xmlns:am3d="http://schemas.microsoft.com/office/drawing/2017/model3d" xmlns:o="urn:schemas-microsoft-com:office:office" xmlns:r="http://schemas.openxmlformats.org/officeDocument/2006/relationships" xmlns:m="http://schemas.openxmlformats.org/officeDocument/2006/math" xmlns:v="urn:schemas-microsoft-com:vml" xmlns:wp14="http://schemas.microsoft.com/office/word/2010/wordprocessingDrawing" xmlns:wp="http://schemas.openxmlformats.org/drawingml/2006/wordprocessingDrawing" xmlns:w10="urn:schemas-microsoft-com:office:word" xmlns:w="http://schemas.openxmlformats.org/wordprocessingml/2006/main" xmlns:w14="http://schemas.microsoft.com/office/word/2010/wordml" xmlns:w15="http://schemas.microsoft.com/office/word/2012/wordml" xmlns:w16cid="http://schemas.microsoft.com/office/word/2016/wordml/cid" xmlns:w16se="http://schemas.microsoft.com/office/word/2015/wordml/symex" xmlns:wpg="http://schemas.microsoft.com/office/word/2010/wordprocessingGroup" xmlns:wpi="http://schemas.microsoft.com/office/word/2010/wordprocessingInk" xmlns:wne="http://schemas.microsoft.com/office/word/2006/wordml" xmlns:wps="http://schemas.microsoft.com/office/word/2010/wordprocessingShape" mc:Ignorable="w14 w15 w16se w16cid wp14">
   <w:p>
     <w:pPr>
       <w:pStyle w:val="Footer"/>
@@ -7258,7 +6771,6 @@
         <w:lang w:eastAsia="ar-SA" w:bidi="ar-SA"/>
       </w:rPr>
     </w:pPr>
-    <w:proofErr w:type="gramStart"/>
     <w:r>
       <w:rPr>
         <w:i/>
@@ -7267,7 +6779,6 @@
       </w:rPr>
       <w:t>soict.hust.edu.vn</w:t>
     </w:r>
-    <w:proofErr w:type="gramEnd"/>
     <w:r>
       <w:rPr>
         <w:i/>
@@ -7371,13 +6882,13 @@
 </file>
 
 <file path=word/footer5.xml><?xml version="1.0" encoding="utf-8"?>
-<w:ftr xmlns:wpc="http://schemas.microsoft.com/office/word/2010/wordprocessingCanvas" xmlns:mc="http://schemas.openxmlformats.org/markup-compatibility/2006" xmlns:o="urn:schemas-microsoft-com:office:office" xmlns:r="http://schemas.openxmlformats.org/officeDocument/2006/relationships" xmlns:m="http://schemas.openxmlformats.org/officeDocument/2006/math" xmlns:v="urn:schemas-microsoft-com:vml" xmlns:wp14="http://schemas.microsoft.com/office/word/2010/wordprocessingDrawing" xmlns:wp="http://schemas.openxmlformats.org/drawingml/2006/wordprocessingDrawing" xmlns:w10="urn:schemas-microsoft-com:office:word" xmlns:w="http://schemas.openxmlformats.org/wordprocessingml/2006/main" xmlns:w14="http://schemas.microsoft.com/office/word/2010/wordml" xmlns:w15="http://schemas.microsoft.com/office/word/2012/wordml" xmlns:wpg="http://schemas.microsoft.com/office/word/2010/wordprocessingGroup" xmlns:wpi="http://schemas.microsoft.com/office/word/2010/wordprocessingInk" xmlns:wne="http://schemas.microsoft.com/office/word/2006/wordml" xmlns:wps="http://schemas.microsoft.com/office/word/2010/wordprocessingShape" mc:Ignorable="w14 w15 wp14">
+<w:ftr xmlns:wpc="http://schemas.microsoft.com/office/word/2010/wordprocessingCanvas" xmlns:cx="http://schemas.microsoft.com/office/drawing/2014/chartex" xmlns:cx1="http://schemas.microsoft.com/office/drawing/2015/9/8/chartex" xmlns:cx2="http://schemas.microsoft.com/office/drawing/2015/10/21/chartex" xmlns:cx3="http://schemas.microsoft.com/office/drawing/2016/5/9/chartex" xmlns:cx4="http://schemas.microsoft.com/office/drawing/2016/5/10/chartex" xmlns:cx5="http://schemas.microsoft.com/office/drawing/2016/5/11/chartex" xmlns:cx6="http://schemas.microsoft.com/office/drawing/2016/5/12/chartex" xmlns:cx7="http://schemas.microsoft.com/office/drawing/2016/5/13/chartex" xmlns:cx8="http://schemas.microsoft.com/office/drawing/2016/5/14/chartex" xmlns:mc="http://schemas.openxmlformats.org/markup-compatibility/2006" xmlns:aink="http://schemas.microsoft.com/office/drawing/2016/ink" xmlns:am3d="http://schemas.microsoft.com/office/drawing/2017/model3d" xmlns:o="urn:schemas-microsoft-com:office:office" xmlns:r="http://schemas.openxmlformats.org/officeDocument/2006/relationships" xmlns:m="http://schemas.openxmlformats.org/officeDocument/2006/math" xmlns:v="urn:schemas-microsoft-com:vml" xmlns:wp14="http://schemas.microsoft.com/office/word/2010/wordprocessingDrawing" xmlns:wp="http://schemas.openxmlformats.org/drawingml/2006/wordprocessingDrawing" xmlns:w10="urn:schemas-microsoft-com:office:word" xmlns:w="http://schemas.openxmlformats.org/wordprocessingml/2006/main" xmlns:w14="http://schemas.microsoft.com/office/word/2010/wordml" xmlns:w15="http://schemas.microsoft.com/office/word/2012/wordml" xmlns:w16cid="http://schemas.microsoft.com/office/word/2016/wordml/cid" xmlns:w16se="http://schemas.microsoft.com/office/word/2015/wordml/symex" xmlns:wpg="http://schemas.microsoft.com/office/word/2010/wordprocessingGroup" xmlns:wpi="http://schemas.microsoft.com/office/word/2010/wordprocessingInk" xmlns:wne="http://schemas.microsoft.com/office/word/2006/wordml" xmlns:wps="http://schemas.microsoft.com/office/word/2010/wordprocessingShape" mc:Ignorable="w14 w15 w16se w16cid wp14">
   <w:p/>
 </w:ftr>
 </file>
 
 <file path=word/footnotes.xml><?xml version="1.0" encoding="utf-8"?>
-<w:footnotes xmlns:wpc="http://schemas.microsoft.com/office/word/2010/wordprocessingCanvas" xmlns:mc="http://schemas.openxmlformats.org/markup-compatibility/2006" xmlns:o="urn:schemas-microsoft-com:office:office" xmlns:r="http://schemas.openxmlformats.org/officeDocument/2006/relationships" xmlns:m="http://schemas.openxmlformats.org/officeDocument/2006/math" xmlns:v="urn:schemas-microsoft-com:vml" xmlns:wp14="http://schemas.microsoft.com/office/word/2010/wordprocessingDrawing" xmlns:wp="http://schemas.openxmlformats.org/drawingml/2006/wordprocessingDrawing" xmlns:w10="urn:schemas-microsoft-com:office:word" xmlns:w="http://schemas.openxmlformats.org/wordprocessingml/2006/main" xmlns:w14="http://schemas.microsoft.com/office/word/2010/wordml" xmlns:w15="http://schemas.microsoft.com/office/word/2012/wordml" xmlns:wpg="http://schemas.microsoft.com/office/word/2010/wordprocessingGroup" xmlns:wpi="http://schemas.microsoft.com/office/word/2010/wordprocessingInk" xmlns:wne="http://schemas.microsoft.com/office/word/2006/wordml" xmlns:wps="http://schemas.microsoft.com/office/word/2010/wordprocessingShape" mc:Ignorable="w14 w15 wp14">
+<w:footnotes xmlns:wpc="http://schemas.microsoft.com/office/word/2010/wordprocessingCanvas" xmlns:cx="http://schemas.microsoft.com/office/drawing/2014/chartex" xmlns:cx1="http://schemas.microsoft.com/office/drawing/2015/9/8/chartex" xmlns:cx2="http://schemas.microsoft.com/office/drawing/2015/10/21/chartex" xmlns:cx3="http://schemas.microsoft.com/office/drawing/2016/5/9/chartex" xmlns:cx4="http://schemas.microsoft.com/office/drawing/2016/5/10/chartex" xmlns:cx5="http://schemas.microsoft.com/office/drawing/2016/5/11/chartex" xmlns:cx6="http://schemas.microsoft.com/office/drawing/2016/5/12/chartex" xmlns:cx7="http://schemas.microsoft.com/office/drawing/2016/5/13/chartex" xmlns:cx8="http://schemas.microsoft.com/office/drawing/2016/5/14/chartex" xmlns:mc="http://schemas.openxmlformats.org/markup-compatibility/2006" xmlns:aink="http://schemas.microsoft.com/office/drawing/2016/ink" xmlns:am3d="http://schemas.microsoft.com/office/drawing/2017/model3d" xmlns:o="urn:schemas-microsoft-com:office:office" xmlns:r="http://schemas.openxmlformats.org/officeDocument/2006/relationships" xmlns:m="http://schemas.openxmlformats.org/officeDocument/2006/math" xmlns:v="urn:schemas-microsoft-com:vml" xmlns:wp14="http://schemas.microsoft.com/office/word/2010/wordprocessingDrawing" xmlns:wp="http://schemas.openxmlformats.org/drawingml/2006/wordprocessingDrawing" xmlns:w10="urn:schemas-microsoft-com:office:word" xmlns:w="http://schemas.openxmlformats.org/wordprocessingml/2006/main" xmlns:w14="http://schemas.microsoft.com/office/word/2010/wordml" xmlns:w15="http://schemas.microsoft.com/office/word/2012/wordml" xmlns:w16cid="http://schemas.microsoft.com/office/word/2016/wordml/cid" xmlns:w16se="http://schemas.microsoft.com/office/word/2015/wordml/symex" xmlns:wpg="http://schemas.microsoft.com/office/word/2010/wordprocessingGroup" xmlns:wpi="http://schemas.microsoft.com/office/word/2010/wordprocessingInk" xmlns:wne="http://schemas.microsoft.com/office/word/2006/wordml" xmlns:wps="http://schemas.microsoft.com/office/word/2010/wordprocessingShape" mc:Ignorable="w14 w15 w16se w16cid wp14">
   <w:footnote w:type="separator" w:id="-1">
     <w:p>
       <w:r>
@@ -7398,7 +6909,7 @@
 </file>
 
 <file path=word/header1.xml><?xml version="1.0" encoding="utf-8"?>
-<w:hdr xmlns:wpc="http://schemas.microsoft.com/office/word/2010/wordprocessingCanvas" xmlns:mc="http://schemas.openxmlformats.org/markup-compatibility/2006" xmlns:o="urn:schemas-microsoft-com:office:office" xmlns:r="http://schemas.openxmlformats.org/officeDocument/2006/relationships" xmlns:m="http://schemas.openxmlformats.org/officeDocument/2006/math" xmlns:v="urn:schemas-microsoft-com:vml" xmlns:wp14="http://schemas.microsoft.com/office/word/2010/wordprocessingDrawing" xmlns:wp="http://schemas.openxmlformats.org/drawingml/2006/wordprocessingDrawing" xmlns:w10="urn:schemas-microsoft-com:office:word" xmlns:w="http://schemas.openxmlformats.org/wordprocessingml/2006/main" xmlns:w14="http://schemas.microsoft.com/office/word/2010/wordml" xmlns:w15="http://schemas.microsoft.com/office/word/2012/wordml" xmlns:wpg="http://schemas.microsoft.com/office/word/2010/wordprocessingGroup" xmlns:wpi="http://schemas.microsoft.com/office/word/2010/wordprocessingInk" xmlns:wne="http://schemas.microsoft.com/office/word/2006/wordml" xmlns:wps="http://schemas.microsoft.com/office/word/2010/wordprocessingShape" mc:Ignorable="w14 w15 wp14">
+<w:hdr xmlns:wpc="http://schemas.microsoft.com/office/word/2010/wordprocessingCanvas" xmlns:cx="http://schemas.microsoft.com/office/drawing/2014/chartex" xmlns:cx1="http://schemas.microsoft.com/office/drawing/2015/9/8/chartex" xmlns:cx2="http://schemas.microsoft.com/office/drawing/2015/10/21/chartex" xmlns:cx3="http://schemas.microsoft.com/office/drawing/2016/5/9/chartex" xmlns:cx4="http://schemas.microsoft.com/office/drawing/2016/5/10/chartex" xmlns:cx5="http://schemas.microsoft.com/office/drawing/2016/5/11/chartex" xmlns:cx6="http://schemas.microsoft.com/office/drawing/2016/5/12/chartex" xmlns:cx7="http://schemas.microsoft.com/office/drawing/2016/5/13/chartex" xmlns:cx8="http://schemas.microsoft.com/office/drawing/2016/5/14/chartex" xmlns:mc="http://schemas.openxmlformats.org/markup-compatibility/2006" xmlns:aink="http://schemas.microsoft.com/office/drawing/2016/ink" xmlns:am3d="http://schemas.microsoft.com/office/drawing/2017/model3d" xmlns:o="urn:schemas-microsoft-com:office:office" xmlns:r="http://schemas.openxmlformats.org/officeDocument/2006/relationships" xmlns:m="http://schemas.openxmlformats.org/officeDocument/2006/math" xmlns:v="urn:schemas-microsoft-com:vml" xmlns:wp14="http://schemas.microsoft.com/office/word/2010/wordprocessingDrawing" xmlns:wp="http://schemas.openxmlformats.org/drawingml/2006/wordprocessingDrawing" xmlns:w10="urn:schemas-microsoft-com:office:word" xmlns:w="http://schemas.openxmlformats.org/wordprocessingml/2006/main" xmlns:w14="http://schemas.microsoft.com/office/word/2010/wordml" xmlns:w15="http://schemas.microsoft.com/office/word/2012/wordml" xmlns:w16cid="http://schemas.microsoft.com/office/word/2016/wordml/cid" xmlns:w16se="http://schemas.microsoft.com/office/word/2015/wordml/symex" xmlns:wpg="http://schemas.microsoft.com/office/word/2010/wordprocessingGroup" xmlns:wpi="http://schemas.microsoft.com/office/word/2010/wordprocessingInk" xmlns:wne="http://schemas.microsoft.com/office/word/2006/wordml" xmlns:wps="http://schemas.microsoft.com/office/word/2010/wordprocessingShape" mc:Ignorable="w14 w15 w16se w16cid wp14">
   <w:p>
     <w:pPr>
       <w:pStyle w:val="Header"/>
@@ -7430,13 +6941,13 @@
 </file>
 
 <file path=word/header2.xml><?xml version="1.0" encoding="utf-8"?>
-<w:hdr xmlns:wpc="http://schemas.microsoft.com/office/word/2010/wordprocessingCanvas" xmlns:mc="http://schemas.openxmlformats.org/markup-compatibility/2006" xmlns:o="urn:schemas-microsoft-com:office:office" xmlns:r="http://schemas.openxmlformats.org/officeDocument/2006/relationships" xmlns:m="http://schemas.openxmlformats.org/officeDocument/2006/math" xmlns:v="urn:schemas-microsoft-com:vml" xmlns:wp14="http://schemas.microsoft.com/office/word/2010/wordprocessingDrawing" xmlns:wp="http://schemas.openxmlformats.org/drawingml/2006/wordprocessingDrawing" xmlns:w10="urn:schemas-microsoft-com:office:word" xmlns:w="http://schemas.openxmlformats.org/wordprocessingml/2006/main" xmlns:w14="http://schemas.microsoft.com/office/word/2010/wordml" xmlns:w15="http://schemas.microsoft.com/office/word/2012/wordml" xmlns:wpg="http://schemas.microsoft.com/office/word/2010/wordprocessingGroup" xmlns:wpi="http://schemas.microsoft.com/office/word/2010/wordprocessingInk" xmlns:wne="http://schemas.microsoft.com/office/word/2006/wordml" xmlns:wps="http://schemas.microsoft.com/office/word/2010/wordprocessingShape" mc:Ignorable="w14 w15 wp14">
+<w:hdr xmlns:wpc="http://schemas.microsoft.com/office/word/2010/wordprocessingCanvas" xmlns:cx="http://schemas.microsoft.com/office/drawing/2014/chartex" xmlns:cx1="http://schemas.microsoft.com/office/drawing/2015/9/8/chartex" xmlns:cx2="http://schemas.microsoft.com/office/drawing/2015/10/21/chartex" xmlns:cx3="http://schemas.microsoft.com/office/drawing/2016/5/9/chartex" xmlns:cx4="http://schemas.microsoft.com/office/drawing/2016/5/10/chartex" xmlns:cx5="http://schemas.microsoft.com/office/drawing/2016/5/11/chartex" xmlns:cx6="http://schemas.microsoft.com/office/drawing/2016/5/12/chartex" xmlns:cx7="http://schemas.microsoft.com/office/drawing/2016/5/13/chartex" xmlns:cx8="http://schemas.microsoft.com/office/drawing/2016/5/14/chartex" xmlns:mc="http://schemas.openxmlformats.org/markup-compatibility/2006" xmlns:aink="http://schemas.microsoft.com/office/drawing/2016/ink" xmlns:am3d="http://schemas.microsoft.com/office/drawing/2017/model3d" xmlns:o="urn:schemas-microsoft-com:office:office" xmlns:r="http://schemas.openxmlformats.org/officeDocument/2006/relationships" xmlns:m="http://schemas.openxmlformats.org/officeDocument/2006/math" xmlns:v="urn:schemas-microsoft-com:vml" xmlns:wp14="http://schemas.microsoft.com/office/word/2010/wordprocessingDrawing" xmlns:wp="http://schemas.openxmlformats.org/drawingml/2006/wordprocessingDrawing" xmlns:w10="urn:schemas-microsoft-com:office:word" xmlns:w="http://schemas.openxmlformats.org/wordprocessingml/2006/main" xmlns:w14="http://schemas.microsoft.com/office/word/2010/wordml" xmlns:w15="http://schemas.microsoft.com/office/word/2012/wordml" xmlns:w16cid="http://schemas.microsoft.com/office/word/2016/wordml/cid" xmlns:w16se="http://schemas.microsoft.com/office/word/2015/wordml/symex" xmlns:wpg="http://schemas.microsoft.com/office/word/2010/wordprocessingGroup" xmlns:wpi="http://schemas.microsoft.com/office/word/2010/wordprocessingInk" xmlns:wne="http://schemas.microsoft.com/office/word/2006/wordml" xmlns:wps="http://schemas.microsoft.com/office/word/2010/wordprocessingShape" mc:Ignorable="w14 w15 w16se w16cid wp14">
   <w:p/>
 </w:hdr>
 </file>
 
 <file path=word/header3.xml><?xml version="1.0" encoding="utf-8"?>
-<w:hdr xmlns:wpc="http://schemas.microsoft.com/office/word/2010/wordprocessingCanvas" xmlns:mc="http://schemas.openxmlformats.org/markup-compatibility/2006" xmlns:o="urn:schemas-microsoft-com:office:office" xmlns:r="http://schemas.openxmlformats.org/officeDocument/2006/relationships" xmlns:m="http://schemas.openxmlformats.org/officeDocument/2006/math" xmlns:v="urn:schemas-microsoft-com:vml" xmlns:wp14="http://schemas.microsoft.com/office/word/2010/wordprocessingDrawing" xmlns:wp="http://schemas.openxmlformats.org/drawingml/2006/wordprocessingDrawing" xmlns:w10="urn:schemas-microsoft-com:office:word" xmlns:w="http://schemas.openxmlformats.org/wordprocessingml/2006/main" xmlns:w14="http://schemas.microsoft.com/office/word/2010/wordml" xmlns:w15="http://schemas.microsoft.com/office/word/2012/wordml" xmlns:wpg="http://schemas.microsoft.com/office/word/2010/wordprocessingGroup" xmlns:wpi="http://schemas.microsoft.com/office/word/2010/wordprocessingInk" xmlns:wne="http://schemas.microsoft.com/office/word/2006/wordml" xmlns:wps="http://schemas.microsoft.com/office/word/2010/wordprocessingShape" mc:Ignorable="w14 w15 wp14">
+<w:hdr xmlns:wpc="http://schemas.microsoft.com/office/word/2010/wordprocessingCanvas" xmlns:cx="http://schemas.microsoft.com/office/drawing/2014/chartex" xmlns:cx1="http://schemas.microsoft.com/office/drawing/2015/9/8/chartex" xmlns:cx2="http://schemas.microsoft.com/office/drawing/2015/10/21/chartex" xmlns:cx3="http://schemas.microsoft.com/office/drawing/2016/5/9/chartex" xmlns:cx4="http://schemas.microsoft.com/office/drawing/2016/5/10/chartex" xmlns:cx5="http://schemas.microsoft.com/office/drawing/2016/5/11/chartex" xmlns:cx6="http://schemas.microsoft.com/office/drawing/2016/5/12/chartex" xmlns:cx7="http://schemas.microsoft.com/office/drawing/2016/5/13/chartex" xmlns:cx8="http://schemas.microsoft.com/office/drawing/2016/5/14/chartex" xmlns:mc="http://schemas.openxmlformats.org/markup-compatibility/2006" xmlns:aink="http://schemas.microsoft.com/office/drawing/2016/ink" xmlns:am3d="http://schemas.microsoft.com/office/drawing/2017/model3d" xmlns:o="urn:schemas-microsoft-com:office:office" xmlns:r="http://schemas.openxmlformats.org/officeDocument/2006/relationships" xmlns:m="http://schemas.openxmlformats.org/officeDocument/2006/math" xmlns:v="urn:schemas-microsoft-com:vml" xmlns:wp14="http://schemas.microsoft.com/office/word/2010/wordprocessingDrawing" xmlns:wp="http://schemas.openxmlformats.org/drawingml/2006/wordprocessingDrawing" xmlns:w10="urn:schemas-microsoft-com:office:word" xmlns:w="http://schemas.openxmlformats.org/wordprocessingml/2006/main" xmlns:w14="http://schemas.microsoft.com/office/word/2010/wordml" xmlns:w15="http://schemas.microsoft.com/office/word/2012/wordml" xmlns:w16cid="http://schemas.microsoft.com/office/word/2016/wordml/cid" xmlns:w16se="http://schemas.microsoft.com/office/word/2015/wordml/symex" xmlns:wpg="http://schemas.microsoft.com/office/word/2010/wordprocessingGroup" xmlns:wpi="http://schemas.microsoft.com/office/word/2010/wordprocessingInk" xmlns:wne="http://schemas.microsoft.com/office/word/2006/wordml" xmlns:wps="http://schemas.microsoft.com/office/word/2010/wordprocessingShape" mc:Ignorable="w14 w15 w16se w16cid wp14">
   <w:p>
     <w:pPr>
       <w:pStyle w:val="Header"/>
@@ -7727,13 +7238,13 @@
 </file>
 
 <file path=word/header4.xml><?xml version="1.0" encoding="utf-8"?>
-<w:hdr xmlns:wpc="http://schemas.microsoft.com/office/word/2010/wordprocessingCanvas" xmlns:mc="http://schemas.openxmlformats.org/markup-compatibility/2006" xmlns:o="urn:schemas-microsoft-com:office:office" xmlns:r="http://schemas.openxmlformats.org/officeDocument/2006/relationships" xmlns:m="http://schemas.openxmlformats.org/officeDocument/2006/math" xmlns:v="urn:schemas-microsoft-com:vml" xmlns:wp14="http://schemas.microsoft.com/office/word/2010/wordprocessingDrawing" xmlns:wp="http://schemas.openxmlformats.org/drawingml/2006/wordprocessingDrawing" xmlns:w10="urn:schemas-microsoft-com:office:word" xmlns:w="http://schemas.openxmlformats.org/wordprocessingml/2006/main" xmlns:w14="http://schemas.microsoft.com/office/word/2010/wordml" xmlns:w15="http://schemas.microsoft.com/office/word/2012/wordml" xmlns:wpg="http://schemas.microsoft.com/office/word/2010/wordprocessingGroup" xmlns:wpi="http://schemas.microsoft.com/office/word/2010/wordprocessingInk" xmlns:wne="http://schemas.microsoft.com/office/word/2006/wordml" xmlns:wps="http://schemas.microsoft.com/office/word/2010/wordprocessingShape" mc:Ignorable="w14 w15 wp14">
+<w:hdr xmlns:wpc="http://schemas.microsoft.com/office/word/2010/wordprocessingCanvas" xmlns:cx="http://schemas.microsoft.com/office/drawing/2014/chartex" xmlns:cx1="http://schemas.microsoft.com/office/drawing/2015/9/8/chartex" xmlns:cx2="http://schemas.microsoft.com/office/drawing/2015/10/21/chartex" xmlns:cx3="http://schemas.microsoft.com/office/drawing/2016/5/9/chartex" xmlns:cx4="http://schemas.microsoft.com/office/drawing/2016/5/10/chartex" xmlns:cx5="http://schemas.microsoft.com/office/drawing/2016/5/11/chartex" xmlns:cx6="http://schemas.microsoft.com/office/drawing/2016/5/12/chartex" xmlns:cx7="http://schemas.microsoft.com/office/drawing/2016/5/13/chartex" xmlns:cx8="http://schemas.microsoft.com/office/drawing/2016/5/14/chartex" xmlns:mc="http://schemas.openxmlformats.org/markup-compatibility/2006" xmlns:aink="http://schemas.microsoft.com/office/drawing/2016/ink" xmlns:am3d="http://schemas.microsoft.com/office/drawing/2017/model3d" xmlns:o="urn:schemas-microsoft-com:office:office" xmlns:r="http://schemas.openxmlformats.org/officeDocument/2006/relationships" xmlns:m="http://schemas.openxmlformats.org/officeDocument/2006/math" xmlns:v="urn:schemas-microsoft-com:vml" xmlns:wp14="http://schemas.microsoft.com/office/word/2010/wordprocessingDrawing" xmlns:wp="http://schemas.openxmlformats.org/drawingml/2006/wordprocessingDrawing" xmlns:w10="urn:schemas-microsoft-com:office:word" xmlns:w="http://schemas.openxmlformats.org/wordprocessingml/2006/main" xmlns:w14="http://schemas.microsoft.com/office/word/2010/wordml" xmlns:w15="http://schemas.microsoft.com/office/word/2012/wordml" xmlns:w16cid="http://schemas.microsoft.com/office/word/2016/wordml/cid" xmlns:w16se="http://schemas.microsoft.com/office/word/2015/wordml/symex" xmlns:wpg="http://schemas.microsoft.com/office/word/2010/wordprocessingGroup" xmlns:wpi="http://schemas.microsoft.com/office/word/2010/wordprocessingInk" xmlns:wne="http://schemas.microsoft.com/office/word/2006/wordml" xmlns:wps="http://schemas.microsoft.com/office/word/2010/wordprocessingShape" mc:Ignorable="w14 w15 w16se w16cid wp14">
   <w:p/>
 </w:hdr>
 </file>
 
 <file path=word/numbering.xml><?xml version="1.0" encoding="utf-8"?>
-<w:numbering xmlns:wpc="http://schemas.microsoft.com/office/word/2010/wordprocessingCanvas" xmlns:mc="http://schemas.openxmlformats.org/markup-compatibility/2006" xmlns:o="urn:schemas-microsoft-com:office:office" xmlns:r="http://schemas.openxmlformats.org/officeDocument/2006/relationships" xmlns:m="http://schemas.openxmlformats.org/officeDocument/2006/math" xmlns:v="urn:schemas-microsoft-com:vml" xmlns:wp14="http://schemas.microsoft.com/office/word/2010/wordprocessingDrawing" xmlns:wp="http://schemas.openxmlformats.org/drawingml/2006/wordprocessingDrawing" xmlns:w10="urn:schemas-microsoft-com:office:word" xmlns:w="http://schemas.openxmlformats.org/wordprocessingml/2006/main" xmlns:w14="http://schemas.microsoft.com/office/word/2010/wordml" xmlns:w15="http://schemas.microsoft.com/office/word/2012/wordml" xmlns:wpg="http://schemas.microsoft.com/office/word/2010/wordprocessingGroup" xmlns:wpi="http://schemas.microsoft.com/office/word/2010/wordprocessingInk" xmlns:wne="http://schemas.microsoft.com/office/word/2006/wordml" xmlns:wps="http://schemas.microsoft.com/office/word/2010/wordprocessingShape" mc:Ignorable="w14 w15 wp14">
+<w:numbering xmlns:wpc="http://schemas.microsoft.com/office/word/2010/wordprocessingCanvas" xmlns:cx="http://schemas.microsoft.com/office/drawing/2014/chartex" xmlns:cx1="http://schemas.microsoft.com/office/drawing/2015/9/8/chartex" xmlns:cx2="http://schemas.microsoft.com/office/drawing/2015/10/21/chartex" xmlns:cx3="http://schemas.microsoft.com/office/drawing/2016/5/9/chartex" xmlns:cx4="http://schemas.microsoft.com/office/drawing/2016/5/10/chartex" xmlns:cx5="http://schemas.microsoft.com/office/drawing/2016/5/11/chartex" xmlns:cx6="http://schemas.microsoft.com/office/drawing/2016/5/12/chartex" xmlns:cx7="http://schemas.microsoft.com/office/drawing/2016/5/13/chartex" xmlns:cx8="http://schemas.microsoft.com/office/drawing/2016/5/14/chartex" xmlns:mc="http://schemas.openxmlformats.org/markup-compatibility/2006" xmlns:aink="http://schemas.microsoft.com/office/drawing/2016/ink" xmlns:am3d="http://schemas.microsoft.com/office/drawing/2017/model3d" xmlns:o="urn:schemas-microsoft-com:office:office" xmlns:r="http://schemas.openxmlformats.org/officeDocument/2006/relationships" xmlns:m="http://schemas.openxmlformats.org/officeDocument/2006/math" xmlns:v="urn:schemas-microsoft-com:vml" xmlns:wp14="http://schemas.microsoft.com/office/word/2010/wordprocessingDrawing" xmlns:wp="http://schemas.openxmlformats.org/drawingml/2006/wordprocessingDrawing" xmlns:w10="urn:schemas-microsoft-com:office:word" xmlns:w="http://schemas.openxmlformats.org/wordprocessingml/2006/main" xmlns:w14="http://schemas.microsoft.com/office/word/2010/wordml" xmlns:w15="http://schemas.microsoft.com/office/word/2012/wordml" xmlns:w16cid="http://schemas.microsoft.com/office/word/2016/wordml/cid" xmlns:w16se="http://schemas.microsoft.com/office/word/2015/wordml/symex" xmlns:wpg="http://schemas.microsoft.com/office/word/2010/wordprocessingGroup" xmlns:wpi="http://schemas.microsoft.com/office/word/2010/wordprocessingInk" xmlns:wne="http://schemas.microsoft.com/office/word/2006/wordml" xmlns:wps="http://schemas.microsoft.com/office/word/2010/wordprocessingShape" mc:Ignorable="w14 w15 w16se w16cid wp14">
   <w:abstractNum w:abstractNumId="0" w15:restartNumberingAfterBreak="0">
     <w:nsid w:val="00000001"/>
     <w:multiLevelType w:val="multilevel"/>
@@ -11119,7 +10630,7 @@
   <w:abstractNum w:abstractNumId="40" w15:restartNumberingAfterBreak="0">
     <w:nsid w:val="4FC16910"/>
     <w:multiLevelType w:val="hybridMultilevel"/>
-    <w:tmpl w:val="6F2A0746"/>
+    <w:tmpl w:val="CCCE9B42"/>
     <w:lvl w:ilvl="0" w:tplc="04090001">
       <w:start w:val="1"/>
       <w:numFmt w:val="bullet"/>
@@ -12580,18 +12091,15 @@
 </file>
 
 <file path=word/people.xml><?xml version="1.0" encoding="utf-8"?>
-<w15:people xmlns:wpc="http://schemas.microsoft.com/office/word/2010/wordprocessingCanvas" xmlns:mc="http://schemas.openxmlformats.org/markup-compatibility/2006" xmlns:o="urn:schemas-microsoft-com:office:office" xmlns:r="http://schemas.openxmlformats.org/officeDocument/2006/relationships" xmlns:m="http://schemas.openxmlformats.org/officeDocument/2006/math" xmlns:v="urn:schemas-microsoft-com:vml" xmlns:wp14="http://schemas.microsoft.com/office/word/2010/wordprocessingDrawing" xmlns:wp="http://schemas.openxmlformats.org/drawingml/2006/wordprocessingDrawing" xmlns:w10="urn:schemas-microsoft-com:office:word" xmlns:w="http://schemas.openxmlformats.org/wordprocessingml/2006/main" xmlns:w14="http://schemas.microsoft.com/office/word/2010/wordml" xmlns:w15="http://schemas.microsoft.com/office/word/2012/wordml" xmlns:wpg="http://schemas.microsoft.com/office/word/2010/wordprocessingGroup" xmlns:wpi="http://schemas.microsoft.com/office/word/2010/wordprocessingInk" xmlns:wne="http://schemas.microsoft.com/office/word/2006/wordml" xmlns:wps="http://schemas.microsoft.com/office/word/2010/wordprocessingShape" mc:Ignorable="w14 w15 wp14">
-  <w15:person w15:author="Windows User">
-    <w15:presenceInfo w15:providerId="None" w15:userId="Windows User"/>
-  </w15:person>
-  <w15:person w15:author="Lê Huy Hùng">
-    <w15:presenceInfo w15:providerId="Windows Live" w15:userId="22c513fa07db2ba0"/>
+<w15:people xmlns:wpc="http://schemas.microsoft.com/office/word/2010/wordprocessingCanvas" xmlns:cx="http://schemas.microsoft.com/office/drawing/2014/chartex" xmlns:cx1="http://schemas.microsoft.com/office/drawing/2015/9/8/chartex" xmlns:cx2="http://schemas.microsoft.com/office/drawing/2015/10/21/chartex" xmlns:cx3="http://schemas.microsoft.com/office/drawing/2016/5/9/chartex" xmlns:cx4="http://schemas.microsoft.com/office/drawing/2016/5/10/chartex" xmlns:cx5="http://schemas.microsoft.com/office/drawing/2016/5/11/chartex" xmlns:cx6="http://schemas.microsoft.com/office/drawing/2016/5/12/chartex" xmlns:cx7="http://schemas.microsoft.com/office/drawing/2016/5/13/chartex" xmlns:cx8="http://schemas.microsoft.com/office/drawing/2016/5/14/chartex" xmlns:mc="http://schemas.openxmlformats.org/markup-compatibility/2006" xmlns:aink="http://schemas.microsoft.com/office/drawing/2016/ink" xmlns:am3d="http://schemas.microsoft.com/office/drawing/2017/model3d" xmlns:o="urn:schemas-microsoft-com:office:office" xmlns:r="http://schemas.openxmlformats.org/officeDocument/2006/relationships" xmlns:m="http://schemas.openxmlformats.org/officeDocument/2006/math" xmlns:v="urn:schemas-microsoft-com:vml" xmlns:wp14="http://schemas.microsoft.com/office/word/2010/wordprocessingDrawing" xmlns:wp="http://schemas.openxmlformats.org/drawingml/2006/wordprocessingDrawing" xmlns:w10="urn:schemas-microsoft-com:office:word" xmlns:w="http://schemas.openxmlformats.org/wordprocessingml/2006/main" xmlns:w14="http://schemas.microsoft.com/office/word/2010/wordml" xmlns:w15="http://schemas.microsoft.com/office/word/2012/wordml" xmlns:w16cid="http://schemas.microsoft.com/office/word/2016/wordml/cid" xmlns:w16se="http://schemas.microsoft.com/office/word/2015/wordml/symex" xmlns:wpg="http://schemas.microsoft.com/office/word/2010/wordprocessingGroup" xmlns:wpi="http://schemas.microsoft.com/office/word/2010/wordprocessingInk" xmlns:wne="http://schemas.microsoft.com/office/word/2006/wordml" xmlns:wps="http://schemas.microsoft.com/office/word/2010/wordprocessingShape" mc:Ignorable="w14 w15 w16se w16cid wp14">
+  <w15:person w15:author="Vu Tuan Anh">
+    <w15:presenceInfo w15:providerId="Windows Live" w15:userId="d22556324bfea6b2"/>
   </w15:person>
 </w15:people>
 </file>
 
 <file path=word/styles.xml><?xml version="1.0" encoding="utf-8"?>
-<w:styles xmlns:mc="http://schemas.openxmlformats.org/markup-compatibility/2006" xmlns:r="http://schemas.openxmlformats.org/officeDocument/2006/relationships" xmlns:w="http://schemas.openxmlformats.org/wordprocessingml/2006/main" xmlns:w14="http://schemas.microsoft.com/office/word/2010/wordml" xmlns:w15="http://schemas.microsoft.com/office/word/2012/wordml" mc:Ignorable="w14 w15">
+<w:styles xmlns:mc="http://schemas.openxmlformats.org/markup-compatibility/2006" xmlns:r="http://schemas.openxmlformats.org/officeDocument/2006/relationships" xmlns:w="http://schemas.openxmlformats.org/wordprocessingml/2006/main" xmlns:w14="http://schemas.microsoft.com/office/word/2010/wordml" xmlns:w15="http://schemas.microsoft.com/office/word/2012/wordml" xmlns:w16cid="http://schemas.microsoft.com/office/word/2016/wordml/cid" xmlns:w16se="http://schemas.microsoft.com/office/word/2015/wordml/symex" mc:Ignorable="w14 w15 w16se w16cid">
   <w:docDefaults>
     <w:rPrDefault>
       <w:rPr>
@@ -12601,7 +12109,7 @@
     </w:rPrDefault>
     <w:pPrDefault/>
   </w:docDefaults>
-  <w:latentStyles w:defLockedState="0" w:defUIPriority="0" w:defSemiHidden="0" w:defUnhideWhenUsed="0" w:defQFormat="0" w:count="371">
+  <w:latentStyles w:defLockedState="0" w:defUIPriority="0" w:defSemiHidden="0" w:defUnhideWhenUsed="0" w:defQFormat="0" w:count="376">
     <w:lsdException w:name="Normal" w:qFormat="1"/>
     <w:lsdException w:name="heading 1" w:qFormat="1"/>
     <w:lsdException w:name="heading 2" w:qFormat="1"/>
@@ -12700,7 +12208,6 @@
     <w:lsdException w:name="HTML Sample" w:semiHidden="1" w:unhideWhenUsed="1"/>
     <w:lsdException w:name="HTML Typewriter" w:semiHidden="1" w:unhideWhenUsed="1"/>
     <w:lsdException w:name="HTML Variable" w:semiHidden="1" w:unhideWhenUsed="1"/>
-    <w:lsdException w:name="Normal Table" w:semiHidden="1" w:unhideWhenUsed="1"/>
     <w:lsdException w:name="annotation subject" w:semiHidden="1" w:unhideWhenUsed="1"/>
     <w:lsdException w:name="No List" w:semiHidden="1" w:unhideWhenUsed="1"/>
     <w:lsdException w:name="Outline List 1" w:semiHidden="1" w:unhideWhenUsed="1"/>
@@ -12743,11 +12250,9 @@
     <w:lsdException w:name="Table Contemporary" w:semiHidden="1" w:unhideWhenUsed="1"/>
     <w:lsdException w:name="Table Elegant" w:semiHidden="1" w:unhideWhenUsed="1"/>
     <w:lsdException w:name="Table Professional" w:semiHidden="1" w:unhideWhenUsed="1"/>
-    <w:lsdException w:name="Table Subtle 1" w:semiHidden="1" w:unhideWhenUsed="1"/>
     <w:lsdException w:name="Table Subtle 2" w:semiHidden="1" w:unhideWhenUsed="1"/>
     <w:lsdException w:name="Table Web 1" w:semiHidden="1" w:unhideWhenUsed="1"/>
-    <w:lsdException w:name="Table Web 2" w:semiHidden="1" w:unhideWhenUsed="1"/>
-    <w:lsdException w:name="Table Web 3" w:semiHidden="1" w:unhideWhenUsed="1"/>
+    <w:lsdException w:name="Balloon Text" w:semiHidden="1" w:unhideWhenUsed="1"/>
     <w:lsdException w:name="Table Theme" w:semiHidden="1" w:unhideWhenUsed="1"/>
     <w:lsdException w:name="Placeholder Text" w:semiHidden="1" w:uiPriority="99"/>
     <w:lsdException w:name="No Spacing" w:uiPriority="1" w:qFormat="1"/>
@@ -12859,7 +12364,7 @@
     <w:lsdException w:name="Intense Reference" w:uiPriority="32" w:qFormat="1"/>
     <w:lsdException w:name="Book Title" w:uiPriority="33" w:qFormat="1"/>
     <w:lsdException w:name="Bibliography" w:semiHidden="1" w:uiPriority="37" w:unhideWhenUsed="1"/>
-    <w:lsdException w:name="TOC Heading" w:uiPriority="39" w:qFormat="1"/>
+    <w:lsdException w:name="TOC Heading" w:semiHidden="1" w:uiPriority="39" w:unhideWhenUsed="1" w:qFormat="1"/>
     <w:lsdException w:name="Plain Table 1" w:uiPriority="41"/>
     <w:lsdException w:name="Plain Table 2" w:uiPriority="42"/>
     <w:lsdException w:name="Plain Table 3" w:uiPriority="43"/>
@@ -12964,6 +12469,11 @@
     <w:lsdException w:name="List Table 5 Dark Accent 6" w:uiPriority="50"/>
     <w:lsdException w:name="List Table 6 Colorful Accent 6" w:uiPriority="51"/>
     <w:lsdException w:name="List Table 7 Colorful Accent 6" w:uiPriority="52"/>
+    <w:lsdException w:name="Mention" w:semiHidden="1" w:uiPriority="99" w:unhideWhenUsed="1"/>
+    <w:lsdException w:name="Smart Hyperlink" w:semiHidden="1" w:uiPriority="99" w:unhideWhenUsed="1"/>
+    <w:lsdException w:name="Hashtag" w:semiHidden="1" w:uiPriority="99" w:unhideWhenUsed="1"/>
+    <w:lsdException w:name="Unresolved Mention" w:semiHidden="1" w:uiPriority="99" w:unhideWhenUsed="1"/>
+    <w:lsdException w:name="Smart Link" w:semiHidden="1" w:uiPriority="99" w:unhideWhenUsed="1"/>
   </w:latentStyles>
   <w:style w:type="paragraph" w:default="1" w:styleId="Normal">
     <w:name w:val="Normal"/>
@@ -13948,753 +13458,6 @@
 </file>
 
 <file path=word/diagrams/colors1.xml><?xml version="1.0" encoding="utf-8"?>
-<dgm:colorsDef xmlns:dgm="http://schemas.openxmlformats.org/drawingml/2006/diagram" xmlns:a="http://schemas.openxmlformats.org/drawingml/2006/main" uniqueId="urn:microsoft.com/office/officeart/2005/8/colors/accent1_2">
-  <dgm:title val=""/>
-  <dgm:desc val=""/>
-  <dgm:catLst>
-    <dgm:cat type="accent1" pri="11200"/>
-  </dgm:catLst>
-  <dgm:styleLbl name="node0">
-    <dgm:fillClrLst meth="repeat">
-      <a:schemeClr val="accent1"/>
-    </dgm:fillClrLst>
-    <dgm:linClrLst meth="repeat">
-      <a:schemeClr val="lt1"/>
-    </dgm:linClrLst>
-    <dgm:effectClrLst/>
-    <dgm:txLinClrLst/>
-    <dgm:txFillClrLst/>
-    <dgm:txEffectClrLst/>
-  </dgm:styleLbl>
-  <dgm:styleLbl name="alignNode1">
-    <dgm:fillClrLst meth="repeat">
-      <a:schemeClr val="accent1"/>
-    </dgm:fillClrLst>
-    <dgm:linClrLst meth="repeat">
-      <a:schemeClr val="accent1"/>
-    </dgm:linClrLst>
-    <dgm:effectClrLst/>
-    <dgm:txLinClrLst/>
-    <dgm:txFillClrLst/>
-    <dgm:txEffectClrLst/>
-  </dgm:styleLbl>
-  <dgm:styleLbl name="node1">
-    <dgm:fillClrLst meth="repeat">
-      <a:schemeClr val="accent1"/>
-    </dgm:fillClrLst>
-    <dgm:linClrLst meth="repeat">
-      <a:schemeClr val="lt1"/>
-    </dgm:linClrLst>
-    <dgm:effectClrLst/>
-    <dgm:txLinClrLst/>
-    <dgm:txFillClrLst/>
-    <dgm:txEffectClrLst/>
-  </dgm:styleLbl>
-  <dgm:styleLbl name="lnNode1">
-    <dgm:fillClrLst meth="repeat">
-      <a:schemeClr val="accent1"/>
-    </dgm:fillClrLst>
-    <dgm:linClrLst meth="repeat">
-      <a:schemeClr val="lt1"/>
-    </dgm:linClrLst>
-    <dgm:effectClrLst/>
-    <dgm:txLinClrLst/>
-    <dgm:txFillClrLst/>
-    <dgm:txEffectClrLst/>
-  </dgm:styleLbl>
-  <dgm:styleLbl name="vennNode1">
-    <dgm:fillClrLst meth="repeat">
-      <a:schemeClr val="accent1">
-        <a:alpha val="50000"/>
-      </a:schemeClr>
-    </dgm:fillClrLst>
-    <dgm:linClrLst meth="repeat">
-      <a:schemeClr val="lt1"/>
-    </dgm:linClrLst>
-    <dgm:effectClrLst/>
-    <dgm:txLinClrLst/>
-    <dgm:txFillClrLst/>
-    <dgm:txEffectClrLst/>
-  </dgm:styleLbl>
-  <dgm:styleLbl name="node2">
-    <dgm:fillClrLst meth="repeat">
-      <a:schemeClr val="accent1"/>
-    </dgm:fillClrLst>
-    <dgm:linClrLst meth="repeat">
-      <a:schemeClr val="lt1"/>
-    </dgm:linClrLst>
-    <dgm:effectClrLst/>
-    <dgm:txLinClrLst/>
-    <dgm:txFillClrLst/>
-    <dgm:txEffectClrLst/>
-  </dgm:styleLbl>
-  <dgm:styleLbl name="node3">
-    <dgm:fillClrLst meth="repeat">
-      <a:schemeClr val="accent1"/>
-    </dgm:fillClrLst>
-    <dgm:linClrLst meth="repeat">
-      <a:schemeClr val="lt1"/>
-    </dgm:linClrLst>
-    <dgm:effectClrLst/>
-    <dgm:txLinClrLst/>
-    <dgm:txFillClrLst/>
-    <dgm:txEffectClrLst/>
-  </dgm:styleLbl>
-  <dgm:styleLbl name="node4">
-    <dgm:fillClrLst meth="repeat">
-      <a:schemeClr val="accent1"/>
-    </dgm:fillClrLst>
-    <dgm:linClrLst meth="repeat">
-      <a:schemeClr val="lt1"/>
-    </dgm:linClrLst>
-    <dgm:effectClrLst/>
-    <dgm:txLinClrLst/>
-    <dgm:txFillClrLst/>
-    <dgm:txEffectClrLst/>
-  </dgm:styleLbl>
-  <dgm:styleLbl name="fgImgPlace1">
-    <dgm:fillClrLst meth="repeat">
-      <a:schemeClr val="accent1">
-        <a:tint val="50000"/>
-      </a:schemeClr>
-    </dgm:fillClrLst>
-    <dgm:linClrLst meth="repeat">
-      <a:schemeClr val="lt1"/>
-    </dgm:linClrLst>
-    <dgm:effectClrLst/>
-    <dgm:txLinClrLst/>
-    <dgm:txFillClrLst meth="repeat">
-      <a:schemeClr val="lt1"/>
-    </dgm:txFillClrLst>
-    <dgm:txEffectClrLst/>
-  </dgm:styleLbl>
-  <dgm:styleLbl name="alignImgPlace1">
-    <dgm:fillClrLst meth="repeat">
-      <a:schemeClr val="accent1">
-        <a:tint val="50000"/>
-      </a:schemeClr>
-    </dgm:fillClrLst>
-    <dgm:linClrLst meth="repeat">
-      <a:schemeClr val="lt1"/>
-    </dgm:linClrLst>
-    <dgm:effectClrLst/>
-    <dgm:txLinClrLst/>
-    <dgm:txFillClrLst meth="repeat">
-      <a:schemeClr val="lt1"/>
-    </dgm:txFillClrLst>
-    <dgm:txEffectClrLst/>
-  </dgm:styleLbl>
-  <dgm:styleLbl name="bgImgPlace1">
-    <dgm:fillClrLst meth="repeat">
-      <a:schemeClr val="accent1">
-        <a:tint val="50000"/>
-      </a:schemeClr>
-    </dgm:fillClrLst>
-    <dgm:linClrLst meth="repeat">
-      <a:schemeClr val="lt1"/>
-    </dgm:linClrLst>
-    <dgm:effectClrLst/>
-    <dgm:txLinClrLst/>
-    <dgm:txFillClrLst meth="repeat">
-      <a:schemeClr val="lt1"/>
-    </dgm:txFillClrLst>
-    <dgm:txEffectClrLst/>
-  </dgm:styleLbl>
-  <dgm:styleLbl name="sibTrans2D1">
-    <dgm:fillClrLst meth="repeat">
-      <a:schemeClr val="accent1">
-        <a:tint val="60000"/>
-      </a:schemeClr>
-    </dgm:fillClrLst>
-    <dgm:linClrLst meth="repeat">
-      <a:schemeClr val="accent1">
-        <a:tint val="60000"/>
-      </a:schemeClr>
-    </dgm:linClrLst>
-    <dgm:effectClrLst/>
-    <dgm:txLinClrLst/>
-    <dgm:txFillClrLst/>
-    <dgm:txEffectClrLst/>
-  </dgm:styleLbl>
-  <dgm:styleLbl name="fgSibTrans2D1">
-    <dgm:fillClrLst meth="repeat">
-      <a:schemeClr val="accent1">
-        <a:tint val="60000"/>
-      </a:schemeClr>
-    </dgm:fillClrLst>
-    <dgm:linClrLst meth="repeat">
-      <a:schemeClr val="accent1">
-        <a:tint val="60000"/>
-      </a:schemeClr>
-    </dgm:linClrLst>
-    <dgm:effectClrLst/>
-    <dgm:txLinClrLst/>
-    <dgm:txFillClrLst/>
-    <dgm:txEffectClrLst/>
-  </dgm:styleLbl>
-  <dgm:styleLbl name="bgSibTrans2D1">
-    <dgm:fillClrLst meth="repeat">
-      <a:schemeClr val="accent1">
-        <a:tint val="60000"/>
-      </a:schemeClr>
-    </dgm:fillClrLst>
-    <dgm:linClrLst meth="repeat">
-      <a:schemeClr val="accent1">
-        <a:tint val="60000"/>
-      </a:schemeClr>
-    </dgm:linClrLst>
-    <dgm:effectClrLst/>
-    <dgm:txLinClrLst/>
-    <dgm:txFillClrLst/>
-    <dgm:txEffectClrLst/>
-  </dgm:styleLbl>
-  <dgm:styleLbl name="sibTrans1D1">
-    <dgm:fillClrLst meth="repeat">
-      <a:schemeClr val="accent1"/>
-    </dgm:fillClrLst>
-    <dgm:linClrLst meth="repeat">
-      <a:schemeClr val="accent1"/>
-    </dgm:linClrLst>
-    <dgm:effectClrLst/>
-    <dgm:txLinClrLst/>
-    <dgm:txFillClrLst meth="repeat">
-      <a:schemeClr val="tx1"/>
-    </dgm:txFillClrLst>
-    <dgm:txEffectClrLst/>
-  </dgm:styleLbl>
-  <dgm:styleLbl name="callout">
-    <dgm:fillClrLst meth="repeat">
-      <a:schemeClr val="accent1"/>
-    </dgm:fillClrLst>
-    <dgm:linClrLst meth="repeat">
-      <a:schemeClr val="accent1">
-        <a:tint val="50000"/>
-      </a:schemeClr>
-    </dgm:linClrLst>
-    <dgm:effectClrLst/>
-    <dgm:txLinClrLst/>
-    <dgm:txFillClrLst meth="repeat">
-      <a:schemeClr val="tx1"/>
-    </dgm:txFillClrLst>
-    <dgm:txEffectClrLst/>
-  </dgm:styleLbl>
-  <dgm:styleLbl name="asst0">
-    <dgm:fillClrLst meth="repeat">
-      <a:schemeClr val="accent1"/>
-    </dgm:fillClrLst>
-    <dgm:linClrLst meth="repeat">
-      <a:schemeClr val="lt1"/>
-    </dgm:linClrLst>
-    <dgm:effectClrLst/>
-    <dgm:txLinClrLst/>
-    <dgm:txFillClrLst/>
-    <dgm:txEffectClrLst/>
-  </dgm:styleLbl>
-  <dgm:styleLbl name="asst1">
-    <dgm:fillClrLst meth="repeat">
-      <a:schemeClr val="accent1"/>
-    </dgm:fillClrLst>
-    <dgm:linClrLst meth="repeat">
-      <a:schemeClr val="lt1"/>
-    </dgm:linClrLst>
-    <dgm:effectClrLst/>
-    <dgm:txLinClrLst/>
-    <dgm:txFillClrLst/>
-    <dgm:txEffectClrLst/>
-  </dgm:styleLbl>
-  <dgm:styleLbl name="asst2">
-    <dgm:fillClrLst meth="repeat">
-      <a:schemeClr val="accent1"/>
-    </dgm:fillClrLst>
-    <dgm:linClrLst meth="repeat">
-      <a:schemeClr val="lt1"/>
-    </dgm:linClrLst>
-    <dgm:effectClrLst/>
-    <dgm:txLinClrLst/>
-    <dgm:txFillClrLst/>
-    <dgm:txEffectClrLst/>
-  </dgm:styleLbl>
-  <dgm:styleLbl name="asst3">
-    <dgm:fillClrLst meth="repeat">
-      <a:schemeClr val="accent1"/>
-    </dgm:fillClrLst>
-    <dgm:linClrLst meth="repeat">
-      <a:schemeClr val="lt1"/>
-    </dgm:linClrLst>
-    <dgm:effectClrLst/>
-    <dgm:txLinClrLst/>
-    <dgm:txFillClrLst/>
-    <dgm:txEffectClrLst/>
-  </dgm:styleLbl>
-  <dgm:styleLbl name="asst4">
-    <dgm:fillClrLst meth="repeat">
-      <a:schemeClr val="accent1"/>
-    </dgm:fillClrLst>
-    <dgm:linClrLst meth="repeat">
-      <a:schemeClr val="lt1"/>
-    </dgm:linClrLst>
-    <dgm:effectClrLst/>
-    <dgm:txLinClrLst/>
-    <dgm:txFillClrLst/>
-    <dgm:txEffectClrLst/>
-  </dgm:styleLbl>
-  <dgm:styleLbl name="parChTrans2D1">
-    <dgm:fillClrLst meth="repeat">
-      <a:schemeClr val="accent1">
-        <a:tint val="60000"/>
-      </a:schemeClr>
-    </dgm:fillClrLst>
-    <dgm:linClrLst meth="repeat">
-      <a:schemeClr val="accent1">
-        <a:tint val="60000"/>
-      </a:schemeClr>
-    </dgm:linClrLst>
-    <dgm:effectClrLst/>
-    <dgm:txLinClrLst/>
-    <dgm:txFillClrLst meth="repeat">
-      <a:schemeClr val="lt1"/>
-    </dgm:txFillClrLst>
-    <dgm:txEffectClrLst/>
-  </dgm:styleLbl>
-  <dgm:styleLbl name="parChTrans2D2">
-    <dgm:fillClrLst meth="repeat">
-      <a:schemeClr val="accent1"/>
-    </dgm:fillClrLst>
-    <dgm:linClrLst meth="repeat">
-      <a:schemeClr val="accent1"/>
-    </dgm:linClrLst>
-    <dgm:effectClrLst/>
-    <dgm:txLinClrLst/>
-    <dgm:txFillClrLst meth="repeat">
-      <a:schemeClr val="lt1"/>
-    </dgm:txFillClrLst>
-    <dgm:txEffectClrLst/>
-  </dgm:styleLbl>
-  <dgm:styleLbl name="parChTrans2D3">
-    <dgm:fillClrLst meth="repeat">
-      <a:schemeClr val="accent1"/>
-    </dgm:fillClrLst>
-    <dgm:linClrLst meth="repeat">
-      <a:schemeClr val="accent1"/>
-    </dgm:linClrLst>
-    <dgm:effectClrLst/>
-    <dgm:txLinClrLst/>
-    <dgm:txFillClrLst meth="repeat">
-      <a:schemeClr val="lt1"/>
-    </dgm:txFillClrLst>
-    <dgm:txEffectClrLst/>
-  </dgm:styleLbl>
-  <dgm:styleLbl name="parChTrans2D4">
-    <dgm:fillClrLst meth="repeat">
-      <a:schemeClr val="accent1"/>
-    </dgm:fillClrLst>
-    <dgm:linClrLst meth="repeat">
-      <a:schemeClr val="accent1"/>
-    </dgm:linClrLst>
-    <dgm:effectClrLst/>
-    <dgm:txLinClrLst/>
-    <dgm:txFillClrLst meth="repeat">
-      <a:schemeClr val="lt1"/>
-    </dgm:txFillClrLst>
-    <dgm:txEffectClrLst/>
-  </dgm:styleLbl>
-  <dgm:styleLbl name="parChTrans1D1">
-    <dgm:fillClrLst meth="repeat">
-      <a:schemeClr val="accent1"/>
-    </dgm:fillClrLst>
-    <dgm:linClrLst meth="repeat">
-      <a:schemeClr val="accent1">
-        <a:shade val="60000"/>
-      </a:schemeClr>
-    </dgm:linClrLst>
-    <dgm:effectClrLst/>
-    <dgm:txLinClrLst/>
-    <dgm:txFillClrLst meth="repeat">
-      <a:schemeClr val="tx1"/>
-    </dgm:txFillClrLst>
-    <dgm:txEffectClrLst/>
-  </dgm:styleLbl>
-  <dgm:styleLbl name="parChTrans1D2">
-    <dgm:fillClrLst meth="repeat">
-      <a:schemeClr val="accent1"/>
-    </dgm:fillClrLst>
-    <dgm:linClrLst meth="repeat">
-      <a:schemeClr val="accent1">
-        <a:shade val="60000"/>
-      </a:schemeClr>
-    </dgm:linClrLst>
-    <dgm:effectClrLst/>
-    <dgm:txLinClrLst/>
-    <dgm:txFillClrLst meth="repeat">
-      <a:schemeClr val="tx1"/>
-    </dgm:txFillClrLst>
-    <dgm:txEffectClrLst/>
-  </dgm:styleLbl>
-  <dgm:styleLbl name="parChTrans1D3">
-    <dgm:fillClrLst meth="repeat">
-      <a:schemeClr val="accent1"/>
-    </dgm:fillClrLst>
-    <dgm:linClrLst meth="repeat">
-      <a:schemeClr val="accent1">
-        <a:shade val="80000"/>
-      </a:schemeClr>
-    </dgm:linClrLst>
-    <dgm:effectClrLst/>
-    <dgm:txLinClrLst/>
-    <dgm:txFillClrLst meth="repeat">
-      <a:schemeClr val="tx1"/>
-    </dgm:txFillClrLst>
-    <dgm:txEffectClrLst/>
-  </dgm:styleLbl>
-  <dgm:styleLbl name="parChTrans1D4">
-    <dgm:fillClrLst meth="repeat">
-      <a:schemeClr val="accent1"/>
-    </dgm:fillClrLst>
-    <dgm:linClrLst meth="repeat">
-      <a:schemeClr val="accent1">
-        <a:shade val="80000"/>
-      </a:schemeClr>
-    </dgm:linClrLst>
-    <dgm:effectClrLst/>
-    <dgm:txLinClrLst/>
-    <dgm:txFillClrLst meth="repeat">
-      <a:schemeClr val="tx1"/>
-    </dgm:txFillClrLst>
-    <dgm:txEffectClrLst/>
-  </dgm:styleLbl>
-  <dgm:styleLbl name="fgAcc1">
-    <dgm:fillClrLst meth="repeat">
-      <a:schemeClr val="lt1">
-        <a:alpha val="90000"/>
-      </a:schemeClr>
-    </dgm:fillClrLst>
-    <dgm:linClrLst meth="repeat">
-      <a:schemeClr val="accent1"/>
-    </dgm:linClrLst>
-    <dgm:effectClrLst/>
-    <dgm:txLinClrLst/>
-    <dgm:txFillClrLst meth="repeat">
-      <a:schemeClr val="dk1"/>
-    </dgm:txFillClrLst>
-    <dgm:txEffectClrLst/>
-  </dgm:styleLbl>
-  <dgm:styleLbl name="conFgAcc1">
-    <dgm:fillClrLst meth="repeat">
-      <a:schemeClr val="lt1">
-        <a:alpha val="90000"/>
-      </a:schemeClr>
-    </dgm:fillClrLst>
-    <dgm:linClrLst meth="repeat">
-      <a:schemeClr val="accent1"/>
-    </dgm:linClrLst>
-    <dgm:effectClrLst/>
-    <dgm:txLinClrLst/>
-    <dgm:txFillClrLst meth="repeat">
-      <a:schemeClr val="dk1"/>
-    </dgm:txFillClrLst>
-    <dgm:txEffectClrLst/>
-  </dgm:styleLbl>
-  <dgm:styleLbl name="alignAcc1">
-    <dgm:fillClrLst meth="repeat">
-      <a:schemeClr val="lt1">
-        <a:alpha val="90000"/>
-      </a:schemeClr>
-    </dgm:fillClrLst>
-    <dgm:linClrLst meth="repeat">
-      <a:schemeClr val="accent1"/>
-    </dgm:linClrLst>
-    <dgm:effectClrLst/>
-    <dgm:txLinClrLst/>
-    <dgm:txFillClrLst meth="repeat">
-      <a:schemeClr val="dk1"/>
-    </dgm:txFillClrLst>
-    <dgm:txEffectClrLst/>
-  </dgm:styleLbl>
-  <dgm:styleLbl name="trAlignAcc1">
-    <dgm:fillClrLst meth="repeat">
-      <a:schemeClr val="lt1">
-        <a:alpha val="40000"/>
-      </a:schemeClr>
-    </dgm:fillClrLst>
-    <dgm:linClrLst meth="repeat">
-      <a:schemeClr val="accent1"/>
-    </dgm:linClrLst>
-    <dgm:effectClrLst/>
-    <dgm:txLinClrLst/>
-    <dgm:txFillClrLst meth="repeat">
-      <a:schemeClr val="dk1"/>
-    </dgm:txFillClrLst>
-    <dgm:txEffectClrLst/>
-  </dgm:styleLbl>
-  <dgm:styleLbl name="bgAcc1">
-    <dgm:fillClrLst meth="repeat">
-      <a:schemeClr val="lt1">
-        <a:alpha val="90000"/>
-      </a:schemeClr>
-    </dgm:fillClrLst>
-    <dgm:linClrLst meth="repeat">
-      <a:schemeClr val="accent1"/>
-    </dgm:linClrLst>
-    <dgm:effectClrLst/>
-    <dgm:txLinClrLst/>
-    <dgm:txFillClrLst meth="repeat">
-      <a:schemeClr val="dk1"/>
-    </dgm:txFillClrLst>
-    <dgm:txEffectClrLst/>
-  </dgm:styleLbl>
-  <dgm:styleLbl name="solidFgAcc1">
-    <dgm:fillClrLst meth="repeat">
-      <a:schemeClr val="lt1"/>
-    </dgm:fillClrLst>
-    <dgm:linClrLst meth="repeat">
-      <a:schemeClr val="accent1"/>
-    </dgm:linClrLst>
-    <dgm:effectClrLst/>
-    <dgm:txLinClrLst/>
-    <dgm:txFillClrLst meth="repeat">
-      <a:schemeClr val="dk1"/>
-    </dgm:txFillClrLst>
-    <dgm:txEffectClrLst/>
-  </dgm:styleLbl>
-  <dgm:styleLbl name="solidAlignAcc1">
-    <dgm:fillClrLst meth="repeat">
-      <a:schemeClr val="lt1"/>
-    </dgm:fillClrLst>
-    <dgm:linClrLst meth="repeat">
-      <a:schemeClr val="accent1"/>
-    </dgm:linClrLst>
-    <dgm:effectClrLst/>
-    <dgm:txLinClrLst/>
-    <dgm:txFillClrLst meth="repeat">
-      <a:schemeClr val="dk1"/>
-    </dgm:txFillClrLst>
-    <dgm:txEffectClrLst/>
-  </dgm:styleLbl>
-  <dgm:styleLbl name="solidBgAcc1">
-    <dgm:fillClrLst meth="repeat">
-      <a:schemeClr val="lt1"/>
-    </dgm:fillClrLst>
-    <dgm:linClrLst meth="repeat">
-      <a:schemeClr val="accent1"/>
-    </dgm:linClrLst>
-    <dgm:effectClrLst/>
-    <dgm:txLinClrLst/>
-    <dgm:txFillClrLst meth="repeat">
-      <a:schemeClr val="dk1"/>
-    </dgm:txFillClrLst>
-    <dgm:txEffectClrLst/>
-  </dgm:styleLbl>
-  <dgm:styleLbl name="fgAccFollowNode1">
-    <dgm:fillClrLst meth="repeat">
-      <a:schemeClr val="accent1">
-        <a:alpha val="90000"/>
-        <a:tint val="40000"/>
-      </a:schemeClr>
-    </dgm:fillClrLst>
-    <dgm:linClrLst meth="repeat">
-      <a:schemeClr val="accent1">
-        <a:alpha val="90000"/>
-        <a:tint val="40000"/>
-      </a:schemeClr>
-    </dgm:linClrLst>
-    <dgm:effectClrLst/>
-    <dgm:txLinClrLst/>
-    <dgm:txFillClrLst meth="repeat">
-      <a:schemeClr val="dk1"/>
-    </dgm:txFillClrLst>
-    <dgm:txEffectClrLst/>
-  </dgm:styleLbl>
-  <dgm:styleLbl name="alignAccFollowNode1">
-    <dgm:fillClrLst meth="repeat">
-      <a:schemeClr val="accent1">
-        <a:alpha val="90000"/>
-        <a:tint val="40000"/>
-      </a:schemeClr>
-    </dgm:fillClrLst>
-    <dgm:linClrLst meth="repeat">
-      <a:schemeClr val="accent1">
-        <a:alpha val="90000"/>
-        <a:tint val="40000"/>
-      </a:schemeClr>
-    </dgm:linClrLst>
-    <dgm:effectClrLst/>
-    <dgm:txLinClrLst/>
-    <dgm:txFillClrLst meth="repeat">
-      <a:schemeClr val="dk1"/>
-    </dgm:txFillClrLst>
-    <dgm:txEffectClrLst/>
-  </dgm:styleLbl>
-  <dgm:styleLbl name="bgAccFollowNode1">
-    <dgm:fillClrLst meth="repeat">
-      <a:schemeClr val="accent1">
-        <a:alpha val="90000"/>
-        <a:tint val="40000"/>
-      </a:schemeClr>
-    </dgm:fillClrLst>
-    <dgm:linClrLst meth="repeat">
-      <a:schemeClr val="accent1">
-        <a:alpha val="90000"/>
-        <a:tint val="40000"/>
-      </a:schemeClr>
-    </dgm:linClrLst>
-    <dgm:effectClrLst/>
-    <dgm:txLinClrLst/>
-    <dgm:txFillClrLst meth="repeat">
-      <a:schemeClr val="dk1"/>
-    </dgm:txFillClrLst>
-    <dgm:txEffectClrLst/>
-  </dgm:styleLbl>
-  <dgm:styleLbl name="fgAcc0">
-    <dgm:fillClrLst meth="repeat">
-      <a:schemeClr val="lt1">
-        <a:alpha val="90000"/>
-      </a:schemeClr>
-    </dgm:fillClrLst>
-    <dgm:linClrLst meth="repeat">
-      <a:schemeClr val="accent1"/>
-    </dgm:linClrLst>
-    <dgm:effectClrLst/>
-    <dgm:txLinClrLst/>
-    <dgm:txFillClrLst meth="repeat">
-      <a:schemeClr val="dk1"/>
-    </dgm:txFillClrLst>
-    <dgm:txEffectClrLst/>
-  </dgm:styleLbl>
-  <dgm:styleLbl name="fgAcc2">
-    <dgm:fillClrLst meth="repeat">
-      <a:schemeClr val="lt1">
-        <a:alpha val="90000"/>
-      </a:schemeClr>
-    </dgm:fillClrLst>
-    <dgm:linClrLst meth="repeat">
-      <a:schemeClr val="accent1"/>
-    </dgm:linClrLst>
-    <dgm:effectClrLst/>
-    <dgm:txLinClrLst/>
-    <dgm:txFillClrLst meth="repeat">
-      <a:schemeClr val="dk1"/>
-    </dgm:txFillClrLst>
-    <dgm:txEffectClrLst/>
-  </dgm:styleLbl>
-  <dgm:styleLbl name="fgAcc3">
-    <dgm:fillClrLst meth="repeat">
-      <a:schemeClr val="lt1">
-        <a:alpha val="90000"/>
-      </a:schemeClr>
-    </dgm:fillClrLst>
-    <dgm:linClrLst meth="repeat">
-      <a:schemeClr val="accent1"/>
-    </dgm:linClrLst>
-    <dgm:effectClrLst/>
-    <dgm:txLinClrLst/>
-    <dgm:txFillClrLst meth="repeat">
-      <a:schemeClr val="dk1"/>
-    </dgm:txFillClrLst>
-    <dgm:txEffectClrLst/>
-  </dgm:styleLbl>
-  <dgm:styleLbl name="fgAcc4">
-    <dgm:fillClrLst meth="repeat">
-      <a:schemeClr val="lt1">
-        <a:alpha val="90000"/>
-      </a:schemeClr>
-    </dgm:fillClrLst>
-    <dgm:linClrLst meth="repeat">
-      <a:schemeClr val="accent1"/>
-    </dgm:linClrLst>
-    <dgm:effectClrLst/>
-    <dgm:txLinClrLst/>
-    <dgm:txFillClrLst meth="repeat">
-      <a:schemeClr val="dk1"/>
-    </dgm:txFillClrLst>
-    <dgm:txEffectClrLst/>
-  </dgm:styleLbl>
-  <dgm:styleLbl name="bgShp">
-    <dgm:fillClrLst meth="repeat">
-      <a:schemeClr val="accent1">
-        <a:tint val="40000"/>
-      </a:schemeClr>
-    </dgm:fillClrLst>
-    <dgm:linClrLst meth="repeat">
-      <a:schemeClr val="accent1"/>
-    </dgm:linClrLst>
-    <dgm:effectClrLst/>
-    <dgm:txLinClrLst/>
-    <dgm:txFillClrLst meth="repeat">
-      <a:schemeClr val="dk1"/>
-    </dgm:txFillClrLst>
-    <dgm:txEffectClrLst/>
-  </dgm:styleLbl>
-  <dgm:styleLbl name="dkBgShp">
-    <dgm:fillClrLst meth="repeat">
-      <a:schemeClr val="accent1">
-        <a:shade val="80000"/>
-      </a:schemeClr>
-    </dgm:fillClrLst>
-    <dgm:linClrLst meth="repeat">
-      <a:schemeClr val="accent1"/>
-    </dgm:linClrLst>
-    <dgm:effectClrLst/>
-    <dgm:txLinClrLst/>
-    <dgm:txFillClrLst meth="repeat">
-      <a:schemeClr val="lt1"/>
-    </dgm:txFillClrLst>
-    <dgm:txEffectClrLst/>
-  </dgm:styleLbl>
-  <dgm:styleLbl name="trBgShp">
-    <dgm:fillClrLst meth="repeat">
-      <a:schemeClr val="accent1">
-        <a:tint val="50000"/>
-        <a:alpha val="40000"/>
-      </a:schemeClr>
-    </dgm:fillClrLst>
-    <dgm:linClrLst meth="repeat">
-      <a:schemeClr val="accent1"/>
-    </dgm:linClrLst>
-    <dgm:effectClrLst/>
-    <dgm:txLinClrLst/>
-    <dgm:txFillClrLst meth="repeat">
-      <a:schemeClr val="lt1"/>
-    </dgm:txFillClrLst>
-    <dgm:txEffectClrLst/>
-  </dgm:styleLbl>
-  <dgm:styleLbl name="fgShp">
-    <dgm:fillClrLst meth="repeat">
-      <a:schemeClr val="accent1">
-        <a:tint val="60000"/>
-      </a:schemeClr>
-    </dgm:fillClrLst>
-    <dgm:linClrLst meth="repeat">
-      <a:schemeClr val="lt1"/>
-    </dgm:linClrLst>
-    <dgm:effectClrLst/>
-    <dgm:txLinClrLst/>
-    <dgm:txFillClrLst meth="repeat">
-      <a:schemeClr val="dk1"/>
-    </dgm:txFillClrLst>
-    <dgm:txEffectClrLst/>
-  </dgm:styleLbl>
-  <dgm:styleLbl name="revTx">
-    <dgm:fillClrLst meth="repeat">
-      <a:schemeClr val="lt1">
-        <a:alpha val="0"/>
-      </a:schemeClr>
-    </dgm:fillClrLst>
-    <dgm:linClrLst meth="repeat">
-      <a:schemeClr val="dk1">
-        <a:alpha val="0"/>
-      </a:schemeClr>
-    </dgm:linClrLst>
-    <dgm:effectClrLst/>
-    <dgm:txLinClrLst/>
-    <dgm:txFillClrLst meth="repeat">
-      <a:schemeClr val="tx1"/>
-    </dgm:txFillClrLst>
-    <dgm:txEffectClrLst/>
-  </dgm:styleLbl>
-</dgm:colorsDef>
-</file>
-
-<file path=word/diagrams/colors2.xml><?xml version="1.0" encoding="utf-8"?>
 <dgm:colorsDef xmlns:dgm="http://schemas.openxmlformats.org/drawingml/2006/diagram" xmlns:a="http://schemas.openxmlformats.org/drawingml/2006/main" uniqueId="urn:microsoft.com/office/officeart/2005/8/colors/colorful1">
   <dgm:title val=""/>
   <dgm:desc val=""/>
@@ -15616,383 +14379,6 @@
 <file path=word/diagrams/data1.xml><?xml version="1.0" encoding="utf-8"?>
 <dgm:dataModel xmlns:dgm="http://schemas.openxmlformats.org/drawingml/2006/diagram" xmlns:a="http://schemas.openxmlformats.org/drawingml/2006/main">
   <dgm:ptLst>
-    <dgm:pt modelId="{4898692A-090D-4006-BFD5-7E4BCA15465C}" type="doc">
-      <dgm:prSet loTypeId="urn:microsoft.com/office/officeart/2005/8/layout/chevron1" loCatId="process" qsTypeId="urn:microsoft.com/office/officeart/2005/8/quickstyle/simple1" qsCatId="simple" csTypeId="urn:microsoft.com/office/officeart/2005/8/colors/accent1_2" csCatId="accent1" phldr="1"/>
-      <dgm:spPr/>
-    </dgm:pt>
-    <dgm:pt modelId="{F33AA206-051B-492D-A994-BD53E33AFBDE}">
-      <dgm:prSet phldrT="[Text]" custT="1"/>
-      <dgm:spPr>
-        <a:solidFill>
-          <a:srgbClr val="92D050"/>
-        </a:solidFill>
-      </dgm:spPr>
-      <dgm:t>
-        <a:bodyPr/>
-        <a:lstStyle/>
-        <a:p>
-          <a:r>
-            <a:rPr lang="en-US" sz="900"/>
-            <a:t>Phân tích yêu cầu, thiết kế</a:t>
-          </a:r>
-        </a:p>
-        <a:p>
-          <a:r>
-            <a:rPr lang="en-US" sz="900"/>
-            <a:t>(12/2)</a:t>
-          </a:r>
-        </a:p>
-      </dgm:t>
-    </dgm:pt>
-    <dgm:pt modelId="{021EBB37-B49F-4365-A781-477445A0AC3E}" type="parTrans" cxnId="{1EB680B2-00D2-459B-B59C-5E64BB54DF6A}">
-      <dgm:prSet/>
-      <dgm:spPr/>
-      <dgm:t>
-        <a:bodyPr/>
-        <a:lstStyle/>
-        <a:p>
-          <a:endParaRPr lang="en-US"/>
-        </a:p>
-      </dgm:t>
-    </dgm:pt>
-    <dgm:pt modelId="{0F823591-4582-4C57-9DCA-B5743E276930}" type="sibTrans" cxnId="{1EB680B2-00D2-459B-B59C-5E64BB54DF6A}">
-      <dgm:prSet/>
-      <dgm:spPr/>
-      <dgm:t>
-        <a:bodyPr/>
-        <a:lstStyle/>
-        <a:p>
-          <a:endParaRPr lang="en-US"/>
-        </a:p>
-      </dgm:t>
-    </dgm:pt>
-    <dgm:pt modelId="{1993E5C6-0D9C-4BD2-B318-42BC18B65570}">
-      <dgm:prSet phldrT="[Text]"/>
-      <dgm:spPr>
-        <a:solidFill>
-          <a:srgbClr val="FF0000"/>
-        </a:solidFill>
-      </dgm:spPr>
-      <dgm:t>
-        <a:bodyPr/>
-        <a:lstStyle/>
-        <a:p>
-          <a:r>
-            <a:rPr lang="en-US"/>
-            <a:t>Thiết kế các chức năng cơ bản trên app android</a:t>
-          </a:r>
-        </a:p>
-        <a:p>
-          <a:r>
-            <a:rPr lang="en-US"/>
-            <a:t>(26/2)</a:t>
-          </a:r>
-        </a:p>
-      </dgm:t>
-    </dgm:pt>
-    <dgm:pt modelId="{3BF27E3F-15FB-496E-B63B-6E1008538C16}" type="parTrans" cxnId="{B5AAE9AB-993F-4B1F-A406-0F6CCE205F02}">
-      <dgm:prSet/>
-      <dgm:spPr/>
-      <dgm:t>
-        <a:bodyPr/>
-        <a:lstStyle/>
-        <a:p>
-          <a:endParaRPr lang="en-US"/>
-        </a:p>
-      </dgm:t>
-    </dgm:pt>
-    <dgm:pt modelId="{08BD8CF4-A30B-4448-9AD2-52F7A39CB9B2}" type="sibTrans" cxnId="{B5AAE9AB-993F-4B1F-A406-0F6CCE205F02}">
-      <dgm:prSet/>
-      <dgm:spPr/>
-      <dgm:t>
-        <a:bodyPr/>
-        <a:lstStyle/>
-        <a:p>
-          <a:endParaRPr lang="en-US"/>
-        </a:p>
-      </dgm:t>
-    </dgm:pt>
-    <dgm:pt modelId="{86461B6D-6FDC-4BF5-ADDA-E55BBE9E90B9}">
-      <dgm:prSet phldrT="[Text]"/>
-      <dgm:spPr>
-        <a:solidFill>
-          <a:srgbClr val="FFC000"/>
-        </a:solidFill>
-      </dgm:spPr>
-      <dgm:t>
-        <a:bodyPr/>
-        <a:lstStyle/>
-        <a:p>
-          <a:r>
-            <a:rPr lang="en-US"/>
-            <a:t>Thiết kế các chức năng cơ bản trên PS2</a:t>
-          </a:r>
-        </a:p>
-        <a:p>
-          <a:r>
-            <a:rPr lang="en-US"/>
-            <a:t>(26/3)</a:t>
-          </a:r>
-        </a:p>
-      </dgm:t>
-    </dgm:pt>
-    <dgm:pt modelId="{46F978C9-82F3-47A8-8D26-87B1F624C3E0}" type="parTrans" cxnId="{1A5AE236-56C1-4CE3-81D5-B7BFB32A7C5C}">
-      <dgm:prSet/>
-      <dgm:spPr/>
-      <dgm:t>
-        <a:bodyPr/>
-        <a:lstStyle/>
-        <a:p>
-          <a:endParaRPr lang="en-US"/>
-        </a:p>
-      </dgm:t>
-    </dgm:pt>
-    <dgm:pt modelId="{8C618643-F862-4118-977B-B4863949E11C}" type="sibTrans" cxnId="{1A5AE236-56C1-4CE3-81D5-B7BFB32A7C5C}">
-      <dgm:prSet/>
-      <dgm:spPr/>
-      <dgm:t>
-        <a:bodyPr/>
-        <a:lstStyle/>
-        <a:p>
-          <a:endParaRPr lang="en-US"/>
-        </a:p>
-      </dgm:t>
-    </dgm:pt>
-    <dgm:pt modelId="{82F5B559-E245-48BF-9196-3E3F803E795D}">
-      <dgm:prSet phldrT="[Text]"/>
-      <dgm:spPr>
-        <a:solidFill>
-          <a:schemeClr val="accent4"/>
-        </a:solidFill>
-      </dgm:spPr>
-      <dgm:t>
-        <a:bodyPr/>
-        <a:lstStyle/>
-        <a:p>
-          <a:r>
-            <a:rPr lang="en-US"/>
-            <a:t>Test và hiệu chỉnh sản phẩm</a:t>
-          </a:r>
-        </a:p>
-        <a:p>
-          <a:r>
-            <a:rPr lang="en-US"/>
-            <a:t>(9/4)</a:t>
-          </a:r>
-        </a:p>
-      </dgm:t>
-    </dgm:pt>
-    <dgm:pt modelId="{DF48358C-4684-4656-8FE9-91E9B78F46BD}" type="parTrans" cxnId="{630E5772-2E2A-4027-8BDB-D79194B61D45}">
-      <dgm:prSet/>
-      <dgm:spPr/>
-      <dgm:t>
-        <a:bodyPr/>
-        <a:lstStyle/>
-        <a:p>
-          <a:endParaRPr lang="en-US"/>
-        </a:p>
-      </dgm:t>
-    </dgm:pt>
-    <dgm:pt modelId="{AFE87FB8-62A5-4E20-957D-3669559222CC}" type="sibTrans" cxnId="{630E5772-2E2A-4027-8BDB-D79194B61D45}">
-      <dgm:prSet/>
-      <dgm:spPr/>
-      <dgm:t>
-        <a:bodyPr/>
-        <a:lstStyle/>
-        <a:p>
-          <a:endParaRPr lang="en-US"/>
-        </a:p>
-      </dgm:t>
-    </dgm:pt>
-    <dgm:pt modelId="{1CC7C7C0-FE92-493A-B01C-E23519504D45}">
-      <dgm:prSet phldrT="[Text]"/>
-      <dgm:spPr/>
-      <dgm:t>
-        <a:bodyPr/>
-        <a:lstStyle/>
-        <a:p>
-          <a:r>
-            <a:rPr lang="en-US"/>
-            <a:t>Bàn giao sản phẩm</a:t>
-          </a:r>
-        </a:p>
-        <a:p>
-          <a:r>
-            <a:rPr lang="en-US"/>
-            <a:t>(23/4)</a:t>
-          </a:r>
-        </a:p>
-      </dgm:t>
-    </dgm:pt>
-    <dgm:pt modelId="{6087F1DA-5874-4BB5-8FBE-B2E0A59CA6E0}" type="parTrans" cxnId="{1052D295-0587-49CE-A832-04945604986E}">
-      <dgm:prSet/>
-      <dgm:spPr/>
-      <dgm:t>
-        <a:bodyPr/>
-        <a:lstStyle/>
-        <a:p>
-          <a:endParaRPr lang="en-US"/>
-        </a:p>
-      </dgm:t>
-    </dgm:pt>
-    <dgm:pt modelId="{5AD28CE0-C2B7-4356-AE16-80103A824767}" type="sibTrans" cxnId="{1052D295-0587-49CE-A832-04945604986E}">
-      <dgm:prSet/>
-      <dgm:spPr/>
-      <dgm:t>
-        <a:bodyPr/>
-        <a:lstStyle/>
-        <a:p>
-          <a:endParaRPr lang="en-US"/>
-        </a:p>
-      </dgm:t>
-    </dgm:pt>
-    <dgm:pt modelId="{94A4E7BD-0898-4C97-8673-E622DF0AB181}" type="pres">
-      <dgm:prSet presAssocID="{4898692A-090D-4006-BFD5-7E4BCA15465C}" presName="Name0" presStyleCnt="0">
-        <dgm:presLayoutVars>
-          <dgm:dir/>
-          <dgm:animLvl val="lvl"/>
-          <dgm:resizeHandles val="exact"/>
-        </dgm:presLayoutVars>
-      </dgm:prSet>
-      <dgm:spPr/>
-    </dgm:pt>
-    <dgm:pt modelId="{DEEAA6DE-7D4C-4B91-98E5-2C86CC58E5AF}" type="pres">
-      <dgm:prSet presAssocID="{F33AA206-051B-492D-A994-BD53E33AFBDE}" presName="parTxOnly" presStyleLbl="node1" presStyleIdx="0" presStyleCnt="5">
-        <dgm:presLayoutVars>
-          <dgm:chMax val="0"/>
-          <dgm:chPref val="0"/>
-          <dgm:bulletEnabled val="1"/>
-        </dgm:presLayoutVars>
-      </dgm:prSet>
-      <dgm:spPr/>
-      <dgm:t>
-        <a:bodyPr/>
-        <a:lstStyle/>
-        <a:p>
-          <a:endParaRPr lang="en-US"/>
-        </a:p>
-      </dgm:t>
-    </dgm:pt>
-    <dgm:pt modelId="{FA97F0C4-BC66-492A-A8DA-F3D1E9361A5A}" type="pres">
-      <dgm:prSet presAssocID="{0F823591-4582-4C57-9DCA-B5743E276930}" presName="parTxOnlySpace" presStyleCnt="0"/>
-      <dgm:spPr/>
-    </dgm:pt>
-    <dgm:pt modelId="{63BFDEF5-6E36-4834-B967-EC5A79EFC622}" type="pres">
-      <dgm:prSet presAssocID="{1993E5C6-0D9C-4BD2-B318-42BC18B65570}" presName="parTxOnly" presStyleLbl="node1" presStyleIdx="1" presStyleCnt="5">
-        <dgm:presLayoutVars>
-          <dgm:chMax val="0"/>
-          <dgm:chPref val="0"/>
-          <dgm:bulletEnabled val="1"/>
-        </dgm:presLayoutVars>
-      </dgm:prSet>
-      <dgm:spPr/>
-      <dgm:t>
-        <a:bodyPr/>
-        <a:lstStyle/>
-        <a:p>
-          <a:endParaRPr lang="en-US"/>
-        </a:p>
-      </dgm:t>
-    </dgm:pt>
-    <dgm:pt modelId="{35204EED-7A7C-48C9-AC45-BA505E25F98B}" type="pres">
-      <dgm:prSet presAssocID="{08BD8CF4-A30B-4448-9AD2-52F7A39CB9B2}" presName="parTxOnlySpace" presStyleCnt="0"/>
-      <dgm:spPr/>
-    </dgm:pt>
-    <dgm:pt modelId="{49BE0C18-A247-4D52-9D1A-93EAEF8C32E5}" type="pres">
-      <dgm:prSet presAssocID="{86461B6D-6FDC-4BF5-ADDA-E55BBE9E90B9}" presName="parTxOnly" presStyleLbl="node1" presStyleIdx="2" presStyleCnt="5">
-        <dgm:presLayoutVars>
-          <dgm:chMax val="0"/>
-          <dgm:chPref val="0"/>
-          <dgm:bulletEnabled val="1"/>
-        </dgm:presLayoutVars>
-      </dgm:prSet>
-      <dgm:spPr/>
-      <dgm:t>
-        <a:bodyPr/>
-        <a:lstStyle/>
-        <a:p>
-          <a:endParaRPr lang="en-US"/>
-        </a:p>
-      </dgm:t>
-    </dgm:pt>
-    <dgm:pt modelId="{035979EA-395C-4D21-B2D5-4F329B1E8645}" type="pres">
-      <dgm:prSet presAssocID="{8C618643-F862-4118-977B-B4863949E11C}" presName="parTxOnlySpace" presStyleCnt="0"/>
-      <dgm:spPr/>
-    </dgm:pt>
-    <dgm:pt modelId="{EAECEB6D-3B67-41A5-92CD-9C4B18CDA596}" type="pres">
-      <dgm:prSet presAssocID="{82F5B559-E245-48BF-9196-3E3F803E795D}" presName="parTxOnly" presStyleLbl="node1" presStyleIdx="3" presStyleCnt="5">
-        <dgm:presLayoutVars>
-          <dgm:chMax val="0"/>
-          <dgm:chPref val="0"/>
-          <dgm:bulletEnabled val="1"/>
-        </dgm:presLayoutVars>
-      </dgm:prSet>
-      <dgm:spPr/>
-      <dgm:t>
-        <a:bodyPr/>
-        <a:lstStyle/>
-        <a:p>
-          <a:endParaRPr lang="en-US"/>
-        </a:p>
-      </dgm:t>
-    </dgm:pt>
-    <dgm:pt modelId="{E12AE7AE-11B9-440D-B14A-EEA8C460538C}" type="pres">
-      <dgm:prSet presAssocID="{AFE87FB8-62A5-4E20-957D-3669559222CC}" presName="parTxOnlySpace" presStyleCnt="0"/>
-      <dgm:spPr/>
-    </dgm:pt>
-    <dgm:pt modelId="{A7206BD3-36D2-4D41-BD1C-01848FB63711}" type="pres">
-      <dgm:prSet presAssocID="{1CC7C7C0-FE92-493A-B01C-E23519504D45}" presName="parTxOnly" presStyleLbl="node1" presStyleIdx="4" presStyleCnt="5">
-        <dgm:presLayoutVars>
-          <dgm:chMax val="0"/>
-          <dgm:chPref val="0"/>
-          <dgm:bulletEnabled val="1"/>
-        </dgm:presLayoutVars>
-      </dgm:prSet>
-      <dgm:spPr/>
-      <dgm:t>
-        <a:bodyPr/>
-        <a:lstStyle/>
-        <a:p>
-          <a:endParaRPr lang="en-US"/>
-        </a:p>
-      </dgm:t>
-    </dgm:pt>
-  </dgm:ptLst>
-  <dgm:cxnLst>
-    <dgm:cxn modelId="{1E7A5AC7-A9E0-4CF3-A094-30D65B61ED7F}" type="presOf" srcId="{4898692A-090D-4006-BFD5-7E4BCA15465C}" destId="{94A4E7BD-0898-4C97-8673-E622DF0AB181}" srcOrd="0" destOrd="0" presId="urn:microsoft.com/office/officeart/2005/8/layout/chevron1"/>
-    <dgm:cxn modelId="{B5AAE9AB-993F-4B1F-A406-0F6CCE205F02}" srcId="{4898692A-090D-4006-BFD5-7E4BCA15465C}" destId="{1993E5C6-0D9C-4BD2-B318-42BC18B65570}" srcOrd="1" destOrd="0" parTransId="{3BF27E3F-15FB-496E-B63B-6E1008538C16}" sibTransId="{08BD8CF4-A30B-4448-9AD2-52F7A39CB9B2}"/>
-    <dgm:cxn modelId="{1A5AE236-56C1-4CE3-81D5-B7BFB32A7C5C}" srcId="{4898692A-090D-4006-BFD5-7E4BCA15465C}" destId="{86461B6D-6FDC-4BF5-ADDA-E55BBE9E90B9}" srcOrd="2" destOrd="0" parTransId="{46F978C9-82F3-47A8-8D26-87B1F624C3E0}" sibTransId="{8C618643-F862-4118-977B-B4863949E11C}"/>
-    <dgm:cxn modelId="{197ACB58-548A-4D3E-BEB0-EE4DD71B3C5F}" type="presOf" srcId="{F33AA206-051B-492D-A994-BD53E33AFBDE}" destId="{DEEAA6DE-7D4C-4B91-98E5-2C86CC58E5AF}" srcOrd="0" destOrd="0" presId="urn:microsoft.com/office/officeart/2005/8/layout/chevron1"/>
-    <dgm:cxn modelId="{1052D295-0587-49CE-A832-04945604986E}" srcId="{4898692A-090D-4006-BFD5-7E4BCA15465C}" destId="{1CC7C7C0-FE92-493A-B01C-E23519504D45}" srcOrd="4" destOrd="0" parTransId="{6087F1DA-5874-4BB5-8FBE-B2E0A59CA6E0}" sibTransId="{5AD28CE0-C2B7-4356-AE16-80103A824767}"/>
-    <dgm:cxn modelId="{630E5772-2E2A-4027-8BDB-D79194B61D45}" srcId="{4898692A-090D-4006-BFD5-7E4BCA15465C}" destId="{82F5B559-E245-48BF-9196-3E3F803E795D}" srcOrd="3" destOrd="0" parTransId="{DF48358C-4684-4656-8FE9-91E9B78F46BD}" sibTransId="{AFE87FB8-62A5-4E20-957D-3669559222CC}"/>
-    <dgm:cxn modelId="{97F6DCAB-0756-4C9A-AAD3-B55DA4705A7C}" type="presOf" srcId="{1993E5C6-0D9C-4BD2-B318-42BC18B65570}" destId="{63BFDEF5-6E36-4834-B967-EC5A79EFC622}" srcOrd="0" destOrd="0" presId="urn:microsoft.com/office/officeart/2005/8/layout/chevron1"/>
-    <dgm:cxn modelId="{1EB680B2-00D2-459B-B59C-5E64BB54DF6A}" srcId="{4898692A-090D-4006-BFD5-7E4BCA15465C}" destId="{F33AA206-051B-492D-A994-BD53E33AFBDE}" srcOrd="0" destOrd="0" parTransId="{021EBB37-B49F-4365-A781-477445A0AC3E}" sibTransId="{0F823591-4582-4C57-9DCA-B5743E276930}"/>
-    <dgm:cxn modelId="{F981A00E-2A39-4D21-975D-97538F16D2B2}" type="presOf" srcId="{82F5B559-E245-48BF-9196-3E3F803E795D}" destId="{EAECEB6D-3B67-41A5-92CD-9C4B18CDA596}" srcOrd="0" destOrd="0" presId="urn:microsoft.com/office/officeart/2005/8/layout/chevron1"/>
-    <dgm:cxn modelId="{D4E3F998-F9C1-49EA-9B0B-C5D0CAE7BF96}" type="presOf" srcId="{1CC7C7C0-FE92-493A-B01C-E23519504D45}" destId="{A7206BD3-36D2-4D41-BD1C-01848FB63711}" srcOrd="0" destOrd="0" presId="urn:microsoft.com/office/officeart/2005/8/layout/chevron1"/>
-    <dgm:cxn modelId="{0FC70666-60B8-49A7-BA53-3016915134F8}" type="presOf" srcId="{86461B6D-6FDC-4BF5-ADDA-E55BBE9E90B9}" destId="{49BE0C18-A247-4D52-9D1A-93EAEF8C32E5}" srcOrd="0" destOrd="0" presId="urn:microsoft.com/office/officeart/2005/8/layout/chevron1"/>
-    <dgm:cxn modelId="{EA966BB2-A1B4-4302-AAB5-D4C25294CFBD}" type="presParOf" srcId="{94A4E7BD-0898-4C97-8673-E622DF0AB181}" destId="{DEEAA6DE-7D4C-4B91-98E5-2C86CC58E5AF}" srcOrd="0" destOrd="0" presId="urn:microsoft.com/office/officeart/2005/8/layout/chevron1"/>
-    <dgm:cxn modelId="{5DE8CC32-BF95-4C3A-95A1-7B4F5A89E893}" type="presParOf" srcId="{94A4E7BD-0898-4C97-8673-E622DF0AB181}" destId="{FA97F0C4-BC66-492A-A8DA-F3D1E9361A5A}" srcOrd="1" destOrd="0" presId="urn:microsoft.com/office/officeart/2005/8/layout/chevron1"/>
-    <dgm:cxn modelId="{B124F73C-7555-4CCA-B082-55482C1B1F53}" type="presParOf" srcId="{94A4E7BD-0898-4C97-8673-E622DF0AB181}" destId="{63BFDEF5-6E36-4834-B967-EC5A79EFC622}" srcOrd="2" destOrd="0" presId="urn:microsoft.com/office/officeart/2005/8/layout/chevron1"/>
-    <dgm:cxn modelId="{44934483-FE24-471B-A27F-374896FA89DB}" type="presParOf" srcId="{94A4E7BD-0898-4C97-8673-E622DF0AB181}" destId="{35204EED-7A7C-48C9-AC45-BA505E25F98B}" srcOrd="3" destOrd="0" presId="urn:microsoft.com/office/officeart/2005/8/layout/chevron1"/>
-    <dgm:cxn modelId="{FDCB739C-56F6-4478-8535-CDC263D265B1}" type="presParOf" srcId="{94A4E7BD-0898-4C97-8673-E622DF0AB181}" destId="{49BE0C18-A247-4D52-9D1A-93EAEF8C32E5}" srcOrd="4" destOrd="0" presId="urn:microsoft.com/office/officeart/2005/8/layout/chevron1"/>
-    <dgm:cxn modelId="{24F77ADD-39EC-4D6A-BA52-2B42840301D5}" type="presParOf" srcId="{94A4E7BD-0898-4C97-8673-E622DF0AB181}" destId="{035979EA-395C-4D21-B2D5-4F329B1E8645}" srcOrd="5" destOrd="0" presId="urn:microsoft.com/office/officeart/2005/8/layout/chevron1"/>
-    <dgm:cxn modelId="{B0D34701-550D-4DCF-BA59-6DB0AA02EF9C}" type="presParOf" srcId="{94A4E7BD-0898-4C97-8673-E622DF0AB181}" destId="{EAECEB6D-3B67-41A5-92CD-9C4B18CDA596}" srcOrd="6" destOrd="0" presId="urn:microsoft.com/office/officeart/2005/8/layout/chevron1"/>
-    <dgm:cxn modelId="{8776BA4D-33C6-4FCD-9D81-EA6DCAAB31F0}" type="presParOf" srcId="{94A4E7BD-0898-4C97-8673-E622DF0AB181}" destId="{E12AE7AE-11B9-440D-B14A-EEA8C460538C}" srcOrd="7" destOrd="0" presId="urn:microsoft.com/office/officeart/2005/8/layout/chevron1"/>
-    <dgm:cxn modelId="{2F173322-87A4-4653-B01C-0E512774EEEC}" type="presParOf" srcId="{94A4E7BD-0898-4C97-8673-E622DF0AB181}" destId="{A7206BD3-36D2-4D41-BD1C-01848FB63711}" srcOrd="8" destOrd="0" presId="urn:microsoft.com/office/officeart/2005/8/layout/chevron1"/>
-  </dgm:cxnLst>
-  <dgm:bg/>
-  <dgm:whole/>
-  <dgm:extLst>
-    <a:ext uri="http://schemas.microsoft.com/office/drawing/2008/diagram">
-      <dsp:dataModelExt xmlns:dsp="http://schemas.microsoft.com/office/drawing/2008/diagram" relId="rId26" minVer="http://schemas.openxmlformats.org/drawingml/2006/diagram"/>
-    </a:ext>
-  </dgm:extLst>
-</dgm:dataModel>
-</file>
-
-<file path=word/diagrams/data2.xml><?xml version="1.0" encoding="utf-8"?>
-<dgm:dataModel xmlns:dgm="http://schemas.openxmlformats.org/drawingml/2006/diagram" xmlns:a="http://schemas.openxmlformats.org/drawingml/2006/main">
-  <dgm:ptLst>
     <dgm:pt modelId="{5804C02C-1DBD-4C82-9CA2-48C1BE9204D3}" type="doc">
       <dgm:prSet loTypeId="urn:microsoft.com/office/officeart/2005/8/layout/hChevron3" loCatId="process" qsTypeId="urn:microsoft.com/office/officeart/2005/8/quickstyle/simple1" qsCatId="simple" csTypeId="urn:microsoft.com/office/officeart/2005/8/colors/colorful1" csCatId="colorful" phldr="1"/>
       <dgm:spPr/>
@@ -16223,13 +14609,6 @@
         </dgm:presLayoutVars>
       </dgm:prSet>
       <dgm:spPr/>
-      <dgm:t>
-        <a:bodyPr/>
-        <a:lstStyle/>
-        <a:p>
-          <a:endParaRPr lang="en-US"/>
-        </a:p>
-      </dgm:t>
     </dgm:pt>
     <dgm:pt modelId="{B0EB651D-4FDF-44A8-A3EF-E9B819C667CA}" type="pres">
       <dgm:prSet presAssocID="{4670C20E-C33D-4AFB-A995-7704B86134E4}" presName="parSpace" presStyleCnt="0"/>
@@ -16242,13 +14621,6 @@
         </dgm:presLayoutVars>
       </dgm:prSet>
       <dgm:spPr/>
-      <dgm:t>
-        <a:bodyPr/>
-        <a:lstStyle/>
-        <a:p>
-          <a:endParaRPr lang="en-US"/>
-        </a:p>
-      </dgm:t>
     </dgm:pt>
     <dgm:pt modelId="{8FD143FA-E67B-4167-B36E-771377000181}" type="pres">
       <dgm:prSet presAssocID="{653FF1E4-474E-4909-B088-4D48DC6AD7F5}" presName="parSpace" presStyleCnt="0"/>
@@ -16261,13 +14633,6 @@
         </dgm:presLayoutVars>
       </dgm:prSet>
       <dgm:spPr/>
-      <dgm:t>
-        <a:bodyPr/>
-        <a:lstStyle/>
-        <a:p>
-          <a:endParaRPr lang="en-US"/>
-        </a:p>
-      </dgm:t>
     </dgm:pt>
     <dgm:pt modelId="{C723C04D-0D6E-438B-B164-68DEC5517BCC}" type="pres">
       <dgm:prSet presAssocID="{61A1AE2D-D7AF-4017-B67D-106BB7FEA693}" presName="parSpace" presStyleCnt="0"/>
@@ -16280,13 +14645,6 @@
         </dgm:presLayoutVars>
       </dgm:prSet>
       <dgm:spPr/>
-      <dgm:t>
-        <a:bodyPr/>
-        <a:lstStyle/>
-        <a:p>
-          <a:endParaRPr lang="en-US"/>
-        </a:p>
-      </dgm:t>
     </dgm:pt>
     <dgm:pt modelId="{EF7960D6-BF75-495A-84A9-14E42F791DA5}" type="pres">
       <dgm:prSet presAssocID="{092105DD-E899-42E2-B140-7292469B420D}" presName="parSpace" presStyleCnt="0"/>
@@ -16299,27 +14657,20 @@
         </dgm:presLayoutVars>
       </dgm:prSet>
       <dgm:spPr/>
-      <dgm:t>
-        <a:bodyPr/>
-        <a:lstStyle/>
-        <a:p>
-          <a:endParaRPr lang="en-US"/>
-        </a:p>
-      </dgm:t>
     </dgm:pt>
   </dgm:ptLst>
   <dgm:cxnLst>
+    <dgm:cxn modelId="{D85B2A1D-9282-4D3C-BDCE-11BFA7BCB12B}" srcId="{5804C02C-1DBD-4C82-9CA2-48C1BE9204D3}" destId="{DBF3DB58-540A-4C24-8FB9-071BDE1414FA}" srcOrd="0" destOrd="0" parTransId="{59140C13-6C82-4304-B382-8C4BB802DF3D}" sibTransId="{4670C20E-C33D-4AFB-A995-7704B86134E4}"/>
+    <dgm:cxn modelId="{1ED06228-878A-4D82-BEBB-E4F51D8A60E9}" type="presOf" srcId="{17442090-EA98-4A91-BE9D-D329A42E9F7F}" destId="{261A9BF2-F864-4824-9986-AC36846B8A59}" srcOrd="0" destOrd="0" presId="urn:microsoft.com/office/officeart/2005/8/layout/hChevron3"/>
     <dgm:cxn modelId="{139C1E30-91A7-4074-BFA7-FC98B754985B}" type="presOf" srcId="{F49DA913-49AC-4598-B523-9EE53607D518}" destId="{B83DE5BC-25EA-4FA1-ACED-C1336870795A}" srcOrd="0" destOrd="0" presId="urn:microsoft.com/office/officeart/2005/8/layout/hChevron3"/>
-    <dgm:cxn modelId="{D85B2A1D-9282-4D3C-BDCE-11BFA7BCB12B}" srcId="{5804C02C-1DBD-4C82-9CA2-48C1BE9204D3}" destId="{DBF3DB58-540A-4C24-8FB9-071BDE1414FA}" srcOrd="0" destOrd="0" parTransId="{59140C13-6C82-4304-B382-8C4BB802DF3D}" sibTransId="{4670C20E-C33D-4AFB-A995-7704B86134E4}"/>
+    <dgm:cxn modelId="{8EF83267-5653-40BD-91A6-97D690C182EC}" srcId="{5804C02C-1DBD-4C82-9CA2-48C1BE9204D3}" destId="{F49DA913-49AC-4598-B523-9EE53607D518}" srcOrd="4" destOrd="0" parTransId="{56BE911F-DAA8-4339-B578-6F189C0A8938}" sibTransId="{7298420E-B82A-4C66-8F7F-DD32C250495E}"/>
+    <dgm:cxn modelId="{7F1DBE59-66FD-4F4D-A8AA-E7A94AA1F8FE}" srcId="{5804C02C-1DBD-4C82-9CA2-48C1BE9204D3}" destId="{622C6274-604B-4830-9FC3-965180E1248A}" srcOrd="1" destOrd="0" parTransId="{7B2D7964-A7E0-4F23-8B80-5B4502A45B2C}" sibTransId="{653FF1E4-474E-4909-B088-4D48DC6AD7F5}"/>
+    <dgm:cxn modelId="{09D3F27E-BD84-4A7F-A277-93A2D84B2A56}" type="presOf" srcId="{5804C02C-1DBD-4C82-9CA2-48C1BE9204D3}" destId="{AD3D0CCF-1BC3-4AC2-86AC-A937EE750BFB}" srcOrd="0" destOrd="0" presId="urn:microsoft.com/office/officeart/2005/8/layout/hChevron3"/>
+    <dgm:cxn modelId="{59156A98-0BBE-43C3-BC9F-D1A15E8F78BD}" type="presOf" srcId="{D36BC39C-694B-4FB7-ACCA-A35AD4283CCA}" destId="{308C43D3-6D62-4FB1-87C2-E73B5B718966}" srcOrd="0" destOrd="0" presId="urn:microsoft.com/office/officeart/2005/8/layout/hChevron3"/>
+    <dgm:cxn modelId="{6381F4BB-70AC-4474-BB6C-4F2227BA0069}" type="presOf" srcId="{622C6274-604B-4830-9FC3-965180E1248A}" destId="{1142F1D3-3ACC-4CBD-A051-F133AD7D9707}" srcOrd="0" destOrd="0" presId="urn:microsoft.com/office/officeart/2005/8/layout/hChevron3"/>
     <dgm:cxn modelId="{A924C4D8-A862-4025-85DD-B98067AC9C9A}" srcId="{5804C02C-1DBD-4C82-9CA2-48C1BE9204D3}" destId="{17442090-EA98-4A91-BE9D-D329A42E9F7F}" srcOrd="3" destOrd="0" parTransId="{3EB2D9F2-2F0B-44E5-AAD6-B33A787186C9}" sibTransId="{092105DD-E899-42E2-B140-7292469B420D}"/>
     <dgm:cxn modelId="{FB6739EE-167A-4684-8208-FD2493C6B62C}" srcId="{5804C02C-1DBD-4C82-9CA2-48C1BE9204D3}" destId="{D36BC39C-694B-4FB7-ACCA-A35AD4283CCA}" srcOrd="2" destOrd="0" parTransId="{4A1B0321-4EA3-46F1-B0B0-AE38DE7C84C8}" sibTransId="{61A1AE2D-D7AF-4017-B67D-106BB7FEA693}"/>
-    <dgm:cxn modelId="{59156A98-0BBE-43C3-BC9F-D1A15E8F78BD}" type="presOf" srcId="{D36BC39C-694B-4FB7-ACCA-A35AD4283CCA}" destId="{308C43D3-6D62-4FB1-87C2-E73B5B718966}" srcOrd="0" destOrd="0" presId="urn:microsoft.com/office/officeart/2005/8/layout/hChevron3"/>
-    <dgm:cxn modelId="{1ED06228-878A-4D82-BEBB-E4F51D8A60E9}" type="presOf" srcId="{17442090-EA98-4A91-BE9D-D329A42E9F7F}" destId="{261A9BF2-F864-4824-9986-AC36846B8A59}" srcOrd="0" destOrd="0" presId="urn:microsoft.com/office/officeart/2005/8/layout/hChevron3"/>
     <dgm:cxn modelId="{EBBDBFF9-F7E9-4902-AA59-1ED7C05DE7AB}" type="presOf" srcId="{DBF3DB58-540A-4C24-8FB9-071BDE1414FA}" destId="{386D34FF-4297-46BD-BDB6-9F2E22EFE185}" srcOrd="0" destOrd="0" presId="urn:microsoft.com/office/officeart/2005/8/layout/hChevron3"/>
-    <dgm:cxn modelId="{8EF83267-5653-40BD-91A6-97D690C182EC}" srcId="{5804C02C-1DBD-4C82-9CA2-48C1BE9204D3}" destId="{F49DA913-49AC-4598-B523-9EE53607D518}" srcOrd="4" destOrd="0" parTransId="{56BE911F-DAA8-4339-B578-6F189C0A8938}" sibTransId="{7298420E-B82A-4C66-8F7F-DD32C250495E}"/>
-    <dgm:cxn modelId="{09D3F27E-BD84-4A7F-A277-93A2D84B2A56}" type="presOf" srcId="{5804C02C-1DBD-4C82-9CA2-48C1BE9204D3}" destId="{AD3D0CCF-1BC3-4AC2-86AC-A937EE750BFB}" srcOrd="0" destOrd="0" presId="urn:microsoft.com/office/officeart/2005/8/layout/hChevron3"/>
-    <dgm:cxn modelId="{6381F4BB-70AC-4474-BB6C-4F2227BA0069}" type="presOf" srcId="{622C6274-604B-4830-9FC3-965180E1248A}" destId="{1142F1D3-3ACC-4CBD-A051-F133AD7D9707}" srcOrd="0" destOrd="0" presId="urn:microsoft.com/office/officeart/2005/8/layout/hChevron3"/>
-    <dgm:cxn modelId="{7F1DBE59-66FD-4F4D-A8AA-E7A94AA1F8FE}" srcId="{5804C02C-1DBD-4C82-9CA2-48C1BE9204D3}" destId="{622C6274-604B-4830-9FC3-965180E1248A}" srcOrd="1" destOrd="0" parTransId="{7B2D7964-A7E0-4F23-8B80-5B4502A45B2C}" sibTransId="{653FF1E4-474E-4909-B088-4D48DC6AD7F5}"/>
     <dgm:cxn modelId="{D81AC5CB-DE3B-4D3B-BE2D-2136C21404D1}" type="presParOf" srcId="{AD3D0CCF-1BC3-4AC2-86AC-A937EE750BFB}" destId="{386D34FF-4297-46BD-BDB6-9F2E22EFE185}" srcOrd="0" destOrd="0" presId="urn:microsoft.com/office/officeart/2005/8/layout/hChevron3"/>
     <dgm:cxn modelId="{E64795A8-F388-481A-B50E-A2960FF767CC}" type="presParOf" srcId="{AD3D0CCF-1BC3-4AC2-86AC-A937EE750BFB}" destId="{B0EB651D-4FDF-44A8-A3EF-E9B819C667CA}" srcOrd="1" destOrd="0" presId="urn:microsoft.com/office/officeart/2005/8/layout/hChevron3"/>
     <dgm:cxn modelId="{366C7579-6533-4A50-9D88-5A90C4585CE3}" type="presParOf" srcId="{AD3D0CCF-1BC3-4AC2-86AC-A937EE750BFB}" destId="{1142F1D3-3ACC-4CBD-A051-F133AD7D9707}" srcOrd="2" destOrd="0" presId="urn:microsoft.com/office/officeart/2005/8/layout/hChevron3"/>
@@ -16334,470 +14685,13 @@
   <dgm:whole/>
   <dgm:extLst>
     <a:ext uri="http://schemas.microsoft.com/office/drawing/2008/diagram">
-      <dsp:dataModelExt xmlns:dsp="http://schemas.microsoft.com/office/drawing/2008/diagram" relId="rId31" minVer="http://schemas.openxmlformats.org/drawingml/2006/diagram"/>
+      <dsp:dataModelExt xmlns:dsp="http://schemas.microsoft.com/office/drawing/2008/diagram" relId="rId26" minVer="http://schemas.openxmlformats.org/drawingml/2006/diagram"/>
     </a:ext>
   </dgm:extLst>
 </dgm:dataModel>
 </file>
 
 <file path=word/diagrams/drawing1.xml><?xml version="1.0" encoding="utf-8"?>
-<dsp:drawing xmlns:dgm="http://schemas.openxmlformats.org/drawingml/2006/diagram" xmlns:dsp="http://schemas.microsoft.com/office/drawing/2008/diagram" xmlns:a="http://schemas.openxmlformats.org/drawingml/2006/main">
-  <dsp:spTree>
-    <dsp:nvGrpSpPr>
-      <dsp:cNvPr id="0" name=""/>
-      <dsp:cNvGrpSpPr/>
-    </dsp:nvGrpSpPr>
-    <dsp:grpSpPr/>
-    <dsp:sp modelId="{DEEAA6DE-7D4C-4B91-98E5-2C86CC58E5AF}">
-      <dsp:nvSpPr>
-        <dsp:cNvPr id="0" name=""/>
-        <dsp:cNvSpPr/>
-      </dsp:nvSpPr>
-      <dsp:spPr>
-        <a:xfrm>
-          <a:off x="1339" y="374987"/>
-          <a:ext cx="1192113" cy="476845"/>
-        </a:xfrm>
-        <a:prstGeom prst="chevron">
-          <a:avLst/>
-        </a:prstGeom>
-        <a:solidFill>
-          <a:srgbClr val="92D050"/>
-        </a:solidFill>
-        <a:ln w="25400" cap="flat" cmpd="sng" algn="ctr">
-          <a:solidFill>
-            <a:schemeClr val="lt1">
-              <a:hueOff val="0"/>
-              <a:satOff val="0"/>
-              <a:lumOff val="0"/>
-              <a:alphaOff val="0"/>
-            </a:schemeClr>
-          </a:solidFill>
-          <a:prstDash val="solid"/>
-        </a:ln>
-        <a:effectLst/>
-      </dsp:spPr>
-      <dsp:style>
-        <a:lnRef idx="2">
-          <a:scrgbClr r="0" g="0" b="0"/>
-        </a:lnRef>
-        <a:fillRef idx="1">
-          <a:scrgbClr r="0" g="0" b="0"/>
-        </a:fillRef>
-        <a:effectRef idx="0">
-          <a:scrgbClr r="0" g="0" b="0"/>
-        </a:effectRef>
-        <a:fontRef idx="minor">
-          <a:schemeClr val="lt1"/>
-        </a:fontRef>
-      </dsp:style>
-      <dsp:txBody>
-        <a:bodyPr spcFirstLastPara="0" vert="horz" wrap="square" lIns="36005" tIns="12002" rIns="12002" bIns="12002" numCol="1" spcCol="1270" anchor="ctr" anchorCtr="0">
-          <a:noAutofit/>
-        </a:bodyPr>
-        <a:lstStyle/>
-        <a:p>
-          <a:pPr lvl="0" algn="ctr" defTabSz="400050">
-            <a:lnSpc>
-              <a:spcPct val="90000"/>
-            </a:lnSpc>
-            <a:spcBef>
-              <a:spcPct val="0"/>
-            </a:spcBef>
-            <a:spcAft>
-              <a:spcPct val="35000"/>
-            </a:spcAft>
-          </a:pPr>
-          <a:r>
-            <a:rPr lang="en-US" sz="900" kern="1200"/>
-            <a:t>Phân tích yêu cầu, thiết kế</a:t>
-          </a:r>
-        </a:p>
-        <a:p>
-          <a:pPr lvl="0" algn="ctr" defTabSz="400050">
-            <a:lnSpc>
-              <a:spcPct val="90000"/>
-            </a:lnSpc>
-            <a:spcBef>
-              <a:spcPct val="0"/>
-            </a:spcBef>
-            <a:spcAft>
-              <a:spcPct val="35000"/>
-            </a:spcAft>
-          </a:pPr>
-          <a:r>
-            <a:rPr lang="en-US" sz="900" kern="1200"/>
-            <a:t>(12/2)</a:t>
-          </a:r>
-        </a:p>
-      </dsp:txBody>
-      <dsp:txXfrm>
-        <a:off x="239762" y="374987"/>
-        <a:ext cx="715268" cy="476845"/>
-      </dsp:txXfrm>
-    </dsp:sp>
-    <dsp:sp modelId="{63BFDEF5-6E36-4834-B967-EC5A79EFC622}">
-      <dsp:nvSpPr>
-        <dsp:cNvPr id="0" name=""/>
-        <dsp:cNvSpPr/>
-      </dsp:nvSpPr>
-      <dsp:spPr>
-        <a:xfrm>
-          <a:off x="1074241" y="374987"/>
-          <a:ext cx="1192113" cy="476845"/>
-        </a:xfrm>
-        <a:prstGeom prst="chevron">
-          <a:avLst/>
-        </a:prstGeom>
-        <a:solidFill>
-          <a:srgbClr val="FF0000"/>
-        </a:solidFill>
-        <a:ln w="25400" cap="flat" cmpd="sng" algn="ctr">
-          <a:solidFill>
-            <a:schemeClr val="lt1">
-              <a:hueOff val="0"/>
-              <a:satOff val="0"/>
-              <a:lumOff val="0"/>
-              <a:alphaOff val="0"/>
-            </a:schemeClr>
-          </a:solidFill>
-          <a:prstDash val="solid"/>
-        </a:ln>
-        <a:effectLst/>
-      </dsp:spPr>
-      <dsp:style>
-        <a:lnRef idx="2">
-          <a:scrgbClr r="0" g="0" b="0"/>
-        </a:lnRef>
-        <a:fillRef idx="1">
-          <a:scrgbClr r="0" g="0" b="0"/>
-        </a:fillRef>
-        <a:effectRef idx="0">
-          <a:scrgbClr r="0" g="0" b="0"/>
-        </a:effectRef>
-        <a:fontRef idx="minor">
-          <a:schemeClr val="lt1"/>
-        </a:fontRef>
-      </dsp:style>
-      <dsp:txBody>
-        <a:bodyPr spcFirstLastPara="0" vert="horz" wrap="square" lIns="28004" tIns="9335" rIns="9335" bIns="9335" numCol="1" spcCol="1270" anchor="ctr" anchorCtr="0">
-          <a:noAutofit/>
-        </a:bodyPr>
-        <a:lstStyle/>
-        <a:p>
-          <a:pPr lvl="0" algn="ctr" defTabSz="311150">
-            <a:lnSpc>
-              <a:spcPct val="90000"/>
-            </a:lnSpc>
-            <a:spcBef>
-              <a:spcPct val="0"/>
-            </a:spcBef>
-            <a:spcAft>
-              <a:spcPct val="35000"/>
-            </a:spcAft>
-          </a:pPr>
-          <a:r>
-            <a:rPr lang="en-US" sz="700" kern="1200"/>
-            <a:t>Thiết kế các chức năng cơ bản trên app android</a:t>
-          </a:r>
-        </a:p>
-        <a:p>
-          <a:pPr lvl="0" algn="ctr" defTabSz="311150">
-            <a:lnSpc>
-              <a:spcPct val="90000"/>
-            </a:lnSpc>
-            <a:spcBef>
-              <a:spcPct val="0"/>
-            </a:spcBef>
-            <a:spcAft>
-              <a:spcPct val="35000"/>
-            </a:spcAft>
-          </a:pPr>
-          <a:r>
-            <a:rPr lang="en-US" sz="700" kern="1200"/>
-            <a:t>(26/2)</a:t>
-          </a:r>
-        </a:p>
-      </dsp:txBody>
-      <dsp:txXfrm>
-        <a:off x="1312664" y="374987"/>
-        <a:ext cx="715268" cy="476845"/>
-      </dsp:txXfrm>
-    </dsp:sp>
-    <dsp:sp modelId="{49BE0C18-A247-4D52-9D1A-93EAEF8C32E5}">
-      <dsp:nvSpPr>
-        <dsp:cNvPr id="0" name=""/>
-        <dsp:cNvSpPr/>
-      </dsp:nvSpPr>
-      <dsp:spPr>
-        <a:xfrm>
-          <a:off x="2147143" y="374987"/>
-          <a:ext cx="1192113" cy="476845"/>
-        </a:xfrm>
-        <a:prstGeom prst="chevron">
-          <a:avLst/>
-        </a:prstGeom>
-        <a:solidFill>
-          <a:srgbClr val="FFC000"/>
-        </a:solidFill>
-        <a:ln w="25400" cap="flat" cmpd="sng" algn="ctr">
-          <a:solidFill>
-            <a:schemeClr val="lt1">
-              <a:hueOff val="0"/>
-              <a:satOff val="0"/>
-              <a:lumOff val="0"/>
-              <a:alphaOff val="0"/>
-            </a:schemeClr>
-          </a:solidFill>
-          <a:prstDash val="solid"/>
-        </a:ln>
-        <a:effectLst/>
-      </dsp:spPr>
-      <dsp:style>
-        <a:lnRef idx="2">
-          <a:scrgbClr r="0" g="0" b="0"/>
-        </a:lnRef>
-        <a:fillRef idx="1">
-          <a:scrgbClr r="0" g="0" b="0"/>
-        </a:fillRef>
-        <a:effectRef idx="0">
-          <a:scrgbClr r="0" g="0" b="0"/>
-        </a:effectRef>
-        <a:fontRef idx="minor">
-          <a:schemeClr val="lt1"/>
-        </a:fontRef>
-      </dsp:style>
-      <dsp:txBody>
-        <a:bodyPr spcFirstLastPara="0" vert="horz" wrap="square" lIns="28004" tIns="9335" rIns="9335" bIns="9335" numCol="1" spcCol="1270" anchor="ctr" anchorCtr="0">
-          <a:noAutofit/>
-        </a:bodyPr>
-        <a:lstStyle/>
-        <a:p>
-          <a:pPr lvl="0" algn="ctr" defTabSz="311150">
-            <a:lnSpc>
-              <a:spcPct val="90000"/>
-            </a:lnSpc>
-            <a:spcBef>
-              <a:spcPct val="0"/>
-            </a:spcBef>
-            <a:spcAft>
-              <a:spcPct val="35000"/>
-            </a:spcAft>
-          </a:pPr>
-          <a:r>
-            <a:rPr lang="en-US" sz="700" kern="1200"/>
-            <a:t>Thiết kế các chức năng cơ bản trên PS2</a:t>
-          </a:r>
-        </a:p>
-        <a:p>
-          <a:pPr lvl="0" algn="ctr" defTabSz="311150">
-            <a:lnSpc>
-              <a:spcPct val="90000"/>
-            </a:lnSpc>
-            <a:spcBef>
-              <a:spcPct val="0"/>
-            </a:spcBef>
-            <a:spcAft>
-              <a:spcPct val="35000"/>
-            </a:spcAft>
-          </a:pPr>
-          <a:r>
-            <a:rPr lang="en-US" sz="700" kern="1200"/>
-            <a:t>(26/3)</a:t>
-          </a:r>
-        </a:p>
-      </dsp:txBody>
-      <dsp:txXfrm>
-        <a:off x="2385566" y="374987"/>
-        <a:ext cx="715268" cy="476845"/>
-      </dsp:txXfrm>
-    </dsp:sp>
-    <dsp:sp modelId="{EAECEB6D-3B67-41A5-92CD-9C4B18CDA596}">
-      <dsp:nvSpPr>
-        <dsp:cNvPr id="0" name=""/>
-        <dsp:cNvSpPr/>
-      </dsp:nvSpPr>
-      <dsp:spPr>
-        <a:xfrm>
-          <a:off x="3220045" y="374987"/>
-          <a:ext cx="1192113" cy="476845"/>
-        </a:xfrm>
-        <a:prstGeom prst="chevron">
-          <a:avLst/>
-        </a:prstGeom>
-        <a:solidFill>
-          <a:schemeClr val="accent4"/>
-        </a:solidFill>
-        <a:ln w="25400" cap="flat" cmpd="sng" algn="ctr">
-          <a:solidFill>
-            <a:schemeClr val="lt1">
-              <a:hueOff val="0"/>
-              <a:satOff val="0"/>
-              <a:lumOff val="0"/>
-              <a:alphaOff val="0"/>
-            </a:schemeClr>
-          </a:solidFill>
-          <a:prstDash val="solid"/>
-        </a:ln>
-        <a:effectLst/>
-      </dsp:spPr>
-      <dsp:style>
-        <a:lnRef idx="2">
-          <a:scrgbClr r="0" g="0" b="0"/>
-        </a:lnRef>
-        <a:fillRef idx="1">
-          <a:scrgbClr r="0" g="0" b="0"/>
-        </a:fillRef>
-        <a:effectRef idx="0">
-          <a:scrgbClr r="0" g="0" b="0"/>
-        </a:effectRef>
-        <a:fontRef idx="minor">
-          <a:schemeClr val="lt1"/>
-        </a:fontRef>
-      </dsp:style>
-      <dsp:txBody>
-        <a:bodyPr spcFirstLastPara="0" vert="horz" wrap="square" lIns="28004" tIns="9335" rIns="9335" bIns="9335" numCol="1" spcCol="1270" anchor="ctr" anchorCtr="0">
-          <a:noAutofit/>
-        </a:bodyPr>
-        <a:lstStyle/>
-        <a:p>
-          <a:pPr lvl="0" algn="ctr" defTabSz="311150">
-            <a:lnSpc>
-              <a:spcPct val="90000"/>
-            </a:lnSpc>
-            <a:spcBef>
-              <a:spcPct val="0"/>
-            </a:spcBef>
-            <a:spcAft>
-              <a:spcPct val="35000"/>
-            </a:spcAft>
-          </a:pPr>
-          <a:r>
-            <a:rPr lang="en-US" sz="700" kern="1200"/>
-            <a:t>Test và hiệu chỉnh sản phẩm</a:t>
-          </a:r>
-        </a:p>
-        <a:p>
-          <a:pPr lvl="0" algn="ctr" defTabSz="311150">
-            <a:lnSpc>
-              <a:spcPct val="90000"/>
-            </a:lnSpc>
-            <a:spcBef>
-              <a:spcPct val="0"/>
-            </a:spcBef>
-            <a:spcAft>
-              <a:spcPct val="35000"/>
-            </a:spcAft>
-          </a:pPr>
-          <a:r>
-            <a:rPr lang="en-US" sz="700" kern="1200"/>
-            <a:t>(9/4)</a:t>
-          </a:r>
-        </a:p>
-      </dsp:txBody>
-      <dsp:txXfrm>
-        <a:off x="3458468" y="374987"/>
-        <a:ext cx="715268" cy="476845"/>
-      </dsp:txXfrm>
-    </dsp:sp>
-    <dsp:sp modelId="{A7206BD3-36D2-4D41-BD1C-01848FB63711}">
-      <dsp:nvSpPr>
-        <dsp:cNvPr id="0" name=""/>
-        <dsp:cNvSpPr/>
-      </dsp:nvSpPr>
-      <dsp:spPr>
-        <a:xfrm>
-          <a:off x="4292947" y="374987"/>
-          <a:ext cx="1192113" cy="476845"/>
-        </a:xfrm>
-        <a:prstGeom prst="chevron">
-          <a:avLst/>
-        </a:prstGeom>
-        <a:solidFill>
-          <a:schemeClr val="accent1">
-            <a:hueOff val="0"/>
-            <a:satOff val="0"/>
-            <a:lumOff val="0"/>
-            <a:alphaOff val="0"/>
-          </a:schemeClr>
-        </a:solidFill>
-        <a:ln w="25400" cap="flat" cmpd="sng" algn="ctr">
-          <a:solidFill>
-            <a:schemeClr val="lt1">
-              <a:hueOff val="0"/>
-              <a:satOff val="0"/>
-              <a:lumOff val="0"/>
-              <a:alphaOff val="0"/>
-            </a:schemeClr>
-          </a:solidFill>
-          <a:prstDash val="solid"/>
-        </a:ln>
-        <a:effectLst/>
-      </dsp:spPr>
-      <dsp:style>
-        <a:lnRef idx="2">
-          <a:scrgbClr r="0" g="0" b="0"/>
-        </a:lnRef>
-        <a:fillRef idx="1">
-          <a:scrgbClr r="0" g="0" b="0"/>
-        </a:fillRef>
-        <a:effectRef idx="0">
-          <a:scrgbClr r="0" g="0" b="0"/>
-        </a:effectRef>
-        <a:fontRef idx="minor">
-          <a:schemeClr val="lt1"/>
-        </a:fontRef>
-      </dsp:style>
-      <dsp:txBody>
-        <a:bodyPr spcFirstLastPara="0" vert="horz" wrap="square" lIns="28004" tIns="9335" rIns="9335" bIns="9335" numCol="1" spcCol="1270" anchor="ctr" anchorCtr="0">
-          <a:noAutofit/>
-        </a:bodyPr>
-        <a:lstStyle/>
-        <a:p>
-          <a:pPr lvl="0" algn="ctr" defTabSz="311150">
-            <a:lnSpc>
-              <a:spcPct val="90000"/>
-            </a:lnSpc>
-            <a:spcBef>
-              <a:spcPct val="0"/>
-            </a:spcBef>
-            <a:spcAft>
-              <a:spcPct val="35000"/>
-            </a:spcAft>
-          </a:pPr>
-          <a:r>
-            <a:rPr lang="en-US" sz="700" kern="1200"/>
-            <a:t>Bàn giao sản phẩm</a:t>
-          </a:r>
-        </a:p>
-        <a:p>
-          <a:pPr lvl="0" algn="ctr" defTabSz="311150">
-            <a:lnSpc>
-              <a:spcPct val="90000"/>
-            </a:lnSpc>
-            <a:spcBef>
-              <a:spcPct val="0"/>
-            </a:spcBef>
-            <a:spcAft>
-              <a:spcPct val="35000"/>
-            </a:spcAft>
-          </a:pPr>
-          <a:r>
-            <a:rPr lang="en-US" sz="700" kern="1200"/>
-            <a:t>(23/4)</a:t>
-          </a:r>
-        </a:p>
-      </dsp:txBody>
-      <dsp:txXfrm>
-        <a:off x="4531370" y="374987"/>
-        <a:ext cx="715268" cy="476845"/>
-      </dsp:txXfrm>
-    </dsp:sp>
-  </dsp:spTree>
-</dsp:drawing>
-</file>
-
-<file path=word/diagrams/drawing2.xml><?xml version="1.0" encoding="utf-8"?>
 <dsp:drawing xmlns:dgm="http://schemas.openxmlformats.org/drawingml/2006/diagram" xmlns:dsp="http://schemas.microsoft.com/office/drawing/2008/diagram" xmlns:a="http://schemas.openxmlformats.org/drawingml/2006/main">
   <dsp:spTree>
     <dsp:nvGrpSpPr>
@@ -16859,7 +14753,7 @@
         </a:bodyPr>
         <a:lstStyle/>
         <a:p>
-          <a:pPr lvl="0" algn="ctr" defTabSz="355600">
+          <a:pPr marL="0" lvl="0" indent="0" algn="ctr" defTabSz="355600">
             <a:lnSpc>
               <a:spcPct val="90000"/>
             </a:lnSpc>
@@ -16869,6 +14763,7 @@
             <a:spcAft>
               <a:spcPct val="35000"/>
             </a:spcAft>
+            <a:buNone/>
           </a:pPr>
           <a:r>
             <a:rPr lang="en-US" sz="800" kern="1200"/>
@@ -16876,7 +14771,7 @@
           </a:r>
         </a:p>
         <a:p>
-          <a:pPr lvl="0" algn="ctr" defTabSz="355600">
+          <a:pPr marL="0" lvl="0" indent="0" algn="ctr" defTabSz="355600">
             <a:lnSpc>
               <a:spcPct val="90000"/>
             </a:lnSpc>
@@ -16886,6 +14781,7 @@
             <a:spcAft>
               <a:spcPct val="35000"/>
             </a:spcAft>
+            <a:buNone/>
           </a:pPr>
           <a:r>
             <a:rPr lang="en-US" sz="800" kern="1200"/>
@@ -16952,7 +14848,7 @@
         </a:bodyPr>
         <a:lstStyle/>
         <a:p>
-          <a:pPr lvl="0" algn="ctr" defTabSz="355600">
+          <a:pPr marL="0" lvl="0" indent="0" algn="ctr" defTabSz="355600">
             <a:lnSpc>
               <a:spcPct val="90000"/>
             </a:lnSpc>
@@ -16962,6 +14858,7 @@
             <a:spcAft>
               <a:spcPct val="35000"/>
             </a:spcAft>
+            <a:buNone/>
           </a:pPr>
           <a:r>
             <a:rPr lang="en-US" sz="800" kern="1200"/>
@@ -16969,7 +14866,7 @@
           </a:r>
         </a:p>
         <a:p>
-          <a:pPr lvl="0" algn="ctr" defTabSz="355600">
+          <a:pPr marL="0" lvl="0" indent="0" algn="ctr" defTabSz="355600">
             <a:lnSpc>
               <a:spcPct val="90000"/>
             </a:lnSpc>
@@ -16979,6 +14876,7 @@
             <a:spcAft>
               <a:spcPct val="35000"/>
             </a:spcAft>
+            <a:buNone/>
           </a:pPr>
           <a:r>
             <a:rPr lang="en-US" sz="800" kern="1200"/>
@@ -17045,7 +14943,7 @@
         </a:bodyPr>
         <a:lstStyle/>
         <a:p>
-          <a:pPr lvl="0" algn="ctr" defTabSz="355600">
+          <a:pPr marL="0" lvl="0" indent="0" algn="ctr" defTabSz="355600">
             <a:lnSpc>
               <a:spcPct val="90000"/>
             </a:lnSpc>
@@ -17055,6 +14953,7 @@
             <a:spcAft>
               <a:spcPct val="35000"/>
             </a:spcAft>
+            <a:buNone/>
           </a:pPr>
           <a:r>
             <a:rPr lang="en-US" sz="800" kern="1200"/>
@@ -17062,7 +14961,7 @@
           </a:r>
         </a:p>
         <a:p>
-          <a:pPr lvl="0" algn="ctr" defTabSz="355600">
+          <a:pPr marL="0" lvl="0" indent="0" algn="ctr" defTabSz="355600">
             <a:lnSpc>
               <a:spcPct val="90000"/>
             </a:lnSpc>
@@ -17072,6 +14971,7 @@
             <a:spcAft>
               <a:spcPct val="35000"/>
             </a:spcAft>
+            <a:buNone/>
           </a:pPr>
           <a:r>
             <a:rPr lang="en-US" sz="800" kern="1200"/>
@@ -17138,7 +15038,7 @@
         </a:bodyPr>
         <a:lstStyle/>
         <a:p>
-          <a:pPr lvl="0" algn="ctr" defTabSz="355600">
+          <a:pPr marL="0" lvl="0" indent="0" algn="ctr" defTabSz="355600">
             <a:lnSpc>
               <a:spcPct val="90000"/>
             </a:lnSpc>
@@ -17148,6 +15048,7 @@
             <a:spcAft>
               <a:spcPct val="35000"/>
             </a:spcAft>
+            <a:buNone/>
           </a:pPr>
           <a:r>
             <a:rPr lang="en-US" sz="800" kern="1200"/>
@@ -17155,7 +15056,7 @@
           </a:r>
         </a:p>
         <a:p>
-          <a:pPr lvl="0" algn="ctr" defTabSz="355600">
+          <a:pPr marL="0" lvl="0" indent="0" algn="ctr" defTabSz="355600">
             <a:lnSpc>
               <a:spcPct val="90000"/>
             </a:lnSpc>
@@ -17165,6 +15066,7 @@
             <a:spcAft>
               <a:spcPct val="35000"/>
             </a:spcAft>
+            <a:buNone/>
           </a:pPr>
           <a:r>
             <a:rPr lang="en-US" sz="800" kern="1200"/>
@@ -17231,7 +15133,7 @@
         </a:bodyPr>
         <a:lstStyle/>
         <a:p>
-          <a:pPr lvl="0" algn="ctr" defTabSz="355600">
+          <a:pPr marL="0" lvl="0" indent="0" algn="ctr" defTabSz="355600">
             <a:lnSpc>
               <a:spcPct val="90000"/>
             </a:lnSpc>
@@ -17241,6 +15143,7 @@
             <a:spcAft>
               <a:spcPct val="35000"/>
             </a:spcAft>
+            <a:buNone/>
           </a:pPr>
           <a:r>
             <a:rPr lang="en-US" sz="800" kern="1200"/>
@@ -17248,7 +15151,7 @@
           </a:r>
         </a:p>
         <a:p>
-          <a:pPr lvl="0" algn="ctr" defTabSz="355600">
+          <a:pPr marL="0" lvl="0" indent="0" algn="ctr" defTabSz="355600">
             <a:lnSpc>
               <a:spcPct val="90000"/>
             </a:lnSpc>
@@ -17258,6 +15161,7 @@
             <a:spcAft>
               <a:spcPct val="35000"/>
             </a:spcAft>
+            <a:buNone/>
           </a:pPr>
           <a:r>
             <a:rPr lang="en-US" sz="800" kern="1200"/>
@@ -17275,289 +15179,6 @@
 </file>
 
 <file path=word/diagrams/layout1.xml><?xml version="1.0" encoding="utf-8"?>
-<dgm:layoutDef xmlns:dgm="http://schemas.openxmlformats.org/drawingml/2006/diagram" xmlns:a="http://schemas.openxmlformats.org/drawingml/2006/main" uniqueId="urn:microsoft.com/office/officeart/2005/8/layout/chevron1">
-  <dgm:title val=""/>
-  <dgm:desc val=""/>
-  <dgm:catLst>
-    <dgm:cat type="process" pri="9000"/>
-  </dgm:catLst>
-  <dgm:sampData useDef="1">
-    <dgm:dataModel>
-      <dgm:ptLst/>
-      <dgm:bg/>
-      <dgm:whole/>
-    </dgm:dataModel>
-  </dgm:sampData>
-  <dgm:styleData>
-    <dgm:dataModel>
-      <dgm:ptLst>
-        <dgm:pt modelId="0" type="doc"/>
-        <dgm:pt modelId="1"/>
-        <dgm:pt modelId="2"/>
-      </dgm:ptLst>
-      <dgm:cxnLst>
-        <dgm:cxn modelId="3" srcId="0" destId="1" srcOrd="0" destOrd="0"/>
-        <dgm:cxn modelId="4" srcId="0" destId="2" srcOrd="1" destOrd="0"/>
-      </dgm:cxnLst>
-      <dgm:bg/>
-      <dgm:whole/>
-    </dgm:dataModel>
-  </dgm:styleData>
-  <dgm:clrData>
-    <dgm:dataModel>
-      <dgm:ptLst>
-        <dgm:pt modelId="0" type="doc"/>
-        <dgm:pt modelId="1"/>
-        <dgm:pt modelId="2"/>
-        <dgm:pt modelId="3"/>
-        <dgm:pt modelId="4"/>
-      </dgm:ptLst>
-      <dgm:cxnLst>
-        <dgm:cxn modelId="5" srcId="0" destId="1" srcOrd="0" destOrd="0"/>
-        <dgm:cxn modelId="6" srcId="0" destId="2" srcOrd="1" destOrd="0"/>
-        <dgm:cxn modelId="7" srcId="0" destId="3" srcOrd="2" destOrd="0"/>
-        <dgm:cxn modelId="8" srcId="0" destId="4" srcOrd="3" destOrd="0"/>
-      </dgm:cxnLst>
-      <dgm:bg/>
-      <dgm:whole/>
-    </dgm:dataModel>
-  </dgm:clrData>
-  <dgm:layoutNode name="Name0">
-    <dgm:varLst>
-      <dgm:dir/>
-      <dgm:animLvl val="lvl"/>
-      <dgm:resizeHandles val="exact"/>
-    </dgm:varLst>
-    <dgm:choose name="Name1">
-      <dgm:if name="Name2" func="var" arg="dir" op="equ" val="norm">
-        <dgm:alg type="lin"/>
-      </dgm:if>
-      <dgm:else name="Name3">
-        <dgm:alg type="lin">
-          <dgm:param type="linDir" val="fromR"/>
-        </dgm:alg>
-      </dgm:else>
-    </dgm:choose>
-    <dgm:shape xmlns:r="http://schemas.openxmlformats.org/officeDocument/2006/relationships" r:blip="">
-      <dgm:adjLst/>
-    </dgm:shape>
-    <dgm:presOf/>
-    <dgm:choose name="Name4">
-      <dgm:if name="Name5" axis="des" func="maxDepth" op="gte" val="2">
-        <dgm:constrLst>
-          <dgm:constr type="h" for="ch" forName="composite" refType="h"/>
-          <dgm:constr type="w" for="ch" forName="composite" refType="w"/>
-          <dgm:constr type="w" for="des" forName="parTx"/>
-          <dgm:constr type="h" for="des" forName="parTx" op="equ"/>
-          <dgm:constr type="w" for="des" forName="desTx"/>
-          <dgm:constr type="h" for="des" forName="desTx" op="equ"/>
-          <dgm:constr type="primFontSz" for="des" forName="parTx" val="65"/>
-          <dgm:constr type="secFontSz" for="des" forName="desTx" refType="primFontSz" refFor="des" refForName="parTx" op="equ"/>
-          <dgm:constr type="h" for="des" forName="parTx" refType="primFontSz" refFor="des" refForName="parTx" fact="1.5"/>
-          <dgm:constr type="h" for="des" forName="desTx" refType="primFontSz" refFor="des" refForName="parTx" fact="0.5"/>
-          <dgm:constr type="w" for="ch" forName="space" op="equ" val="-6"/>
-        </dgm:constrLst>
-        <dgm:ruleLst>
-          <dgm:rule type="w" for="ch" forName="composite" val="0" fact="NaN" max="NaN"/>
-          <dgm:rule type="primFontSz" for="des" forName="parTx" val="5" fact="NaN" max="NaN"/>
-        </dgm:ruleLst>
-        <dgm:forEach name="Name6" axis="ch" ptType="node">
-          <dgm:layoutNode name="composite">
-            <dgm:alg type="composite"/>
-            <dgm:shape xmlns:r="http://schemas.openxmlformats.org/officeDocument/2006/relationships" r:blip="">
-              <dgm:adjLst/>
-            </dgm:shape>
-            <dgm:presOf/>
-            <dgm:choose name="Name7">
-              <dgm:if name="Name8" func="var" arg="dir" op="equ" val="norm">
-                <dgm:constrLst>
-                  <dgm:constr type="l" for="ch" forName="parTx"/>
-                  <dgm:constr type="w" for="ch" forName="parTx" refType="w"/>
-                  <dgm:constr type="t" for="ch" forName="parTx"/>
-                  <dgm:constr type="l" for="ch" forName="desTx"/>
-                  <dgm:constr type="w" for="ch" forName="desTx" refType="w" refFor="ch" refForName="parTx" fact="0.8"/>
-                  <dgm:constr type="t" for="ch" forName="desTx" refType="h" refFor="ch" refForName="parTx" fact="1.125"/>
-                </dgm:constrLst>
-              </dgm:if>
-              <dgm:else name="Name9">
-                <dgm:constrLst>
-                  <dgm:constr type="l" for="ch" forName="parTx"/>
-                  <dgm:constr type="w" for="ch" forName="parTx" refType="w"/>
-                  <dgm:constr type="t" for="ch" forName="parTx"/>
-                  <dgm:constr type="l" for="ch" forName="desTx" refType="w" fact="0.2"/>
-                  <dgm:constr type="w" for="ch" forName="desTx" refType="w" refFor="ch" refForName="parTx" fact="0.8"/>
-                  <dgm:constr type="t" for="ch" forName="desTx" refType="h" refFor="ch" refForName="parTx" fact="1.125"/>
-                </dgm:constrLst>
-              </dgm:else>
-            </dgm:choose>
-            <dgm:ruleLst>
-              <dgm:rule type="h" val="INF" fact="NaN" max="NaN"/>
-            </dgm:ruleLst>
-            <dgm:layoutNode name="parTx">
-              <dgm:varLst>
-                <dgm:chMax val="0"/>
-                <dgm:chPref val="0"/>
-                <dgm:bulletEnabled val="1"/>
-              </dgm:varLst>
-              <dgm:alg type="tx"/>
-              <dgm:choose name="Name10">
-                <dgm:if name="Name11" func="var" arg="dir" op="equ" val="norm">
-                  <dgm:shape xmlns:r="http://schemas.openxmlformats.org/officeDocument/2006/relationships" type="chevron" r:blip="">
-                    <dgm:adjLst/>
-                  </dgm:shape>
-                </dgm:if>
-                <dgm:else name="Name12">
-                  <dgm:shape xmlns:r="http://schemas.openxmlformats.org/officeDocument/2006/relationships" rot="180" type="chevron" r:blip="">
-                    <dgm:adjLst/>
-                  </dgm:shape>
-                </dgm:else>
-              </dgm:choose>
-              <dgm:presOf axis="self" ptType="node"/>
-              <dgm:choose name="Name13">
-                <dgm:if name="Name14" func="var" arg="dir" op="equ" val="norm">
-                  <dgm:constrLst>
-                    <dgm:constr type="h" refType="w" op="lte" fact="0.4"/>
-                    <dgm:constr type="h"/>
-                    <dgm:constr type="tMarg" refType="primFontSz" fact="0.105"/>
-                    <dgm:constr type="bMarg" refType="primFontSz" fact="0.105"/>
-                    <dgm:constr type="lMarg" refType="primFontSz" fact="0.315"/>
-                    <dgm:constr type="rMarg" refType="primFontSz" fact="0.105"/>
-                  </dgm:constrLst>
-                </dgm:if>
-                <dgm:else name="Name15">
-                  <dgm:constrLst>
-                    <dgm:constr type="h" refType="w" op="lte" fact="0.4"/>
-                    <dgm:constr type="h"/>
-                    <dgm:constr type="tMarg" refType="primFontSz" fact="0.105"/>
-                    <dgm:constr type="bMarg" refType="primFontSz" fact="0.105"/>
-                    <dgm:constr type="lMarg" refType="primFontSz" fact="0.105"/>
-                    <dgm:constr type="rMarg" refType="primFontSz" fact="0.315"/>
-                  </dgm:constrLst>
-                </dgm:else>
-              </dgm:choose>
-              <dgm:ruleLst>
-                <dgm:rule type="h" val="INF" fact="NaN" max="NaN"/>
-              </dgm:ruleLst>
-            </dgm:layoutNode>
-            <dgm:layoutNode name="desTx" styleLbl="revTx">
-              <dgm:varLst>
-                <dgm:bulletEnabled val="1"/>
-              </dgm:varLst>
-              <dgm:alg type="tx">
-                <dgm:param type="stBulletLvl" val="1"/>
-              </dgm:alg>
-              <dgm:choose name="Name16">
-                <dgm:if name="Name17" axis="ch" ptType="node" func="cnt" op="gte" val="1">
-                  <dgm:shape xmlns:r="http://schemas.openxmlformats.org/officeDocument/2006/relationships" type="rect" r:blip="">
-                    <dgm:adjLst/>
-                  </dgm:shape>
-                </dgm:if>
-                <dgm:else name="Name18">
-                  <dgm:shape xmlns:r="http://schemas.openxmlformats.org/officeDocument/2006/relationships" type="rect" r:blip="" hideGeom="1">
-                    <dgm:adjLst/>
-                  </dgm:shape>
-                </dgm:else>
-              </dgm:choose>
-              <dgm:presOf axis="des" ptType="node"/>
-              <dgm:constrLst>
-                <dgm:constr type="secFontSz" val="65"/>
-                <dgm:constr type="primFontSz" refType="secFontSz"/>
-                <dgm:constr type="h"/>
-                <dgm:constr type="tMarg"/>
-                <dgm:constr type="bMarg"/>
-                <dgm:constr type="rMarg"/>
-                <dgm:constr type="lMarg"/>
-              </dgm:constrLst>
-              <dgm:ruleLst>
-                <dgm:rule type="h" val="INF" fact="NaN" max="NaN"/>
-              </dgm:ruleLst>
-            </dgm:layoutNode>
-          </dgm:layoutNode>
-          <dgm:forEach name="Name19" axis="followSib" ptType="sibTrans" cnt="1">
-            <dgm:layoutNode name="space">
-              <dgm:alg type="sp"/>
-              <dgm:shape xmlns:r="http://schemas.openxmlformats.org/officeDocument/2006/relationships" r:blip="">
-                <dgm:adjLst/>
-              </dgm:shape>
-              <dgm:presOf/>
-              <dgm:constrLst/>
-              <dgm:ruleLst/>
-            </dgm:layoutNode>
-          </dgm:forEach>
-        </dgm:forEach>
-      </dgm:if>
-      <dgm:else name="Name20">
-        <dgm:constrLst>
-          <dgm:constr type="w" for="ch" forName="parTxOnly" refType="w"/>
-          <dgm:constr type="h" for="des" forName="parTxOnly" op="equ"/>
-          <dgm:constr type="primFontSz" for="des" forName="parTxOnly" op="equ" val="65"/>
-          <dgm:constr type="w" for="ch" forName="parTxOnlySpace" refType="w" refFor="ch" refForName="parTxOnly" fact="-0.1"/>
-        </dgm:constrLst>
-        <dgm:ruleLst/>
-        <dgm:forEach name="Name21" axis="ch" ptType="node">
-          <dgm:layoutNode name="parTxOnly">
-            <dgm:varLst>
-              <dgm:chMax val="0"/>
-              <dgm:chPref val="0"/>
-              <dgm:bulletEnabled val="1"/>
-            </dgm:varLst>
-            <dgm:alg type="tx"/>
-            <dgm:choose name="Name22">
-              <dgm:if name="Name23" func="var" arg="dir" op="equ" val="norm">
-                <dgm:shape xmlns:r="http://schemas.openxmlformats.org/officeDocument/2006/relationships" type="chevron" r:blip="">
-                  <dgm:adjLst/>
-                </dgm:shape>
-              </dgm:if>
-              <dgm:else name="Name24">
-                <dgm:shape xmlns:r="http://schemas.openxmlformats.org/officeDocument/2006/relationships" rot="180" type="chevron" r:blip="">
-                  <dgm:adjLst/>
-                </dgm:shape>
-              </dgm:else>
-            </dgm:choose>
-            <dgm:presOf axis="self" ptType="node"/>
-            <dgm:choose name="Name25">
-              <dgm:if name="Name26" func="var" arg="dir" op="equ" val="norm">
-                <dgm:constrLst>
-                  <dgm:constr type="h" refType="w" op="equ" fact="0.4"/>
-                  <dgm:constr type="tMarg" refType="primFontSz" fact="0.105"/>
-                  <dgm:constr type="bMarg" refType="primFontSz" fact="0.105"/>
-                  <dgm:constr type="lMarg" refType="primFontSz" fact="0.315"/>
-                  <dgm:constr type="rMarg" refType="primFontSz" fact="0.105"/>
-                </dgm:constrLst>
-              </dgm:if>
-              <dgm:else name="Name27">
-                <dgm:constrLst>
-                  <dgm:constr type="h" refType="w" op="equ" fact="0.4"/>
-                  <dgm:constr type="tMarg" refType="primFontSz" fact="0.105"/>
-                  <dgm:constr type="bMarg" refType="primFontSz" fact="0.105"/>
-                  <dgm:constr type="lMarg" refType="primFontSz" fact="0.105"/>
-                  <dgm:constr type="rMarg" refType="primFontSz" fact="0.315"/>
-                </dgm:constrLst>
-              </dgm:else>
-            </dgm:choose>
-            <dgm:ruleLst>
-              <dgm:rule type="primFontSz" val="5" fact="NaN" max="NaN"/>
-            </dgm:ruleLst>
-          </dgm:layoutNode>
-          <dgm:forEach name="Name28" axis="followSib" ptType="sibTrans" cnt="1">
-            <dgm:layoutNode name="parTxOnlySpace">
-              <dgm:alg type="sp"/>
-              <dgm:shape xmlns:r="http://schemas.openxmlformats.org/officeDocument/2006/relationships" r:blip="">
-                <dgm:adjLst/>
-              </dgm:shape>
-              <dgm:presOf/>
-              <dgm:constrLst/>
-              <dgm:ruleLst/>
-            </dgm:layoutNode>
-          </dgm:forEach>
-        </dgm:forEach>
-      </dgm:else>
-    </dgm:choose>
-  </dgm:layoutNode>
-</dgm:layoutDef>
-</file>
-
-<file path=word/diagrams/layout2.xml><?xml version="1.0" encoding="utf-8"?>
 <dgm:layoutDef xmlns:dgm="http://schemas.openxmlformats.org/drawingml/2006/diagram" xmlns:a="http://schemas.openxmlformats.org/drawingml/2006/main" uniqueId="urn:microsoft.com/office/officeart/2005/8/layout/hChevron3">
   <dgm:title val=""/>
   <dgm:desc val=""/>
@@ -17830,1040 +15451,6 @@
 </file>
 
 <file path=word/diagrams/quickStyle1.xml><?xml version="1.0" encoding="utf-8"?>
-<dgm:styleDef xmlns:dgm="http://schemas.openxmlformats.org/drawingml/2006/diagram" xmlns:a="http://schemas.openxmlformats.org/drawingml/2006/main" uniqueId="urn:microsoft.com/office/officeart/2005/8/quickstyle/simple1">
-  <dgm:title val=""/>
-  <dgm:desc val=""/>
-  <dgm:catLst>
-    <dgm:cat type="simple" pri="10100"/>
-  </dgm:catLst>
-  <dgm:scene3d>
-    <a:camera prst="orthographicFront"/>
-    <a:lightRig rig="threePt" dir="t"/>
-  </dgm:scene3d>
-  <dgm:styleLbl name="node0">
-    <dgm:scene3d>
-      <a:camera prst="orthographicFront"/>
-      <a:lightRig rig="threePt" dir="t"/>
-    </dgm:scene3d>
-    <dgm:sp3d/>
-    <dgm:txPr/>
-    <dgm:style>
-      <a:lnRef idx="2">
-        <a:scrgbClr r="0" g="0" b="0"/>
-      </a:lnRef>
-      <a:fillRef idx="1">
-        <a:scrgbClr r="0" g="0" b="0"/>
-      </a:fillRef>
-      <a:effectRef idx="0">
-        <a:scrgbClr r="0" g="0" b="0"/>
-      </a:effectRef>
-      <a:fontRef idx="minor">
-        <a:schemeClr val="lt1"/>
-      </a:fontRef>
-    </dgm:style>
-  </dgm:styleLbl>
-  <dgm:styleLbl name="lnNode1">
-    <dgm:scene3d>
-      <a:camera prst="orthographicFront"/>
-      <a:lightRig rig="threePt" dir="t"/>
-    </dgm:scene3d>
-    <dgm:sp3d/>
-    <dgm:txPr/>
-    <dgm:style>
-      <a:lnRef idx="2">
-        <a:scrgbClr r="0" g="0" b="0"/>
-      </a:lnRef>
-      <a:fillRef idx="1">
-        <a:scrgbClr r="0" g="0" b="0"/>
-      </a:fillRef>
-      <a:effectRef idx="0">
-        <a:scrgbClr r="0" g="0" b="0"/>
-      </a:effectRef>
-      <a:fontRef idx="minor">
-        <a:schemeClr val="lt1"/>
-      </a:fontRef>
-    </dgm:style>
-  </dgm:styleLbl>
-  <dgm:styleLbl name="vennNode1">
-    <dgm:scene3d>
-      <a:camera prst="orthographicFront"/>
-      <a:lightRig rig="threePt" dir="t"/>
-    </dgm:scene3d>
-    <dgm:sp3d/>
-    <dgm:txPr/>
-    <dgm:style>
-      <a:lnRef idx="2">
-        <a:scrgbClr r="0" g="0" b="0"/>
-      </a:lnRef>
-      <a:fillRef idx="1">
-        <a:scrgbClr r="0" g="0" b="0"/>
-      </a:fillRef>
-      <a:effectRef idx="0">
-        <a:scrgbClr r="0" g="0" b="0"/>
-      </a:effectRef>
-      <a:fontRef idx="minor">
-        <a:schemeClr val="tx1"/>
-      </a:fontRef>
-    </dgm:style>
-  </dgm:styleLbl>
-  <dgm:styleLbl name="alignNode1">
-    <dgm:scene3d>
-      <a:camera prst="orthographicFront"/>
-      <a:lightRig rig="threePt" dir="t"/>
-    </dgm:scene3d>
-    <dgm:sp3d/>
-    <dgm:txPr/>
-    <dgm:style>
-      <a:lnRef idx="2">
-        <a:scrgbClr r="0" g="0" b="0"/>
-      </a:lnRef>
-      <a:fillRef idx="1">
-        <a:scrgbClr r="0" g="0" b="0"/>
-      </a:fillRef>
-      <a:effectRef idx="0">
-        <a:scrgbClr r="0" g="0" b="0"/>
-      </a:effectRef>
-      <a:fontRef idx="minor">
-        <a:schemeClr val="lt1"/>
-      </a:fontRef>
-    </dgm:style>
-  </dgm:styleLbl>
-  <dgm:styleLbl name="node1">
-    <dgm:scene3d>
-      <a:camera prst="orthographicFront"/>
-      <a:lightRig rig="threePt" dir="t"/>
-    </dgm:scene3d>
-    <dgm:sp3d/>
-    <dgm:txPr/>
-    <dgm:style>
-      <a:lnRef idx="2">
-        <a:scrgbClr r="0" g="0" b="0"/>
-      </a:lnRef>
-      <a:fillRef idx="1">
-        <a:scrgbClr r="0" g="0" b="0"/>
-      </a:fillRef>
-      <a:effectRef idx="0">
-        <a:scrgbClr r="0" g="0" b="0"/>
-      </a:effectRef>
-      <a:fontRef idx="minor">
-        <a:schemeClr val="lt1"/>
-      </a:fontRef>
-    </dgm:style>
-  </dgm:styleLbl>
-  <dgm:styleLbl name="node2">
-    <dgm:scene3d>
-      <a:camera prst="orthographicFront"/>
-      <a:lightRig rig="threePt" dir="t"/>
-    </dgm:scene3d>
-    <dgm:sp3d/>
-    <dgm:txPr/>
-    <dgm:style>
-      <a:lnRef idx="2">
-        <a:scrgbClr r="0" g="0" b="0"/>
-      </a:lnRef>
-      <a:fillRef idx="1">
-        <a:scrgbClr r="0" g="0" b="0"/>
-      </a:fillRef>
-      <a:effectRef idx="0">
-        <a:scrgbClr r="0" g="0" b="0"/>
-      </a:effectRef>
-      <a:fontRef idx="minor">
-        <a:schemeClr val="lt1"/>
-      </a:fontRef>
-    </dgm:style>
-  </dgm:styleLbl>
-  <dgm:styleLbl name="node3">
-    <dgm:scene3d>
-      <a:camera prst="orthographicFront"/>
-      <a:lightRig rig="threePt" dir="t"/>
-    </dgm:scene3d>
-    <dgm:sp3d/>
-    <dgm:txPr/>
-    <dgm:style>
-      <a:lnRef idx="2">
-        <a:scrgbClr r="0" g="0" b="0"/>
-      </a:lnRef>
-      <a:fillRef idx="1">
-        <a:scrgbClr r="0" g="0" b="0"/>
-      </a:fillRef>
-      <a:effectRef idx="0">
-        <a:scrgbClr r="0" g="0" b="0"/>
-      </a:effectRef>
-      <a:fontRef idx="minor">
-        <a:schemeClr val="lt1"/>
-      </a:fontRef>
-    </dgm:style>
-  </dgm:styleLbl>
-  <dgm:styleLbl name="node4">
-    <dgm:scene3d>
-      <a:camera prst="orthographicFront"/>
-      <a:lightRig rig="threePt" dir="t"/>
-    </dgm:scene3d>
-    <dgm:sp3d/>
-    <dgm:txPr/>
-    <dgm:style>
-      <a:lnRef idx="2">
-        <a:scrgbClr r="0" g="0" b="0"/>
-      </a:lnRef>
-      <a:fillRef idx="1">
-        <a:scrgbClr r="0" g="0" b="0"/>
-      </a:fillRef>
-      <a:effectRef idx="0">
-        <a:scrgbClr r="0" g="0" b="0"/>
-      </a:effectRef>
-      <a:fontRef idx="minor">
-        <a:schemeClr val="lt1"/>
-      </a:fontRef>
-    </dgm:style>
-  </dgm:styleLbl>
-  <dgm:styleLbl name="fgImgPlace1">
-    <dgm:scene3d>
-      <a:camera prst="orthographicFront"/>
-      <a:lightRig rig="threePt" dir="t"/>
-    </dgm:scene3d>
-    <dgm:sp3d/>
-    <dgm:txPr/>
-    <dgm:style>
-      <a:lnRef idx="2">
-        <a:scrgbClr r="0" g="0" b="0"/>
-      </a:lnRef>
-      <a:fillRef idx="1">
-        <a:scrgbClr r="0" g="0" b="0"/>
-      </a:fillRef>
-      <a:effectRef idx="0">
-        <a:scrgbClr r="0" g="0" b="0"/>
-      </a:effectRef>
-      <a:fontRef idx="minor"/>
-    </dgm:style>
-  </dgm:styleLbl>
-  <dgm:styleLbl name="alignImgPlace1">
-    <dgm:scene3d>
-      <a:camera prst="orthographicFront"/>
-      <a:lightRig rig="threePt" dir="t"/>
-    </dgm:scene3d>
-    <dgm:sp3d/>
-    <dgm:txPr/>
-    <dgm:style>
-      <a:lnRef idx="2">
-        <a:scrgbClr r="0" g="0" b="0"/>
-      </a:lnRef>
-      <a:fillRef idx="1">
-        <a:scrgbClr r="0" g="0" b="0"/>
-      </a:fillRef>
-      <a:effectRef idx="0">
-        <a:scrgbClr r="0" g="0" b="0"/>
-      </a:effectRef>
-      <a:fontRef idx="minor"/>
-    </dgm:style>
-  </dgm:styleLbl>
-  <dgm:styleLbl name="bgImgPlace1">
-    <dgm:scene3d>
-      <a:camera prst="orthographicFront"/>
-      <a:lightRig rig="threePt" dir="t"/>
-    </dgm:scene3d>
-    <dgm:sp3d/>
-    <dgm:txPr/>
-    <dgm:style>
-      <a:lnRef idx="2">
-        <a:scrgbClr r="0" g="0" b="0"/>
-      </a:lnRef>
-      <a:fillRef idx="1">
-        <a:scrgbClr r="0" g="0" b="0"/>
-      </a:fillRef>
-      <a:effectRef idx="0">
-        <a:scrgbClr r="0" g="0" b="0"/>
-      </a:effectRef>
-      <a:fontRef idx="minor"/>
-    </dgm:style>
-  </dgm:styleLbl>
-  <dgm:styleLbl name="sibTrans2D1">
-    <dgm:scene3d>
-      <a:camera prst="orthographicFront"/>
-      <a:lightRig rig="threePt" dir="t"/>
-    </dgm:scene3d>
-    <dgm:sp3d/>
-    <dgm:txPr/>
-    <dgm:style>
-      <a:lnRef idx="0">
-        <a:scrgbClr r="0" g="0" b="0"/>
-      </a:lnRef>
-      <a:fillRef idx="1">
-        <a:scrgbClr r="0" g="0" b="0"/>
-      </a:fillRef>
-      <a:effectRef idx="0">
-        <a:scrgbClr r="0" g="0" b="0"/>
-      </a:effectRef>
-      <a:fontRef idx="minor">
-        <a:schemeClr val="lt1"/>
-      </a:fontRef>
-    </dgm:style>
-  </dgm:styleLbl>
-  <dgm:styleLbl name="fgSibTrans2D1">
-    <dgm:scene3d>
-      <a:camera prst="orthographicFront"/>
-      <a:lightRig rig="threePt" dir="t"/>
-    </dgm:scene3d>
-    <dgm:sp3d/>
-    <dgm:txPr/>
-    <dgm:style>
-      <a:lnRef idx="0">
-        <a:scrgbClr r="0" g="0" b="0"/>
-      </a:lnRef>
-      <a:fillRef idx="1">
-        <a:scrgbClr r="0" g="0" b="0"/>
-      </a:fillRef>
-      <a:effectRef idx="0">
-        <a:scrgbClr r="0" g="0" b="0"/>
-      </a:effectRef>
-      <a:fontRef idx="minor">
-        <a:schemeClr val="lt1"/>
-      </a:fontRef>
-    </dgm:style>
-  </dgm:styleLbl>
-  <dgm:styleLbl name="bgSibTrans2D1">
-    <dgm:scene3d>
-      <a:camera prst="orthographicFront"/>
-      <a:lightRig rig="threePt" dir="t"/>
-    </dgm:scene3d>
-    <dgm:sp3d/>
-    <dgm:txPr/>
-    <dgm:style>
-      <a:lnRef idx="0">
-        <a:scrgbClr r="0" g="0" b="0"/>
-      </a:lnRef>
-      <a:fillRef idx="1">
-        <a:scrgbClr r="0" g="0" b="0"/>
-      </a:fillRef>
-      <a:effectRef idx="0">
-        <a:scrgbClr r="0" g="0" b="0"/>
-      </a:effectRef>
-      <a:fontRef idx="minor">
-        <a:schemeClr val="lt1"/>
-      </a:fontRef>
-    </dgm:style>
-  </dgm:styleLbl>
-  <dgm:styleLbl name="sibTrans1D1">
-    <dgm:scene3d>
-      <a:camera prst="orthographicFront"/>
-      <a:lightRig rig="threePt" dir="t"/>
-    </dgm:scene3d>
-    <dgm:sp3d/>
-    <dgm:txPr/>
-    <dgm:style>
-      <a:lnRef idx="1">
-        <a:scrgbClr r="0" g="0" b="0"/>
-      </a:lnRef>
-      <a:fillRef idx="0">
-        <a:scrgbClr r="0" g="0" b="0"/>
-      </a:fillRef>
-      <a:effectRef idx="0">
-        <a:scrgbClr r="0" g="0" b="0"/>
-      </a:effectRef>
-      <a:fontRef idx="minor"/>
-    </dgm:style>
-  </dgm:styleLbl>
-  <dgm:styleLbl name="callout">
-    <dgm:scene3d>
-      <a:camera prst="orthographicFront"/>
-      <a:lightRig rig="threePt" dir="t"/>
-    </dgm:scene3d>
-    <dgm:sp3d/>
-    <dgm:txPr/>
-    <dgm:style>
-      <a:lnRef idx="2">
-        <a:scrgbClr r="0" g="0" b="0"/>
-      </a:lnRef>
-      <a:fillRef idx="1">
-        <a:scrgbClr r="0" g="0" b="0"/>
-      </a:fillRef>
-      <a:effectRef idx="0">
-        <a:scrgbClr r="0" g="0" b="0"/>
-      </a:effectRef>
-      <a:fontRef idx="minor"/>
-    </dgm:style>
-  </dgm:styleLbl>
-  <dgm:styleLbl name="asst0">
-    <dgm:scene3d>
-      <a:camera prst="orthographicFront"/>
-      <a:lightRig rig="threePt" dir="t"/>
-    </dgm:scene3d>
-    <dgm:sp3d/>
-    <dgm:txPr/>
-    <dgm:style>
-      <a:lnRef idx="2">
-        <a:scrgbClr r="0" g="0" b="0"/>
-      </a:lnRef>
-      <a:fillRef idx="1">
-        <a:scrgbClr r="0" g="0" b="0"/>
-      </a:fillRef>
-      <a:effectRef idx="0">
-        <a:scrgbClr r="0" g="0" b="0"/>
-      </a:effectRef>
-      <a:fontRef idx="minor">
-        <a:schemeClr val="lt1"/>
-      </a:fontRef>
-    </dgm:style>
-  </dgm:styleLbl>
-  <dgm:styleLbl name="asst1">
-    <dgm:scene3d>
-      <a:camera prst="orthographicFront"/>
-      <a:lightRig rig="threePt" dir="t"/>
-    </dgm:scene3d>
-    <dgm:sp3d/>
-    <dgm:txPr/>
-    <dgm:style>
-      <a:lnRef idx="2">
-        <a:scrgbClr r="0" g="0" b="0"/>
-      </a:lnRef>
-      <a:fillRef idx="1">
-        <a:scrgbClr r="0" g="0" b="0"/>
-      </a:fillRef>
-      <a:effectRef idx="0">
-        <a:scrgbClr r="0" g="0" b="0"/>
-      </a:effectRef>
-      <a:fontRef idx="minor">
-        <a:schemeClr val="lt1"/>
-      </a:fontRef>
-    </dgm:style>
-  </dgm:styleLbl>
-  <dgm:styleLbl name="asst2">
-    <dgm:scene3d>
-      <a:camera prst="orthographicFront"/>
-      <a:lightRig rig="threePt" dir="t"/>
-    </dgm:scene3d>
-    <dgm:sp3d/>
-    <dgm:txPr/>
-    <dgm:style>
-      <a:lnRef idx="2">
-        <a:scrgbClr r="0" g="0" b="0"/>
-      </a:lnRef>
-      <a:fillRef idx="1">
-        <a:scrgbClr r="0" g="0" b="0"/>
-      </a:fillRef>
-      <a:effectRef idx="0">
-        <a:scrgbClr r="0" g="0" b="0"/>
-      </a:effectRef>
-      <a:fontRef idx="minor">
-        <a:schemeClr val="lt1"/>
-      </a:fontRef>
-    </dgm:style>
-  </dgm:styleLbl>
-  <dgm:styleLbl name="asst3">
-    <dgm:scene3d>
-      <a:camera prst="orthographicFront"/>
-      <a:lightRig rig="threePt" dir="t"/>
-    </dgm:scene3d>
-    <dgm:sp3d/>
-    <dgm:txPr/>
-    <dgm:style>
-      <a:lnRef idx="2">
-        <a:scrgbClr r="0" g="0" b="0"/>
-      </a:lnRef>
-      <a:fillRef idx="1">
-        <a:scrgbClr r="0" g="0" b="0"/>
-      </a:fillRef>
-      <a:effectRef idx="0">
-        <a:scrgbClr r="0" g="0" b="0"/>
-      </a:effectRef>
-      <a:fontRef idx="minor">
-        <a:schemeClr val="lt1"/>
-      </a:fontRef>
-    </dgm:style>
-  </dgm:styleLbl>
-  <dgm:styleLbl name="asst4">
-    <dgm:scene3d>
-      <a:camera prst="orthographicFront"/>
-      <a:lightRig rig="threePt" dir="t"/>
-    </dgm:scene3d>
-    <dgm:sp3d/>
-    <dgm:txPr/>
-    <dgm:style>
-      <a:lnRef idx="2">
-        <a:scrgbClr r="0" g="0" b="0"/>
-      </a:lnRef>
-      <a:fillRef idx="1">
-        <a:scrgbClr r="0" g="0" b="0"/>
-      </a:fillRef>
-      <a:effectRef idx="0">
-        <a:scrgbClr r="0" g="0" b="0"/>
-      </a:effectRef>
-      <a:fontRef idx="minor">
-        <a:schemeClr val="lt1"/>
-      </a:fontRef>
-    </dgm:style>
-  </dgm:styleLbl>
-  <dgm:styleLbl name="parChTrans2D1">
-    <dgm:scene3d>
-      <a:camera prst="orthographicFront"/>
-      <a:lightRig rig="threePt" dir="t"/>
-    </dgm:scene3d>
-    <dgm:sp3d/>
-    <dgm:txPr/>
-    <dgm:style>
-      <a:lnRef idx="2">
-        <a:scrgbClr r="0" g="0" b="0"/>
-      </a:lnRef>
-      <a:fillRef idx="1">
-        <a:scrgbClr r="0" g="0" b="0"/>
-      </a:fillRef>
-      <a:effectRef idx="0">
-        <a:scrgbClr r="0" g="0" b="0"/>
-      </a:effectRef>
-      <a:fontRef idx="minor">
-        <a:schemeClr val="lt1"/>
-      </a:fontRef>
-    </dgm:style>
-  </dgm:styleLbl>
-  <dgm:styleLbl name="parChTrans2D2">
-    <dgm:scene3d>
-      <a:camera prst="orthographicFront"/>
-      <a:lightRig rig="threePt" dir="t"/>
-    </dgm:scene3d>
-    <dgm:sp3d/>
-    <dgm:txPr/>
-    <dgm:style>
-      <a:lnRef idx="2">
-        <a:scrgbClr r="0" g="0" b="0"/>
-      </a:lnRef>
-      <a:fillRef idx="1">
-        <a:scrgbClr r="0" g="0" b="0"/>
-      </a:fillRef>
-      <a:effectRef idx="0">
-        <a:scrgbClr r="0" g="0" b="0"/>
-      </a:effectRef>
-      <a:fontRef idx="minor">
-        <a:schemeClr val="lt1"/>
-      </a:fontRef>
-    </dgm:style>
-  </dgm:styleLbl>
-  <dgm:styleLbl name="parChTrans2D3">
-    <dgm:scene3d>
-      <a:camera prst="orthographicFront"/>
-      <a:lightRig rig="threePt" dir="t"/>
-    </dgm:scene3d>
-    <dgm:sp3d/>
-    <dgm:txPr/>
-    <dgm:style>
-      <a:lnRef idx="2">
-        <a:scrgbClr r="0" g="0" b="0"/>
-      </a:lnRef>
-      <a:fillRef idx="1">
-        <a:scrgbClr r="0" g="0" b="0"/>
-      </a:fillRef>
-      <a:effectRef idx="0">
-        <a:scrgbClr r="0" g="0" b="0"/>
-      </a:effectRef>
-      <a:fontRef idx="minor">
-        <a:schemeClr val="lt1"/>
-      </a:fontRef>
-    </dgm:style>
-  </dgm:styleLbl>
-  <dgm:styleLbl name="parChTrans2D4">
-    <dgm:scene3d>
-      <a:camera prst="orthographicFront"/>
-      <a:lightRig rig="threePt" dir="t"/>
-    </dgm:scene3d>
-    <dgm:sp3d/>
-    <dgm:txPr/>
-    <dgm:style>
-      <a:lnRef idx="2">
-        <a:scrgbClr r="0" g="0" b="0"/>
-      </a:lnRef>
-      <a:fillRef idx="1">
-        <a:scrgbClr r="0" g="0" b="0"/>
-      </a:fillRef>
-      <a:effectRef idx="0">
-        <a:scrgbClr r="0" g="0" b="0"/>
-      </a:effectRef>
-      <a:fontRef idx="minor">
-        <a:schemeClr val="lt1"/>
-      </a:fontRef>
-    </dgm:style>
-  </dgm:styleLbl>
-  <dgm:styleLbl name="parChTrans1D1">
-    <dgm:scene3d>
-      <a:camera prst="orthographicFront"/>
-      <a:lightRig rig="threePt" dir="t"/>
-    </dgm:scene3d>
-    <dgm:sp3d/>
-    <dgm:txPr/>
-    <dgm:style>
-      <a:lnRef idx="2">
-        <a:scrgbClr r="0" g="0" b="0"/>
-      </a:lnRef>
-      <a:fillRef idx="0">
-        <a:scrgbClr r="0" g="0" b="0"/>
-      </a:fillRef>
-      <a:effectRef idx="0">
-        <a:scrgbClr r="0" g="0" b="0"/>
-      </a:effectRef>
-      <a:fontRef idx="minor"/>
-    </dgm:style>
-  </dgm:styleLbl>
-  <dgm:styleLbl name="parChTrans1D2">
-    <dgm:scene3d>
-      <a:camera prst="orthographicFront"/>
-      <a:lightRig rig="threePt" dir="t"/>
-    </dgm:scene3d>
-    <dgm:sp3d/>
-    <dgm:txPr/>
-    <dgm:style>
-      <a:lnRef idx="2">
-        <a:scrgbClr r="0" g="0" b="0"/>
-      </a:lnRef>
-      <a:fillRef idx="0">
-        <a:scrgbClr r="0" g="0" b="0"/>
-      </a:fillRef>
-      <a:effectRef idx="0">
-        <a:scrgbClr r="0" g="0" b="0"/>
-      </a:effectRef>
-      <a:fontRef idx="minor"/>
-    </dgm:style>
-  </dgm:styleLbl>
-  <dgm:styleLbl name="parChTrans1D3">
-    <dgm:scene3d>
-      <a:camera prst="orthographicFront"/>
-      <a:lightRig rig="threePt" dir="t"/>
-    </dgm:scene3d>
-    <dgm:sp3d/>
-    <dgm:txPr/>
-    <dgm:style>
-      <a:lnRef idx="2">
-        <a:scrgbClr r="0" g="0" b="0"/>
-      </a:lnRef>
-      <a:fillRef idx="0">
-        <a:scrgbClr r="0" g="0" b="0"/>
-      </a:fillRef>
-      <a:effectRef idx="0">
-        <a:scrgbClr r="0" g="0" b="0"/>
-      </a:effectRef>
-      <a:fontRef idx="minor"/>
-    </dgm:style>
-  </dgm:styleLbl>
-  <dgm:styleLbl name="parChTrans1D4">
-    <dgm:scene3d>
-      <a:camera prst="orthographicFront"/>
-      <a:lightRig rig="threePt" dir="t"/>
-    </dgm:scene3d>
-    <dgm:sp3d/>
-    <dgm:txPr/>
-    <dgm:style>
-      <a:lnRef idx="2">
-        <a:scrgbClr r="0" g="0" b="0"/>
-      </a:lnRef>
-      <a:fillRef idx="0">
-        <a:scrgbClr r="0" g="0" b="0"/>
-      </a:fillRef>
-      <a:effectRef idx="0">
-        <a:scrgbClr r="0" g="0" b="0"/>
-      </a:effectRef>
-      <a:fontRef idx="minor"/>
-    </dgm:style>
-  </dgm:styleLbl>
-  <dgm:styleLbl name="fgAcc1">
-    <dgm:scene3d>
-      <a:camera prst="orthographicFront"/>
-      <a:lightRig rig="threePt" dir="t"/>
-    </dgm:scene3d>
-    <dgm:sp3d/>
-    <dgm:txPr/>
-    <dgm:style>
-      <a:lnRef idx="2">
-        <a:scrgbClr r="0" g="0" b="0"/>
-      </a:lnRef>
-      <a:fillRef idx="1">
-        <a:scrgbClr r="0" g="0" b="0"/>
-      </a:fillRef>
-      <a:effectRef idx="0">
-        <a:scrgbClr r="0" g="0" b="0"/>
-      </a:effectRef>
-      <a:fontRef idx="minor"/>
-    </dgm:style>
-  </dgm:styleLbl>
-  <dgm:styleLbl name="conFgAcc1">
-    <dgm:scene3d>
-      <a:camera prst="orthographicFront"/>
-      <a:lightRig rig="threePt" dir="t"/>
-    </dgm:scene3d>
-    <dgm:sp3d/>
-    <dgm:txPr/>
-    <dgm:style>
-      <a:lnRef idx="2">
-        <a:scrgbClr r="0" g="0" b="0"/>
-      </a:lnRef>
-      <a:fillRef idx="1">
-        <a:scrgbClr r="0" g="0" b="0"/>
-      </a:fillRef>
-      <a:effectRef idx="0">
-        <a:scrgbClr r="0" g="0" b="0"/>
-      </a:effectRef>
-      <a:fontRef idx="minor"/>
-    </dgm:style>
-  </dgm:styleLbl>
-  <dgm:styleLbl name="alignAcc1">
-    <dgm:scene3d>
-      <a:camera prst="orthographicFront"/>
-      <a:lightRig rig="threePt" dir="t"/>
-    </dgm:scene3d>
-    <dgm:sp3d/>
-    <dgm:txPr/>
-    <dgm:style>
-      <a:lnRef idx="2">
-        <a:scrgbClr r="0" g="0" b="0"/>
-      </a:lnRef>
-      <a:fillRef idx="1">
-        <a:scrgbClr r="0" g="0" b="0"/>
-      </a:fillRef>
-      <a:effectRef idx="0">
-        <a:scrgbClr r="0" g="0" b="0"/>
-      </a:effectRef>
-      <a:fontRef idx="minor"/>
-    </dgm:style>
-  </dgm:styleLbl>
-  <dgm:styleLbl name="trAlignAcc1">
-    <dgm:scene3d>
-      <a:camera prst="orthographicFront"/>
-      <a:lightRig rig="threePt" dir="t"/>
-    </dgm:scene3d>
-    <dgm:sp3d/>
-    <dgm:txPr/>
-    <dgm:style>
-      <a:lnRef idx="1">
-        <a:scrgbClr r="0" g="0" b="0"/>
-      </a:lnRef>
-      <a:fillRef idx="1">
-        <a:scrgbClr r="0" g="0" b="0"/>
-      </a:fillRef>
-      <a:effectRef idx="0">
-        <a:scrgbClr r="0" g="0" b="0"/>
-      </a:effectRef>
-      <a:fontRef idx="minor"/>
-    </dgm:style>
-  </dgm:styleLbl>
-  <dgm:styleLbl name="bgAcc1">
-    <dgm:scene3d>
-      <a:camera prst="orthographicFront"/>
-      <a:lightRig rig="threePt" dir="t"/>
-    </dgm:scene3d>
-    <dgm:sp3d/>
-    <dgm:txPr/>
-    <dgm:style>
-      <a:lnRef idx="2">
-        <a:scrgbClr r="0" g="0" b="0"/>
-      </a:lnRef>
-      <a:fillRef idx="1">
-        <a:scrgbClr r="0" g="0" b="0"/>
-      </a:fillRef>
-      <a:effectRef idx="0">
-        <a:scrgbClr r="0" g="0" b="0"/>
-      </a:effectRef>
-      <a:fontRef idx="minor"/>
-    </dgm:style>
-  </dgm:styleLbl>
-  <dgm:styleLbl name="solidFgAcc1">
-    <dgm:scene3d>
-      <a:camera prst="orthographicFront"/>
-      <a:lightRig rig="threePt" dir="t"/>
-    </dgm:scene3d>
-    <dgm:sp3d/>
-    <dgm:txPr/>
-    <dgm:style>
-      <a:lnRef idx="2">
-        <a:scrgbClr r="0" g="0" b="0"/>
-      </a:lnRef>
-      <a:fillRef idx="1">
-        <a:scrgbClr r="0" g="0" b="0"/>
-      </a:fillRef>
-      <a:effectRef idx="0">
-        <a:scrgbClr r="0" g="0" b="0"/>
-      </a:effectRef>
-      <a:fontRef idx="minor"/>
-    </dgm:style>
-  </dgm:styleLbl>
-  <dgm:styleLbl name="solidAlignAcc1">
-    <dgm:scene3d>
-      <a:camera prst="orthographicFront"/>
-      <a:lightRig rig="threePt" dir="t"/>
-    </dgm:scene3d>
-    <dgm:sp3d/>
-    <dgm:txPr/>
-    <dgm:style>
-      <a:lnRef idx="2">
-        <a:scrgbClr r="0" g="0" b="0"/>
-      </a:lnRef>
-      <a:fillRef idx="1">
-        <a:scrgbClr r="0" g="0" b="0"/>
-      </a:fillRef>
-      <a:effectRef idx="0">
-        <a:scrgbClr r="0" g="0" b="0"/>
-      </a:effectRef>
-      <a:fontRef idx="minor"/>
-    </dgm:style>
-  </dgm:styleLbl>
-  <dgm:styleLbl name="solidBgAcc1">
-    <dgm:scene3d>
-      <a:camera prst="orthographicFront"/>
-      <a:lightRig rig="threePt" dir="t"/>
-    </dgm:scene3d>
-    <dgm:sp3d/>
-    <dgm:txPr/>
-    <dgm:style>
-      <a:lnRef idx="2">
-        <a:scrgbClr r="0" g="0" b="0"/>
-      </a:lnRef>
-      <a:fillRef idx="1">
-        <a:scrgbClr r="0" g="0" b="0"/>
-      </a:fillRef>
-      <a:effectRef idx="0">
-        <a:scrgbClr r="0" g="0" b="0"/>
-      </a:effectRef>
-      <a:fontRef idx="minor"/>
-    </dgm:style>
-  </dgm:styleLbl>
-  <dgm:styleLbl name="fgAccFollowNode1">
-    <dgm:scene3d>
-      <a:camera prst="orthographicFront"/>
-      <a:lightRig rig="threePt" dir="t"/>
-    </dgm:scene3d>
-    <dgm:sp3d/>
-    <dgm:txPr/>
-    <dgm:style>
-      <a:lnRef idx="2">
-        <a:scrgbClr r="0" g="0" b="0"/>
-      </a:lnRef>
-      <a:fillRef idx="1">
-        <a:scrgbClr r="0" g="0" b="0"/>
-      </a:fillRef>
-      <a:effectRef idx="0">
-        <a:scrgbClr r="0" g="0" b="0"/>
-      </a:effectRef>
-      <a:fontRef idx="minor"/>
-    </dgm:style>
-  </dgm:styleLbl>
-  <dgm:styleLbl name="alignAccFollowNode1">
-    <dgm:scene3d>
-      <a:camera prst="orthographicFront"/>
-      <a:lightRig rig="threePt" dir="t"/>
-    </dgm:scene3d>
-    <dgm:sp3d/>
-    <dgm:txPr/>
-    <dgm:style>
-      <a:lnRef idx="2">
-        <a:scrgbClr r="0" g="0" b="0"/>
-      </a:lnRef>
-      <a:fillRef idx="1">
-        <a:scrgbClr r="0" g="0" b="0"/>
-      </a:fillRef>
-      <a:effectRef idx="0">
-        <a:scrgbClr r="0" g="0" b="0"/>
-      </a:effectRef>
-      <a:fontRef idx="minor"/>
-    </dgm:style>
-  </dgm:styleLbl>
-  <dgm:styleLbl name="bgAccFollowNode1">
-    <dgm:scene3d>
-      <a:camera prst="orthographicFront"/>
-      <a:lightRig rig="threePt" dir="t"/>
-    </dgm:scene3d>
-    <dgm:sp3d/>
-    <dgm:txPr/>
-    <dgm:style>
-      <a:lnRef idx="2">
-        <a:scrgbClr r="0" g="0" b="0"/>
-      </a:lnRef>
-      <a:fillRef idx="1">
-        <a:scrgbClr r="0" g="0" b="0"/>
-      </a:fillRef>
-      <a:effectRef idx="0">
-        <a:scrgbClr r="0" g="0" b="0"/>
-      </a:effectRef>
-      <a:fontRef idx="minor"/>
-    </dgm:style>
-  </dgm:styleLbl>
-  <dgm:styleLbl name="fgAcc0">
-    <dgm:scene3d>
-      <a:camera prst="orthographicFront"/>
-      <a:lightRig rig="threePt" dir="t"/>
-    </dgm:scene3d>
-    <dgm:sp3d/>
-    <dgm:txPr/>
-    <dgm:style>
-      <a:lnRef idx="2">
-        <a:scrgbClr r="0" g="0" b="0"/>
-      </a:lnRef>
-      <a:fillRef idx="1">
-        <a:scrgbClr r="0" g="0" b="0"/>
-      </a:fillRef>
-      <a:effectRef idx="0">
-        <a:scrgbClr r="0" g="0" b="0"/>
-      </a:effectRef>
-      <a:fontRef idx="minor"/>
-    </dgm:style>
-  </dgm:styleLbl>
-  <dgm:styleLbl name="fgAcc2">
-    <dgm:scene3d>
-      <a:camera prst="orthographicFront"/>
-      <a:lightRig rig="threePt" dir="t"/>
-    </dgm:scene3d>
-    <dgm:sp3d/>
-    <dgm:txPr/>
-    <dgm:style>
-      <a:lnRef idx="2">
-        <a:scrgbClr r="0" g="0" b="0"/>
-      </a:lnRef>
-      <a:fillRef idx="1">
-        <a:scrgbClr r="0" g="0" b="0"/>
-      </a:fillRef>
-      <a:effectRef idx="0">
-        <a:scrgbClr r="0" g="0" b="0"/>
-      </a:effectRef>
-      <a:fontRef idx="minor"/>
-    </dgm:style>
-  </dgm:styleLbl>
-  <dgm:styleLbl name="fgAcc3">
-    <dgm:scene3d>
-      <a:camera prst="orthographicFront"/>
-      <a:lightRig rig="threePt" dir="t"/>
-    </dgm:scene3d>
-    <dgm:sp3d/>
-    <dgm:txPr/>
-    <dgm:style>
-      <a:lnRef idx="2">
-        <a:scrgbClr r="0" g="0" b="0"/>
-      </a:lnRef>
-      <a:fillRef idx="1">
-        <a:scrgbClr r="0" g="0" b="0"/>
-      </a:fillRef>
-      <a:effectRef idx="0">
-        <a:scrgbClr r="0" g="0" b="0"/>
-      </a:effectRef>
-      <a:fontRef idx="minor"/>
-    </dgm:style>
-  </dgm:styleLbl>
-  <dgm:styleLbl name="fgAcc4">
-    <dgm:scene3d>
-      <a:camera prst="orthographicFront"/>
-      <a:lightRig rig="threePt" dir="t"/>
-    </dgm:scene3d>
-    <dgm:sp3d/>
-    <dgm:txPr/>
-    <dgm:style>
-      <a:lnRef idx="2">
-        <a:scrgbClr r="0" g="0" b="0"/>
-      </a:lnRef>
-      <a:fillRef idx="1">
-        <a:scrgbClr r="0" g="0" b="0"/>
-      </a:fillRef>
-      <a:effectRef idx="0">
-        <a:scrgbClr r="0" g="0" b="0"/>
-      </a:effectRef>
-      <a:fontRef idx="minor"/>
-    </dgm:style>
-  </dgm:styleLbl>
-  <dgm:styleLbl name="bgShp">
-    <dgm:scene3d>
-      <a:camera prst="orthographicFront"/>
-      <a:lightRig rig="threePt" dir="t"/>
-    </dgm:scene3d>
-    <dgm:sp3d/>
-    <dgm:txPr/>
-    <dgm:style>
-      <a:lnRef idx="0">
-        <a:scrgbClr r="0" g="0" b="0"/>
-      </a:lnRef>
-      <a:fillRef idx="1">
-        <a:scrgbClr r="0" g="0" b="0"/>
-      </a:fillRef>
-      <a:effectRef idx="0">
-        <a:scrgbClr r="0" g="0" b="0"/>
-      </a:effectRef>
-      <a:fontRef idx="minor"/>
-    </dgm:style>
-  </dgm:styleLbl>
-  <dgm:styleLbl name="dkBgShp">
-    <dgm:scene3d>
-      <a:camera prst="orthographicFront"/>
-      <a:lightRig rig="threePt" dir="t"/>
-    </dgm:scene3d>
-    <dgm:sp3d/>
-    <dgm:txPr/>
-    <dgm:style>
-      <a:lnRef idx="0">
-        <a:scrgbClr r="0" g="0" b="0"/>
-      </a:lnRef>
-      <a:fillRef idx="1">
-        <a:scrgbClr r="0" g="0" b="0"/>
-      </a:fillRef>
-      <a:effectRef idx="0">
-        <a:scrgbClr r="0" g="0" b="0"/>
-      </a:effectRef>
-      <a:fontRef idx="minor"/>
-    </dgm:style>
-  </dgm:styleLbl>
-  <dgm:styleLbl name="trBgShp">
-    <dgm:scene3d>
-      <a:camera prst="orthographicFront"/>
-      <a:lightRig rig="threePt" dir="t"/>
-    </dgm:scene3d>
-    <dgm:sp3d/>
-    <dgm:txPr/>
-    <dgm:style>
-      <a:lnRef idx="0">
-        <a:scrgbClr r="0" g="0" b="0"/>
-      </a:lnRef>
-      <a:fillRef idx="1">
-        <a:scrgbClr r="0" g="0" b="0"/>
-      </a:fillRef>
-      <a:effectRef idx="0">
-        <a:scrgbClr r="0" g="0" b="0"/>
-      </a:effectRef>
-      <a:fontRef idx="minor"/>
-    </dgm:style>
-  </dgm:styleLbl>
-  <dgm:styleLbl name="fgShp">
-    <dgm:scene3d>
-      <a:camera prst="orthographicFront"/>
-      <a:lightRig rig="threePt" dir="t"/>
-    </dgm:scene3d>
-    <dgm:sp3d/>
-    <dgm:txPr/>
-    <dgm:style>
-      <a:lnRef idx="2">
-        <a:scrgbClr r="0" g="0" b="0"/>
-      </a:lnRef>
-      <a:fillRef idx="1">
-        <a:scrgbClr r="0" g="0" b="0"/>
-      </a:fillRef>
-      <a:effectRef idx="0">
-        <a:scrgbClr r="0" g="0" b="0"/>
-      </a:effectRef>
-      <a:fontRef idx="minor"/>
-    </dgm:style>
-  </dgm:styleLbl>
-  <dgm:styleLbl name="revTx">
-    <dgm:scene3d>
-      <a:camera prst="orthographicFront"/>
-      <a:lightRig rig="threePt" dir="t"/>
-    </dgm:scene3d>
-    <dgm:sp3d/>
-    <dgm:txPr/>
-    <dgm:style>
-      <a:lnRef idx="0">
-        <a:scrgbClr r="0" g="0" b="0"/>
-      </a:lnRef>
-      <a:fillRef idx="0">
-        <a:scrgbClr r="0" g="0" b="0"/>
-      </a:fillRef>
-      <a:effectRef idx="0">
-        <a:scrgbClr r="0" g="0" b="0"/>
-      </a:effectRef>
-      <a:fontRef idx="minor"/>
-    </dgm:style>
-  </dgm:styleLbl>
-</dgm:styleDef>
-</file>
-
-<file path=word/diagrams/quickStyle2.xml><?xml version="1.0" encoding="utf-8"?>
 <dgm:styleDef xmlns:dgm="http://schemas.openxmlformats.org/drawingml/2006/diagram" xmlns:a="http://schemas.openxmlformats.org/drawingml/2006/main" uniqueId="urn:microsoft.com/office/officeart/2005/8/quickstyle/simple1">
   <dgm:title val=""/>
   <dgm:desc val=""/>
@@ -20185,7 +16772,7 @@
 </file>
 
 <file path=customXml/itemProps1.xml><?xml version="1.0" encoding="utf-8"?>
-<ds:datastoreItem xmlns:ds="http://schemas.openxmlformats.org/officeDocument/2006/customXml" ds:itemID="{8529E783-39E4-4857-B335-7E9FBC3F54F2}">
+<ds:datastoreItem xmlns:ds="http://schemas.openxmlformats.org/officeDocument/2006/customXml" ds:itemID="{7ED08741-F006-4F9C-8921-B0CC23493A71}">
   <ds:schemaRefs>
     <ds:schemaRef ds:uri="http://schemas.openxmlformats.org/officeDocument/2006/bibliography"/>
   </ds:schemaRefs>

</xml_diff>

<commit_message>
complete fix for header and footer
</commit_message>
<xml_diff>
--- a/docs/reports/MyProjectMgnt.docx
+++ b/docs/reports/MyProjectMgnt.docx
@@ -336,66 +336,123 @@
           <w:lang w:val="vi-VN"/>
         </w:rPr>
       </w:pPr>
-      <w:r>
-        <w:rPr>
-          <w:b/>
-          <w:i/>
-          <w:sz w:val="42"/>
-        </w:rPr>
-        <w:fldChar w:fldCharType="begin"/>
-      </w:r>
-      <w:r>
-        <w:rPr>
-          <w:b/>
-          <w:i/>
-          <w:sz w:val="42"/>
-        </w:rPr>
-        <w:instrText xml:space="preserve"> SUBJECT   \* MERGEFORMAT </w:instrText>
-      </w:r>
-      <w:r>
-        <w:rPr>
-          <w:b/>
-          <w:i/>
-          <w:sz w:val="42"/>
-        </w:rPr>
-        <w:fldChar w:fldCharType="separate"/>
-      </w:r>
-      <w:r>
-        <w:rPr>
-          <w:b/>
-          <w:i/>
-          <w:sz w:val="42"/>
-        </w:rPr>
-        <w:t>Document Subject</w:t>
-      </w:r>
-      <w:r>
-        <w:rPr>
-          <w:b/>
-          <w:i/>
-          <w:sz w:val="42"/>
-        </w:rPr>
-        <w:fldChar w:fldCharType="end"/>
-      </w:r>
-    </w:p>
-    <w:p>
-      <w:r>
-        <w:rPr>
-          <w:i/>
-        </w:rPr>
-        <w:t>[</w:t>
-      </w:r>
-      <w:r>
-        <w:rPr>
-          <w:i/>
-        </w:rPr>
-        <w:t>Type the abstract of the document here</w:t>
-      </w:r>
-      <w:r>
-        <w:rPr>
-          <w:i/>
-        </w:rPr>
-        <w:t>:]</w:t>
-      </w:r>
+      <w:del w:id="0" w:author="Windows User" w:date="2019-05-19T09:17:00Z">
+        <w:r>
+          <w:rPr>
+            <w:b/>
+            <w:i/>
+            <w:sz w:val="42"/>
+          </w:rPr>
+          <w:fldChar w:fldCharType="begin"/>
+        </w:r>
+        <w:r>
+          <w:rPr>
+            <w:b/>
+            <w:i/>
+            <w:sz w:val="42"/>
+          </w:rPr>
+          <w:delInstrText xml:space="preserve"> SUBJECT   \* MERGEFORMAT </w:delInstrText>
+        </w:r>
+        <w:r>
+          <w:rPr>
+            <w:b/>
+            <w:i/>
+            <w:sz w:val="42"/>
+          </w:rPr>
+          <w:fldChar w:fldCharType="separate"/>
+        </w:r>
+        <w:r>
+          <w:rPr>
+            <w:b/>
+            <w:i/>
+            <w:sz w:val="42"/>
+          </w:rPr>
+          <w:delText>Document Subject</w:delText>
+        </w:r>
+        <w:r>
+          <w:rPr>
+            <w:b/>
+            <w:i/>
+            <w:sz w:val="42"/>
+          </w:rPr>
+          <w:fldChar w:fldCharType="end"/>
+        </w:r>
+      </w:del>
+      <w:ins w:id="1" w:author="Windows User" w:date="2019-05-19T09:17:00Z">
+        <w:r>
+          <w:rPr>
+            <w:b/>
+            <w:i/>
+            <w:sz w:val="42"/>
+          </w:rPr>
+          <w:t xml:space="preserve">Tài liệu giới thiệu, phân tích và thiết kế </w:t>
+        </w:r>
+      </w:ins>
+      <w:ins w:id="2" w:author="Windows User" w:date="2019-05-19T09:19:00Z">
+        <w:r>
+          <w:rPr>
+            <w:b/>
+            <w:i/>
+            <w:sz w:val="42"/>
+          </w:rPr>
+          <w:t xml:space="preserve">phần mềm điều khiển </w:t>
+        </w:r>
+      </w:ins>
+      <w:ins w:id="3" w:author="Windows User" w:date="2019-05-19T09:17:00Z">
+        <w:r>
+          <w:rPr>
+            <w:b/>
+            <w:i/>
+            <w:sz w:val="42"/>
+          </w:rPr>
+          <w:t xml:space="preserve">Cánh </w:t>
+        </w:r>
+        <w:proofErr w:type="gramStart"/>
+        <w:r>
+          <w:rPr>
+            <w:b/>
+            <w:i/>
+            <w:sz w:val="42"/>
+          </w:rPr>
+          <w:t>tay</w:t>
+        </w:r>
+        <w:proofErr w:type="gramEnd"/>
+        <w:r>
+          <w:rPr>
+            <w:b/>
+            <w:i/>
+            <w:sz w:val="42"/>
+          </w:rPr>
+          <w:t xml:space="preserve"> Robot</w:t>
+        </w:r>
+      </w:ins>
+    </w:p>
+    <w:p>
+      <w:pPr>
+        <w:rPr>
+          <w:del w:id="4" w:author="Windows User" w:date="2019-05-19T09:18:00Z"/>
+        </w:rPr>
+      </w:pPr>
+      <w:del w:id="5" w:author="Windows User" w:date="2019-05-19T09:18:00Z">
+        <w:r>
+          <w:rPr>
+            <w:i/>
+          </w:rPr>
+          <w:delText>[</w:delText>
+        </w:r>
+        <w:r>
+          <w:rPr>
+            <w:i/>
+          </w:rPr>
+          <w:delText>Type the abstract of the document here</w:delText>
+        </w:r>
+        <w:r>
+          <w:rPr>
+            <w:i/>
+          </w:rPr>
+          <w:delText>:]</w:delText>
+        </w:r>
+      </w:del>
     </w:p>
     <w:p>
       <w:pPr>
@@ -452,13 +509,23 @@
           <w:color w:val="951B13"/>
         </w:rPr>
       </w:pPr>
-      <w:r>
-        <w:rPr>
-          <w:color w:val="951B13"/>
-        </w:rPr>
-        <w:lastRenderedPageBreak/>
-        <w:t>Table of contents</w:t>
-      </w:r>
+      <w:del w:id="6" w:author="Windows User" w:date="2019-05-19T09:20:00Z">
+        <w:r>
+          <w:rPr>
+            <w:color w:val="951B13"/>
+          </w:rPr>
+          <w:lastRenderedPageBreak/>
+          <w:delText>Table of contents</w:delText>
+        </w:r>
+      </w:del>
+      <w:ins w:id="7" w:author="Windows User" w:date="2019-05-19T09:20:00Z">
+        <w:r>
+          <w:rPr>
+            <w:color w:val="951B13"/>
+          </w:rPr>
+          <w:t>MỤC LỤC</w:t>
+        </w:r>
+      </w:ins>
     </w:p>
     <w:p>
       <w:pPr>
@@ -3188,6 +3255,8 @@
       <w:r>
         <w:br w:type="page"/>
       </w:r>
+      <w:bookmarkStart w:id="8" w:name="_GoBack"/>
+      <w:bookmarkEnd w:id="8"/>
     </w:p>
     <w:p>
       <w:pPr>
@@ -3961,12 +4030,12 @@
       <w:pPr>
         <w:pStyle w:val="Heading1"/>
       </w:pPr>
-      <w:bookmarkStart w:id="0" w:name="_Toc527975125"/>
+      <w:bookmarkStart w:id="20" w:name="_Toc527975125"/>
       <w:r>
         <w:lastRenderedPageBreak/>
         <w:t>Giới thiệu dự án</w:t>
       </w:r>
-      <w:bookmarkEnd w:id="0"/>
+      <w:bookmarkEnd w:id="20"/>
     </w:p>
     <w:p>
       <w:pPr>
@@ -4084,16 +4153,7 @@
           <w:rFonts w:cs="Tahoma"/>
           <w:shd w:val="clear" w:color="auto" w:fill="FFFFFF"/>
         </w:rPr>
-        <w:t> phức tạp hơn. Các liên kết của một bộ điều khiển như vậy được kế</w:t>
-      </w:r>
-      <w:bookmarkStart w:id="1" w:name="_GoBack"/>
-      <w:bookmarkEnd w:id="1"/>
-      <w:r>
-        <w:rPr>
-          <w:rFonts w:cs="Tahoma"/>
-          <w:shd w:val="clear" w:color="auto" w:fill="FFFFFF"/>
-        </w:rPr>
-        <w:t>t nối bởi các khớp cho phép chuyển động quay</w:t>
+        <w:t> phức tạp hơn. Các liên kết của một bộ điều khiển như vậy được kết nối bởi các khớp cho phép chuyển động quay</w:t>
       </w:r>
       <w:r>
         <w:rPr>
@@ -4141,21 +4201,21 @@
       <w:pPr>
         <w:pStyle w:val="Heading1"/>
       </w:pPr>
-      <w:bookmarkStart w:id="2" w:name="_Toc527975126"/>
+      <w:bookmarkStart w:id="21" w:name="_Toc527975126"/>
       <w:r>
         <w:t>Các nhân sự tham gia dự án</w:t>
       </w:r>
-      <w:bookmarkEnd w:id="2"/>
+      <w:bookmarkEnd w:id="21"/>
     </w:p>
     <w:p>
       <w:pPr>
         <w:pStyle w:val="Heading2"/>
       </w:pPr>
-      <w:bookmarkStart w:id="3" w:name="_Toc527975127"/>
+      <w:bookmarkStart w:id="22" w:name="_Toc527975127"/>
       <w:r>
         <w:t>Thông tin liên hệ phía khách hàng</w:t>
       </w:r>
-      <w:bookmarkEnd w:id="3"/>
+      <w:bookmarkEnd w:id="22"/>
     </w:p>
     <w:p>
       <w:pPr>
@@ -4256,11 +4316,11 @@
       <w:pPr>
         <w:pStyle w:val="Heading2"/>
       </w:pPr>
-      <w:bookmarkStart w:id="4" w:name="_Toc527975128"/>
+      <w:bookmarkStart w:id="23" w:name="_Toc527975128"/>
       <w:r>
         <w:t>Thông tin liên hệ phía công ty</w:t>
       </w:r>
-      <w:bookmarkEnd w:id="4"/>
+      <w:bookmarkEnd w:id="23"/>
     </w:p>
     <w:p>
       <w:pPr>
@@ -4543,14 +4603,14 @@
       <w:pPr>
         <w:pStyle w:val="Heading2"/>
       </w:pPr>
-      <w:bookmarkStart w:id="5" w:name="_Toc527975129"/>
+      <w:bookmarkStart w:id="24" w:name="_Toc527975129"/>
       <w:r>
         <w:t xml:space="preserve">Phân chia vai trò của thành viên dự án và khách </w:t>
       </w:r>
       <w:r>
         <w:t>hàng</w:t>
       </w:r>
-      <w:bookmarkEnd w:id="5"/>
+      <w:bookmarkEnd w:id="24"/>
     </w:p>
     <w:p>
       <w:pPr>
@@ -4643,18 +4703,18 @@
       <w:pPr>
         <w:pStyle w:val="Heading1"/>
       </w:pPr>
-      <w:bookmarkStart w:id="6" w:name="_Toc527975130"/>
+      <w:bookmarkStart w:id="25" w:name="_Toc527975130"/>
       <w:r>
         <w:lastRenderedPageBreak/>
         <w:t>Khảo sát dự án</w:t>
       </w:r>
-      <w:bookmarkEnd w:id="6"/>
+      <w:bookmarkEnd w:id="25"/>
     </w:p>
     <w:p>
       <w:pPr>
         <w:pStyle w:val="Heading2"/>
       </w:pPr>
-      <w:bookmarkStart w:id="7" w:name="_Toc527975131"/>
+      <w:bookmarkStart w:id="26" w:name="_Toc527975131"/>
       <w:r>
         <w:t xml:space="preserve">Yêu cầu khách </w:t>
       </w:r>
@@ -4664,7 +4724,7 @@
       <w:r>
         <w:t>ng</w:t>
       </w:r>
-      <w:bookmarkEnd w:id="7"/>
+      <w:bookmarkEnd w:id="26"/>
     </w:p>
     <w:p>
       <w:pPr>
@@ -4983,7 +5043,7 @@
       <w:pPr>
         <w:pStyle w:val="Heading2"/>
       </w:pPr>
-      <w:bookmarkStart w:id="8" w:name="_Toc527975132"/>
+      <w:bookmarkStart w:id="27" w:name="_Toc527975132"/>
       <w:r>
         <w:t xml:space="preserve">Mô hình </w:t>
       </w:r>
@@ -4996,7 +5056,7 @@
       <w:r>
         <w:t xml:space="preserve"> – nghiệp vụ</w:t>
       </w:r>
-      <w:bookmarkEnd w:id="8"/>
+      <w:bookmarkEnd w:id="27"/>
     </w:p>
     <w:p>
       <w:pPr>
@@ -5068,12 +5128,12 @@
       <w:pPr>
         <w:pStyle w:val="Heading2"/>
       </w:pPr>
-      <w:bookmarkStart w:id="9" w:name="_Toc527975133"/>
+      <w:bookmarkStart w:id="28" w:name="_Toc527975133"/>
       <w:r>
         <w:lastRenderedPageBreak/>
         <w:t>Mô hình hoạt động dự kiến sau khi áp dụng sản phẩm mới</w:t>
       </w:r>
-      <w:bookmarkEnd w:id="9"/>
+      <w:bookmarkEnd w:id="28"/>
     </w:p>
     <w:p>
       <w:pPr>
@@ -5083,7 +5143,7 @@
           <w:numId w:val="40"/>
         </w:numPr>
       </w:pPr>
-      <w:bookmarkStart w:id="10" w:name="_Toc527975134"/>
+      <w:bookmarkStart w:id="29" w:name="_Toc527975134"/>
       <w:r>
         <w:rPr>
           <w:b/>
@@ -5159,7 +5219,7 @@
       <w:r>
         <w:t>Phân tích ưu điểm/nhược điểm/lợi ích khách hàng</w:t>
       </w:r>
-      <w:bookmarkEnd w:id="10"/>
+      <w:bookmarkEnd w:id="29"/>
     </w:p>
     <w:p>
       <w:pPr>
@@ -5323,21 +5383,21 @@
       <w:pPr>
         <w:pStyle w:val="Heading1"/>
       </w:pPr>
-      <w:bookmarkStart w:id="11" w:name="_Toc527975135"/>
+      <w:bookmarkStart w:id="30" w:name="_Toc527975135"/>
       <w:r>
         <w:t>Ước lượng</w:t>
       </w:r>
-      <w:bookmarkEnd w:id="11"/>
+      <w:bookmarkEnd w:id="30"/>
     </w:p>
     <w:p>
       <w:pPr>
         <w:pStyle w:val="Heading2"/>
       </w:pPr>
-      <w:bookmarkStart w:id="12" w:name="_Toc527975136"/>
+      <w:bookmarkStart w:id="31" w:name="_Toc527975136"/>
       <w:r>
         <w:t>Ước lượng tính năng</w:t>
       </w:r>
-      <w:bookmarkEnd w:id="12"/>
+      <w:bookmarkEnd w:id="31"/>
     </w:p>
     <w:p>
       <w:pPr>
@@ -5567,11 +5627,11 @@
       <w:pPr>
         <w:pStyle w:val="Heading2"/>
       </w:pPr>
-      <w:bookmarkStart w:id="13" w:name="_Toc527975137"/>
+      <w:bookmarkStart w:id="32" w:name="_Toc527975137"/>
       <w:r>
         <w:t>Ước lượng cách tích hợp hệ thống</w:t>
       </w:r>
-      <w:bookmarkEnd w:id="13"/>
+      <w:bookmarkEnd w:id="32"/>
     </w:p>
     <w:p>
       <w:pPr>
@@ -5604,11 +5664,11 @@
       <w:pPr>
         <w:pStyle w:val="Heading2"/>
       </w:pPr>
-      <w:bookmarkStart w:id="14" w:name="_Toc527975138"/>
+      <w:bookmarkStart w:id="33" w:name="_Toc527975138"/>
       <w:r>
         <w:t>Ước lượng thời gian</w:t>
       </w:r>
-      <w:bookmarkEnd w:id="14"/>
+      <w:bookmarkEnd w:id="33"/>
     </w:p>
     <w:p>
       <w:pPr>
@@ -5686,11 +5746,11 @@
       <w:pPr>
         <w:pStyle w:val="Heading2"/>
       </w:pPr>
-      <w:bookmarkStart w:id="15" w:name="_Toc527975139"/>
+      <w:bookmarkStart w:id="34" w:name="_Toc527975139"/>
       <w:r>
         <w:t>Ước lượng rủi ro</w:t>
       </w:r>
-      <w:bookmarkEnd w:id="15"/>
+      <w:bookmarkEnd w:id="34"/>
     </w:p>
     <w:p>
       <w:pPr>
@@ -5753,11 +5813,11 @@
       <w:pPr>
         <w:pStyle w:val="Heading2"/>
       </w:pPr>
-      <w:bookmarkStart w:id="16" w:name="_Toc527975140"/>
+      <w:bookmarkStart w:id="35" w:name="_Toc527975140"/>
       <w:r>
         <w:t>Xác định các hạng mục kiểm thử</w:t>
       </w:r>
-      <w:bookmarkEnd w:id="16"/>
+      <w:bookmarkEnd w:id="35"/>
     </w:p>
     <w:p>
       <w:pPr>
@@ -5824,12 +5884,12 @@
       <w:pPr>
         <w:pStyle w:val="Heading2"/>
       </w:pPr>
-      <w:bookmarkStart w:id="17" w:name="_Toc527975141"/>
+      <w:bookmarkStart w:id="36" w:name="_Toc527975141"/>
       <w:r>
         <w:lastRenderedPageBreak/>
         <w:t>Ước lượng cách thức triển khai/cài đặt</w:t>
       </w:r>
-      <w:bookmarkEnd w:id="17"/>
+      <w:bookmarkEnd w:id="36"/>
     </w:p>
     <w:p>
       <w:pPr>
@@ -5939,11 +5999,11 @@
       <w:pPr>
         <w:pStyle w:val="Heading1"/>
       </w:pPr>
-      <w:bookmarkStart w:id="18" w:name="_Toc527975142"/>
+      <w:bookmarkStart w:id="37" w:name="_Toc527975142"/>
       <w:r>
         <w:t>Ước lượng giá thành</w:t>
       </w:r>
-      <w:bookmarkEnd w:id="18"/>
+      <w:bookmarkEnd w:id="37"/>
     </w:p>
     <w:p>
       <w:pPr>
@@ -6177,7 +6237,7 @@
       <w:pPr>
         <w:pStyle w:val="Heading1"/>
       </w:pPr>
-      <w:bookmarkStart w:id="19" w:name="_Toc527975143"/>
+      <w:bookmarkStart w:id="38" w:name="_Toc527975143"/>
       <w:r>
         <w:lastRenderedPageBreak/>
         <w:t>Phân chia các giai đoạn</w:t>
@@ -6185,7 +6245,7 @@
       <w:r>
         <w:t xml:space="preserve"> chính</w:t>
       </w:r>
-      <w:bookmarkEnd w:id="19"/>
+      <w:bookmarkEnd w:id="38"/>
     </w:p>
     <w:p>
       <w:pPr>
@@ -6288,11 +6348,11 @@
       <w:pPr>
         <w:pStyle w:val="Heading1"/>
       </w:pPr>
-      <w:bookmarkStart w:id="20" w:name="_Toc527975144"/>
+      <w:bookmarkStart w:id="39" w:name="_Toc527975144"/>
       <w:r>
         <w:t>Phân tích thiết kế</w:t>
       </w:r>
-      <w:bookmarkEnd w:id="20"/>
+      <w:bookmarkEnd w:id="39"/>
       <w:r>
         <w:t xml:space="preserve"> </w:t>
       </w:r>
@@ -6304,14 +6364,14 @@
           <w:lang w:eastAsia="en-US" w:bidi="ar-SA"/>
         </w:rPr>
       </w:pPr>
-      <w:bookmarkStart w:id="21" w:name="_Toc527975145"/>
+      <w:bookmarkStart w:id="40" w:name="_Toc527975145"/>
       <w:r>
         <w:rPr>
           <w:lang w:eastAsia="en-US" w:bidi="ar-SA"/>
         </w:rPr>
         <w:t>Mô hình tích hợp phần cứng/phần mềm</w:t>
       </w:r>
-      <w:bookmarkEnd w:id="21"/>
+      <w:bookmarkEnd w:id="40"/>
     </w:p>
     <w:p>
       <w:pPr>
@@ -6394,14 +6454,14 @@
           <w:lang w:eastAsia="en-US" w:bidi="ar-SA"/>
         </w:rPr>
       </w:pPr>
-      <w:bookmarkStart w:id="22" w:name="_Toc527975146"/>
+      <w:bookmarkStart w:id="41" w:name="_Toc527975146"/>
       <w:r>
         <w:rPr>
           <w:lang w:eastAsia="en-US" w:bidi="ar-SA"/>
         </w:rPr>
         <w:t>Giao diện</w:t>
       </w:r>
-      <w:bookmarkEnd w:id="22"/>
+      <w:bookmarkEnd w:id="41"/>
     </w:p>
     <w:p>
       <w:pPr>
@@ -6495,14 +6555,14 @@
           <w:lang w:eastAsia="en-US" w:bidi="ar-SA"/>
         </w:rPr>
       </w:pPr>
-      <w:bookmarkStart w:id="23" w:name="_Toc527975147"/>
+      <w:bookmarkStart w:id="42" w:name="_Toc527975147"/>
       <w:r>
         <w:rPr>
           <w:lang w:eastAsia="en-US" w:bidi="ar-SA"/>
         </w:rPr>
         <w:t>Cơ sở dữ liệu</w:t>
       </w:r>
-      <w:bookmarkEnd w:id="23"/>
+      <w:bookmarkEnd w:id="42"/>
     </w:p>
     <w:p>
       <w:pPr>
@@ -6536,7 +6596,7 @@
           <w:lang w:eastAsia="en-US" w:bidi="ar-SA"/>
         </w:rPr>
       </w:pPr>
-      <w:bookmarkStart w:id="24" w:name="_Toc527975148"/>
+      <w:bookmarkStart w:id="43" w:name="_Toc527975148"/>
       <w:r>
         <w:rPr>
           <w:lang w:eastAsia="en-US" w:bidi="ar-SA"/>
@@ -6544,7 +6604,7 @@
         <w:lastRenderedPageBreak/>
         <w:t>Mạng</w:t>
       </w:r>
-      <w:bookmarkEnd w:id="24"/>
+      <w:bookmarkEnd w:id="43"/>
     </w:p>
     <w:p>
       <w:pPr>
@@ -6731,14 +6791,14 @@
           <w:lang w:eastAsia="en-US" w:bidi="ar-SA"/>
         </w:rPr>
       </w:pPr>
-      <w:bookmarkStart w:id="25" w:name="_Toc527975149"/>
+      <w:bookmarkStart w:id="44" w:name="_Toc527975149"/>
       <w:r>
         <w:rPr>
           <w:lang w:eastAsia="en-US" w:bidi="ar-SA"/>
         </w:rPr>
         <w:t>Tương tác người dùng</w:t>
       </w:r>
-      <w:bookmarkEnd w:id="25"/>
+      <w:bookmarkEnd w:id="44"/>
     </w:p>
     <w:p>
       <w:pPr>
@@ -6815,14 +6875,14 @@
           <w:lang w:eastAsia="en-US" w:bidi="ar-SA"/>
         </w:rPr>
       </w:pPr>
-      <w:bookmarkStart w:id="26" w:name="_Toc527975150"/>
+      <w:bookmarkStart w:id="45" w:name="_Toc527975150"/>
       <w:r>
         <w:rPr>
           <w:lang w:eastAsia="en-US" w:bidi="ar-SA"/>
         </w:rPr>
         <w:t>Đặc tả giao diện API (interface)</w:t>
       </w:r>
-      <w:bookmarkEnd w:id="26"/>
+      <w:bookmarkEnd w:id="45"/>
     </w:p>
     <w:p>
       <w:pPr>
@@ -6831,14 +6891,14 @@
           <w:lang w:eastAsia="en-US" w:bidi="ar-SA"/>
         </w:rPr>
       </w:pPr>
-      <w:bookmarkStart w:id="27" w:name="_Toc527975151"/>
+      <w:bookmarkStart w:id="46" w:name="_Toc527975151"/>
       <w:r>
         <w:rPr>
           <w:lang w:eastAsia="en-US" w:bidi="ar-SA"/>
         </w:rPr>
         <w:t>Bảo mật</w:t>
       </w:r>
-      <w:bookmarkEnd w:id="27"/>
+      <w:bookmarkEnd w:id="46"/>
     </w:p>
     <w:p>
       <w:pPr>
@@ -6917,14 +6977,14 @@
           <w:lang w:eastAsia="en-US" w:bidi="ar-SA"/>
         </w:rPr>
       </w:pPr>
-      <w:bookmarkStart w:id="28" w:name="_Toc527975152"/>
+      <w:bookmarkStart w:id="47" w:name="_Toc527975152"/>
       <w:r>
         <w:rPr>
           <w:lang w:eastAsia="en-US" w:bidi="ar-SA"/>
         </w:rPr>
         <w:t>Sao lưu phục hồi</w:t>
       </w:r>
-      <w:bookmarkEnd w:id="28"/>
+      <w:bookmarkEnd w:id="47"/>
     </w:p>
     <w:p>
       <w:pPr>
@@ -6987,14 +7047,14 @@
           <w:lang w:eastAsia="en-US" w:bidi="ar-SA"/>
         </w:rPr>
       </w:pPr>
-      <w:bookmarkStart w:id="29" w:name="_Toc527975153"/>
+      <w:bookmarkStart w:id="48" w:name="_Toc527975153"/>
       <w:r>
         <w:rPr>
           <w:lang w:eastAsia="en-US" w:bidi="ar-SA"/>
         </w:rPr>
         <w:t>Chuyển đổi dữ liệu</w:t>
       </w:r>
-      <w:bookmarkEnd w:id="29"/>
+      <w:bookmarkEnd w:id="48"/>
     </w:p>
     <w:p>
       <w:pPr>
@@ -7046,7 +7106,7 @@
           <w:lang w:eastAsia="en-US" w:bidi="ar-SA"/>
         </w:rPr>
       </w:pPr>
-      <w:bookmarkStart w:id="30" w:name="_Toc527975154"/>
+      <w:bookmarkStart w:id="49" w:name="_Toc527975154"/>
       <w:r>
         <w:rPr>
           <w:lang w:eastAsia="en-US" w:bidi="ar-SA"/>
@@ -7054,7 +7114,7 @@
         <w:lastRenderedPageBreak/>
         <w:t>Danh mục tài liệu liên quan</w:t>
       </w:r>
-      <w:bookmarkEnd w:id="30"/>
+      <w:bookmarkEnd w:id="49"/>
     </w:p>
     <w:p>
       <w:pPr>
@@ -7320,14 +7380,16 @@
         <w:lang w:eastAsia="ar-SA" w:bidi="ar-SA"/>
       </w:rPr>
     </w:pPr>
-    <w:r>
-      <w:rPr>
-        <w:i/>
-        <w:color w:val="951B13"/>
-        <w:lang w:eastAsia="ar-SA" w:bidi="ar-SA"/>
-      </w:rPr>
-      <w:t>www.techlinkvn.com</w:t>
-    </w:r>
+    <w:del w:id="10" w:author="Windows User" w:date="2019-05-19T09:23:00Z">
+      <w:r>
+        <w:rPr>
+          <w:i/>
+          <w:color w:val="951B13"/>
+          <w:lang w:eastAsia="ar-SA" w:bidi="ar-SA"/>
+        </w:rPr>
+        <w:delText>www.techlinkvn.com</w:delText>
+      </w:r>
+    </w:del>
     <w:r>
       <w:rPr>
         <w:i/>
@@ -7415,41 +7477,77 @@
       </w:rPr>
       <w:t xml:space="preserve">: </w:t>
     </w:r>
+    <w:del w:id="11" w:author="Windows User" w:date="2019-05-19T09:22:00Z">
+      <w:r>
+        <w:rPr>
+          <w:i/>
+          <w:color w:val="003366"/>
+        </w:rPr>
+        <w:delText>s</w:delText>
+      </w:r>
+      <w:r>
+        <w:rPr>
+          <w:i/>
+          <w:color w:val="003366"/>
+        </w:rPr>
+        <w:delText xml:space="preserve">uite </w:delText>
+      </w:r>
+      <w:r>
+        <w:rPr>
+          <w:i/>
+          <w:color w:val="003366"/>
+        </w:rPr>
+        <w:delText>50</w:delText>
+      </w:r>
+      <w:r>
+        <w:rPr>
+          <w:i/>
+          <w:color w:val="003366"/>
+        </w:rPr>
+        <w:delText>4</w:delText>
+      </w:r>
+      <w:r>
+        <w:rPr>
+          <w:i/>
+          <w:color w:val="003366"/>
+        </w:rPr>
+        <w:delText xml:space="preserve">, </w:delText>
+      </w:r>
+    </w:del>
+    <w:ins w:id="12" w:author="Windows User" w:date="2019-05-19T09:22:00Z">
+      <w:r>
+        <w:rPr>
+          <w:i/>
+          <w:color w:val="003366"/>
+        </w:rPr>
+        <w:t>D9</w:t>
+      </w:r>
+    </w:ins>
+    <w:del w:id="13" w:author="Windows User" w:date="2019-05-19T09:22:00Z">
+      <w:r>
+        <w:rPr>
+          <w:i/>
+          <w:color w:val="003366"/>
+        </w:rPr>
+        <w:delText>B1</w:delText>
+      </w:r>
+    </w:del>
     <w:r>
       <w:rPr>
         <w:i/>
         <w:color w:val="003366"/>
       </w:rPr>
-      <w:t>s</w:t>
+      <w:t xml:space="preserve"> Building, </w:t>
     </w:r>
-    <w:r>
-      <w:rPr>
-        <w:i/>
-        <w:color w:val="003366"/>
-      </w:rPr>
-      <w:t xml:space="preserve">uite </w:t>
-    </w:r>
-    <w:r>
-      <w:rPr>
-        <w:i/>
-        <w:color w:val="003366"/>
-      </w:rPr>
-      <w:t>50</w:t>
-    </w:r>
-    <w:r>
-      <w:rPr>
-        <w:i/>
-        <w:color w:val="003366"/>
-      </w:rPr>
-      <w:t>4</w:t>
-    </w:r>
-    <w:r>
-      <w:rPr>
-        <w:i/>
-        <w:color w:val="003366"/>
-      </w:rPr>
-      <w:t xml:space="preserve">, B1 Building, </w:t>
-    </w:r>
+    <w:ins w:id="14" w:author="Windows User" w:date="2019-05-19T09:22:00Z">
+      <w:r>
+        <w:rPr>
+          <w:i/>
+          <w:color w:val="003366"/>
+        </w:rPr>
+        <w:t xml:space="preserve">HEDSPI Project, </w:t>
+      </w:r>
+    </w:ins>
     <w:r>
       <w:rPr>
         <w:i/>
@@ -7465,6 +7563,7 @@
         <w:tab w:val="left" w:pos="990"/>
       </w:tabs>
       <w:rPr>
+        <w:del w:id="15" w:author="Windows User" w:date="2019-05-19T09:22:00Z"/>
         <w:i/>
         <w:color w:val="003366"/>
       </w:rPr>
@@ -7484,6 +7583,15 @@
       <w:tab/>
       <w:t xml:space="preserve">: </w:t>
     </w:r>
+    <w:ins w:id="16" w:author="Windows User" w:date="2019-05-19T09:22:00Z">
+      <w:r>
+        <w:rPr>
+          <w:i/>
+          <w:color w:val="003366"/>
+        </w:rPr>
+        <w:t>0975094848</w:t>
+      </w:r>
+    </w:ins>
   </w:p>
   <w:p>
     <w:pPr>
@@ -7492,47 +7600,58 @@
         <w:tab w:val="left" w:pos="990"/>
       </w:tabs>
       <w:rPr>
+        <w:del w:id="17" w:author="Windows User" w:date="2019-05-19T09:22:00Z"/>
         <w:i/>
         <w:color w:val="003366"/>
       </w:rPr>
     </w:pPr>
-    <w:r>
-      <w:rPr>
-        <w:i/>
-        <w:color w:val="003366"/>
-      </w:rPr>
-      <w:t>Website</w:t>
-    </w:r>
-    <w:r>
-      <w:rPr>
-        <w:i/>
-        <w:color w:val="003366"/>
-      </w:rPr>
-      <w:tab/>
-      <w:t xml:space="preserve">: </w:t>
-    </w:r>
-    <w:r>
-      <w:rPr>
-        <w:i/>
-        <w:color w:val="003366"/>
-      </w:rPr>
-      <w:t>soict</w:t>
-    </w:r>
-    <w:r>
-      <w:rPr>
-        <w:i/>
-        <w:color w:val="003366"/>
-      </w:rPr>
-      <w:t>.hust.edu.vn</w:t>
-    </w:r>
+    <w:del w:id="18" w:author="Windows User" w:date="2019-05-19T09:22:00Z">
+      <w:r>
+        <w:rPr>
+          <w:i/>
+          <w:color w:val="003366"/>
+        </w:rPr>
+        <w:delText>Website</w:delText>
+      </w:r>
+      <w:r>
+        <w:rPr>
+          <w:i/>
+          <w:color w:val="003366"/>
+        </w:rPr>
+        <w:tab/>
+        <w:delText xml:space="preserve">: </w:delText>
+      </w:r>
+      <w:r>
+        <w:rPr>
+          <w:i/>
+          <w:color w:val="003366"/>
+        </w:rPr>
+        <w:delText>soict</w:delText>
+      </w:r>
+      <w:r>
+        <w:rPr>
+          <w:i/>
+          <w:color w:val="003366"/>
+        </w:rPr>
+        <w:delText>.hust.edu.vn</w:delText>
+      </w:r>
+    </w:del>
   </w:p>
   <w:p>
     <w:pPr>
       <w:pStyle w:val="Footer"/>
+      <w:tabs>
+        <w:tab w:val="left" w:pos="990"/>
+      </w:tabs>
       <w:rPr>
         <w:i/>
         <w:color w:val="003366"/>
       </w:rPr>
+      <w:pPrChange w:id="19" w:author="Windows User" w:date="2019-05-19T09:22:00Z">
+        <w:pPr>
+          <w:pStyle w:val="Footer"/>
+        </w:pPr>
+      </w:pPrChange>
     </w:pPr>
   </w:p>
   <w:p>
@@ -7580,16 +7699,16 @@
         <w:lang w:eastAsia="ar-SA" w:bidi="ar-SA"/>
       </w:rPr>
     </w:pPr>
-    <w:proofErr w:type="gramStart"/>
-    <w:r>
-      <w:rPr>
-        <w:i/>
-        <w:color w:val="C00000"/>
-        <w:lang w:eastAsia="ar-SA" w:bidi="ar-SA"/>
-      </w:rPr>
-      <w:t>soict.hust.edu.vn</w:t>
-    </w:r>
-    <w:proofErr w:type="gramEnd"/>
+    <w:del w:id="50" w:author="Windows User" w:date="2019-05-19T09:23:00Z">
+      <w:r>
+        <w:rPr>
+          <w:i/>
+          <w:color w:val="C00000"/>
+          <w:lang w:eastAsia="ar-SA" w:bidi="ar-SA"/>
+        </w:rPr>
+        <w:delText>soict.hust.edu.vn</w:delText>
+      </w:r>
+    </w:del>
     <w:r>
       <w:rPr>
         <w:i/>
@@ -7629,7 +7748,7 @@
         <w:color w:val="C00000"/>
         <w:lang w:eastAsia="ar-SA" w:bidi="ar-SA"/>
       </w:rPr>
-      <w:t>5</w:t>
+      <w:t>11</w:t>
     </w:r>
     <w:r>
       <w:rPr>
@@ -7745,8 +7864,17 @@
         <w:lang w:eastAsia="ar-SA" w:bidi="ar-SA"/>
       </w:rPr>
       <w:tab/>
-      <w:t>Preface</w:t>
     </w:r>
+    <w:del w:id="9" w:author="Windows User" w:date="2019-05-19T09:23:00Z">
+      <w:r>
+        <w:rPr>
+          <w:i/>
+          <w:color w:val="951B13"/>
+          <w:lang w:eastAsia="ar-SA" w:bidi="ar-SA"/>
+        </w:rPr>
+        <w:delText>Preface</w:delText>
+      </w:r>
+    </w:del>
   </w:p>
 </w:hdr>
 </file>
@@ -7833,70 +7961,57 @@
                               <w:sz w:val="16"/>
                             </w:rPr>
                           </w:pPr>
-                          <w:ins w:id="31" w:author="Windows User" w:date="2019-05-19T09:02:00Z">
-                            <w:r>
-                              <w:rPr>
-                                <w:b/>
-                                <w:i/>
-                                <w:noProof/>
-                                <w:color w:val="C00000"/>
-                                <w:sz w:val="16"/>
-                                <w:lang w:eastAsia="ja-JP" w:bidi="ar-SA"/>
-                              </w:rPr>
-                              <w:drawing>
-                                <wp:inline distT="0" distB="0" distL="0" distR="0" wp14:anchorId="516AFE76" wp14:editId="41407243">
-                                  <wp:extent cx="752475" cy="291465"/>
-                                  <wp:effectExtent l="0" t="0" r="9525" b="0"/>
-                                  <wp:docPr id="1" name="Picture 1"/>
-                                  <wp:cNvGraphicFramePr>
-                                    <a:graphicFrameLocks xmlns:a="http://schemas.openxmlformats.org/drawingml/2006/main" noChangeAspect="1"/>
-                                  </wp:cNvGraphicFramePr>
-                                  <a:graphic xmlns:a="http://schemas.openxmlformats.org/drawingml/2006/main">
-                                    <a:graphicData uri="http://schemas.openxmlformats.org/drawingml/2006/picture">
-                                      <pic:pic xmlns:pic="http://schemas.openxmlformats.org/drawingml/2006/picture">
-                                        <pic:nvPicPr>
-                                          <pic:cNvPr id="1" name="logo.PNG"/>
-                                          <pic:cNvPicPr/>
-                                        </pic:nvPicPr>
-                                        <pic:blipFill>
-                                          <a:blip r:embed="rId1">
-                                            <a:extLst>
-                                              <a:ext uri="{28A0092B-C50C-407E-A947-70E740481C1C}">
-                                                <a14:useLocalDpi xmlns:a14="http://schemas.microsoft.com/office/drawing/2010/main" val="0"/>
-                                              </a:ext>
-                                            </a:extLst>
-                                          </a:blip>
-                                          <a:stretch>
-                                            <a:fillRect/>
-                                          </a:stretch>
-                                        </pic:blipFill>
-                                        <pic:spPr>
-                                          <a:xfrm>
-                                            <a:off x="0" y="0"/>
-                                            <a:ext cx="752475" cy="291465"/>
-                                          </a:xfrm>
-                                          <a:prstGeom prst="rect">
-                                            <a:avLst/>
-                                          </a:prstGeom>
-                                        </pic:spPr>
-                                      </pic:pic>
-                                    </a:graphicData>
-                                  </a:graphic>
-                                </wp:inline>
-                              </w:drawing>
-                            </w:r>
-                          </w:ins>
-                          <w:del w:id="32" w:author="Windows User" w:date="2019-05-19T09:01:00Z">
-                            <w:r>
-                              <w:rPr>
-                                <w:b/>
-                                <w:i/>
-                                <w:color w:val="C00000"/>
-                                <w:sz w:val="16"/>
-                              </w:rPr>
-                              <w:delText>My Company Logo</w:delText>
-                            </w:r>
-                          </w:del>
+                          <w:r>
+                            <w:rPr>
+                              <w:b/>
+                              <w:i/>
+                              <w:noProof/>
+                              <w:color w:val="C00000"/>
+                              <w:sz w:val="16"/>
+                              <w:lang w:eastAsia="ja-JP" w:bidi="ar-SA"/>
+                            </w:rPr>
+                            <w:drawing>
+                              <wp:inline distT="0" distB="0" distL="0" distR="0" wp14:anchorId="516AFE76" wp14:editId="41407243">
+                                <wp:extent cx="752475" cy="291465"/>
+                                <wp:effectExtent l="0" t="0" r="9525" b="0"/>
+                                <wp:docPr id="1" name="Picture 1"/>
+                                <wp:cNvGraphicFramePr>
+                                  <a:graphicFrameLocks xmlns:a="http://schemas.openxmlformats.org/drawingml/2006/main" noChangeAspect="1"/>
+                                </wp:cNvGraphicFramePr>
+                                <a:graphic xmlns:a="http://schemas.openxmlformats.org/drawingml/2006/main">
+                                  <a:graphicData uri="http://schemas.openxmlformats.org/drawingml/2006/picture">
+                                    <pic:pic xmlns:pic="http://schemas.openxmlformats.org/drawingml/2006/picture">
+                                      <pic:nvPicPr>
+                                        <pic:cNvPr id="1" name="logo.PNG"/>
+                                        <pic:cNvPicPr/>
+                                      </pic:nvPicPr>
+                                      <pic:blipFill>
+                                        <a:blip r:embed="rId1">
+                                          <a:extLst>
+                                            <a:ext uri="{28A0092B-C50C-407E-A947-70E740481C1C}">
+                                              <a14:useLocalDpi xmlns:a14="http://schemas.microsoft.com/office/drawing/2010/main" val="0"/>
+                                            </a:ext>
+                                          </a:extLst>
+                                        </a:blip>
+                                        <a:stretch>
+                                          <a:fillRect/>
+                                        </a:stretch>
+                                      </pic:blipFill>
+                                      <pic:spPr>
+                                        <a:xfrm>
+                                          <a:off x="0" y="0"/>
+                                          <a:ext cx="752475" cy="291465"/>
+                                        </a:xfrm>
+                                        <a:prstGeom prst="rect">
+                                          <a:avLst/>
+                                        </a:prstGeom>
+                                      </pic:spPr>
+                                    </pic:pic>
+                                  </a:graphicData>
+                                </a:graphic>
+                              </wp:inline>
+                            </w:drawing>
+                          </w:r>
                         </w:p>
                       </w:txbxContent>
                     </wps:txbx>
@@ -7936,70 +8051,57 @@
                         <w:sz w:val="16"/>
                       </w:rPr>
                     </w:pPr>
-                    <w:ins w:id="33" w:author="Windows User" w:date="2019-05-19T09:02:00Z">
-                      <w:r>
-                        <w:rPr>
-                          <w:b/>
-                          <w:i/>
-                          <w:noProof/>
-                          <w:color w:val="C00000"/>
-                          <w:sz w:val="16"/>
-                          <w:lang w:eastAsia="ja-JP" w:bidi="ar-SA"/>
-                        </w:rPr>
-                        <w:drawing>
-                          <wp:inline distT="0" distB="0" distL="0" distR="0" wp14:anchorId="516AFE76" wp14:editId="41407243">
-                            <wp:extent cx="752475" cy="291465"/>
-                            <wp:effectExtent l="0" t="0" r="9525" b="0"/>
-                            <wp:docPr id="1" name="Picture 1"/>
-                            <wp:cNvGraphicFramePr>
-                              <a:graphicFrameLocks xmlns:a="http://schemas.openxmlformats.org/drawingml/2006/main" noChangeAspect="1"/>
-                            </wp:cNvGraphicFramePr>
-                            <a:graphic xmlns:a="http://schemas.openxmlformats.org/drawingml/2006/main">
-                              <a:graphicData uri="http://schemas.openxmlformats.org/drawingml/2006/picture">
-                                <pic:pic xmlns:pic="http://schemas.openxmlformats.org/drawingml/2006/picture">
-                                  <pic:nvPicPr>
-                                    <pic:cNvPr id="1" name="logo.PNG"/>
-                                    <pic:cNvPicPr/>
-                                  </pic:nvPicPr>
-                                  <pic:blipFill>
-                                    <a:blip r:embed="rId1">
-                                      <a:extLst>
-                                        <a:ext uri="{28A0092B-C50C-407E-A947-70E740481C1C}">
-                                          <a14:useLocalDpi xmlns:a14="http://schemas.microsoft.com/office/drawing/2010/main" val="0"/>
-                                        </a:ext>
-                                      </a:extLst>
-                                    </a:blip>
-                                    <a:stretch>
-                                      <a:fillRect/>
-                                    </a:stretch>
-                                  </pic:blipFill>
-                                  <pic:spPr>
-                                    <a:xfrm>
-                                      <a:off x="0" y="0"/>
-                                      <a:ext cx="752475" cy="291465"/>
-                                    </a:xfrm>
-                                    <a:prstGeom prst="rect">
-                                      <a:avLst/>
-                                    </a:prstGeom>
-                                  </pic:spPr>
-                                </pic:pic>
-                              </a:graphicData>
-                            </a:graphic>
-                          </wp:inline>
-                        </w:drawing>
-                      </w:r>
-                    </w:ins>
-                    <w:del w:id="34" w:author="Windows User" w:date="2019-05-19T09:01:00Z">
-                      <w:r>
-                        <w:rPr>
-                          <w:b/>
-                          <w:i/>
-                          <w:color w:val="C00000"/>
-                          <w:sz w:val="16"/>
-                        </w:rPr>
-                        <w:delText>My Company Logo</w:delText>
-                      </w:r>
-                    </w:del>
+                    <w:r>
+                      <w:rPr>
+                        <w:b/>
+                        <w:i/>
+                        <w:noProof/>
+                        <w:color w:val="C00000"/>
+                        <w:sz w:val="16"/>
+                        <w:lang w:eastAsia="ja-JP" w:bidi="ar-SA"/>
+                      </w:rPr>
+                      <w:drawing>
+                        <wp:inline distT="0" distB="0" distL="0" distR="0" wp14:anchorId="516AFE76" wp14:editId="41407243">
+                          <wp:extent cx="752475" cy="291465"/>
+                          <wp:effectExtent l="0" t="0" r="9525" b="0"/>
+                          <wp:docPr id="1" name="Picture 1"/>
+                          <wp:cNvGraphicFramePr>
+                            <a:graphicFrameLocks xmlns:a="http://schemas.openxmlformats.org/drawingml/2006/main" noChangeAspect="1"/>
+                          </wp:cNvGraphicFramePr>
+                          <a:graphic xmlns:a="http://schemas.openxmlformats.org/drawingml/2006/main">
+                            <a:graphicData uri="http://schemas.openxmlformats.org/drawingml/2006/picture">
+                              <pic:pic xmlns:pic="http://schemas.openxmlformats.org/drawingml/2006/picture">
+                                <pic:nvPicPr>
+                                  <pic:cNvPr id="1" name="logo.PNG"/>
+                                  <pic:cNvPicPr/>
+                                </pic:nvPicPr>
+                                <pic:blipFill>
+                                  <a:blip r:embed="rId1">
+                                    <a:extLst>
+                                      <a:ext uri="{28A0092B-C50C-407E-A947-70E740481C1C}">
+                                        <a14:useLocalDpi xmlns:a14="http://schemas.microsoft.com/office/drawing/2010/main" val="0"/>
+                                      </a:ext>
+                                    </a:extLst>
+                                  </a:blip>
+                                  <a:stretch>
+                                    <a:fillRect/>
+                                  </a:stretch>
+                                </pic:blipFill>
+                                <pic:spPr>
+                                  <a:xfrm>
+                                    <a:off x="0" y="0"/>
+                                    <a:ext cx="752475" cy="291465"/>
+                                  </a:xfrm>
+                                  <a:prstGeom prst="rect">
+                                    <a:avLst/>
+                                  </a:prstGeom>
+                                </pic:spPr>
+                              </pic:pic>
+                            </a:graphicData>
+                          </a:graphic>
+                        </wp:inline>
+                      </w:drawing>
+                    </w:r>
                   </w:p>
                 </w:txbxContent>
               </v:textbox>
@@ -8009,164 +8111,22 @@
         </mc:Fallback>
       </mc:AlternateContent>
     </w:r>
-    <w:del w:id="35" w:author="Windows User" w:date="2019-05-19T09:03:00Z">
-      <w:r>
-        <w:rPr>
-          <w:i/>
-          <w:color w:val="C00000"/>
-          <w:lang w:eastAsia="ar-SA" w:bidi="ar-SA"/>
-        </w:rPr>
-        <w:delText xml:space="preserve">Project </w:delText>
-      </w:r>
-      <w:r>
-        <w:rPr>
-          <w:i/>
-          <w:color w:val="C00000"/>
-          <w:lang w:eastAsia="ar-SA" w:bidi="ar-SA"/>
-        </w:rPr>
-        <w:fldChar w:fldCharType="begin"/>
-      </w:r>
-      <w:r>
-        <w:rPr>
-          <w:i/>
-          <w:color w:val="C00000"/>
-          <w:lang w:eastAsia="ar-SA" w:bidi="ar-SA"/>
-        </w:rPr>
-        <w:delInstrText xml:space="preserve"> DOCPROPERTY  Project  \* MERGEFORMAT </w:delInstrText>
-      </w:r>
-      <w:r>
-        <w:rPr>
-          <w:i/>
-          <w:color w:val="C00000"/>
-          <w:lang w:eastAsia="ar-SA" w:bidi="ar-SA"/>
-        </w:rPr>
-        <w:fldChar w:fldCharType="separate"/>
-      </w:r>
-      <w:r>
-        <w:rPr>
-          <w:i/>
-          <w:color w:val="C00000"/>
-          <w:lang w:eastAsia="ar-SA" w:bidi="ar-SA"/>
-        </w:rPr>
-        <w:delText>Name of Project</w:delText>
-      </w:r>
-      <w:r>
-        <w:rPr>
-          <w:i/>
-          <w:color w:val="C00000"/>
-          <w:lang w:eastAsia="ar-SA" w:bidi="ar-SA"/>
-        </w:rPr>
-        <w:fldChar w:fldCharType="end"/>
-      </w:r>
-    </w:del>
-    <w:ins w:id="36" w:author="Windows User" w:date="2019-05-19T09:03:00Z">
-      <w:r>
-        <w:rPr>
-          <w:i/>
-          <w:color w:val="C00000"/>
-          <w:lang w:eastAsia="ar-SA" w:bidi="ar-SA"/>
-        </w:rPr>
-        <w:t>Báo cáo dự án MiniArm</w:t>
-      </w:r>
-    </w:ins>
     <w:r>
       <w:rPr>
         <w:i/>
         <w:color w:val="C00000"/>
         <w:lang w:eastAsia="ar-SA" w:bidi="ar-SA"/>
       </w:rPr>
+      <w:t>Báo cáo dự án MiniArm</w:t>
+    </w:r>
+    <w:r>
+      <w:rPr>
+        <w:i/>
+        <w:color w:val="C00000"/>
+        <w:lang w:eastAsia="ar-SA" w:bidi="ar-SA"/>
+      </w:rPr>
       <w:tab/>
     </w:r>
-    <w:del w:id="37" w:author="Windows User" w:date="2019-05-19T09:03:00Z">
-      <w:r>
-        <w:rPr>
-          <w:i/>
-          <w:color w:val="C00000"/>
-          <w:lang w:eastAsia="ar-SA" w:bidi="ar-SA"/>
-        </w:rPr>
-        <w:fldChar w:fldCharType="begin"/>
-      </w:r>
-      <w:r>
-        <w:rPr>
-          <w:i/>
-          <w:color w:val="C00000"/>
-          <w:lang w:eastAsia="ar-SA" w:bidi="ar-SA"/>
-        </w:rPr>
-        <w:delInstrText xml:space="preserve"> TITLE   \* MERGEFORMAT </w:delInstrText>
-      </w:r>
-      <w:r>
-        <w:rPr>
-          <w:i/>
-          <w:color w:val="C00000"/>
-          <w:lang w:eastAsia="ar-SA" w:bidi="ar-SA"/>
-        </w:rPr>
-        <w:fldChar w:fldCharType="separate"/>
-      </w:r>
-      <w:r>
-        <w:rPr>
-          <w:i/>
-          <w:color w:val="C00000"/>
-          <w:lang w:eastAsia="ar-SA" w:bidi="ar-SA"/>
-        </w:rPr>
-        <w:delText>Document Title</w:delText>
-      </w:r>
-      <w:r>
-        <w:rPr>
-          <w:i/>
-          <w:color w:val="C00000"/>
-          <w:lang w:eastAsia="ar-SA" w:bidi="ar-SA"/>
-        </w:rPr>
-        <w:fldChar w:fldCharType="end"/>
-      </w:r>
-      <w:r>
-        <w:rPr>
-          <w:i/>
-          <w:color w:val="C00000"/>
-          <w:lang w:eastAsia="ar-SA" w:bidi="ar-SA"/>
-        </w:rPr>
-        <w:delText xml:space="preserve"> </w:delText>
-      </w:r>
-      <w:r>
-        <w:rPr>
-          <w:i/>
-          <w:color w:val="C00000"/>
-          <w:lang w:eastAsia="ar-SA" w:bidi="ar-SA"/>
-        </w:rPr>
-        <w:fldChar w:fldCharType="begin"/>
-      </w:r>
-      <w:r>
-        <w:rPr>
-          <w:i/>
-          <w:color w:val="C00000"/>
-          <w:lang w:eastAsia="ar-SA" w:bidi="ar-SA"/>
-        </w:rPr>
-        <w:delInstrText xml:space="preserve"> SUBJECT   \* MERGEFORMAT </w:delInstrText>
-      </w:r>
-      <w:r>
-        <w:rPr>
-          <w:i/>
-          <w:color w:val="C00000"/>
-          <w:lang w:eastAsia="ar-SA" w:bidi="ar-SA"/>
-        </w:rPr>
-        <w:fldChar w:fldCharType="separate"/>
-      </w:r>
-      <w:r>
-        <w:rPr>
-          <w:i/>
-          <w:color w:val="C00000"/>
-          <w:lang w:eastAsia="ar-SA" w:bidi="ar-SA"/>
-        </w:rPr>
-        <w:delText>Document Subject</w:delText>
-      </w:r>
-      <w:r>
-        <w:rPr>
-          <w:i/>
-          <w:color w:val="C00000"/>
-          <w:lang w:eastAsia="ar-SA" w:bidi="ar-SA"/>
-        </w:rPr>
-        <w:fldChar w:fldCharType="end"/>
-      </w:r>
-    </w:del>
   </w:p>
   <w:p/>
 </w:hdr>
@@ -16302,25 +16262,25 @@
   </dgm:ptLst>
   <dgm:cxnLst>
     <dgm:cxn modelId="{D85B2A1D-9282-4D3C-BDCE-11BFA7BCB12B}" srcId="{5804C02C-1DBD-4C82-9CA2-48C1BE9204D3}" destId="{DBF3DB58-540A-4C24-8FB9-071BDE1414FA}" srcOrd="0" destOrd="0" parTransId="{59140C13-6C82-4304-B382-8C4BB802DF3D}" sibTransId="{4670C20E-C33D-4AFB-A995-7704B86134E4}"/>
-    <dgm:cxn modelId="{24243B8A-6B27-42B9-9FB2-821FAD05F65B}" type="presOf" srcId="{622C6274-604B-4830-9FC3-965180E1248A}" destId="{1142F1D3-3ACC-4CBD-A051-F133AD7D9707}" srcOrd="0" destOrd="0" presId="urn:microsoft.com/office/officeart/2005/8/layout/hChevron3"/>
-    <dgm:cxn modelId="{A6B7A140-6D6B-4D33-98A7-329055D0AF5E}" type="presOf" srcId="{F49DA913-49AC-4598-B523-9EE53607D518}" destId="{B83DE5BC-25EA-4FA1-ACED-C1336870795A}" srcOrd="0" destOrd="0" presId="urn:microsoft.com/office/officeart/2005/8/layout/hChevron3"/>
-    <dgm:cxn modelId="{16CC2076-9132-414C-AB4D-8DC14C561401}" type="presOf" srcId="{5804C02C-1DBD-4C82-9CA2-48C1BE9204D3}" destId="{AD3D0CCF-1BC3-4AC2-86AC-A937EE750BFB}" srcOrd="0" destOrd="0" presId="urn:microsoft.com/office/officeart/2005/8/layout/hChevron3"/>
-    <dgm:cxn modelId="{5C2AF4F9-83AE-4DE3-8AFB-6B224839BCCC}" type="presOf" srcId="{17442090-EA98-4A91-BE9D-D329A42E9F7F}" destId="{261A9BF2-F864-4824-9986-AC36846B8A59}" srcOrd="0" destOrd="0" presId="urn:microsoft.com/office/officeart/2005/8/layout/hChevron3"/>
+    <dgm:cxn modelId="{F7B4D407-6ED3-4790-B12E-2CDB7AE8F730}" type="presOf" srcId="{DBF3DB58-540A-4C24-8FB9-071BDE1414FA}" destId="{386D34FF-4297-46BD-BDB6-9F2E22EFE185}" srcOrd="0" destOrd="0" presId="urn:microsoft.com/office/officeart/2005/8/layout/hChevron3"/>
+    <dgm:cxn modelId="{A29E8C35-CBC2-4248-B8D1-BBF2FDAD4D52}" type="presOf" srcId="{17442090-EA98-4A91-BE9D-D329A42E9F7F}" destId="{261A9BF2-F864-4824-9986-AC36846B8A59}" srcOrd="0" destOrd="0" presId="urn:microsoft.com/office/officeart/2005/8/layout/hChevron3"/>
     <dgm:cxn modelId="{7F1DBE59-66FD-4F4D-A8AA-E7A94AA1F8FE}" srcId="{5804C02C-1DBD-4C82-9CA2-48C1BE9204D3}" destId="{622C6274-604B-4830-9FC3-965180E1248A}" srcOrd="1" destOrd="0" parTransId="{7B2D7964-A7E0-4F23-8B80-5B4502A45B2C}" sibTransId="{653FF1E4-474E-4909-B088-4D48DC6AD7F5}"/>
-    <dgm:cxn modelId="{B6E56D5A-7C81-4BEB-921D-FED703C729C2}" type="presOf" srcId="{D36BC39C-694B-4FB7-ACCA-A35AD4283CCA}" destId="{308C43D3-6D62-4FB1-87C2-E73B5B718966}" srcOrd="0" destOrd="0" presId="urn:microsoft.com/office/officeart/2005/8/layout/hChevron3"/>
-    <dgm:cxn modelId="{40DDB945-4C02-4E44-9261-7BB973D5BE79}" type="presOf" srcId="{DBF3DB58-540A-4C24-8FB9-071BDE1414FA}" destId="{386D34FF-4297-46BD-BDB6-9F2E22EFE185}" srcOrd="0" destOrd="0" presId="urn:microsoft.com/office/officeart/2005/8/layout/hChevron3"/>
+    <dgm:cxn modelId="{3AF3EEF4-64F7-4A7A-B8D2-C666EFD71082}" type="presOf" srcId="{5804C02C-1DBD-4C82-9CA2-48C1BE9204D3}" destId="{AD3D0CCF-1BC3-4AC2-86AC-A937EE750BFB}" srcOrd="0" destOrd="0" presId="urn:microsoft.com/office/officeart/2005/8/layout/hChevron3"/>
+    <dgm:cxn modelId="{958EF43D-47B8-41CF-B16F-8CFD9005A307}" type="presOf" srcId="{F49DA913-49AC-4598-B523-9EE53607D518}" destId="{B83DE5BC-25EA-4FA1-ACED-C1336870795A}" srcOrd="0" destOrd="0" presId="urn:microsoft.com/office/officeart/2005/8/layout/hChevron3"/>
+    <dgm:cxn modelId="{C145D8B5-C0CE-4C1A-9941-0AA86804F291}" type="presOf" srcId="{D36BC39C-694B-4FB7-ACCA-A35AD4283CCA}" destId="{308C43D3-6D62-4FB1-87C2-E73B5B718966}" srcOrd="0" destOrd="0" presId="urn:microsoft.com/office/officeart/2005/8/layout/hChevron3"/>
     <dgm:cxn modelId="{8EF83267-5653-40BD-91A6-97D690C182EC}" srcId="{5804C02C-1DBD-4C82-9CA2-48C1BE9204D3}" destId="{F49DA913-49AC-4598-B523-9EE53607D518}" srcOrd="4" destOrd="0" parTransId="{56BE911F-DAA8-4339-B578-6F189C0A8938}" sibTransId="{7298420E-B82A-4C66-8F7F-DD32C250495E}"/>
     <dgm:cxn modelId="{FB6739EE-167A-4684-8208-FD2493C6B62C}" srcId="{5804C02C-1DBD-4C82-9CA2-48C1BE9204D3}" destId="{D36BC39C-694B-4FB7-ACCA-A35AD4283CCA}" srcOrd="2" destOrd="0" parTransId="{4A1B0321-4EA3-46F1-B0B0-AE38DE7C84C8}" sibTransId="{61A1AE2D-D7AF-4017-B67D-106BB7FEA693}"/>
     <dgm:cxn modelId="{A924C4D8-A862-4025-85DD-B98067AC9C9A}" srcId="{5804C02C-1DBD-4C82-9CA2-48C1BE9204D3}" destId="{17442090-EA98-4A91-BE9D-D329A42E9F7F}" srcOrd="3" destOrd="0" parTransId="{3EB2D9F2-2F0B-44E5-AAD6-B33A787186C9}" sibTransId="{092105DD-E899-42E2-B140-7292469B420D}"/>
-    <dgm:cxn modelId="{05F51E76-19E2-4B7F-9571-B62E5D8C8AF0}" type="presParOf" srcId="{AD3D0CCF-1BC3-4AC2-86AC-A937EE750BFB}" destId="{386D34FF-4297-46BD-BDB6-9F2E22EFE185}" srcOrd="0" destOrd="0" presId="urn:microsoft.com/office/officeart/2005/8/layout/hChevron3"/>
-    <dgm:cxn modelId="{55EFD481-7D8B-418A-9304-A820DC5AF366}" type="presParOf" srcId="{AD3D0CCF-1BC3-4AC2-86AC-A937EE750BFB}" destId="{B0EB651D-4FDF-44A8-A3EF-E9B819C667CA}" srcOrd="1" destOrd="0" presId="urn:microsoft.com/office/officeart/2005/8/layout/hChevron3"/>
-    <dgm:cxn modelId="{9D5B4D4C-CD4E-4723-B9CC-8B0811189536}" type="presParOf" srcId="{AD3D0CCF-1BC3-4AC2-86AC-A937EE750BFB}" destId="{1142F1D3-3ACC-4CBD-A051-F133AD7D9707}" srcOrd="2" destOrd="0" presId="urn:microsoft.com/office/officeart/2005/8/layout/hChevron3"/>
-    <dgm:cxn modelId="{9FB8A7DA-0038-451B-BF7E-9E847678A5A7}" type="presParOf" srcId="{AD3D0CCF-1BC3-4AC2-86AC-A937EE750BFB}" destId="{8FD143FA-E67B-4167-B36E-771377000181}" srcOrd="3" destOrd="0" presId="urn:microsoft.com/office/officeart/2005/8/layout/hChevron3"/>
-    <dgm:cxn modelId="{A92BDAA4-C1BD-4068-AD9D-D6F90ACF957D}" type="presParOf" srcId="{AD3D0CCF-1BC3-4AC2-86AC-A937EE750BFB}" destId="{308C43D3-6D62-4FB1-87C2-E73B5B718966}" srcOrd="4" destOrd="0" presId="urn:microsoft.com/office/officeart/2005/8/layout/hChevron3"/>
-    <dgm:cxn modelId="{23976DEA-0F23-48A8-B609-A46C8799593E}" type="presParOf" srcId="{AD3D0CCF-1BC3-4AC2-86AC-A937EE750BFB}" destId="{C723C04D-0D6E-438B-B164-68DEC5517BCC}" srcOrd="5" destOrd="0" presId="urn:microsoft.com/office/officeart/2005/8/layout/hChevron3"/>
-    <dgm:cxn modelId="{6BCAE27B-3BB2-49A2-A545-82E6F72EBD25}" type="presParOf" srcId="{AD3D0CCF-1BC3-4AC2-86AC-A937EE750BFB}" destId="{261A9BF2-F864-4824-9986-AC36846B8A59}" srcOrd="6" destOrd="0" presId="urn:microsoft.com/office/officeart/2005/8/layout/hChevron3"/>
-    <dgm:cxn modelId="{90488898-B6CD-4EBF-9944-4A51E34735FA}" type="presParOf" srcId="{AD3D0CCF-1BC3-4AC2-86AC-A937EE750BFB}" destId="{EF7960D6-BF75-495A-84A9-14E42F791DA5}" srcOrd="7" destOrd="0" presId="urn:microsoft.com/office/officeart/2005/8/layout/hChevron3"/>
-    <dgm:cxn modelId="{EC9F3E0E-55DC-43C5-860F-DFEECEA3FB91}" type="presParOf" srcId="{AD3D0CCF-1BC3-4AC2-86AC-A937EE750BFB}" destId="{B83DE5BC-25EA-4FA1-ACED-C1336870795A}" srcOrd="8" destOrd="0" presId="urn:microsoft.com/office/officeart/2005/8/layout/hChevron3"/>
+    <dgm:cxn modelId="{AA2A69E9-7EC2-494B-98D6-5D93FE66590D}" type="presOf" srcId="{622C6274-604B-4830-9FC3-965180E1248A}" destId="{1142F1D3-3ACC-4CBD-A051-F133AD7D9707}" srcOrd="0" destOrd="0" presId="urn:microsoft.com/office/officeart/2005/8/layout/hChevron3"/>
+    <dgm:cxn modelId="{8C279551-CF6A-4374-AEE1-2408776D4A0F}" type="presParOf" srcId="{AD3D0CCF-1BC3-4AC2-86AC-A937EE750BFB}" destId="{386D34FF-4297-46BD-BDB6-9F2E22EFE185}" srcOrd="0" destOrd="0" presId="urn:microsoft.com/office/officeart/2005/8/layout/hChevron3"/>
+    <dgm:cxn modelId="{8A86B0BE-A771-4DE0-9A75-3905ECF0CCFB}" type="presParOf" srcId="{AD3D0CCF-1BC3-4AC2-86AC-A937EE750BFB}" destId="{B0EB651D-4FDF-44A8-A3EF-E9B819C667CA}" srcOrd="1" destOrd="0" presId="urn:microsoft.com/office/officeart/2005/8/layout/hChevron3"/>
+    <dgm:cxn modelId="{8DB0810A-80E0-4781-8441-6C8C63757A38}" type="presParOf" srcId="{AD3D0CCF-1BC3-4AC2-86AC-A937EE750BFB}" destId="{1142F1D3-3ACC-4CBD-A051-F133AD7D9707}" srcOrd="2" destOrd="0" presId="urn:microsoft.com/office/officeart/2005/8/layout/hChevron3"/>
+    <dgm:cxn modelId="{04E31436-49C4-4BCD-A8B9-630708F97BB9}" type="presParOf" srcId="{AD3D0CCF-1BC3-4AC2-86AC-A937EE750BFB}" destId="{8FD143FA-E67B-4167-B36E-771377000181}" srcOrd="3" destOrd="0" presId="urn:microsoft.com/office/officeart/2005/8/layout/hChevron3"/>
+    <dgm:cxn modelId="{D02B86A6-FCDC-4594-8A2D-1E9D6CCEC4B5}" type="presParOf" srcId="{AD3D0CCF-1BC3-4AC2-86AC-A937EE750BFB}" destId="{308C43D3-6D62-4FB1-87C2-E73B5B718966}" srcOrd="4" destOrd="0" presId="urn:microsoft.com/office/officeart/2005/8/layout/hChevron3"/>
+    <dgm:cxn modelId="{2E938E7E-14E8-4F3C-AA67-4681B3BB2DD2}" type="presParOf" srcId="{AD3D0CCF-1BC3-4AC2-86AC-A937EE750BFB}" destId="{C723C04D-0D6E-438B-B164-68DEC5517BCC}" srcOrd="5" destOrd="0" presId="urn:microsoft.com/office/officeart/2005/8/layout/hChevron3"/>
+    <dgm:cxn modelId="{5B83B101-A0C2-4105-ACDA-F5113DB3F252}" type="presParOf" srcId="{AD3D0CCF-1BC3-4AC2-86AC-A937EE750BFB}" destId="{261A9BF2-F864-4824-9986-AC36846B8A59}" srcOrd="6" destOrd="0" presId="urn:microsoft.com/office/officeart/2005/8/layout/hChevron3"/>
+    <dgm:cxn modelId="{0A04F5C7-D389-4649-93AA-D2DBBE4324C3}" type="presParOf" srcId="{AD3D0CCF-1BC3-4AC2-86AC-A937EE750BFB}" destId="{EF7960D6-BF75-495A-84A9-14E42F791DA5}" srcOrd="7" destOrd="0" presId="urn:microsoft.com/office/officeart/2005/8/layout/hChevron3"/>
+    <dgm:cxn modelId="{5B3FE109-EE7C-4A7E-BB3A-58E51D882E2C}" type="presParOf" srcId="{AD3D0CCF-1BC3-4AC2-86AC-A937EE750BFB}" destId="{B83DE5BC-25EA-4FA1-ACED-C1336870795A}" srcOrd="8" destOrd="0" presId="urn:microsoft.com/office/officeart/2005/8/layout/hChevron3"/>
   </dgm:cxnLst>
   <dgm:bg/>
   <dgm:whole/>
@@ -18403,7 +18363,7 @@
 </file>
 
 <file path=customXml/itemProps1.xml><?xml version="1.0" encoding="utf-8"?>
-<ds:datastoreItem xmlns:ds="http://schemas.openxmlformats.org/officeDocument/2006/customXml" ds:itemID="{A6903049-13EB-46CF-BDAB-01394EBC077D}">
+<ds:datastoreItem xmlns:ds="http://schemas.openxmlformats.org/officeDocument/2006/customXml" ds:itemID="{DEE2D1F3-12AC-4BB9-B034-15B6B276FD16}">
   <ds:schemaRefs>
     <ds:schemaRef ds:uri="http://schemas.openxmlformats.org/officeDocument/2006/bibliography"/>
   </ds:schemaRefs>

</xml_diff>

<commit_message>
adjust document, phase 1
</commit_message>
<xml_diff>
--- a/docs/reports/MyProjectMgnt.docx
+++ b/docs/reports/MyProjectMgnt.docx
@@ -336,123 +336,32 @@
           <w:lang w:val="vi-VN"/>
         </w:rPr>
       </w:pPr>
-      <w:del w:id="0" w:author="Windows User" w:date="2019-05-19T09:17:00Z">
-        <w:r>
-          <w:rPr>
-            <w:b/>
-            <w:i/>
-            <w:sz w:val="42"/>
-          </w:rPr>
-          <w:fldChar w:fldCharType="begin"/>
-        </w:r>
-        <w:r>
-          <w:rPr>
-            <w:b/>
-            <w:i/>
-            <w:sz w:val="42"/>
-          </w:rPr>
-          <w:delInstrText xml:space="preserve"> SUBJECT   \* MERGEFORMAT </w:delInstrText>
-        </w:r>
-        <w:r>
-          <w:rPr>
-            <w:b/>
-            <w:i/>
-            <w:sz w:val="42"/>
-          </w:rPr>
-          <w:fldChar w:fldCharType="separate"/>
-        </w:r>
-        <w:r>
-          <w:rPr>
-            <w:b/>
-            <w:i/>
-            <w:sz w:val="42"/>
-          </w:rPr>
-          <w:delText>Document Subject</w:delText>
-        </w:r>
-        <w:r>
-          <w:rPr>
-            <w:b/>
-            <w:i/>
-            <w:sz w:val="42"/>
-          </w:rPr>
-          <w:fldChar w:fldCharType="end"/>
-        </w:r>
-      </w:del>
-      <w:ins w:id="1" w:author="Windows User" w:date="2019-05-19T09:17:00Z">
-        <w:r>
-          <w:rPr>
-            <w:b/>
-            <w:i/>
-            <w:sz w:val="42"/>
-          </w:rPr>
-          <w:t xml:space="preserve">Tài liệu giới thiệu, phân tích và thiết kế </w:t>
-        </w:r>
-      </w:ins>
-      <w:ins w:id="2" w:author="Windows User" w:date="2019-05-19T09:19:00Z">
-        <w:r>
-          <w:rPr>
-            <w:b/>
-            <w:i/>
-            <w:sz w:val="42"/>
-          </w:rPr>
-          <w:t xml:space="preserve">phần mềm điều khiển </w:t>
-        </w:r>
-      </w:ins>
-      <w:ins w:id="3" w:author="Windows User" w:date="2019-05-19T09:17:00Z">
-        <w:r>
-          <w:rPr>
-            <w:b/>
-            <w:i/>
-            <w:sz w:val="42"/>
-          </w:rPr>
-          <w:t xml:space="preserve">Cánh </w:t>
-        </w:r>
-        <w:proofErr w:type="gramStart"/>
-        <w:r>
-          <w:rPr>
-            <w:b/>
-            <w:i/>
-            <w:sz w:val="42"/>
-          </w:rPr>
-          <w:t>tay</w:t>
-        </w:r>
-        <w:proofErr w:type="gramEnd"/>
-        <w:r>
-          <w:rPr>
-            <w:b/>
-            <w:i/>
-            <w:sz w:val="42"/>
-          </w:rPr>
-          <w:t xml:space="preserve"> Robot</w:t>
-        </w:r>
-      </w:ins>
-    </w:p>
-    <w:p>
-      <w:pPr>
-        <w:rPr>
-          <w:del w:id="4" w:author="Windows User" w:date="2019-05-19T09:18:00Z"/>
-        </w:rPr>
-      </w:pPr>
-      <w:del w:id="5" w:author="Windows User" w:date="2019-05-19T09:18:00Z">
-        <w:r>
-          <w:rPr>
-            <w:i/>
-          </w:rPr>
-          <w:delText>[</w:delText>
-        </w:r>
-        <w:r>
-          <w:rPr>
-            <w:i/>
-          </w:rPr>
-          <w:delText>Type the abstract of the document here</w:delText>
-        </w:r>
-        <w:r>
-          <w:rPr>
-            <w:i/>
-          </w:rPr>
-          <w:delText>:]</w:delText>
-        </w:r>
-      </w:del>
+      <w:r>
+        <w:rPr>
+          <w:b/>
+          <w:i/>
+          <w:sz w:val="42"/>
+        </w:rPr>
+        <w:t xml:space="preserve">Tài liệu giới thiệu, phân tích và thiết kế phần mềm điều khiển Cánh </w:t>
+      </w:r>
+      <w:proofErr w:type="gramStart"/>
+      <w:r>
+        <w:rPr>
+          <w:b/>
+          <w:i/>
+          <w:sz w:val="42"/>
+        </w:rPr>
+        <w:t>tay</w:t>
+      </w:r>
+      <w:proofErr w:type="gramEnd"/>
+      <w:r>
+        <w:rPr>
+          <w:b/>
+          <w:i/>
+          <w:sz w:val="42"/>
+        </w:rPr>
+        <w:t xml:space="preserve"> Robot</w:t>
+      </w:r>
     </w:p>
     <w:p>
       <w:pPr>
@@ -509,23 +418,13 @@
           <w:color w:val="951B13"/>
         </w:rPr>
       </w:pPr>
-      <w:del w:id="6" w:author="Windows User" w:date="2019-05-19T09:20:00Z">
-        <w:r>
-          <w:rPr>
-            <w:color w:val="951B13"/>
-          </w:rPr>
-          <w:lastRenderedPageBreak/>
-          <w:delText>Table of contents</w:delText>
-        </w:r>
-      </w:del>
-      <w:ins w:id="7" w:author="Windows User" w:date="2019-05-19T09:20:00Z">
-        <w:r>
-          <w:rPr>
-            <w:color w:val="951B13"/>
-          </w:rPr>
-          <w:t>MỤC LỤC</w:t>
-        </w:r>
-      </w:ins>
+      <w:r>
+        <w:rPr>
+          <w:color w:val="951B13"/>
+        </w:rPr>
+        <w:lastRenderedPageBreak/>
+        <w:t>MỤC LỤC</w:t>
+      </w:r>
     </w:p>
     <w:p>
       <w:pPr>
@@ -3255,8 +3154,6 @@
       <w:r>
         <w:br w:type="page"/>
       </w:r>
-      <w:bookmarkStart w:id="8" w:name="_GoBack"/>
-      <w:bookmarkEnd w:id="8"/>
     </w:p>
     <w:p>
       <w:pPr>
@@ -4030,12 +3927,12 @@
       <w:pPr>
         <w:pStyle w:val="Heading1"/>
       </w:pPr>
-      <w:bookmarkStart w:id="20" w:name="_Toc527975125"/>
+      <w:bookmarkStart w:id="0" w:name="_Toc527975125"/>
       <w:r>
         <w:lastRenderedPageBreak/>
         <w:t>Giới thiệu dự án</w:t>
       </w:r>
-      <w:bookmarkEnd w:id="20"/>
+      <w:bookmarkEnd w:id="0"/>
     </w:p>
     <w:p>
       <w:pPr>
@@ -4201,21 +4098,21 @@
       <w:pPr>
         <w:pStyle w:val="Heading1"/>
       </w:pPr>
-      <w:bookmarkStart w:id="21" w:name="_Toc527975126"/>
+      <w:bookmarkStart w:id="1" w:name="_Toc527975126"/>
       <w:r>
         <w:t>Các nhân sự tham gia dự án</w:t>
       </w:r>
-      <w:bookmarkEnd w:id="21"/>
+      <w:bookmarkEnd w:id="1"/>
     </w:p>
     <w:p>
       <w:pPr>
         <w:pStyle w:val="Heading2"/>
       </w:pPr>
-      <w:bookmarkStart w:id="22" w:name="_Toc527975127"/>
+      <w:bookmarkStart w:id="2" w:name="_Toc527975127"/>
       <w:r>
         <w:t>Thông tin liên hệ phía khách hàng</w:t>
       </w:r>
-      <w:bookmarkEnd w:id="22"/>
+      <w:bookmarkEnd w:id="2"/>
     </w:p>
     <w:p>
       <w:pPr>
@@ -4316,11 +4213,11 @@
       <w:pPr>
         <w:pStyle w:val="Heading2"/>
       </w:pPr>
-      <w:bookmarkStart w:id="23" w:name="_Toc527975128"/>
+      <w:bookmarkStart w:id="3" w:name="_Toc527975128"/>
       <w:r>
         <w:t>Thông tin liên hệ phía công ty</w:t>
       </w:r>
-      <w:bookmarkEnd w:id="23"/>
+      <w:bookmarkEnd w:id="3"/>
     </w:p>
     <w:p>
       <w:pPr>
@@ -4603,14 +4500,14 @@
       <w:pPr>
         <w:pStyle w:val="Heading2"/>
       </w:pPr>
-      <w:bookmarkStart w:id="24" w:name="_Toc527975129"/>
+      <w:bookmarkStart w:id="4" w:name="_Toc527975129"/>
       <w:r>
         <w:t xml:space="preserve">Phân chia vai trò của thành viên dự án và khách </w:t>
       </w:r>
       <w:r>
         <w:t>hàng</w:t>
       </w:r>
-      <w:bookmarkEnd w:id="24"/>
+      <w:bookmarkEnd w:id="4"/>
     </w:p>
     <w:p>
       <w:pPr>
@@ -4703,18 +4600,18 @@
       <w:pPr>
         <w:pStyle w:val="Heading1"/>
       </w:pPr>
-      <w:bookmarkStart w:id="25" w:name="_Toc527975130"/>
+      <w:bookmarkStart w:id="5" w:name="_Toc527975130"/>
       <w:r>
         <w:lastRenderedPageBreak/>
         <w:t>Khảo sát dự án</w:t>
       </w:r>
-      <w:bookmarkEnd w:id="25"/>
+      <w:bookmarkEnd w:id="5"/>
     </w:p>
     <w:p>
       <w:pPr>
         <w:pStyle w:val="Heading2"/>
       </w:pPr>
-      <w:bookmarkStart w:id="26" w:name="_Toc527975131"/>
+      <w:bookmarkStart w:id="6" w:name="_Toc527975131"/>
       <w:r>
         <w:t xml:space="preserve">Yêu cầu khách </w:t>
       </w:r>
@@ -4724,7 +4621,7 @@
       <w:r>
         <w:t>ng</w:t>
       </w:r>
-      <w:bookmarkEnd w:id="26"/>
+      <w:bookmarkEnd w:id="6"/>
     </w:p>
     <w:p>
       <w:pPr>
@@ -5043,7 +4940,7 @@
       <w:pPr>
         <w:pStyle w:val="Heading2"/>
       </w:pPr>
-      <w:bookmarkStart w:id="27" w:name="_Toc527975132"/>
+      <w:bookmarkStart w:id="7" w:name="_Toc527975132"/>
       <w:r>
         <w:t xml:space="preserve">Mô hình </w:t>
       </w:r>
@@ -5056,7 +4953,7 @@
       <w:r>
         <w:t xml:space="preserve"> – nghiệp vụ</w:t>
       </w:r>
-      <w:bookmarkEnd w:id="27"/>
+      <w:bookmarkEnd w:id="7"/>
     </w:p>
     <w:p>
       <w:pPr>
@@ -5128,12 +5025,12 @@
       <w:pPr>
         <w:pStyle w:val="Heading2"/>
       </w:pPr>
-      <w:bookmarkStart w:id="28" w:name="_Toc527975133"/>
+      <w:bookmarkStart w:id="8" w:name="_Toc527975133"/>
       <w:r>
         <w:lastRenderedPageBreak/>
         <w:t>Mô hình hoạt động dự kiến sau khi áp dụng sản phẩm mới</w:t>
       </w:r>
-      <w:bookmarkEnd w:id="28"/>
+      <w:bookmarkEnd w:id="8"/>
     </w:p>
     <w:p>
       <w:pPr>
@@ -5143,7 +5040,7 @@
           <w:numId w:val="40"/>
         </w:numPr>
       </w:pPr>
-      <w:bookmarkStart w:id="29" w:name="_Toc527975134"/>
+      <w:bookmarkStart w:id="9" w:name="_Toc527975134"/>
       <w:r>
         <w:rPr>
           <w:b/>
@@ -5219,7 +5116,7 @@
       <w:r>
         <w:t>Phân tích ưu điểm/nhược điểm/lợi ích khách hàng</w:t>
       </w:r>
-      <w:bookmarkEnd w:id="29"/>
+      <w:bookmarkEnd w:id="9"/>
     </w:p>
     <w:p>
       <w:pPr>
@@ -5383,21 +5280,21 @@
       <w:pPr>
         <w:pStyle w:val="Heading1"/>
       </w:pPr>
-      <w:bookmarkStart w:id="30" w:name="_Toc527975135"/>
+      <w:bookmarkStart w:id="10" w:name="_Toc527975135"/>
       <w:r>
         <w:t>Ước lượng</w:t>
       </w:r>
-      <w:bookmarkEnd w:id="30"/>
+      <w:bookmarkEnd w:id="10"/>
     </w:p>
     <w:p>
       <w:pPr>
         <w:pStyle w:val="Heading2"/>
       </w:pPr>
-      <w:bookmarkStart w:id="31" w:name="_Toc527975136"/>
+      <w:bookmarkStart w:id="11" w:name="_Toc527975136"/>
       <w:r>
         <w:t>Ước lượng tính năng</w:t>
       </w:r>
-      <w:bookmarkEnd w:id="31"/>
+      <w:bookmarkEnd w:id="11"/>
     </w:p>
     <w:p>
       <w:pPr>
@@ -5627,11 +5524,11 @@
       <w:pPr>
         <w:pStyle w:val="Heading2"/>
       </w:pPr>
-      <w:bookmarkStart w:id="32" w:name="_Toc527975137"/>
+      <w:bookmarkStart w:id="12" w:name="_Toc527975137"/>
       <w:r>
         <w:t>Ước lượng cách tích hợp hệ thống</w:t>
       </w:r>
-      <w:bookmarkEnd w:id="32"/>
+      <w:bookmarkEnd w:id="12"/>
     </w:p>
     <w:p>
       <w:pPr>
@@ -5664,11 +5561,11 @@
       <w:pPr>
         <w:pStyle w:val="Heading2"/>
       </w:pPr>
-      <w:bookmarkStart w:id="33" w:name="_Toc527975138"/>
+      <w:bookmarkStart w:id="13" w:name="_Toc527975138"/>
       <w:r>
         <w:t>Ước lượng thời gian</w:t>
       </w:r>
-      <w:bookmarkEnd w:id="33"/>
+      <w:bookmarkEnd w:id="13"/>
     </w:p>
     <w:p>
       <w:pPr>
@@ -5688,7 +5585,33 @@
         <w:t xml:space="preserve"> năng chính:</w:t>
       </w:r>
       <w:r>
-        <w:t xml:space="preserve"> 7 - 8 tuần</w:t>
+        <w:t xml:space="preserve"> </w:t>
+      </w:r>
+      <w:ins w:id="14" w:author="Windows User" w:date="2019-05-19T09:31:00Z">
+        <w:r>
+          <w:t>5</w:t>
+        </w:r>
+      </w:ins>
+      <w:del w:id="15" w:author="Windows User" w:date="2019-05-19T09:31:00Z">
+        <w:r>
+          <w:delText>7</w:delText>
+        </w:r>
+      </w:del>
+      <w:r>
+        <w:t xml:space="preserve"> - </w:t>
+      </w:r>
+      <w:ins w:id="16" w:author="Windows User" w:date="2019-05-19T09:31:00Z">
+        <w:r>
+          <w:t>6</w:t>
+        </w:r>
+      </w:ins>
+      <w:del w:id="17" w:author="Windows User" w:date="2019-05-19T09:31:00Z">
+        <w:r>
+          <w:delText>8</w:delText>
+        </w:r>
+      </w:del>
+      <w:r>
+        <w:t xml:space="preserve"> tuần</w:t>
       </w:r>
     </w:p>
     <w:p>
@@ -5700,7 +5623,33 @@
         </w:numPr>
       </w:pPr>
       <w:r>
-        <w:t>Thêm các tính năng phụ: 3 - 4 tuần</w:t>
+        <w:t xml:space="preserve">Thêm các tính năng phụ: </w:t>
+      </w:r>
+      <w:ins w:id="18" w:author="Windows User" w:date="2019-05-19T09:31:00Z">
+        <w:r>
+          <w:t>2</w:t>
+        </w:r>
+      </w:ins>
+      <w:del w:id="19" w:author="Windows User" w:date="2019-05-19T09:31:00Z">
+        <w:r>
+          <w:delText>3</w:delText>
+        </w:r>
+      </w:del>
+      <w:r>
+        <w:t xml:space="preserve"> - </w:t>
+      </w:r>
+      <w:ins w:id="20" w:author="Windows User" w:date="2019-05-19T09:31:00Z">
+        <w:r>
+          <w:t>3</w:t>
+        </w:r>
+      </w:ins>
+      <w:del w:id="21" w:author="Windows User" w:date="2019-05-19T09:31:00Z">
+        <w:r>
+          <w:delText>4</w:delText>
+        </w:r>
+      </w:del>
+      <w:r>
+        <w:t xml:space="preserve"> tuần</w:t>
       </w:r>
     </w:p>
     <w:p>
@@ -5712,7 +5661,33 @@
         </w:numPr>
       </w:pPr>
       <w:r>
-        <w:t>Kiểm thử: 3 - 4 tuần</w:t>
+        <w:t xml:space="preserve">Kiểm thử: </w:t>
+      </w:r>
+      <w:ins w:id="22" w:author="Windows User" w:date="2019-05-19T09:31:00Z">
+        <w:r>
+          <w:t>2</w:t>
+        </w:r>
+      </w:ins>
+      <w:del w:id="23" w:author="Windows User" w:date="2019-05-19T09:31:00Z">
+        <w:r>
+          <w:delText>3</w:delText>
+        </w:r>
+      </w:del>
+      <w:r>
+        <w:t xml:space="preserve"> - </w:t>
+      </w:r>
+      <w:ins w:id="24" w:author="Windows User" w:date="2019-05-19T09:31:00Z">
+        <w:r>
+          <w:t>3</w:t>
+        </w:r>
+      </w:ins>
+      <w:del w:id="25" w:author="Windows User" w:date="2019-05-19T09:31:00Z">
+        <w:r>
+          <w:delText>4</w:delText>
+        </w:r>
+      </w:del>
+      <w:r>
+        <w:t xml:space="preserve"> tuần</w:t>
       </w:r>
     </w:p>
     <w:p>
@@ -5727,7 +5702,33 @@
         <w:t>Tích hợp thử vào hệ thống</w:t>
       </w:r>
       <w:r>
-        <w:t>: 4 - 5 tuần</w:t>
+        <w:t xml:space="preserve">: </w:t>
+      </w:r>
+      <w:ins w:id="26" w:author="Windows User" w:date="2019-05-19T09:31:00Z">
+        <w:r>
+          <w:t>1</w:t>
+        </w:r>
+      </w:ins>
+      <w:del w:id="27" w:author="Windows User" w:date="2019-05-19T09:31:00Z">
+        <w:r>
+          <w:delText>4</w:delText>
+        </w:r>
+      </w:del>
+      <w:r>
+        <w:t xml:space="preserve"> - </w:t>
+      </w:r>
+      <w:ins w:id="28" w:author="Windows User" w:date="2019-05-19T09:31:00Z">
+        <w:r>
+          <w:t>2</w:t>
+        </w:r>
+      </w:ins>
+      <w:del w:id="29" w:author="Windows User" w:date="2019-05-19T09:31:00Z">
+        <w:r>
+          <w:delText>5</w:delText>
+        </w:r>
+      </w:del>
+      <w:r>
+        <w:t xml:space="preserve"> tuần</w:t>
       </w:r>
     </w:p>
     <w:p>
@@ -5739,7 +5740,33 @@
         </w:numPr>
       </w:pPr>
       <w:r>
-        <w:t>Kiểm tra tính tương thích, đánh giá hệ thống: 3 – 4 tuần</w:t>
+        <w:t xml:space="preserve">Kiểm tra tính tương thích, đánh giá hệ thống: </w:t>
+      </w:r>
+      <w:ins w:id="30" w:author="Windows User" w:date="2019-05-19T09:31:00Z">
+        <w:r>
+          <w:t>1</w:t>
+        </w:r>
+      </w:ins>
+      <w:del w:id="31" w:author="Windows User" w:date="2019-05-19T09:31:00Z">
+        <w:r>
+          <w:delText>3</w:delText>
+        </w:r>
+      </w:del>
+      <w:r>
+        <w:t xml:space="preserve"> – </w:t>
+      </w:r>
+      <w:ins w:id="32" w:author="Windows User" w:date="2019-05-19T09:31:00Z">
+        <w:r>
+          <w:t>2</w:t>
+        </w:r>
+      </w:ins>
+      <w:del w:id="33" w:author="Windows User" w:date="2019-05-19T09:31:00Z">
+        <w:r>
+          <w:delText>4</w:delText>
+        </w:r>
+      </w:del>
+      <w:r>
+        <w:t xml:space="preserve"> tuần</w:t>
       </w:r>
     </w:p>
     <w:p>
@@ -6106,7 +6133,20 @@
         <w:t>Thời gian dự kiến để hoàn thành dự án:</w:t>
       </w:r>
       <w:r>
-        <w:t xml:space="preserve"> 5 tháng</w:t>
+        <w:t xml:space="preserve"> </w:t>
+      </w:r>
+      <w:ins w:id="38" w:author="Windows User" w:date="2019-05-19T09:34:00Z">
+        <w:r>
+          <w:t>4</w:t>
+        </w:r>
+      </w:ins>
+      <w:del w:id="39" w:author="Windows User" w:date="2019-05-19T09:34:00Z">
+        <w:r>
+          <w:delText>5</w:delText>
+        </w:r>
+      </w:del>
+      <w:r>
+        <w:t xml:space="preserve"> tháng</w:t>
       </w:r>
     </w:p>
     <w:p>
@@ -6124,7 +6164,33 @@
         <w:t xml:space="preserve">n: </w:t>
       </w:r>
       <w:r>
-        <w:t>(10 + 5) * 4 * 5 = 300 triệu VNĐ</w:t>
+        <w:t xml:space="preserve">(10 + 5) * 4 * </w:t>
+      </w:r>
+      <w:ins w:id="40" w:author="Windows User" w:date="2019-05-19T09:35:00Z">
+        <w:r>
+          <w:t>4</w:t>
+        </w:r>
+      </w:ins>
+      <w:del w:id="41" w:author="Windows User" w:date="2019-05-19T09:35:00Z">
+        <w:r>
+          <w:delText>5</w:delText>
+        </w:r>
+      </w:del>
+      <w:r>
+        <w:t xml:space="preserve"> = </w:t>
+      </w:r>
+      <w:ins w:id="42" w:author="Windows User" w:date="2019-05-19T09:35:00Z">
+        <w:r>
+          <w:t>24</w:t>
+        </w:r>
+      </w:ins>
+      <w:del w:id="43" w:author="Windows User" w:date="2019-05-19T09:35:00Z">
+        <w:r>
+          <w:delText>30</w:delText>
+        </w:r>
+      </w:del>
+      <w:r>
+        <w:t>0 triệu VNĐ</w:t>
       </w:r>
     </w:p>
     <w:p>
@@ -6142,7 +6208,20 @@
         <w:t>Chi phí kiểm thử:</w:t>
       </w:r>
       <w:r>
-        <w:t xml:space="preserve"> 300 triệu VNĐ</w:t>
+        <w:t xml:space="preserve"> </w:t>
+      </w:r>
+      <w:ins w:id="44" w:author="Windows User" w:date="2019-05-19T09:35:00Z">
+        <w:r>
+          <w:t>24</w:t>
+        </w:r>
+      </w:ins>
+      <w:del w:id="45" w:author="Windows User" w:date="2019-05-19T09:35:00Z">
+        <w:r>
+          <w:delText>30</w:delText>
+        </w:r>
+      </w:del>
+      <w:r>
+        <w:t>0 triệu VNĐ</w:t>
       </w:r>
     </w:p>
     <w:p>
@@ -6162,8 +6241,18 @@
       <w:r>
         <w:t xml:space="preserve"> </w:t>
       </w:r>
-      <w:r>
-        <w:t>300 triệu VNĐ</w:t>
+      <w:ins w:id="46" w:author="Windows User" w:date="2019-05-19T09:35:00Z">
+        <w:r>
+          <w:t>24</w:t>
+        </w:r>
+      </w:ins>
+      <w:del w:id="47" w:author="Windows User" w:date="2019-05-19T09:35:00Z">
+        <w:r>
+          <w:delText>30</w:delText>
+        </w:r>
+      </w:del>
+      <w:r>
+        <w:t>0 triệu VNĐ</w:t>
       </w:r>
     </w:p>
     <w:p>
@@ -6217,7 +6306,59 @@
         <w:t>Tổng chi phí dự kiến:</w:t>
       </w:r>
       <w:r>
-        <w:t xml:space="preserve"> 300 + 300 + 300 = 900 triệu VNĐ</w:t>
+        <w:t xml:space="preserve"> </w:t>
+      </w:r>
+      <w:ins w:id="48" w:author="Windows User" w:date="2019-05-19T09:36:00Z">
+        <w:r>
+          <w:t>24</w:t>
+        </w:r>
+      </w:ins>
+      <w:del w:id="49" w:author="Windows User" w:date="2019-05-19T09:36:00Z">
+        <w:r>
+          <w:delText>30</w:delText>
+        </w:r>
+      </w:del>
+      <w:r>
+        <w:t xml:space="preserve">0 + </w:t>
+      </w:r>
+      <w:ins w:id="50" w:author="Windows User" w:date="2019-05-19T09:36:00Z">
+        <w:r>
+          <w:t>24</w:t>
+        </w:r>
+      </w:ins>
+      <w:del w:id="51" w:author="Windows User" w:date="2019-05-19T09:36:00Z">
+        <w:r>
+          <w:delText>30</w:delText>
+        </w:r>
+      </w:del>
+      <w:r>
+        <w:t xml:space="preserve">0 + </w:t>
+      </w:r>
+      <w:ins w:id="52" w:author="Windows User" w:date="2019-05-19T09:36:00Z">
+        <w:r>
+          <w:t>24</w:t>
+        </w:r>
+      </w:ins>
+      <w:del w:id="53" w:author="Windows User" w:date="2019-05-19T09:36:00Z">
+        <w:r>
+          <w:delText>30</w:delText>
+        </w:r>
+      </w:del>
+      <w:r>
+        <w:t xml:space="preserve">0 = </w:t>
+      </w:r>
+      <w:ins w:id="54" w:author="Windows User" w:date="2019-05-19T09:36:00Z">
+        <w:r>
+          <w:t>72</w:t>
+        </w:r>
+      </w:ins>
+      <w:del w:id="55" w:author="Windows User" w:date="2019-05-19T09:36:00Z">
+        <w:r>
+          <w:delText>90</w:delText>
+        </w:r>
+      </w:del>
+      <w:r>
+        <w:t>0 triệu VNĐ</w:t>
       </w:r>
     </w:p>
     <w:p/>
@@ -6237,7 +6378,7 @@
       <w:pPr>
         <w:pStyle w:val="Heading1"/>
       </w:pPr>
-      <w:bookmarkStart w:id="38" w:name="_Toc527975143"/>
+      <w:bookmarkStart w:id="56" w:name="_Toc527975143"/>
       <w:r>
         <w:lastRenderedPageBreak/>
         <w:t>Phân chia các giai đoạn</w:t>
@@ -6245,7 +6386,7 @@
       <w:r>
         <w:t xml:space="preserve"> chính</w:t>
       </w:r>
-      <w:bookmarkEnd w:id="38"/>
+      <w:bookmarkEnd w:id="56"/>
     </w:p>
     <w:p>
       <w:pPr>
@@ -6298,7 +6439,15 @@
         <w:jc w:val="left"/>
       </w:pPr>
       <w:r>
-        <w:t>Trong đó, có 2 mốc thời gian khách hàng thực hiện thanh toán:</w:t>
+        <w:t>Trong đó, có 2 mốc thời gian khách hàng</w:t>
+      </w:r>
+      <w:ins w:id="57" w:author="Windows User" w:date="2019-05-19T09:41:00Z">
+        <w:r>
+          <w:t xml:space="preserve"> cần</w:t>
+        </w:r>
+      </w:ins>
+      <w:r>
+        <w:t xml:space="preserve"> thực hiện thanh toán:</w:t>
       </w:r>
     </w:p>
     <w:p>
@@ -6310,8 +6459,31 @@
         </w:numPr>
         <w:jc w:val="left"/>
       </w:pPr>
-      <w:r>
-        <w:t xml:space="preserve">26/2: demo sản phẩm lần 1, điều khiển robot bằng phần mềm android </w:t>
+      <w:ins w:id="58" w:author="Windows User" w:date="2019-05-19T09:41:00Z">
+        <w:r>
+          <w:t>12</w:t>
+        </w:r>
+      </w:ins>
+      <w:del w:id="59" w:author="Windows User" w:date="2019-05-19T09:41:00Z">
+        <w:r>
+          <w:delText>26</w:delText>
+        </w:r>
+      </w:del>
+      <w:r>
+        <w:t>/</w:t>
+      </w:r>
+      <w:ins w:id="60" w:author="Windows User" w:date="2019-05-19T09:41:00Z">
+        <w:r>
+          <w:t>3</w:t>
+        </w:r>
+      </w:ins>
+      <w:del w:id="61" w:author="Windows User" w:date="2019-05-19T09:41:00Z">
+        <w:r>
+          <w:delText>2</w:delText>
+        </w:r>
+      </w:del>
+      <w:r>
+        <w:t xml:space="preserve">: demo sản phẩm lần 1, điều khiển robot bằng phần mềm android </w:t>
       </w:r>
       <w:r>
         <w:sym w:font="Wingdings" w:char="F0E0"/>
@@ -6348,11 +6520,11 @@
       <w:pPr>
         <w:pStyle w:val="Heading1"/>
       </w:pPr>
-      <w:bookmarkStart w:id="39" w:name="_Toc527975144"/>
+      <w:bookmarkStart w:id="62" w:name="_Toc527975144"/>
       <w:r>
         <w:t>Phân tích thiết kế</w:t>
       </w:r>
-      <w:bookmarkEnd w:id="39"/>
+      <w:bookmarkEnd w:id="62"/>
       <w:r>
         <w:t xml:space="preserve"> </w:t>
       </w:r>
@@ -6364,14 +6536,14 @@
           <w:lang w:eastAsia="en-US" w:bidi="ar-SA"/>
         </w:rPr>
       </w:pPr>
-      <w:bookmarkStart w:id="40" w:name="_Toc527975145"/>
+      <w:bookmarkStart w:id="63" w:name="_Toc527975145"/>
       <w:r>
         <w:rPr>
           <w:lang w:eastAsia="en-US" w:bidi="ar-SA"/>
         </w:rPr>
         <w:t>Mô hình tích hợp phần cứng/phần mềm</w:t>
       </w:r>
-      <w:bookmarkEnd w:id="40"/>
+      <w:bookmarkEnd w:id="63"/>
     </w:p>
     <w:p>
       <w:pPr>
@@ -6406,7 +6578,29 @@
         <w:rPr>
           <w:lang w:eastAsia="en-US" w:bidi="ar-SA"/>
         </w:rPr>
-        <w:t xml:space="preserve">Phần cứng: Robot miniArm, </w:t>
+        <w:t xml:space="preserve">Phần cứng: </w:t>
+      </w:r>
+      <w:ins w:id="64" w:author="Windows User" w:date="2019-05-19T09:42:00Z">
+        <w:r>
+          <w:rPr>
+            <w:lang w:eastAsia="en-US" w:bidi="ar-SA"/>
+          </w:rPr>
+          <w:t>r</w:t>
+        </w:r>
+      </w:ins>
+      <w:del w:id="65" w:author="Windows User" w:date="2019-05-19T09:42:00Z">
+        <w:r>
+          <w:rPr>
+            <w:lang w:eastAsia="en-US" w:bidi="ar-SA"/>
+          </w:rPr>
+          <w:delText>R</w:delText>
+        </w:r>
+      </w:del>
+      <w:r>
+        <w:rPr>
+          <w:lang w:eastAsia="en-US" w:bidi="ar-SA"/>
+        </w:rPr>
+        <w:t xml:space="preserve">obot miniArm, </w:t>
       </w:r>
       <w:proofErr w:type="gramStart"/>
       <w:r>
@@ -6454,14 +6648,14 @@
           <w:lang w:eastAsia="en-US" w:bidi="ar-SA"/>
         </w:rPr>
       </w:pPr>
-      <w:bookmarkStart w:id="41" w:name="_Toc527975146"/>
+      <w:bookmarkStart w:id="66" w:name="_Toc527975146"/>
       <w:r>
         <w:rPr>
           <w:lang w:eastAsia="en-US" w:bidi="ar-SA"/>
         </w:rPr>
         <w:t>Giao diện</w:t>
       </w:r>
-      <w:bookmarkEnd w:id="41"/>
+      <w:bookmarkEnd w:id="66"/>
     </w:p>
     <w:p>
       <w:pPr>
@@ -6555,14 +6749,14 @@
           <w:lang w:eastAsia="en-US" w:bidi="ar-SA"/>
         </w:rPr>
       </w:pPr>
-      <w:bookmarkStart w:id="42" w:name="_Toc527975147"/>
+      <w:bookmarkStart w:id="67" w:name="_Toc527975147"/>
       <w:r>
         <w:rPr>
           <w:lang w:eastAsia="en-US" w:bidi="ar-SA"/>
         </w:rPr>
         <w:t>Cơ sở dữ liệu</w:t>
       </w:r>
-      <w:bookmarkEnd w:id="42"/>
+      <w:bookmarkEnd w:id="67"/>
     </w:p>
     <w:p>
       <w:pPr>
@@ -6596,7 +6790,7 @@
           <w:lang w:eastAsia="en-US" w:bidi="ar-SA"/>
         </w:rPr>
       </w:pPr>
-      <w:bookmarkStart w:id="43" w:name="_Toc527975148"/>
+      <w:bookmarkStart w:id="68" w:name="_Toc527975148"/>
       <w:r>
         <w:rPr>
           <w:lang w:eastAsia="en-US" w:bidi="ar-SA"/>
@@ -6604,7 +6798,7 @@
         <w:lastRenderedPageBreak/>
         <w:t>Mạng</w:t>
       </w:r>
-      <w:bookmarkEnd w:id="43"/>
+      <w:bookmarkEnd w:id="68"/>
     </w:p>
     <w:p>
       <w:pPr>
@@ -6701,13 +6895,42 @@
         </w:rPr>
         <w:t>Wireless Personal Area Network</w:t>
       </w:r>
+      <w:ins w:id="69" w:author="Windows User" w:date="2019-05-19T09:43:00Z">
+        <w:r>
+          <w:rPr>
+            <w:rFonts w:cs="Tahoma"/>
+            <w:iCs/>
+            <w:color w:val="222222"/>
+            <w:shd w:val="clear" w:color="auto" w:fill="FFFFFF"/>
+          </w:rPr>
+          <w:t xml:space="preserve"> </w:t>
+        </w:r>
+      </w:ins>
       <w:r>
         <w:rPr>
           <w:rFonts w:cs="Tahoma"/>
           <w:color w:val="222222"/>
           <w:shd w:val="clear" w:color="auto" w:fill="FFFFFF"/>
         </w:rPr>
-        <w:t>-PANs).</w:t>
+        <w:t>-</w:t>
+      </w:r>
+      <w:ins w:id="70" w:author="Windows User" w:date="2019-05-19T09:43:00Z">
+        <w:r>
+          <w:rPr>
+            <w:rFonts w:cs="Tahoma"/>
+            <w:color w:val="222222"/>
+            <w:shd w:val="clear" w:color="auto" w:fill="FFFFFF"/>
+          </w:rPr>
+          <w:t xml:space="preserve"> </w:t>
+        </w:r>
+      </w:ins>
+      <w:r>
+        <w:rPr>
+          <w:rFonts w:cs="Tahoma"/>
+          <w:color w:val="222222"/>
+          <w:shd w:val="clear" w:color="auto" w:fill="FFFFFF"/>
+        </w:rPr>
+        <w:t>PANs).</w:t>
       </w:r>
     </w:p>
     <w:p>
@@ -6791,14 +7014,14 @@
           <w:lang w:eastAsia="en-US" w:bidi="ar-SA"/>
         </w:rPr>
       </w:pPr>
-      <w:bookmarkStart w:id="44" w:name="_Toc527975149"/>
+      <w:bookmarkStart w:id="71" w:name="_Toc527975149"/>
       <w:r>
         <w:rPr>
           <w:lang w:eastAsia="en-US" w:bidi="ar-SA"/>
         </w:rPr>
         <w:t>Tương tác người dùng</w:t>
       </w:r>
-      <w:bookmarkEnd w:id="44"/>
+      <w:bookmarkEnd w:id="71"/>
     </w:p>
     <w:p>
       <w:pPr>
@@ -6875,14 +7098,14 @@
           <w:lang w:eastAsia="en-US" w:bidi="ar-SA"/>
         </w:rPr>
       </w:pPr>
-      <w:bookmarkStart w:id="45" w:name="_Toc527975150"/>
+      <w:bookmarkStart w:id="72" w:name="_Toc527975150"/>
       <w:r>
         <w:rPr>
           <w:lang w:eastAsia="en-US" w:bidi="ar-SA"/>
         </w:rPr>
         <w:t>Đặc tả giao diện API (interface)</w:t>
       </w:r>
-      <w:bookmarkEnd w:id="45"/>
+      <w:bookmarkEnd w:id="72"/>
     </w:p>
     <w:p>
       <w:pPr>
@@ -6891,14 +7114,14 @@
           <w:lang w:eastAsia="en-US" w:bidi="ar-SA"/>
         </w:rPr>
       </w:pPr>
-      <w:bookmarkStart w:id="46" w:name="_Toc527975151"/>
+      <w:bookmarkStart w:id="73" w:name="_Toc527975151"/>
       <w:r>
         <w:rPr>
           <w:lang w:eastAsia="en-US" w:bidi="ar-SA"/>
         </w:rPr>
         <w:t>Bảo mật</w:t>
       </w:r>
-      <w:bookmarkEnd w:id="46"/>
+      <w:bookmarkEnd w:id="73"/>
     </w:p>
     <w:p>
       <w:pPr>
@@ -6977,14 +7200,14 @@
           <w:lang w:eastAsia="en-US" w:bidi="ar-SA"/>
         </w:rPr>
       </w:pPr>
-      <w:bookmarkStart w:id="47" w:name="_Toc527975152"/>
+      <w:bookmarkStart w:id="74" w:name="_Toc527975152"/>
       <w:r>
         <w:rPr>
           <w:lang w:eastAsia="en-US" w:bidi="ar-SA"/>
         </w:rPr>
         <w:t>Sao lưu phục hồi</w:t>
       </w:r>
-      <w:bookmarkEnd w:id="47"/>
+      <w:bookmarkEnd w:id="74"/>
     </w:p>
     <w:p>
       <w:pPr>
@@ -7001,13 +7224,51 @@
         <w:rPr>
           <w:lang w:eastAsia="en-US" w:bidi="ar-SA"/>
         </w:rPr>
-        <w:t>Hệ thống sử dụng usb</w:t>
-      </w:r>
+        <w:t xml:space="preserve">Hệ thống sử dụng </w:t>
+      </w:r>
+      <w:ins w:id="75" w:author="Windows User" w:date="2019-05-19T09:43:00Z">
+        <w:r>
+          <w:rPr>
+            <w:lang w:eastAsia="en-US" w:bidi="ar-SA"/>
+          </w:rPr>
+          <w:t>USB</w:t>
+        </w:r>
+      </w:ins>
+      <w:del w:id="76" w:author="Windows User" w:date="2019-05-19T09:43:00Z">
+        <w:r>
+          <w:rPr>
+            <w:lang w:eastAsia="en-US" w:bidi="ar-SA"/>
+          </w:rPr>
+          <w:delText>usb</w:delText>
+        </w:r>
+      </w:del>
       <w:r>
         <w:rPr>
           <w:lang w:eastAsia="en-US" w:bidi="ar-SA"/>
         </w:rPr>
-        <w:t>, github</w:t>
+        <w:t xml:space="preserve">, </w:t>
+      </w:r>
+      <w:ins w:id="77" w:author="Windows User" w:date="2019-05-19T09:43:00Z">
+        <w:r>
+          <w:rPr>
+            <w:lang w:eastAsia="en-US" w:bidi="ar-SA"/>
+          </w:rPr>
+          <w:t>G</w:t>
+        </w:r>
+      </w:ins>
+      <w:del w:id="78" w:author="Windows User" w:date="2019-05-19T09:43:00Z">
+        <w:r>
+          <w:rPr>
+            <w:lang w:eastAsia="en-US" w:bidi="ar-SA"/>
+          </w:rPr>
+          <w:delText>g</w:delText>
+        </w:r>
+      </w:del>
+      <w:r>
+        <w:rPr>
+          <w:lang w:eastAsia="en-US" w:bidi="ar-SA"/>
+        </w:rPr>
+        <w:t>ithub</w:t>
       </w:r>
       <w:r>
         <w:rPr>
@@ -7037,7 +7298,15 @@
         <w:rPr>
           <w:lang w:eastAsia="en-US" w:bidi="ar-SA"/>
         </w:rPr>
-        <w:t>Hệ thống sử dụng con robot miniArm khác để có thể thay thế trong trường hợp con robot ban đầu gặp sự cố.</w:t>
+        <w:t>Hệ thống sử dụng con</w:t>
+      </w:r>
+      <w:bookmarkStart w:id="79" w:name="_GoBack"/>
+      <w:bookmarkEnd w:id="79"/>
+      <w:r>
+        <w:rPr>
+          <w:lang w:eastAsia="en-US" w:bidi="ar-SA"/>
+        </w:rPr>
+        <w:t xml:space="preserve"> robot miniArm khác để có thể thay thế trong trường hợp con robot ban đầu gặp sự cố.</w:t>
       </w:r>
     </w:p>
     <w:p>
@@ -7047,14 +7316,14 @@
           <w:lang w:eastAsia="en-US" w:bidi="ar-SA"/>
         </w:rPr>
       </w:pPr>
-      <w:bookmarkStart w:id="48" w:name="_Toc527975153"/>
+      <w:bookmarkStart w:id="80" w:name="_Toc527975153"/>
       <w:r>
         <w:rPr>
           <w:lang w:eastAsia="en-US" w:bidi="ar-SA"/>
         </w:rPr>
         <w:t>Chuyển đổi dữ liệu</w:t>
       </w:r>
-      <w:bookmarkEnd w:id="48"/>
+      <w:bookmarkEnd w:id="80"/>
     </w:p>
     <w:p>
       <w:pPr>
@@ -7106,7 +7375,7 @@
           <w:lang w:eastAsia="en-US" w:bidi="ar-SA"/>
         </w:rPr>
       </w:pPr>
-      <w:bookmarkStart w:id="49" w:name="_Toc527975154"/>
+      <w:bookmarkStart w:id="81" w:name="_Toc527975154"/>
       <w:r>
         <w:rPr>
           <w:lang w:eastAsia="en-US" w:bidi="ar-SA"/>
@@ -7114,7 +7383,7 @@
         <w:lastRenderedPageBreak/>
         <w:t>Danh mục tài liệu liên quan</w:t>
       </w:r>
-      <w:bookmarkEnd w:id="49"/>
+      <w:bookmarkEnd w:id="81"/>
     </w:p>
     <w:p>
       <w:pPr>
@@ -7380,16 +7649,6 @@
         <w:lang w:eastAsia="ar-SA" w:bidi="ar-SA"/>
       </w:rPr>
     </w:pPr>
-    <w:del w:id="10" w:author="Windows User" w:date="2019-05-19T09:23:00Z">
-      <w:r>
-        <w:rPr>
-          <w:i/>
-          <w:color w:val="951B13"/>
-          <w:lang w:eastAsia="ar-SA" w:bidi="ar-SA"/>
-        </w:rPr>
-        <w:delText>www.techlinkvn.com</w:delText>
-      </w:r>
-    </w:del>
     <w:r>
       <w:rPr>
         <w:i/>
@@ -7477,77 +7736,27 @@
       </w:rPr>
       <w:t xml:space="preserve">: </w:t>
     </w:r>
-    <w:del w:id="11" w:author="Windows User" w:date="2019-05-19T09:22:00Z">
-      <w:r>
-        <w:rPr>
-          <w:i/>
-          <w:color w:val="003366"/>
-        </w:rPr>
-        <w:delText>s</w:delText>
-      </w:r>
-      <w:r>
-        <w:rPr>
-          <w:i/>
-          <w:color w:val="003366"/>
-        </w:rPr>
-        <w:delText xml:space="preserve">uite </w:delText>
-      </w:r>
-      <w:r>
-        <w:rPr>
-          <w:i/>
-          <w:color w:val="003366"/>
-        </w:rPr>
-        <w:delText>50</w:delText>
-      </w:r>
-      <w:r>
-        <w:rPr>
-          <w:i/>
-          <w:color w:val="003366"/>
-        </w:rPr>
-        <w:delText>4</w:delText>
-      </w:r>
-      <w:r>
-        <w:rPr>
-          <w:i/>
-          <w:color w:val="003366"/>
-        </w:rPr>
-        <w:delText xml:space="preserve">, </w:delText>
-      </w:r>
-    </w:del>
-    <w:ins w:id="12" w:author="Windows User" w:date="2019-05-19T09:22:00Z">
-      <w:r>
-        <w:rPr>
-          <w:i/>
-          <w:color w:val="003366"/>
-        </w:rPr>
-        <w:t>D9</w:t>
-      </w:r>
-    </w:ins>
-    <w:del w:id="13" w:author="Windows User" w:date="2019-05-19T09:22:00Z">
-      <w:r>
-        <w:rPr>
-          <w:i/>
-          <w:color w:val="003366"/>
-        </w:rPr>
-        <w:delText>B1</w:delText>
-      </w:r>
-    </w:del>
     <w:r>
       <w:rPr>
         <w:i/>
         <w:color w:val="003366"/>
       </w:rPr>
+      <w:t>D9</w:t>
+    </w:r>
+    <w:r>
+      <w:rPr>
+        <w:i/>
+        <w:color w:val="003366"/>
+      </w:rPr>
       <w:t xml:space="preserve"> Building, </w:t>
     </w:r>
-    <w:ins w:id="14" w:author="Windows User" w:date="2019-05-19T09:22:00Z">
-      <w:r>
-        <w:rPr>
-          <w:i/>
-          <w:color w:val="003366"/>
-        </w:rPr>
-        <w:t xml:space="preserve">HEDSPI Project, </w:t>
-      </w:r>
-    </w:ins>
+    <w:r>
+      <w:rPr>
+        <w:i/>
+        <w:color w:val="003366"/>
+      </w:rPr>
+      <w:t xml:space="preserve">HEDSPI Project, </w:t>
+    </w:r>
     <w:r>
       <w:rPr>
         <w:i/>
@@ -7563,7 +7772,6 @@
         <w:tab w:val="left" w:pos="990"/>
       </w:tabs>
       <w:rPr>
-        <w:del w:id="15" w:author="Windows User" w:date="2019-05-19T09:22:00Z"/>
         <w:i/>
         <w:color w:val="003366"/>
       </w:rPr>
@@ -7583,76 +7791,13 @@
       <w:tab/>
       <w:t xml:space="preserve">: </w:t>
     </w:r>
-    <w:ins w:id="16" w:author="Windows User" w:date="2019-05-19T09:22:00Z">
-      <w:r>
-        <w:rPr>
-          <w:i/>
-          <w:color w:val="003366"/>
-        </w:rPr>
-        <w:t>0975094848</w:t>
-      </w:r>
-    </w:ins>
-  </w:p>
-  <w:p>
-    <w:pPr>
-      <w:pStyle w:val="Footer"/>
-      <w:tabs>
-        <w:tab w:val="left" w:pos="990"/>
-      </w:tabs>
-      <w:rPr>
-        <w:del w:id="17" w:author="Windows User" w:date="2019-05-19T09:22:00Z"/>
+    <w:r>
+      <w:rPr>
         <w:i/>
         <w:color w:val="003366"/>
       </w:rPr>
-    </w:pPr>
-    <w:del w:id="18" w:author="Windows User" w:date="2019-05-19T09:22:00Z">
-      <w:r>
-        <w:rPr>
-          <w:i/>
-          <w:color w:val="003366"/>
-        </w:rPr>
-        <w:delText>Website</w:delText>
-      </w:r>
-      <w:r>
-        <w:rPr>
-          <w:i/>
-          <w:color w:val="003366"/>
-        </w:rPr>
-        <w:tab/>
-        <w:delText xml:space="preserve">: </w:delText>
-      </w:r>
-      <w:r>
-        <w:rPr>
-          <w:i/>
-          <w:color w:val="003366"/>
-        </w:rPr>
-        <w:delText>soict</w:delText>
-      </w:r>
-      <w:r>
-        <w:rPr>
-          <w:i/>
-          <w:color w:val="003366"/>
-        </w:rPr>
-        <w:delText>.hust.edu.vn</w:delText>
-      </w:r>
-    </w:del>
-  </w:p>
-  <w:p>
-    <w:pPr>
-      <w:pStyle w:val="Footer"/>
-      <w:tabs>
-        <w:tab w:val="left" w:pos="990"/>
-      </w:tabs>
-      <w:rPr>
-        <w:i/>
-        <w:color w:val="003366"/>
-      </w:rPr>
-      <w:pPrChange w:id="19" w:author="Windows User" w:date="2019-05-19T09:22:00Z">
-        <w:pPr>
-          <w:pStyle w:val="Footer"/>
-        </w:pPr>
-      </w:pPrChange>
-    </w:pPr>
+      <w:t>0975094848</w:t>
+    </w:r>
   </w:p>
   <w:p>
     <w:pPr>
@@ -7699,16 +7844,6 @@
         <w:lang w:eastAsia="ar-SA" w:bidi="ar-SA"/>
       </w:rPr>
     </w:pPr>
-    <w:del w:id="50" w:author="Windows User" w:date="2019-05-19T09:23:00Z">
-      <w:r>
-        <w:rPr>
-          <w:i/>
-          <w:color w:val="C00000"/>
-          <w:lang w:eastAsia="ar-SA" w:bidi="ar-SA"/>
-        </w:rPr>
-        <w:delText>soict.hust.edu.vn</w:delText>
-      </w:r>
-    </w:del>
     <w:r>
       <w:rPr>
         <w:i/>
@@ -7865,16 +8000,6 @@
       </w:rPr>
       <w:tab/>
     </w:r>
-    <w:del w:id="9" w:author="Windows User" w:date="2019-05-19T09:23:00Z">
-      <w:r>
-        <w:rPr>
-          <w:i/>
-          <w:color w:val="951B13"/>
-          <w:lang w:eastAsia="ar-SA" w:bidi="ar-SA"/>
-        </w:rPr>
-        <w:delText>Preface</w:delText>
-      </w:r>
-    </w:del>
   </w:p>
 </w:hdr>
 </file>
@@ -8076,7 +8201,7 @@
                                   <pic:cNvPicPr/>
                                 </pic:nvPicPr>
                                 <pic:blipFill>
-                                  <a:blip r:embed="rId1">
+                                  <a:blip r:embed="rId2">
                                     <a:extLst>
                                       <a:ext uri="{28A0092B-C50C-407E-A947-70E740481C1C}">
                                         <a14:useLocalDpi xmlns:a14="http://schemas.microsoft.com/office/drawing/2010/main" val="0"/>
@@ -16262,25 +16387,25 @@
   </dgm:ptLst>
   <dgm:cxnLst>
     <dgm:cxn modelId="{D85B2A1D-9282-4D3C-BDCE-11BFA7BCB12B}" srcId="{5804C02C-1DBD-4C82-9CA2-48C1BE9204D3}" destId="{DBF3DB58-540A-4C24-8FB9-071BDE1414FA}" srcOrd="0" destOrd="0" parTransId="{59140C13-6C82-4304-B382-8C4BB802DF3D}" sibTransId="{4670C20E-C33D-4AFB-A995-7704B86134E4}"/>
-    <dgm:cxn modelId="{F7B4D407-6ED3-4790-B12E-2CDB7AE8F730}" type="presOf" srcId="{DBF3DB58-540A-4C24-8FB9-071BDE1414FA}" destId="{386D34FF-4297-46BD-BDB6-9F2E22EFE185}" srcOrd="0" destOrd="0" presId="urn:microsoft.com/office/officeart/2005/8/layout/hChevron3"/>
-    <dgm:cxn modelId="{A29E8C35-CBC2-4248-B8D1-BBF2FDAD4D52}" type="presOf" srcId="{17442090-EA98-4A91-BE9D-D329A42E9F7F}" destId="{261A9BF2-F864-4824-9986-AC36846B8A59}" srcOrd="0" destOrd="0" presId="urn:microsoft.com/office/officeart/2005/8/layout/hChevron3"/>
+    <dgm:cxn modelId="{D85E83C5-E6E8-4C29-A949-A290387A2397}" type="presOf" srcId="{5804C02C-1DBD-4C82-9CA2-48C1BE9204D3}" destId="{AD3D0CCF-1BC3-4AC2-86AC-A937EE750BFB}" srcOrd="0" destOrd="0" presId="urn:microsoft.com/office/officeart/2005/8/layout/hChevron3"/>
+    <dgm:cxn modelId="{A924C4D8-A862-4025-85DD-B98067AC9C9A}" srcId="{5804C02C-1DBD-4C82-9CA2-48C1BE9204D3}" destId="{17442090-EA98-4A91-BE9D-D329A42E9F7F}" srcOrd="3" destOrd="0" parTransId="{3EB2D9F2-2F0B-44E5-AAD6-B33A787186C9}" sibTransId="{092105DD-E899-42E2-B140-7292469B420D}"/>
+    <dgm:cxn modelId="{AE5BF7B9-5476-4EF7-AB6E-AF2269F0BCAB}" type="presOf" srcId="{DBF3DB58-540A-4C24-8FB9-071BDE1414FA}" destId="{386D34FF-4297-46BD-BDB6-9F2E22EFE185}" srcOrd="0" destOrd="0" presId="urn:microsoft.com/office/officeart/2005/8/layout/hChevron3"/>
+    <dgm:cxn modelId="{FB6739EE-167A-4684-8208-FD2493C6B62C}" srcId="{5804C02C-1DBD-4C82-9CA2-48C1BE9204D3}" destId="{D36BC39C-694B-4FB7-ACCA-A35AD4283CCA}" srcOrd="2" destOrd="0" parTransId="{4A1B0321-4EA3-46F1-B0B0-AE38DE7C84C8}" sibTransId="{61A1AE2D-D7AF-4017-B67D-106BB7FEA693}"/>
+    <dgm:cxn modelId="{6854DD82-9AF8-4D62-9798-B94CB0643E14}" type="presOf" srcId="{622C6274-604B-4830-9FC3-965180E1248A}" destId="{1142F1D3-3ACC-4CBD-A051-F133AD7D9707}" srcOrd="0" destOrd="0" presId="urn:microsoft.com/office/officeart/2005/8/layout/hChevron3"/>
+    <dgm:cxn modelId="{8EF83267-5653-40BD-91A6-97D690C182EC}" srcId="{5804C02C-1DBD-4C82-9CA2-48C1BE9204D3}" destId="{F49DA913-49AC-4598-B523-9EE53607D518}" srcOrd="4" destOrd="0" parTransId="{56BE911F-DAA8-4339-B578-6F189C0A8938}" sibTransId="{7298420E-B82A-4C66-8F7F-DD32C250495E}"/>
+    <dgm:cxn modelId="{43B51EBF-B524-4A1A-ACA8-A93BC56A6E5F}" type="presOf" srcId="{D36BC39C-694B-4FB7-ACCA-A35AD4283CCA}" destId="{308C43D3-6D62-4FB1-87C2-E73B5B718966}" srcOrd="0" destOrd="0" presId="urn:microsoft.com/office/officeart/2005/8/layout/hChevron3"/>
+    <dgm:cxn modelId="{590399B1-8163-4BA7-9C19-54F137BC2378}" type="presOf" srcId="{F49DA913-49AC-4598-B523-9EE53607D518}" destId="{B83DE5BC-25EA-4FA1-ACED-C1336870795A}" srcOrd="0" destOrd="0" presId="urn:microsoft.com/office/officeart/2005/8/layout/hChevron3"/>
+    <dgm:cxn modelId="{4F9DCE82-DEB0-41CC-9A52-66EA9F9EE771}" type="presOf" srcId="{17442090-EA98-4A91-BE9D-D329A42E9F7F}" destId="{261A9BF2-F864-4824-9986-AC36846B8A59}" srcOrd="0" destOrd="0" presId="urn:microsoft.com/office/officeart/2005/8/layout/hChevron3"/>
     <dgm:cxn modelId="{7F1DBE59-66FD-4F4D-A8AA-E7A94AA1F8FE}" srcId="{5804C02C-1DBD-4C82-9CA2-48C1BE9204D3}" destId="{622C6274-604B-4830-9FC3-965180E1248A}" srcOrd="1" destOrd="0" parTransId="{7B2D7964-A7E0-4F23-8B80-5B4502A45B2C}" sibTransId="{653FF1E4-474E-4909-B088-4D48DC6AD7F5}"/>
-    <dgm:cxn modelId="{3AF3EEF4-64F7-4A7A-B8D2-C666EFD71082}" type="presOf" srcId="{5804C02C-1DBD-4C82-9CA2-48C1BE9204D3}" destId="{AD3D0CCF-1BC3-4AC2-86AC-A937EE750BFB}" srcOrd="0" destOrd="0" presId="urn:microsoft.com/office/officeart/2005/8/layout/hChevron3"/>
-    <dgm:cxn modelId="{958EF43D-47B8-41CF-B16F-8CFD9005A307}" type="presOf" srcId="{F49DA913-49AC-4598-B523-9EE53607D518}" destId="{B83DE5BC-25EA-4FA1-ACED-C1336870795A}" srcOrd="0" destOrd="0" presId="urn:microsoft.com/office/officeart/2005/8/layout/hChevron3"/>
-    <dgm:cxn modelId="{C145D8B5-C0CE-4C1A-9941-0AA86804F291}" type="presOf" srcId="{D36BC39C-694B-4FB7-ACCA-A35AD4283CCA}" destId="{308C43D3-6D62-4FB1-87C2-E73B5B718966}" srcOrd="0" destOrd="0" presId="urn:microsoft.com/office/officeart/2005/8/layout/hChevron3"/>
-    <dgm:cxn modelId="{8EF83267-5653-40BD-91A6-97D690C182EC}" srcId="{5804C02C-1DBD-4C82-9CA2-48C1BE9204D3}" destId="{F49DA913-49AC-4598-B523-9EE53607D518}" srcOrd="4" destOrd="0" parTransId="{56BE911F-DAA8-4339-B578-6F189C0A8938}" sibTransId="{7298420E-B82A-4C66-8F7F-DD32C250495E}"/>
-    <dgm:cxn modelId="{FB6739EE-167A-4684-8208-FD2493C6B62C}" srcId="{5804C02C-1DBD-4C82-9CA2-48C1BE9204D3}" destId="{D36BC39C-694B-4FB7-ACCA-A35AD4283CCA}" srcOrd="2" destOrd="0" parTransId="{4A1B0321-4EA3-46F1-B0B0-AE38DE7C84C8}" sibTransId="{61A1AE2D-D7AF-4017-B67D-106BB7FEA693}"/>
-    <dgm:cxn modelId="{A924C4D8-A862-4025-85DD-B98067AC9C9A}" srcId="{5804C02C-1DBD-4C82-9CA2-48C1BE9204D3}" destId="{17442090-EA98-4A91-BE9D-D329A42E9F7F}" srcOrd="3" destOrd="0" parTransId="{3EB2D9F2-2F0B-44E5-AAD6-B33A787186C9}" sibTransId="{092105DD-E899-42E2-B140-7292469B420D}"/>
-    <dgm:cxn modelId="{AA2A69E9-7EC2-494B-98D6-5D93FE66590D}" type="presOf" srcId="{622C6274-604B-4830-9FC3-965180E1248A}" destId="{1142F1D3-3ACC-4CBD-A051-F133AD7D9707}" srcOrd="0" destOrd="0" presId="urn:microsoft.com/office/officeart/2005/8/layout/hChevron3"/>
-    <dgm:cxn modelId="{8C279551-CF6A-4374-AEE1-2408776D4A0F}" type="presParOf" srcId="{AD3D0CCF-1BC3-4AC2-86AC-A937EE750BFB}" destId="{386D34FF-4297-46BD-BDB6-9F2E22EFE185}" srcOrd="0" destOrd="0" presId="urn:microsoft.com/office/officeart/2005/8/layout/hChevron3"/>
-    <dgm:cxn modelId="{8A86B0BE-A771-4DE0-9A75-3905ECF0CCFB}" type="presParOf" srcId="{AD3D0CCF-1BC3-4AC2-86AC-A937EE750BFB}" destId="{B0EB651D-4FDF-44A8-A3EF-E9B819C667CA}" srcOrd="1" destOrd="0" presId="urn:microsoft.com/office/officeart/2005/8/layout/hChevron3"/>
-    <dgm:cxn modelId="{8DB0810A-80E0-4781-8441-6C8C63757A38}" type="presParOf" srcId="{AD3D0CCF-1BC3-4AC2-86AC-A937EE750BFB}" destId="{1142F1D3-3ACC-4CBD-A051-F133AD7D9707}" srcOrd="2" destOrd="0" presId="urn:microsoft.com/office/officeart/2005/8/layout/hChevron3"/>
-    <dgm:cxn modelId="{04E31436-49C4-4BCD-A8B9-630708F97BB9}" type="presParOf" srcId="{AD3D0CCF-1BC3-4AC2-86AC-A937EE750BFB}" destId="{8FD143FA-E67B-4167-B36E-771377000181}" srcOrd="3" destOrd="0" presId="urn:microsoft.com/office/officeart/2005/8/layout/hChevron3"/>
-    <dgm:cxn modelId="{D02B86A6-FCDC-4594-8A2D-1E9D6CCEC4B5}" type="presParOf" srcId="{AD3D0CCF-1BC3-4AC2-86AC-A937EE750BFB}" destId="{308C43D3-6D62-4FB1-87C2-E73B5B718966}" srcOrd="4" destOrd="0" presId="urn:microsoft.com/office/officeart/2005/8/layout/hChevron3"/>
-    <dgm:cxn modelId="{2E938E7E-14E8-4F3C-AA67-4681B3BB2DD2}" type="presParOf" srcId="{AD3D0CCF-1BC3-4AC2-86AC-A937EE750BFB}" destId="{C723C04D-0D6E-438B-B164-68DEC5517BCC}" srcOrd="5" destOrd="0" presId="urn:microsoft.com/office/officeart/2005/8/layout/hChevron3"/>
-    <dgm:cxn modelId="{5B83B101-A0C2-4105-ACDA-F5113DB3F252}" type="presParOf" srcId="{AD3D0CCF-1BC3-4AC2-86AC-A937EE750BFB}" destId="{261A9BF2-F864-4824-9986-AC36846B8A59}" srcOrd="6" destOrd="0" presId="urn:microsoft.com/office/officeart/2005/8/layout/hChevron3"/>
-    <dgm:cxn modelId="{0A04F5C7-D389-4649-93AA-D2DBBE4324C3}" type="presParOf" srcId="{AD3D0CCF-1BC3-4AC2-86AC-A937EE750BFB}" destId="{EF7960D6-BF75-495A-84A9-14E42F791DA5}" srcOrd="7" destOrd="0" presId="urn:microsoft.com/office/officeart/2005/8/layout/hChevron3"/>
-    <dgm:cxn modelId="{5B3FE109-EE7C-4A7E-BB3A-58E51D882E2C}" type="presParOf" srcId="{AD3D0CCF-1BC3-4AC2-86AC-A937EE750BFB}" destId="{B83DE5BC-25EA-4FA1-ACED-C1336870795A}" srcOrd="8" destOrd="0" presId="urn:microsoft.com/office/officeart/2005/8/layout/hChevron3"/>
+    <dgm:cxn modelId="{BE0BEC79-A451-476E-8F15-AB83FDFC5BF8}" type="presParOf" srcId="{AD3D0CCF-1BC3-4AC2-86AC-A937EE750BFB}" destId="{386D34FF-4297-46BD-BDB6-9F2E22EFE185}" srcOrd="0" destOrd="0" presId="urn:microsoft.com/office/officeart/2005/8/layout/hChevron3"/>
+    <dgm:cxn modelId="{0B492FE6-F7BA-48E3-832E-E1071A8F3FB6}" type="presParOf" srcId="{AD3D0CCF-1BC3-4AC2-86AC-A937EE750BFB}" destId="{B0EB651D-4FDF-44A8-A3EF-E9B819C667CA}" srcOrd="1" destOrd="0" presId="urn:microsoft.com/office/officeart/2005/8/layout/hChevron3"/>
+    <dgm:cxn modelId="{C76B6116-10BB-4FB5-9DA7-886EA9540FD5}" type="presParOf" srcId="{AD3D0CCF-1BC3-4AC2-86AC-A937EE750BFB}" destId="{1142F1D3-3ACC-4CBD-A051-F133AD7D9707}" srcOrd="2" destOrd="0" presId="urn:microsoft.com/office/officeart/2005/8/layout/hChevron3"/>
+    <dgm:cxn modelId="{29D550DB-C396-4C49-AEAB-BA68C1768F18}" type="presParOf" srcId="{AD3D0CCF-1BC3-4AC2-86AC-A937EE750BFB}" destId="{8FD143FA-E67B-4167-B36E-771377000181}" srcOrd="3" destOrd="0" presId="urn:microsoft.com/office/officeart/2005/8/layout/hChevron3"/>
+    <dgm:cxn modelId="{1F45A5FE-9BC1-488D-9242-37304C8D5275}" type="presParOf" srcId="{AD3D0CCF-1BC3-4AC2-86AC-A937EE750BFB}" destId="{308C43D3-6D62-4FB1-87C2-E73B5B718966}" srcOrd="4" destOrd="0" presId="urn:microsoft.com/office/officeart/2005/8/layout/hChevron3"/>
+    <dgm:cxn modelId="{774DD358-FADA-422D-9586-709F5E83EB6A}" type="presParOf" srcId="{AD3D0CCF-1BC3-4AC2-86AC-A937EE750BFB}" destId="{C723C04D-0D6E-438B-B164-68DEC5517BCC}" srcOrd="5" destOrd="0" presId="urn:microsoft.com/office/officeart/2005/8/layout/hChevron3"/>
+    <dgm:cxn modelId="{23BAA315-8985-409B-A3D2-F0BD383DCF1E}" type="presParOf" srcId="{AD3D0CCF-1BC3-4AC2-86AC-A937EE750BFB}" destId="{261A9BF2-F864-4824-9986-AC36846B8A59}" srcOrd="6" destOrd="0" presId="urn:microsoft.com/office/officeart/2005/8/layout/hChevron3"/>
+    <dgm:cxn modelId="{DA84C5DB-B8D3-4269-8BDE-B713EA15944C}" type="presParOf" srcId="{AD3D0CCF-1BC3-4AC2-86AC-A937EE750BFB}" destId="{EF7960D6-BF75-495A-84A9-14E42F791DA5}" srcOrd="7" destOrd="0" presId="urn:microsoft.com/office/officeart/2005/8/layout/hChevron3"/>
+    <dgm:cxn modelId="{0D539062-D9FD-4D17-9060-64395681BCF5}" type="presParOf" srcId="{AD3D0CCF-1BC3-4AC2-86AC-A937EE750BFB}" destId="{B83DE5BC-25EA-4FA1-ACED-C1336870795A}" srcOrd="8" destOrd="0" presId="urn:microsoft.com/office/officeart/2005/8/layout/hChevron3"/>
   </dgm:cxnLst>
   <dgm:bg/>
   <dgm:whole/>
@@ -18363,7 +18488,7 @@
 </file>
 
 <file path=customXml/itemProps1.xml><?xml version="1.0" encoding="utf-8"?>
-<ds:datastoreItem xmlns:ds="http://schemas.openxmlformats.org/officeDocument/2006/customXml" ds:itemID="{DEE2D1F3-12AC-4BB9-B034-15B6B276FD16}">
+<ds:datastoreItem xmlns:ds="http://schemas.openxmlformats.org/officeDocument/2006/customXml" ds:itemID="{B671D662-893B-4001-9500-152E73EAE6FB}">
   <ds:schemaRefs>
     <ds:schemaRef ds:uri="http://schemas.openxmlformats.org/officeDocument/2006/bibliography"/>
   </ds:schemaRefs>

</xml_diff>